<commit_message>
update:docment and configure file
</commit_message>
<xml_diff>
--- a/XEngine_Docment/Docment_en.docx
+++ b/XEngine_Docment/Docment_en.docx
@@ -14,7 +14,7 @@
           <w:lang w:val="en-US"/>
         </w:rPr>
       </w:pPr>
-      <w:bookmarkStart w:id="0" w:name="_Toc19150"/>
+      <w:bookmarkStart w:id="0" w:name="_Toc11417"/>
       <w:r>
         <w:rPr>
           <w:rFonts w:hint="eastAsia"/>
@@ -91,7 +91,7 @@
             <w:fldChar w:fldCharType="begin"/>
           </w:r>
           <w:r>
-            <w:instrText xml:space="preserve"> HYPERLINK \l _Toc19150 </w:instrText>
+            <w:instrText xml:space="preserve"> HYPERLINK \l _Toc11417 </w:instrText>
           </w:r>
           <w:r>
             <w:fldChar w:fldCharType="separate"/>
@@ -111,7 +111,7 @@
             <w:fldChar w:fldCharType="begin"/>
           </w:r>
           <w:r>
-            <w:instrText xml:space="preserve"> PAGEREF _Toc19150 \h </w:instrText>
+            <w:instrText xml:space="preserve"> PAGEREF _Toc11417 \h </w:instrText>
           </w:r>
           <w:r>
             <w:fldChar w:fldCharType="separate"/>
@@ -145,7 +145,7 @@
               <w:bCs/>
               <w:lang w:val="zh-CN"/>
             </w:rPr>
-            <w:instrText xml:space="preserve"> HYPERLINK \l _Toc7240 </w:instrText>
+            <w:instrText xml:space="preserve"> HYPERLINK \l _Toc20525 </w:instrText>
           </w:r>
           <w:r>
             <w:rPr>
@@ -167,13 +167,13 @@
             <w:fldChar w:fldCharType="begin"/>
           </w:r>
           <w:r>
-            <w:instrText xml:space="preserve"> PAGEREF _Toc7240 \h </w:instrText>
+            <w:instrText xml:space="preserve"> PAGEREF _Toc20525 \h </w:instrText>
           </w:r>
           <w:r>
             <w:fldChar w:fldCharType="separate"/>
           </w:r>
           <w:r>
-            <w:t>2</w:t>
+            <w:t>3</w:t>
           </w:r>
           <w:r>
             <w:fldChar w:fldCharType="end"/>
@@ -205,7 +205,7 @@
               <w:bCs/>
               <w:lang w:val="zh-CN"/>
             </w:rPr>
-            <w:instrText xml:space="preserve"> HYPERLINK \l _Toc30491 </w:instrText>
+            <w:instrText xml:space="preserve"> HYPERLINK \l _Toc7129 </w:instrText>
           </w:r>
           <w:r>
             <w:rPr>
@@ -228,13 +228,13 @@
             <w:fldChar w:fldCharType="begin"/>
           </w:r>
           <w:r>
-            <w:instrText xml:space="preserve"> PAGEREF _Toc30491 \h </w:instrText>
+            <w:instrText xml:space="preserve"> PAGEREF _Toc7129 \h </w:instrText>
           </w:r>
           <w:r>
             <w:fldChar w:fldCharType="separate"/>
           </w:r>
           <w:r>
-            <w:t>2</w:t>
+            <w:t>3</w:t>
           </w:r>
           <w:r>
             <w:fldChar w:fldCharType="end"/>
@@ -266,7 +266,7 @@
               <w:bCs/>
               <w:lang w:val="zh-CN"/>
             </w:rPr>
-            <w:instrText xml:space="preserve"> HYPERLINK \l _Toc22286 </w:instrText>
+            <w:instrText xml:space="preserve"> HYPERLINK \l _Toc17097 </w:instrText>
           </w:r>
           <w:r>
             <w:rPr>
@@ -290,13 +290,13 @@
             <w:fldChar w:fldCharType="begin"/>
           </w:r>
           <w:r>
-            <w:instrText xml:space="preserve"> PAGEREF _Toc22286 \h </w:instrText>
+            <w:instrText xml:space="preserve"> PAGEREF _Toc17097 \h </w:instrText>
           </w:r>
           <w:r>
             <w:fldChar w:fldCharType="separate"/>
           </w:r>
           <w:r>
-            <w:t>2</w:t>
+            <w:t>3</w:t>
           </w:r>
           <w:r>
             <w:fldChar w:fldCharType="end"/>
@@ -328,7 +328,7 @@
               <w:bCs/>
               <w:lang w:val="zh-CN"/>
             </w:rPr>
-            <w:instrText xml:space="preserve"> HYPERLINK \l _Toc2917 </w:instrText>
+            <w:instrText xml:space="preserve"> HYPERLINK \l _Toc26767 </w:instrText>
           </w:r>
           <w:r>
             <w:rPr>
@@ -351,7 +351,7 @@
             <w:fldChar w:fldCharType="begin"/>
           </w:r>
           <w:r>
-            <w:instrText xml:space="preserve"> PAGEREF _Toc2917 \h </w:instrText>
+            <w:instrText xml:space="preserve"> PAGEREF _Toc26767 \h </w:instrText>
           </w:r>
           <w:r>
             <w:fldChar w:fldCharType="separate"/>
@@ -389,7 +389,7 @@
               <w:bCs/>
               <w:lang w:val="zh-CN"/>
             </w:rPr>
-            <w:instrText xml:space="preserve"> HYPERLINK \l _Toc16767 </w:instrText>
+            <w:instrText xml:space="preserve"> HYPERLINK \l _Toc15915 </w:instrText>
           </w:r>
           <w:r>
             <w:rPr>
@@ -418,7 +418,7 @@
             <w:fldChar w:fldCharType="begin"/>
           </w:r>
           <w:r>
-            <w:instrText xml:space="preserve"> PAGEREF _Toc16767 \h </w:instrText>
+            <w:instrText xml:space="preserve"> PAGEREF _Toc15915 \h </w:instrText>
           </w:r>
           <w:r>
             <w:fldChar w:fldCharType="separate"/>
@@ -456,7 +456,7 @@
               <w:bCs/>
               <w:lang w:val="zh-CN"/>
             </w:rPr>
-            <w:instrText xml:space="preserve"> HYPERLINK \l _Toc30401 </w:instrText>
+            <w:instrText xml:space="preserve"> HYPERLINK \l _Toc25724 </w:instrText>
           </w:r>
           <w:r>
             <w:rPr>
@@ -486,7 +486,7 @@
             <w:fldChar w:fldCharType="begin"/>
           </w:r>
           <w:r>
-            <w:instrText xml:space="preserve"> PAGEREF _Toc30401 \h </w:instrText>
+            <w:instrText xml:space="preserve"> PAGEREF _Toc25724 \h </w:instrText>
           </w:r>
           <w:r>
             <w:fldChar w:fldCharType="separate"/>
@@ -524,7 +524,7 @@
               <w:bCs/>
               <w:lang w:val="zh-CN"/>
             </w:rPr>
-            <w:instrText xml:space="preserve"> HYPERLINK \l _Toc7544 </w:instrText>
+            <w:instrText xml:space="preserve"> HYPERLINK \l _Toc18505 </w:instrText>
           </w:r>
           <w:r>
             <w:rPr>
@@ -554,7 +554,7 @@
             <w:fldChar w:fldCharType="begin"/>
           </w:r>
           <w:r>
-            <w:instrText xml:space="preserve"> PAGEREF _Toc7544 \h </w:instrText>
+            <w:instrText xml:space="preserve"> PAGEREF _Toc18505 \h </w:instrText>
           </w:r>
           <w:r>
             <w:fldChar w:fldCharType="separate"/>
@@ -592,7 +592,7 @@
               <w:bCs/>
               <w:lang w:val="zh-CN"/>
             </w:rPr>
-            <w:instrText xml:space="preserve"> HYPERLINK \l _Toc11856 </w:instrText>
+            <w:instrText xml:space="preserve"> HYPERLINK \l _Toc29714 </w:instrText>
           </w:r>
           <w:r>
             <w:rPr>
@@ -622,13 +622,13 @@
             <w:fldChar w:fldCharType="begin"/>
           </w:r>
           <w:r>
-            <w:instrText xml:space="preserve"> PAGEREF _Toc11856 \h </w:instrText>
+            <w:instrText xml:space="preserve"> PAGEREF _Toc29714 \h </w:instrText>
           </w:r>
           <w:r>
             <w:fldChar w:fldCharType="separate"/>
           </w:r>
           <w:r>
-            <w:t>3</w:t>
+            <w:t>4</w:t>
           </w:r>
           <w:r>
             <w:fldChar w:fldCharType="end"/>
@@ -660,7 +660,7 @@
               <w:bCs/>
               <w:lang w:val="zh-CN"/>
             </w:rPr>
-            <w:instrText xml:space="preserve"> HYPERLINK \l _Toc9087 </w:instrText>
+            <w:instrText xml:space="preserve"> HYPERLINK \l _Toc6360 </w:instrText>
           </w:r>
           <w:r>
             <w:rPr>
@@ -683,13 +683,13 @@
             <w:fldChar w:fldCharType="begin"/>
           </w:r>
           <w:r>
-            <w:instrText xml:space="preserve"> PAGEREF _Toc9087 \h </w:instrText>
+            <w:instrText xml:space="preserve"> PAGEREF _Toc6360 \h </w:instrText>
           </w:r>
           <w:r>
             <w:fldChar w:fldCharType="separate"/>
           </w:r>
           <w:r>
-            <w:t>3</w:t>
+            <w:t>4</w:t>
           </w:r>
           <w:r>
             <w:fldChar w:fldCharType="end"/>
@@ -721,7 +721,7 @@
               <w:bCs/>
               <w:lang w:val="zh-CN"/>
             </w:rPr>
-            <w:instrText xml:space="preserve"> HYPERLINK \l _Toc26814 </w:instrText>
+            <w:instrText xml:space="preserve"> HYPERLINK \l _Toc26901 </w:instrText>
           </w:r>
           <w:r>
             <w:rPr>
@@ -744,7 +744,7 @@
             <w:fldChar w:fldCharType="begin"/>
           </w:r>
           <w:r>
-            <w:instrText xml:space="preserve"> PAGEREF _Toc26814 \h </w:instrText>
+            <w:instrText xml:space="preserve"> PAGEREF _Toc26901 \h </w:instrText>
           </w:r>
           <w:r>
             <w:fldChar w:fldCharType="separate"/>
@@ -782,7 +782,7 @@
               <w:bCs/>
               <w:lang w:val="zh-CN"/>
             </w:rPr>
-            <w:instrText xml:space="preserve"> HYPERLINK \l _Toc5833 </w:instrText>
+            <w:instrText xml:space="preserve"> HYPERLINK \l _Toc22502 </w:instrText>
           </w:r>
           <w:r>
             <w:rPr>
@@ -805,13 +805,13 @@
             <w:fldChar w:fldCharType="begin"/>
           </w:r>
           <w:r>
-            <w:instrText xml:space="preserve"> PAGEREF _Toc5833 \h </w:instrText>
+            <w:instrText xml:space="preserve"> PAGEREF _Toc22502 \h </w:instrText>
           </w:r>
           <w:r>
             <w:fldChar w:fldCharType="separate"/>
           </w:r>
           <w:r>
-            <w:t>4</w:t>
+            <w:t>5</w:t>
           </w:r>
           <w:r>
             <w:fldChar w:fldCharType="end"/>
@@ -843,7 +843,7 @@
               <w:bCs/>
               <w:lang w:val="zh-CN"/>
             </w:rPr>
-            <w:instrText xml:space="preserve"> HYPERLINK \l _Toc3777 </w:instrText>
+            <w:instrText xml:space="preserve"> HYPERLINK \l _Toc23368 </w:instrText>
           </w:r>
           <w:r>
             <w:rPr>
@@ -866,13 +866,13 @@
             <w:fldChar w:fldCharType="begin"/>
           </w:r>
           <w:r>
-            <w:instrText xml:space="preserve"> PAGEREF _Toc3777 \h </w:instrText>
+            <w:instrText xml:space="preserve"> PAGEREF _Toc23368 \h </w:instrText>
           </w:r>
           <w:r>
             <w:fldChar w:fldCharType="separate"/>
           </w:r>
           <w:r>
-            <w:t>4</w:t>
+            <w:t>5</w:t>
           </w:r>
           <w:r>
             <w:fldChar w:fldCharType="end"/>
@@ -904,7 +904,7 @@
               <w:bCs/>
               <w:lang w:val="zh-CN"/>
             </w:rPr>
-            <w:instrText xml:space="preserve"> HYPERLINK \l _Toc28225 </w:instrText>
+            <w:instrText xml:space="preserve"> HYPERLINK \l _Toc22098 </w:instrText>
           </w:r>
           <w:r>
             <w:rPr>
@@ -927,7 +927,7 @@
             <w:fldChar w:fldCharType="begin"/>
           </w:r>
           <w:r>
-            <w:instrText xml:space="preserve"> PAGEREF _Toc28225 \h </w:instrText>
+            <w:instrText xml:space="preserve"> PAGEREF _Toc22098 \h </w:instrText>
           </w:r>
           <w:r>
             <w:fldChar w:fldCharType="separate"/>
@@ -965,7 +965,7 @@
               <w:bCs/>
               <w:lang w:val="zh-CN"/>
             </w:rPr>
-            <w:instrText xml:space="preserve"> HYPERLINK \l _Toc20599 </w:instrText>
+            <w:instrText xml:space="preserve"> HYPERLINK \l _Toc14227 </w:instrText>
           </w:r>
           <w:r>
             <w:rPr>
@@ -988,7 +988,7 @@
             <w:fldChar w:fldCharType="begin"/>
           </w:r>
           <w:r>
-            <w:instrText xml:space="preserve"> PAGEREF _Toc20599 \h </w:instrText>
+            <w:instrText xml:space="preserve"> PAGEREF _Toc14227 \h </w:instrText>
           </w:r>
           <w:r>
             <w:fldChar w:fldCharType="separate"/>
@@ -1026,7 +1026,7 @@
               <w:bCs/>
               <w:lang w:val="zh-CN"/>
             </w:rPr>
-            <w:instrText xml:space="preserve"> HYPERLINK \l _Toc25318 </w:instrText>
+            <w:instrText xml:space="preserve"> HYPERLINK \l _Toc14046 </w:instrText>
           </w:r>
           <w:r>
             <w:rPr>
@@ -1049,7 +1049,7 @@
             <w:fldChar w:fldCharType="begin"/>
           </w:r>
           <w:r>
-            <w:instrText xml:space="preserve"> PAGEREF _Toc25318 \h </w:instrText>
+            <w:instrText xml:space="preserve"> PAGEREF _Toc14046 \h </w:instrText>
           </w:r>
           <w:r>
             <w:fldChar w:fldCharType="separate"/>
@@ -1087,7 +1087,7 @@
               <w:bCs/>
               <w:lang w:val="zh-CN"/>
             </w:rPr>
-            <w:instrText xml:space="preserve"> HYPERLINK \l _Toc3798 </w:instrText>
+            <w:instrText xml:space="preserve"> HYPERLINK \l _Toc16708 </w:instrText>
           </w:r>
           <w:r>
             <w:rPr>
@@ -1110,7 +1110,7 @@
             <w:fldChar w:fldCharType="begin"/>
           </w:r>
           <w:r>
-            <w:instrText xml:space="preserve"> PAGEREF _Toc3798 \h </w:instrText>
+            <w:instrText xml:space="preserve"> PAGEREF _Toc16708 \h </w:instrText>
           </w:r>
           <w:r>
             <w:fldChar w:fldCharType="separate"/>
@@ -1148,7 +1148,7 @@
               <w:bCs/>
               <w:lang w:val="zh-CN"/>
             </w:rPr>
-            <w:instrText xml:space="preserve"> HYPERLINK \l _Toc30205 </w:instrText>
+            <w:instrText xml:space="preserve"> HYPERLINK \l _Toc29934 </w:instrText>
           </w:r>
           <w:r>
             <w:rPr>
@@ -1171,7 +1171,7 @@
             <w:fldChar w:fldCharType="begin"/>
           </w:r>
           <w:r>
-            <w:instrText xml:space="preserve"> PAGEREF _Toc30205 \h </w:instrText>
+            <w:instrText xml:space="preserve"> PAGEREF _Toc29934 \h </w:instrText>
           </w:r>
           <w:r>
             <w:fldChar w:fldCharType="separate"/>
@@ -1209,7 +1209,7 @@
               <w:bCs/>
               <w:lang w:val="zh-CN"/>
             </w:rPr>
-            <w:instrText xml:space="preserve"> HYPERLINK \l _Toc403 </w:instrText>
+            <w:instrText xml:space="preserve"> HYPERLINK \l _Toc24145 </w:instrText>
           </w:r>
           <w:r>
             <w:rPr>
@@ -1232,13 +1232,13 @@
             <w:fldChar w:fldCharType="begin"/>
           </w:r>
           <w:r>
-            <w:instrText xml:space="preserve"> PAGEREF _Toc403 \h </w:instrText>
+            <w:instrText xml:space="preserve"> PAGEREF _Toc24145 \h </w:instrText>
           </w:r>
           <w:r>
             <w:fldChar w:fldCharType="separate"/>
           </w:r>
           <w:r>
-            <w:t>5</w:t>
+            <w:t>6</w:t>
           </w:r>
           <w:r>
             <w:fldChar w:fldCharType="end"/>
@@ -1270,7 +1270,7 @@
               <w:bCs/>
               <w:lang w:val="zh-CN"/>
             </w:rPr>
-            <w:instrText xml:space="preserve"> HYPERLINK \l _Toc21990 </w:instrText>
+            <w:instrText xml:space="preserve"> HYPERLINK \l _Toc24117 </w:instrText>
           </w:r>
           <w:r>
             <w:rPr>
@@ -1293,7 +1293,7 @@
             <w:fldChar w:fldCharType="begin"/>
           </w:r>
           <w:r>
-            <w:instrText xml:space="preserve"> PAGEREF _Toc21990 \h </w:instrText>
+            <w:instrText xml:space="preserve"> PAGEREF _Toc24117 \h </w:instrText>
           </w:r>
           <w:r>
             <w:fldChar w:fldCharType="separate"/>
@@ -1314,189 +1314,6 @@
         </w:p>
         <w:p>
           <w:pPr>
-            <w:pStyle w:val="12"/>
-            <w:tabs>
-              <w:tab w:val="right" w:leader="dot" w:pos="8306"/>
-            </w:tabs>
-          </w:pPr>
-          <w:r>
-            <w:rPr>
-              <w:bCs/>
-              <w:lang w:val="zh-CN"/>
-            </w:rPr>
-            <w:fldChar w:fldCharType="begin"/>
-          </w:r>
-          <w:r>
-            <w:rPr>
-              <w:bCs/>
-              <w:lang w:val="zh-CN"/>
-            </w:rPr>
-            <w:instrText xml:space="preserve"> HYPERLINK \l _Toc1308 </w:instrText>
-          </w:r>
-          <w:r>
-            <w:rPr>
-              <w:bCs/>
-              <w:lang w:val="zh-CN"/>
-            </w:rPr>
-            <w:fldChar w:fldCharType="separate"/>
-          </w:r>
-          <w:r>
-            <w:rPr>
-              <w:rFonts w:hint="eastAsia"/>
-              <w:lang w:val="en-US" w:eastAsia="zh-CN"/>
-            </w:rPr>
-            <w:t>Appendix 1 Type Define</w:t>
-          </w:r>
-          <w:r>
-            <w:tab/>
-          </w:r>
-          <w:r>
-            <w:fldChar w:fldCharType="begin"/>
-          </w:r>
-          <w:r>
-            <w:instrText xml:space="preserve"> PAGEREF _Toc1308 \h </w:instrText>
-          </w:r>
-          <w:r>
-            <w:fldChar w:fldCharType="separate"/>
-          </w:r>
-          <w:r>
-            <w:t>6</w:t>
-          </w:r>
-          <w:r>
-            <w:fldChar w:fldCharType="end"/>
-          </w:r>
-          <w:r>
-            <w:rPr>
-              <w:bCs/>
-              <w:lang w:val="zh-CN"/>
-            </w:rPr>
-            <w:fldChar w:fldCharType="end"/>
-          </w:r>
-        </w:p>
-        <w:p>
-          <w:pPr>
-            <w:pStyle w:val="12"/>
-            <w:tabs>
-              <w:tab w:val="right" w:leader="dot" w:pos="8306"/>
-            </w:tabs>
-          </w:pPr>
-          <w:r>
-            <w:rPr>
-              <w:bCs/>
-              <w:lang w:val="zh-CN"/>
-            </w:rPr>
-            <w:fldChar w:fldCharType="begin"/>
-          </w:r>
-          <w:r>
-            <w:rPr>
-              <w:bCs/>
-              <w:lang w:val="zh-CN"/>
-            </w:rPr>
-            <w:instrText xml:space="preserve"> HYPERLINK \l _Toc32412 </w:instrText>
-          </w:r>
-          <w:r>
-            <w:rPr>
-              <w:bCs/>
-              <w:lang w:val="zh-CN"/>
-            </w:rPr>
-            <w:fldChar w:fldCharType="separate"/>
-          </w:r>
-          <w:r>
-            <w:rPr>
-              <w:rFonts w:hint="eastAsia"/>
-              <w:lang w:val="en-US" w:eastAsia="zh-CN"/>
-            </w:rPr>
-            <w:t>Appendix 2 Protocol Define</w:t>
-          </w:r>
-          <w:r>
-            <w:tab/>
-          </w:r>
-          <w:r>
-            <w:fldChar w:fldCharType="begin"/>
-          </w:r>
-          <w:r>
-            <w:instrText xml:space="preserve"> PAGEREF _Toc32412 \h </w:instrText>
-          </w:r>
-          <w:r>
-            <w:fldChar w:fldCharType="separate"/>
-          </w:r>
-          <w:r>
-            <w:t>6</w:t>
-          </w:r>
-          <w:r>
-            <w:fldChar w:fldCharType="end"/>
-          </w:r>
-          <w:r>
-            <w:rPr>
-              <w:bCs/>
-              <w:lang w:val="zh-CN"/>
-            </w:rPr>
-            <w:fldChar w:fldCharType="end"/>
-          </w:r>
-        </w:p>
-        <w:p>
-          <w:pPr>
-            <w:pStyle w:val="12"/>
-            <w:tabs>
-              <w:tab w:val="right" w:leader="dot" w:pos="8306"/>
-            </w:tabs>
-          </w:pPr>
-          <w:r>
-            <w:rPr>
-              <w:bCs/>
-              <w:lang w:val="zh-CN"/>
-            </w:rPr>
-            <w:fldChar w:fldCharType="begin"/>
-          </w:r>
-          <w:r>
-            <w:rPr>
-              <w:bCs/>
-              <w:lang w:val="zh-CN"/>
-            </w:rPr>
-            <w:instrText xml:space="preserve"> HYPERLINK \l _Toc6564 </w:instrText>
-          </w:r>
-          <w:r>
-            <w:rPr>
-              <w:bCs/>
-              <w:lang w:val="zh-CN"/>
-            </w:rPr>
-            <w:fldChar w:fldCharType="separate"/>
-          </w:r>
-          <w:r>
-            <w:rPr>
-              <w:rFonts w:hint="eastAsia"/>
-              <w:lang w:val="en-US" w:eastAsia="zh-CN"/>
-            </w:rPr>
-            <w:t>Appendix 3 Transformation Definition</w:t>
-          </w:r>
-          <w:r>
-            <w:tab/>
-          </w:r>
-          <w:r>
-            <w:fldChar w:fldCharType="begin"/>
-          </w:r>
-          <w:r>
-            <w:instrText xml:space="preserve"> PAGEREF _Toc6564 \h </w:instrText>
-          </w:r>
-          <w:r>
-            <w:fldChar w:fldCharType="separate"/>
-          </w:r>
-          <w:r>
-            <w:t>6</w:t>
-          </w:r>
-          <w:r>
-            <w:fldChar w:fldCharType="end"/>
-          </w:r>
-          <w:r>
-            <w:rPr>
-              <w:bCs/>
-              <w:lang w:val="zh-CN"/>
-            </w:rPr>
-            <w:fldChar w:fldCharType="end"/>
-          </w:r>
-        </w:p>
-        <w:p>
-          <w:pPr>
             <w:rPr>
               <w:rFonts w:hint="eastAsia"/>
             </w:rPr>
@@ -1608,6 +1425,29 @@
           <w:rFonts w:hint="eastAsia"/>
         </w:rPr>
       </w:pPr>
+    </w:p>
+    <w:p>
+      <w:pPr>
+        <w:rPr>
+          <w:rFonts w:hint="eastAsia"/>
+        </w:rPr>
+      </w:pPr>
+    </w:p>
+    <w:p>
+      <w:pPr>
+        <w:rPr>
+          <w:rFonts w:hint="eastAsia"/>
+        </w:rPr>
+      </w:pPr>
+    </w:p>
+    <w:p>
+      <w:pPr>
+        <w:rPr>
+          <w:rFonts w:hint="eastAsia"/>
+        </w:rPr>
+      </w:pPr>
+      <w:bookmarkStart w:id="33" w:name="_GoBack"/>
+      <w:bookmarkEnd w:id="33"/>
     </w:p>
     <w:tbl>
       <w:tblPr>
@@ -1918,7 +1758,7 @@
                 <w:rFonts w:hint="eastAsia"/>
                 <w:lang w:val="en-US" w:eastAsia="zh-CN"/>
               </w:rPr>
-              <w:t>1.1.0.1001</w:t>
+              <w:t>1.2.0.1001</w:t>
             </w:r>
             <w:r>
               <w:rPr>
@@ -2026,7 +1866,7 @@
                 <w:rFonts w:hint="eastAsia"/>
                 <w:lang w:val="en-US" w:eastAsia="zh-CN"/>
               </w:rPr>
-              <w:t>21</w:t>
+              <w:t>22</w:t>
             </w:r>
             <w:r>
               <w:t>-</w:t>
@@ -2036,7 +1876,7 @@
                 <w:rFonts w:hint="eastAsia"/>
                 <w:lang w:val="en-US" w:eastAsia="zh-CN"/>
               </w:rPr>
-              <w:t>12</w:t>
+              <w:t>04</w:t>
             </w:r>
             <w:r>
               <w:t>-</w:t>
@@ -2046,10 +1886,8 @@
                 <w:rFonts w:hint="eastAsia"/>
                 <w:lang w:val="en-US" w:eastAsia="zh-CN"/>
               </w:rPr>
-              <w:t>31</w:t>
+              <w:t>13</w:t>
             </w:r>
-            <w:bookmarkStart w:id="39" w:name="_GoBack"/>
-            <w:bookmarkEnd w:id="39"/>
           </w:p>
         </w:tc>
       </w:tr>
@@ -2381,7 +2219,7 @@
           <w:rFonts w:hint="eastAsia"/>
         </w:rPr>
       </w:pPr>
-      <w:bookmarkStart w:id="1" w:name="_Toc7240"/>
+      <w:bookmarkStart w:id="1" w:name="_Toc20525"/>
       <w:r>
         <w:rPr>
           <w:rFonts w:hint="eastAsia"/>
@@ -2398,7 +2236,7 @@
           <w:lang w:val="en-US" w:eastAsia="zh-CN"/>
         </w:rPr>
       </w:pPr>
-      <w:bookmarkStart w:id="2" w:name="_Toc30491"/>
+      <w:bookmarkStart w:id="2" w:name="_Toc7129"/>
       <w:r>
         <w:rPr>
           <w:rFonts w:hint="eastAsia"/>
@@ -2455,7 +2293,7 @@
           <w:lang w:val="en-US" w:eastAsia="zh-CN"/>
         </w:rPr>
       </w:pPr>
-      <w:bookmarkStart w:id="3" w:name="_Toc22286"/>
+      <w:bookmarkStart w:id="3" w:name="_Toc17097"/>
       <w:r>
         <w:rPr>
           <w:rFonts w:hint="eastAsia"/>
@@ -2491,7 +2329,7 @@
           <w:lang w:val="en-US" w:eastAsia="zh-CN"/>
         </w:rPr>
       </w:pPr>
-      <w:bookmarkStart w:id="4" w:name="_Toc2917"/>
+      <w:bookmarkStart w:id="4" w:name="_Toc26767"/>
       <w:r>
         <w:rPr>
           <w:rFonts w:hint="eastAsia"/>
@@ -2610,7 +2448,7 @@
         </w:rPr>
       </w:pPr>
       <w:bookmarkStart w:id="5" w:name="_Toc18055"/>
-      <w:bookmarkStart w:id="6" w:name="_Toc16767"/>
+      <w:bookmarkStart w:id="6" w:name="_Toc15915"/>
       <w:r>
         <w:rPr>
           <w:rFonts w:hint="eastAsia"/>
@@ -2672,7 +2510,7 @@
           <w:lang w:val="en-US" w:eastAsia="zh-CN"/>
         </w:rPr>
       </w:pPr>
-      <w:bookmarkStart w:id="7" w:name="_Toc30401"/>
+      <w:bookmarkStart w:id="7" w:name="_Toc25724"/>
       <w:r>
         <w:rPr>
           <w:rFonts w:hint="eastAsia"/>
@@ -2804,7 +2642,7 @@
           <w:lang w:val="en-US" w:eastAsia="zh-CN"/>
         </w:rPr>
       </w:pPr>
-      <w:bookmarkStart w:id="8" w:name="_Toc7544"/>
+      <w:bookmarkStart w:id="8" w:name="_Toc18505"/>
       <w:r>
         <w:rPr>
           <w:rFonts w:hint="eastAsia"/>
@@ -2898,6 +2736,33 @@
     </w:p>
     <w:p>
       <w:pPr>
+        <w:numPr>
+          <w:ilvl w:val="0"/>
+          <w:numId w:val="3"/>
+        </w:numPr>
+        <w:ind w:left="420" w:leftChars="0" w:hanging="420" w:firstLineChars="0"/>
+        <w:rPr>
+          <w:rFonts w:hint="default"/>
+          <w:lang w:val="en-US" w:eastAsia="zh-CN"/>
+        </w:rPr>
+      </w:pPr>
+      <w:r>
+        <w:rPr>
+          <w:rFonts w:hint="default"/>
+          <w:lang w:val="en-US" w:eastAsia="zh-CN"/>
+        </w:rPr>
+        <w:t>XEngine_ThirdPart</w:t>
+      </w:r>
+      <w:r>
+        <w:rPr>
+          <w:rFonts w:hint="eastAsia"/>
+          <w:lang w:val="en-US" w:eastAsia="zh-CN"/>
+        </w:rPr>
+        <w:t>:3rd-part library</w:t>
+      </w:r>
+    </w:p>
+    <w:p>
+      <w:pPr>
         <w:pStyle w:val="2"/>
         <w:bidi w:val="0"/>
         <w:rPr>
@@ -2905,7 +2770,7 @@
           <w:lang w:val="en-US" w:eastAsia="zh-CN"/>
         </w:rPr>
       </w:pPr>
-      <w:bookmarkStart w:id="10" w:name="_Toc11856"/>
+      <w:bookmarkStart w:id="10" w:name="_Toc29714"/>
       <w:r>
         <w:rPr>
           <w:rFonts w:hint="eastAsia"/>
@@ -2936,7 +2801,7 @@
         <w:bidi w:val="0"/>
       </w:pPr>
       <w:bookmarkStart w:id="11" w:name="_Toc20809"/>
-      <w:bookmarkStart w:id="12" w:name="_Toc9087"/>
+      <w:bookmarkStart w:id="12" w:name="_Toc6360"/>
       <w:r>
         <w:rPr>
           <w:rFonts w:hint="eastAsia"/>
@@ -2974,7 +2839,7 @@
           <w:rFonts w:hint="eastAsia"/>
           <w:lang w:val="en-US" w:eastAsia="zh-CN"/>
         </w:rPr>
-        <w:t>When you complete with configuration.you can come in code path.open XEngine_MQServiceApp.sln by vs2019 and choice x86(debug or release) or x64(just release) complie.</w:t>
+        <w:t>When you complete with configuration.you can come in code path.open XEngine_MQServiceApp.sln by vs and complie.</w:t>
       </w:r>
     </w:p>
     <w:p>
@@ -3088,7 +2953,29 @@
           <w:color w:val="7030A0"/>
           <w:lang w:val="en-US" w:eastAsia="zh-CN"/>
         </w:rPr>
-        <w:t>Note: You can run the program directly, the system will prompt you what you need, you can directly enter the XEngine directory to search.</w:t>
+        <w:t>Note: You can run the program directly, the system will prompt you what you need, you can directly enter the XEngine directory to search,</w:t>
+      </w:r>
+      <w:r>
+        <w:rPr>
+          <w:rFonts w:ascii="Segoe UI" w:hAnsi="Segoe UI" w:eastAsia="Segoe UI" w:cs="Segoe UI"/>
+          <w:i w:val="0"/>
+          <w:iCs w:val="0"/>
+          <w:caps w:val="0"/>
+          <w:color w:val="7030A0"/>
+          <w:spacing w:val="0"/>
+          <w:sz w:val="21"/>
+          <w:szCs w:val="21"/>
+          <w:shd w:val="clear" w:fill="FFFFFF"/>
+        </w:rPr>
+        <w:t>You can also use VSCopy-* scripts to copy dependent modules</w:t>
+      </w:r>
+      <w:r>
+        <w:rPr>
+          <w:rFonts w:hint="eastAsia"/>
+          <w:color w:val="7030A0"/>
+          <w:lang w:val="en-US" w:eastAsia="zh-CN"/>
+        </w:rPr>
+        <w:t>.</w:t>
       </w:r>
     </w:p>
     <w:p>
@@ -3101,7 +2988,7 @@
         </w:rPr>
       </w:pPr>
       <w:bookmarkStart w:id="13" w:name="_Toc31740"/>
-      <w:bookmarkStart w:id="14" w:name="_Toc26814"/>
+      <w:bookmarkStart w:id="14" w:name="_Toc26901"/>
       <w:r>
         <w:rPr>
           <w:rFonts w:hint="eastAsia"/>
@@ -3266,7 +3153,7 @@
         </w:rPr>
       </w:pPr>
       <w:bookmarkStart w:id="15" w:name="_Toc26189"/>
-      <w:bookmarkStart w:id="16" w:name="_Toc5833"/>
+      <w:bookmarkStart w:id="16" w:name="_Toc22502"/>
       <w:r>
         <w:rPr>
           <w:rFonts w:hint="eastAsia"/>
@@ -3287,7 +3174,7 @@
         </w:rPr>
       </w:pPr>
       <w:bookmarkStart w:id="17" w:name="_Toc12516"/>
-      <w:bookmarkStart w:id="18" w:name="_Toc3777"/>
+      <w:bookmarkStart w:id="18" w:name="_Toc23368"/>
       <w:r>
         <w:rPr>
           <w:rFonts w:hint="eastAsia"/>
@@ -3372,7 +3259,7 @@
         </w:rPr>
       </w:pPr>
       <w:bookmarkStart w:id="19" w:name="_Toc31670"/>
-      <w:bookmarkStart w:id="20" w:name="_Toc28225"/>
+      <w:bookmarkStart w:id="20" w:name="_Toc22098"/>
       <w:r>
         <w:rPr>
           <w:rFonts w:hint="eastAsia"/>
@@ -3432,7 +3319,7 @@
         </w:rPr>
       </w:pPr>
       <w:bookmarkStart w:id="21" w:name="_Toc25275"/>
-      <w:bookmarkStart w:id="22" w:name="_Toc20599"/>
+      <w:bookmarkStart w:id="22" w:name="_Toc14227"/>
       <w:r>
         <w:rPr>
           <w:rFonts w:hint="eastAsia"/>
@@ -3475,7 +3362,7 @@
         </w:rPr>
       </w:pPr>
       <w:bookmarkStart w:id="23" w:name="_Toc24741"/>
-      <w:bookmarkStart w:id="24" w:name="_Toc25318"/>
+      <w:bookmarkStart w:id="24" w:name="_Toc14046"/>
       <w:r>
         <w:rPr>
           <w:rFonts w:hint="eastAsia"/>
@@ -3577,7 +3464,7 @@
       </w:pPr>
       <w:bookmarkStart w:id="25" w:name="_Toc10550"/>
       <w:bookmarkStart w:id="26" w:name="_Toc9614"/>
-      <w:bookmarkStart w:id="27" w:name="_Toc3798"/>
+      <w:bookmarkStart w:id="27" w:name="_Toc16708"/>
       <w:r>
         <w:rPr>
           <w:rFonts w:hint="eastAsia"/>
@@ -3696,7 +3583,7 @@
       </w:pPr>
       <w:bookmarkStart w:id="28" w:name="_Toc8838"/>
       <w:bookmarkStart w:id="29" w:name="_Toc12322"/>
-      <w:bookmarkStart w:id="30" w:name="_Toc30205"/>
+      <w:bookmarkStart w:id="30" w:name="_Toc29934"/>
       <w:r>
         <w:rPr>
           <w:rFonts w:hint="eastAsia"/>
@@ -3807,6 +3694,7 @@
     <w:p>
       <w:pPr>
         <w:numPr>
+          <w:ilvl w:val="0"/>
           <w:numId w:val="0"/>
         </w:numPr>
         <w:ind w:leftChars="0"/>
@@ -3825,7 +3713,7 @@
           <w:lang w:val="en-US" w:eastAsia="zh-CN"/>
         </w:rPr>
       </w:pPr>
-      <w:bookmarkStart w:id="31" w:name="_Toc403"/>
+      <w:bookmarkStart w:id="31" w:name="_Toc24145"/>
       <w:r>
         <w:rPr>
           <w:rFonts w:hint="eastAsia"/>
@@ -3962,11 +3850,11 @@
       <w:pPr>
         <w:pStyle w:val="2"/>
         <w:rPr>
-          <w:rFonts w:hint="eastAsia"/>
-          <w:lang w:val="en-US" w:eastAsia="zh-CN"/>
-        </w:rPr>
-      </w:pPr>
-      <w:bookmarkStart w:id="32" w:name="_Toc21990"/>
+          <w:rFonts w:hint="default"/>
+          <w:lang w:val="en-US" w:eastAsia="zh-CN"/>
+        </w:rPr>
+      </w:pPr>
+      <w:bookmarkStart w:id="32" w:name="_Toc24117"/>
       <w:r>
         <w:rPr>
           <w:rFonts w:hint="eastAsia"/>
@@ -3975,134 +3863,6 @@
         <w:t>appendix</w:t>
       </w:r>
       <w:bookmarkEnd w:id="32"/>
-    </w:p>
-    <w:p>
-      <w:pPr>
-        <w:pStyle w:val="3"/>
-        <w:rPr>
-          <w:rFonts w:hint="default"/>
-          <w:lang w:val="en-US" w:eastAsia="zh-CN"/>
-        </w:rPr>
-      </w:pPr>
-      <w:bookmarkStart w:id="33" w:name="_Toc5865"/>
-      <w:bookmarkStart w:id="34" w:name="_Toc1308"/>
-      <w:r>
-        <w:rPr>
-          <w:rFonts w:hint="eastAsia"/>
-          <w:lang w:val="en-US" w:eastAsia="zh-CN"/>
-        </w:rPr>
-        <w:t xml:space="preserve">Appendix 1 </w:t>
-      </w:r>
-      <w:bookmarkEnd w:id="33"/>
-      <w:r>
-        <w:rPr>
-          <w:rFonts w:hint="eastAsia"/>
-          <w:lang w:val="en-US" w:eastAsia="zh-CN"/>
-        </w:rPr>
-        <w:t>Type Define</w:t>
-      </w:r>
-      <w:bookmarkEnd w:id="34"/>
-    </w:p>
-    <w:p>
-      <w:pPr>
-        <w:rPr>
-          <w:rFonts w:hint="default" w:eastAsiaTheme="minorEastAsia"/>
-          <w:lang w:val="en-US" w:eastAsia="zh-CN"/>
-        </w:rPr>
-      </w:pPr>
-      <w:r>
-        <w:rPr>
-          <w:rFonts w:hint="eastAsia"/>
-          <w:lang w:val="en-US" w:eastAsia="zh-CN"/>
-        </w:rPr>
-        <w:t xml:space="preserve">    reference file:XEngine_CommHdr.h</w:t>
-      </w:r>
-    </w:p>
-    <w:p>
-      <w:pPr>
-        <w:pStyle w:val="3"/>
-        <w:rPr>
-          <w:rFonts w:hint="default"/>
-          <w:lang w:val="en-US" w:eastAsia="zh-CN"/>
-        </w:rPr>
-      </w:pPr>
-      <w:bookmarkStart w:id="35" w:name="_Toc27100"/>
-      <w:bookmarkStart w:id="36" w:name="_Toc32412"/>
-      <w:r>
-        <w:rPr>
-          <w:rFonts w:hint="eastAsia"/>
-          <w:lang w:val="en-US" w:eastAsia="zh-CN"/>
-        </w:rPr>
-        <w:t xml:space="preserve">Appendix 2 </w:t>
-      </w:r>
-      <w:bookmarkEnd w:id="35"/>
-      <w:r>
-        <w:rPr>
-          <w:rFonts w:hint="eastAsia"/>
-          <w:lang w:val="en-US" w:eastAsia="zh-CN"/>
-        </w:rPr>
-        <w:t>Protocol Define</w:t>
-      </w:r>
-      <w:bookmarkEnd w:id="36"/>
-    </w:p>
-    <w:p>
-      <w:pPr>
-        <w:ind w:firstLine="420"/>
-        <w:rPr>
-          <w:rFonts w:hint="eastAsia"/>
-          <w:lang w:val="en-US" w:eastAsia="zh-CN"/>
-        </w:rPr>
-      </w:pPr>
-      <w:r>
-        <w:rPr>
-          <w:rFonts w:hint="eastAsia"/>
-          <w:lang w:val="en-US" w:eastAsia="zh-CN"/>
-        </w:rPr>
-        <w:t>reference file:XEngine_ProtocolHdr.h</w:t>
-      </w:r>
-    </w:p>
-    <w:p>
-      <w:pPr>
-        <w:pStyle w:val="3"/>
-        <w:bidi w:val="0"/>
-        <w:rPr>
-          <w:rFonts w:hint="eastAsia"/>
-          <w:lang w:val="en-US" w:eastAsia="zh-CN"/>
-        </w:rPr>
-      </w:pPr>
-      <w:bookmarkStart w:id="37" w:name="_Toc255"/>
-      <w:bookmarkStart w:id="38" w:name="_Toc6564"/>
-      <w:r>
-        <w:rPr>
-          <w:rFonts w:hint="eastAsia"/>
-          <w:lang w:val="en-US" w:eastAsia="zh-CN"/>
-        </w:rPr>
-        <w:t xml:space="preserve">Appendix 3 </w:t>
-      </w:r>
-      <w:bookmarkEnd w:id="37"/>
-      <w:r>
-        <w:rPr>
-          <w:rFonts w:hint="eastAsia"/>
-          <w:lang w:val="en-US" w:eastAsia="zh-CN"/>
-        </w:rPr>
-        <w:t>Transformation Definition</w:t>
-      </w:r>
-      <w:bookmarkEnd w:id="38"/>
-    </w:p>
-    <w:p>
-      <w:pPr>
-        <w:rPr>
-          <w:rFonts w:hint="default"/>
-          <w:lang w:val="en-US" w:eastAsia="zh-CN"/>
-        </w:rPr>
-      </w:pPr>
-      <w:r>
-        <w:rPr>
-          <w:rFonts w:hint="eastAsia"/>
-          <w:lang w:val="en-US" w:eastAsia="zh-CN"/>
-        </w:rPr>
-        <w:t xml:space="preserve">    reference file:XEngine_Types.h only LINUX</w:t>
-      </w:r>
     </w:p>
     <w:sectPr>
       <w:headerReference r:id="rId3" w:type="default"/>

</xml_diff>

<commit_message>
update:configure and readme and docment
</commit_message>
<xml_diff>
--- a/XEngine_Docment/Docment_en.docx
+++ b/XEngine_Docment/Docment_en.docx
@@ -14,7 +14,7 @@
           <w:lang w:val="en-US"/>
         </w:rPr>
       </w:pPr>
-      <w:bookmarkStart w:id="0" w:name="_Toc6216"/>
+      <w:bookmarkStart w:id="0" w:name="_Toc29663"/>
       <w:r>
         <w:rPr>
           <w:rFonts w:hint="eastAsia"/>
@@ -63,8 +63,6 @@
             <w:ind w:left="0" w:leftChars="0" w:right="0" w:rightChars="0" w:firstLine="0" w:firstLineChars="0"/>
             <w:jc w:val="center"/>
           </w:pPr>
-          <w:bookmarkStart w:id="48" w:name="_GoBack"/>
-          <w:bookmarkEnd w:id="48"/>
           <w:r>
             <w:rPr>
               <w:rFonts w:ascii="宋体" w:hAnsi="宋体" w:eastAsia="宋体"/>
@@ -93,7 +91,7 @@
             <w:fldChar w:fldCharType="begin"/>
           </w:r>
           <w:r>
-            <w:instrText xml:space="preserve"> HYPERLINK \l _Toc6216 </w:instrText>
+            <w:instrText xml:space="preserve"> HYPERLINK \l _Toc29663 </w:instrText>
           </w:r>
           <w:r>
             <w:fldChar w:fldCharType="separate"/>
@@ -113,7 +111,7 @@
             <w:fldChar w:fldCharType="begin"/>
           </w:r>
           <w:r>
-            <w:instrText xml:space="preserve"> PAGEREF _Toc6216 \h </w:instrText>
+            <w:instrText xml:space="preserve"> PAGEREF _Toc29663 \h </w:instrText>
           </w:r>
           <w:r>
             <w:fldChar w:fldCharType="separate"/>
@@ -147,7 +145,7 @@
               <w:bCs/>
               <w:lang w:val="zh-CN"/>
             </w:rPr>
-            <w:instrText xml:space="preserve"> HYPERLINK \l _Toc18059 </w:instrText>
+            <w:instrText xml:space="preserve"> HYPERLINK \l _Toc6679 </w:instrText>
           </w:r>
           <w:r>
             <w:rPr>
@@ -169,7 +167,7 @@
             <w:fldChar w:fldCharType="begin"/>
           </w:r>
           <w:r>
-            <w:instrText xml:space="preserve"> PAGEREF _Toc18059 \h </w:instrText>
+            <w:instrText xml:space="preserve"> PAGEREF _Toc6679 \h </w:instrText>
           </w:r>
           <w:r>
             <w:fldChar w:fldCharType="separate"/>
@@ -207,7 +205,7 @@
               <w:bCs/>
               <w:lang w:val="zh-CN"/>
             </w:rPr>
-            <w:instrText xml:space="preserve"> HYPERLINK \l _Toc22159 </w:instrText>
+            <w:instrText xml:space="preserve"> HYPERLINK \l _Toc18856 </w:instrText>
           </w:r>
           <w:r>
             <w:rPr>
@@ -230,7 +228,7 @@
             <w:fldChar w:fldCharType="begin"/>
           </w:r>
           <w:r>
-            <w:instrText xml:space="preserve"> PAGEREF _Toc22159 \h </w:instrText>
+            <w:instrText xml:space="preserve"> PAGEREF _Toc18856 \h </w:instrText>
           </w:r>
           <w:r>
             <w:fldChar w:fldCharType="separate"/>
@@ -268,7 +266,7 @@
               <w:bCs/>
               <w:lang w:val="zh-CN"/>
             </w:rPr>
-            <w:instrText xml:space="preserve"> HYPERLINK \l _Toc6926 </w:instrText>
+            <w:instrText xml:space="preserve"> HYPERLINK \l _Toc22134 </w:instrText>
           </w:r>
           <w:r>
             <w:rPr>
@@ -292,7 +290,7 @@
             <w:fldChar w:fldCharType="begin"/>
           </w:r>
           <w:r>
-            <w:instrText xml:space="preserve"> PAGEREF _Toc6926 \h </w:instrText>
+            <w:instrText xml:space="preserve"> PAGEREF _Toc22134 \h </w:instrText>
           </w:r>
           <w:r>
             <w:fldChar w:fldCharType="separate"/>
@@ -330,7 +328,7 @@
               <w:bCs/>
               <w:lang w:val="zh-CN"/>
             </w:rPr>
-            <w:instrText xml:space="preserve"> HYPERLINK \l _Toc24864 </w:instrText>
+            <w:instrText xml:space="preserve"> HYPERLINK \l _Toc5883 </w:instrText>
           </w:r>
           <w:r>
             <w:rPr>
@@ -353,7 +351,7 @@
             <w:fldChar w:fldCharType="begin"/>
           </w:r>
           <w:r>
-            <w:instrText xml:space="preserve"> PAGEREF _Toc24864 \h </w:instrText>
+            <w:instrText xml:space="preserve"> PAGEREF _Toc5883 \h </w:instrText>
           </w:r>
           <w:r>
             <w:fldChar w:fldCharType="separate"/>
@@ -391,7 +389,7 @@
               <w:bCs/>
               <w:lang w:val="zh-CN"/>
             </w:rPr>
-            <w:instrText xml:space="preserve"> HYPERLINK \l _Toc16554 </w:instrText>
+            <w:instrText xml:space="preserve"> HYPERLINK \l _Toc13386 </w:instrText>
           </w:r>
           <w:r>
             <w:rPr>
@@ -420,7 +418,7 @@
             <w:fldChar w:fldCharType="begin"/>
           </w:r>
           <w:r>
-            <w:instrText xml:space="preserve"> PAGEREF _Toc16554 \h </w:instrText>
+            <w:instrText xml:space="preserve"> PAGEREF _Toc13386 \h </w:instrText>
           </w:r>
           <w:r>
             <w:fldChar w:fldCharType="separate"/>
@@ -458,7 +456,7 @@
               <w:bCs/>
               <w:lang w:val="zh-CN"/>
             </w:rPr>
-            <w:instrText xml:space="preserve"> HYPERLINK \l _Toc1919 </w:instrText>
+            <w:instrText xml:space="preserve"> HYPERLINK \l _Toc17593 </w:instrText>
           </w:r>
           <w:r>
             <w:rPr>
@@ -488,7 +486,7 @@
             <w:fldChar w:fldCharType="begin"/>
           </w:r>
           <w:r>
-            <w:instrText xml:space="preserve"> PAGEREF _Toc1919 \h </w:instrText>
+            <w:instrText xml:space="preserve"> PAGEREF _Toc17593 \h </w:instrText>
           </w:r>
           <w:r>
             <w:fldChar w:fldCharType="separate"/>
@@ -526,7 +524,7 @@
               <w:bCs/>
               <w:lang w:val="zh-CN"/>
             </w:rPr>
-            <w:instrText xml:space="preserve"> HYPERLINK \l _Toc21141 </w:instrText>
+            <w:instrText xml:space="preserve"> HYPERLINK \l _Toc2955 </w:instrText>
           </w:r>
           <w:r>
             <w:rPr>
@@ -556,7 +554,7 @@
             <w:fldChar w:fldCharType="begin"/>
           </w:r>
           <w:r>
-            <w:instrText xml:space="preserve"> PAGEREF _Toc21141 \h </w:instrText>
+            <w:instrText xml:space="preserve"> PAGEREF _Toc2955 \h </w:instrText>
           </w:r>
           <w:r>
             <w:fldChar w:fldCharType="separate"/>
@@ -594,7 +592,7 @@
               <w:bCs/>
               <w:lang w:val="zh-CN"/>
             </w:rPr>
-            <w:instrText xml:space="preserve"> HYPERLINK \l _Toc25281 </w:instrText>
+            <w:instrText xml:space="preserve"> HYPERLINK \l _Toc31524 </w:instrText>
           </w:r>
           <w:r>
             <w:rPr>
@@ -624,7 +622,7 @@
             <w:fldChar w:fldCharType="begin"/>
           </w:r>
           <w:r>
-            <w:instrText xml:space="preserve"> PAGEREF _Toc25281 \h </w:instrText>
+            <w:instrText xml:space="preserve"> PAGEREF _Toc31524 \h </w:instrText>
           </w:r>
           <w:r>
             <w:fldChar w:fldCharType="separate"/>
@@ -662,7 +660,7 @@
               <w:bCs/>
               <w:lang w:val="zh-CN"/>
             </w:rPr>
-            <w:instrText xml:space="preserve"> HYPERLINK \l _Toc11623 </w:instrText>
+            <w:instrText xml:space="preserve"> HYPERLINK \l _Toc6876 </w:instrText>
           </w:r>
           <w:r>
             <w:rPr>
@@ -692,7 +690,7 @@
             <w:fldChar w:fldCharType="begin"/>
           </w:r>
           <w:r>
-            <w:instrText xml:space="preserve"> PAGEREF _Toc11623 \h </w:instrText>
+            <w:instrText xml:space="preserve"> PAGEREF _Toc6876 \h </w:instrText>
           </w:r>
           <w:r>
             <w:fldChar w:fldCharType="separate"/>
@@ -730,7 +728,7 @@
               <w:bCs/>
               <w:lang w:val="zh-CN"/>
             </w:rPr>
-            <w:instrText xml:space="preserve"> HYPERLINK \l _Toc11690 </w:instrText>
+            <w:instrText xml:space="preserve"> HYPERLINK \l _Toc25 </w:instrText>
           </w:r>
           <w:r>
             <w:rPr>
@@ -753,7 +751,7 @@
             <w:fldChar w:fldCharType="begin"/>
           </w:r>
           <w:r>
-            <w:instrText xml:space="preserve"> PAGEREF _Toc11690 \h </w:instrText>
+            <w:instrText xml:space="preserve"> PAGEREF _Toc25 \h </w:instrText>
           </w:r>
           <w:r>
             <w:fldChar w:fldCharType="separate"/>
@@ -791,7 +789,7 @@
               <w:bCs/>
               <w:lang w:val="zh-CN"/>
             </w:rPr>
-            <w:instrText xml:space="preserve"> HYPERLINK \l _Toc22318 </w:instrText>
+            <w:instrText xml:space="preserve"> HYPERLINK \l _Toc4959 </w:instrText>
           </w:r>
           <w:r>
             <w:rPr>
@@ -814,7 +812,7 @@
             <w:fldChar w:fldCharType="begin"/>
           </w:r>
           <w:r>
-            <w:instrText xml:space="preserve"> PAGEREF _Toc22318 \h </w:instrText>
+            <w:instrText xml:space="preserve"> PAGEREF _Toc4959 \h </w:instrText>
           </w:r>
           <w:r>
             <w:fldChar w:fldCharType="separate"/>
@@ -852,7 +850,7 @@
               <w:bCs/>
               <w:lang w:val="zh-CN"/>
             </w:rPr>
-            <w:instrText xml:space="preserve"> HYPERLINK \l _Toc15079 </w:instrText>
+            <w:instrText xml:space="preserve"> HYPERLINK \l _Toc8198 </w:instrText>
           </w:r>
           <w:r>
             <w:rPr>
@@ -875,7 +873,7 @@
             <w:fldChar w:fldCharType="begin"/>
           </w:r>
           <w:r>
-            <w:instrText xml:space="preserve"> PAGEREF _Toc15079 \h </w:instrText>
+            <w:instrText xml:space="preserve"> PAGEREF _Toc8198 \h </w:instrText>
           </w:r>
           <w:r>
             <w:fldChar w:fldCharType="separate"/>
@@ -913,7 +911,7 @@
               <w:bCs/>
               <w:lang w:val="zh-CN"/>
             </w:rPr>
-            <w:instrText xml:space="preserve"> HYPERLINK \l _Toc4442 </w:instrText>
+            <w:instrText xml:space="preserve"> HYPERLINK \l _Toc14424 </w:instrText>
           </w:r>
           <w:r>
             <w:rPr>
@@ -936,7 +934,7 @@
             <w:fldChar w:fldCharType="begin"/>
           </w:r>
           <w:r>
-            <w:instrText xml:space="preserve"> PAGEREF _Toc4442 \h </w:instrText>
+            <w:instrText xml:space="preserve"> PAGEREF _Toc14424 \h </w:instrText>
           </w:r>
           <w:r>
             <w:fldChar w:fldCharType="separate"/>
@@ -974,7 +972,7 @@
               <w:bCs/>
               <w:lang w:val="zh-CN"/>
             </w:rPr>
-            <w:instrText xml:space="preserve"> HYPERLINK \l _Toc25046 </w:instrText>
+            <w:instrText xml:space="preserve"> HYPERLINK \l _Toc16255 </w:instrText>
           </w:r>
           <w:r>
             <w:rPr>
@@ -997,7 +995,7 @@
             <w:fldChar w:fldCharType="begin"/>
           </w:r>
           <w:r>
-            <w:instrText xml:space="preserve"> PAGEREF _Toc25046 \h </w:instrText>
+            <w:instrText xml:space="preserve"> PAGEREF _Toc16255 \h </w:instrText>
           </w:r>
           <w:r>
             <w:fldChar w:fldCharType="separate"/>
@@ -1035,7 +1033,7 @@
               <w:bCs/>
               <w:lang w:val="zh-CN"/>
             </w:rPr>
-            <w:instrText xml:space="preserve"> HYPERLINK \l _Toc10965 </w:instrText>
+            <w:instrText xml:space="preserve"> HYPERLINK \l _Toc22753 </w:instrText>
           </w:r>
           <w:r>
             <w:rPr>
@@ -1058,7 +1056,7 @@
             <w:fldChar w:fldCharType="begin"/>
           </w:r>
           <w:r>
-            <w:instrText xml:space="preserve"> PAGEREF _Toc10965 \h </w:instrText>
+            <w:instrText xml:space="preserve"> PAGEREF _Toc22753 \h </w:instrText>
           </w:r>
           <w:r>
             <w:fldChar w:fldCharType="separate"/>
@@ -1096,7 +1094,7 @@
               <w:bCs/>
               <w:lang w:val="zh-CN"/>
             </w:rPr>
-            <w:instrText xml:space="preserve"> HYPERLINK \l _Toc16050 </w:instrText>
+            <w:instrText xml:space="preserve"> HYPERLINK \l _Toc25258 </w:instrText>
           </w:r>
           <w:r>
             <w:rPr>
@@ -1119,7 +1117,7 @@
             <w:fldChar w:fldCharType="begin"/>
           </w:r>
           <w:r>
-            <w:instrText xml:space="preserve"> PAGEREF _Toc16050 \h </w:instrText>
+            <w:instrText xml:space="preserve"> PAGEREF _Toc25258 \h </w:instrText>
           </w:r>
           <w:r>
             <w:fldChar w:fldCharType="separate"/>
@@ -1157,7 +1155,7 @@
               <w:bCs/>
               <w:lang w:val="zh-CN"/>
             </w:rPr>
-            <w:instrText xml:space="preserve"> HYPERLINK \l _Toc7164 </w:instrText>
+            <w:instrText xml:space="preserve"> HYPERLINK \l _Toc23605 </w:instrText>
           </w:r>
           <w:r>
             <w:rPr>
@@ -1180,7 +1178,68 @@
             <w:fldChar w:fldCharType="begin"/>
           </w:r>
           <w:r>
-            <w:instrText xml:space="preserve"> PAGEREF _Toc7164 \h </w:instrText>
+            <w:instrText xml:space="preserve"> PAGEREF _Toc23605 \h </w:instrText>
+          </w:r>
+          <w:r>
+            <w:fldChar w:fldCharType="separate"/>
+          </w:r>
+          <w:r>
+            <w:t>5</w:t>
+          </w:r>
+          <w:r>
+            <w:fldChar w:fldCharType="end"/>
+          </w:r>
+          <w:r>
+            <w:rPr>
+              <w:bCs/>
+              <w:lang w:val="zh-CN"/>
+            </w:rPr>
+            <w:fldChar w:fldCharType="end"/>
+          </w:r>
+        </w:p>
+        <w:p>
+          <w:pPr>
+            <w:pStyle w:val="10"/>
+            <w:tabs>
+              <w:tab w:val="right" w:leader="dot" w:pos="8306"/>
+            </w:tabs>
+          </w:pPr>
+          <w:r>
+            <w:rPr>
+              <w:bCs/>
+              <w:lang w:val="zh-CN"/>
+            </w:rPr>
+            <w:fldChar w:fldCharType="begin"/>
+          </w:r>
+          <w:r>
+            <w:rPr>
+              <w:bCs/>
+              <w:lang w:val="zh-CN"/>
+            </w:rPr>
+            <w:instrText xml:space="preserve"> HYPERLINK \l _Toc8406 </w:instrText>
+          </w:r>
+          <w:r>
+            <w:rPr>
+              <w:bCs/>
+              <w:lang w:val="zh-CN"/>
+            </w:rPr>
+            <w:fldChar w:fldCharType="separate"/>
+          </w:r>
+          <w:r>
+            <w:rPr>
+              <w:rFonts w:hint="eastAsia"/>
+              <w:lang w:val="en-US" w:eastAsia="zh-CN"/>
+            </w:rPr>
+            <w:t>四 Interface Protocol</w:t>
+          </w:r>
+          <w:r>
+            <w:tab/>
+          </w:r>
+          <w:r>
+            <w:fldChar w:fldCharType="begin"/>
+          </w:r>
+          <w:r>
+            <w:instrText xml:space="preserve"> PAGEREF _Toc8406 \h </w:instrText>
           </w:r>
           <w:r>
             <w:fldChar w:fldCharType="separate"/>
@@ -1218,7 +1277,7 @@
               <w:bCs/>
               <w:lang w:val="zh-CN"/>
             </w:rPr>
-            <w:instrText xml:space="preserve"> HYPERLINK \l _Toc18732 </w:instrText>
+            <w:instrText xml:space="preserve"> HYPERLINK \l _Toc7517 </w:instrText>
           </w:r>
           <w:r>
             <w:rPr>
@@ -1232,7 +1291,7 @@
               <w:rFonts w:hint="eastAsia"/>
               <w:lang w:val="en-US" w:eastAsia="zh-CN"/>
             </w:rPr>
-            <w:t>3.5 Verification Configure</w:t>
+            <w:t>4.1 Tunnel</w:t>
           </w:r>
           <w:r>
             <w:tab/>
@@ -1241,13 +1300,379 @@
             <w:fldChar w:fldCharType="begin"/>
           </w:r>
           <w:r>
-            <w:instrText xml:space="preserve"> PAGEREF _Toc18732 \h </w:instrText>
+            <w:instrText xml:space="preserve"> PAGEREF _Toc7517 \h </w:instrText>
           </w:r>
           <w:r>
             <w:fldChar w:fldCharType="separate"/>
           </w:r>
           <w:r>
             <w:t>5</w:t>
+          </w:r>
+          <w:r>
+            <w:fldChar w:fldCharType="end"/>
+          </w:r>
+          <w:r>
+            <w:rPr>
+              <w:bCs/>
+              <w:lang w:val="zh-CN"/>
+            </w:rPr>
+            <w:fldChar w:fldCharType="end"/>
+          </w:r>
+        </w:p>
+        <w:p>
+          <w:pPr>
+            <w:pStyle w:val="12"/>
+            <w:tabs>
+              <w:tab w:val="right" w:leader="dot" w:pos="8306"/>
+            </w:tabs>
+          </w:pPr>
+          <w:r>
+            <w:rPr>
+              <w:bCs/>
+              <w:lang w:val="zh-CN"/>
+            </w:rPr>
+            <w:fldChar w:fldCharType="begin"/>
+          </w:r>
+          <w:r>
+            <w:rPr>
+              <w:bCs/>
+              <w:lang w:val="zh-CN"/>
+            </w:rPr>
+            <w:instrText xml:space="preserve"> HYPERLINK \l _Toc28151 </w:instrText>
+          </w:r>
+          <w:r>
+            <w:rPr>
+              <w:bCs/>
+              <w:lang w:val="zh-CN"/>
+            </w:rPr>
+            <w:fldChar w:fldCharType="separate"/>
+          </w:r>
+          <w:r>
+            <w:rPr>
+              <w:rFonts w:hint="eastAsia"/>
+              <w:lang w:val="en-US" w:eastAsia="zh-CN"/>
+            </w:rPr>
+            <w:t>4.2 Socks</w:t>
+          </w:r>
+          <w:r>
+            <w:tab/>
+          </w:r>
+          <w:r>
+            <w:fldChar w:fldCharType="begin"/>
+          </w:r>
+          <w:r>
+            <w:instrText xml:space="preserve"> PAGEREF _Toc28151 \h </w:instrText>
+          </w:r>
+          <w:r>
+            <w:fldChar w:fldCharType="separate"/>
+          </w:r>
+          <w:r>
+            <w:t>5</w:t>
+          </w:r>
+          <w:r>
+            <w:fldChar w:fldCharType="end"/>
+          </w:r>
+          <w:r>
+            <w:rPr>
+              <w:bCs/>
+              <w:lang w:val="zh-CN"/>
+            </w:rPr>
+            <w:fldChar w:fldCharType="end"/>
+          </w:r>
+        </w:p>
+        <w:p>
+          <w:pPr>
+            <w:pStyle w:val="12"/>
+            <w:tabs>
+              <w:tab w:val="right" w:leader="dot" w:pos="8306"/>
+            </w:tabs>
+          </w:pPr>
+          <w:r>
+            <w:rPr>
+              <w:bCs/>
+              <w:lang w:val="zh-CN"/>
+            </w:rPr>
+            <w:fldChar w:fldCharType="begin"/>
+          </w:r>
+          <w:r>
+            <w:rPr>
+              <w:bCs/>
+              <w:lang w:val="zh-CN"/>
+            </w:rPr>
+            <w:instrText xml:space="preserve"> HYPERLINK \l _Toc31050 </w:instrText>
+          </w:r>
+          <w:r>
+            <w:rPr>
+              <w:bCs/>
+              <w:lang w:val="zh-CN"/>
+            </w:rPr>
+            <w:fldChar w:fldCharType="separate"/>
+          </w:r>
+          <w:r>
+            <w:rPr>
+              <w:rFonts w:hint="eastAsia"/>
+              <w:lang w:val="en-US" w:eastAsia="zh-CN"/>
+            </w:rPr>
+            <w:t>4.3 Forwad</w:t>
+          </w:r>
+          <w:r>
+            <w:tab/>
+          </w:r>
+          <w:r>
+            <w:fldChar w:fldCharType="begin"/>
+          </w:r>
+          <w:r>
+            <w:instrText xml:space="preserve"> PAGEREF _Toc31050 \h </w:instrText>
+          </w:r>
+          <w:r>
+            <w:fldChar w:fldCharType="separate"/>
+          </w:r>
+          <w:r>
+            <w:t>5</w:t>
+          </w:r>
+          <w:r>
+            <w:fldChar w:fldCharType="end"/>
+          </w:r>
+          <w:r>
+            <w:rPr>
+              <w:bCs/>
+              <w:lang w:val="zh-CN"/>
+            </w:rPr>
+            <w:fldChar w:fldCharType="end"/>
+          </w:r>
+        </w:p>
+        <w:p>
+          <w:pPr>
+            <w:pStyle w:val="7"/>
+            <w:tabs>
+              <w:tab w:val="right" w:leader="dot" w:pos="8306"/>
+            </w:tabs>
+          </w:pPr>
+          <w:r>
+            <w:rPr>
+              <w:bCs/>
+              <w:lang w:val="zh-CN"/>
+            </w:rPr>
+            <w:fldChar w:fldCharType="begin"/>
+          </w:r>
+          <w:r>
+            <w:rPr>
+              <w:bCs/>
+              <w:lang w:val="zh-CN"/>
+            </w:rPr>
+            <w:instrText xml:space="preserve"> HYPERLINK \l _Toc12514 </w:instrText>
+          </w:r>
+          <w:r>
+            <w:rPr>
+              <w:bCs/>
+              <w:lang w:val="zh-CN"/>
+            </w:rPr>
+            <w:fldChar w:fldCharType="separate"/>
+          </w:r>
+          <w:r>
+            <w:rPr>
+              <w:rFonts w:hint="eastAsia"/>
+              <w:lang w:val="en-US" w:eastAsia="zh-CN"/>
+            </w:rPr>
+            <w:t>4.3.1 Login</w:t>
+          </w:r>
+          <w:r>
+            <w:tab/>
+          </w:r>
+          <w:r>
+            <w:fldChar w:fldCharType="begin"/>
+          </w:r>
+          <w:r>
+            <w:instrText xml:space="preserve"> PAGEREF _Toc12514 \h </w:instrText>
+          </w:r>
+          <w:r>
+            <w:fldChar w:fldCharType="separate"/>
+          </w:r>
+          <w:r>
+            <w:t>6</w:t>
+          </w:r>
+          <w:r>
+            <w:fldChar w:fldCharType="end"/>
+          </w:r>
+          <w:r>
+            <w:rPr>
+              <w:bCs/>
+              <w:lang w:val="zh-CN"/>
+            </w:rPr>
+            <w:fldChar w:fldCharType="end"/>
+          </w:r>
+        </w:p>
+        <w:p>
+          <w:pPr>
+            <w:pStyle w:val="7"/>
+            <w:tabs>
+              <w:tab w:val="right" w:leader="dot" w:pos="8306"/>
+            </w:tabs>
+          </w:pPr>
+          <w:r>
+            <w:rPr>
+              <w:bCs/>
+              <w:lang w:val="zh-CN"/>
+            </w:rPr>
+            <w:fldChar w:fldCharType="begin"/>
+          </w:r>
+          <w:r>
+            <w:rPr>
+              <w:bCs/>
+              <w:lang w:val="zh-CN"/>
+            </w:rPr>
+            <w:instrText xml:space="preserve"> HYPERLINK \l _Toc19094 </w:instrText>
+          </w:r>
+          <w:r>
+            <w:rPr>
+              <w:bCs/>
+              <w:lang w:val="zh-CN"/>
+            </w:rPr>
+            <w:fldChar w:fldCharType="separate"/>
+          </w:r>
+          <w:r>
+            <w:rPr>
+              <w:rFonts w:hint="eastAsia"/>
+              <w:lang w:val="en-US" w:eastAsia="zh-CN"/>
+            </w:rPr>
+            <w:t>4.3.2 List</w:t>
+          </w:r>
+          <w:r>
+            <w:tab/>
+          </w:r>
+          <w:r>
+            <w:fldChar w:fldCharType="begin"/>
+          </w:r>
+          <w:r>
+            <w:instrText xml:space="preserve"> PAGEREF _Toc19094 \h </w:instrText>
+          </w:r>
+          <w:r>
+            <w:fldChar w:fldCharType="separate"/>
+          </w:r>
+          <w:r>
+            <w:t>6</w:t>
+          </w:r>
+          <w:r>
+            <w:fldChar w:fldCharType="end"/>
+          </w:r>
+          <w:r>
+            <w:rPr>
+              <w:bCs/>
+              <w:lang w:val="zh-CN"/>
+            </w:rPr>
+            <w:fldChar w:fldCharType="end"/>
+          </w:r>
+        </w:p>
+        <w:p>
+          <w:pPr>
+            <w:pStyle w:val="7"/>
+            <w:tabs>
+              <w:tab w:val="right" w:leader="dot" w:pos="8306"/>
+            </w:tabs>
+          </w:pPr>
+          <w:r>
+            <w:rPr>
+              <w:bCs/>
+              <w:lang w:val="zh-CN"/>
+            </w:rPr>
+            <w:fldChar w:fldCharType="begin"/>
+          </w:r>
+          <w:r>
+            <w:rPr>
+              <w:bCs/>
+              <w:lang w:val="zh-CN"/>
+            </w:rPr>
+            <w:instrText xml:space="preserve"> HYPERLINK \l _Toc5240 </w:instrText>
+          </w:r>
+          <w:r>
+            <w:rPr>
+              <w:bCs/>
+              <w:lang w:val="zh-CN"/>
+            </w:rPr>
+            <w:fldChar w:fldCharType="separate"/>
+          </w:r>
+          <w:r>
+            <w:rPr>
+              <w:rFonts w:hint="eastAsia"/>
+              <w:lang w:val="en-US" w:eastAsia="zh-CN"/>
+            </w:rPr>
+            <w:t>4.3.3 Bind</w:t>
+          </w:r>
+          <w:r>
+            <w:tab/>
+          </w:r>
+          <w:r>
+            <w:fldChar w:fldCharType="begin"/>
+          </w:r>
+          <w:r>
+            <w:instrText xml:space="preserve"> PAGEREF _Toc5240 \h </w:instrText>
+          </w:r>
+          <w:r>
+            <w:fldChar w:fldCharType="separate"/>
+          </w:r>
+          <w:r>
+            <w:t>8</w:t>
+          </w:r>
+          <w:r>
+            <w:fldChar w:fldCharType="end"/>
+          </w:r>
+          <w:r>
+            <w:rPr>
+              <w:bCs/>
+              <w:lang w:val="zh-CN"/>
+            </w:rPr>
+            <w:fldChar w:fldCharType="end"/>
+          </w:r>
+        </w:p>
+        <w:p>
+          <w:pPr>
+            <w:pStyle w:val="7"/>
+            <w:tabs>
+              <w:tab w:val="right" w:leader="dot" w:pos="8306"/>
+            </w:tabs>
+          </w:pPr>
+          <w:r>
+            <w:rPr>
+              <w:bCs/>
+              <w:lang w:val="zh-CN"/>
+            </w:rPr>
+            <w:fldChar w:fldCharType="begin"/>
+          </w:r>
+          <w:r>
+            <w:rPr>
+              <w:bCs/>
+              <w:lang w:val="zh-CN"/>
+            </w:rPr>
+            <w:instrText xml:space="preserve"> HYPERLINK \l _Toc10376 </w:instrText>
+          </w:r>
+          <w:r>
+            <w:rPr>
+              <w:bCs/>
+              <w:lang w:val="zh-CN"/>
+            </w:rPr>
+            <w:fldChar w:fldCharType="separate"/>
+          </w:r>
+          <w:r>
+            <w:rPr>
+              <w:rFonts w:hint="eastAsia"/>
+              <w:lang w:val="en-US" w:eastAsia="zh-CN"/>
+            </w:rPr>
+            <w:t>4.3.4 Forwardding</w:t>
+          </w:r>
+          <w:r>
+            <w:tab/>
+          </w:r>
+          <w:r>
+            <w:fldChar w:fldCharType="begin"/>
+          </w:r>
+          <w:r>
+            <w:instrText xml:space="preserve"> PAGEREF _Toc10376 \h </w:instrText>
+          </w:r>
+          <w:r>
+            <w:fldChar w:fldCharType="separate"/>
+          </w:r>
+          <w:r>
+            <w:t>8</w:t>
           </w:r>
           <w:r>
             <w:fldChar w:fldCharType="end"/>
@@ -1279,7 +1704,7 @@
               <w:bCs/>
               <w:lang w:val="zh-CN"/>
             </w:rPr>
-            <w:instrText xml:space="preserve"> HYPERLINK \l _Toc863 </w:instrText>
+            <w:instrText xml:space="preserve"> HYPERLINK \l _Toc13093 </w:instrText>
           </w:r>
           <w:r>
             <w:rPr>
@@ -1293,7 +1718,7 @@
               <w:rFonts w:hint="eastAsia"/>
               <w:lang w:val="en-US" w:eastAsia="zh-CN"/>
             </w:rPr>
-            <w:t>四 Interface Protocol</w:t>
+            <w:t>Appendix</w:t>
           </w:r>
           <w:r>
             <w:tab/>
@@ -1302,13 +1727,13 @@
             <w:fldChar w:fldCharType="begin"/>
           </w:r>
           <w:r>
-            <w:instrText xml:space="preserve"> PAGEREF _Toc863 \h </w:instrText>
+            <w:instrText xml:space="preserve"> PAGEREF _Toc13093 \h </w:instrText>
           </w:r>
           <w:r>
             <w:fldChar w:fldCharType="separate"/>
           </w:r>
           <w:r>
-            <w:t>5</w:t>
+            <w:t>9</w:t>
           </w:r>
           <w:r>
             <w:fldChar w:fldCharType="end"/>
@@ -1323,494 +1748,6 @@
         </w:p>
         <w:p>
           <w:pPr>
-            <w:pStyle w:val="12"/>
-            <w:tabs>
-              <w:tab w:val="right" w:leader="dot" w:pos="8306"/>
-            </w:tabs>
-          </w:pPr>
-          <w:r>
-            <w:rPr>
-              <w:bCs/>
-              <w:lang w:val="zh-CN"/>
-            </w:rPr>
-            <w:fldChar w:fldCharType="begin"/>
-          </w:r>
-          <w:r>
-            <w:rPr>
-              <w:bCs/>
-              <w:lang w:val="zh-CN"/>
-            </w:rPr>
-            <w:instrText xml:space="preserve"> HYPERLINK \l _Toc7346 </w:instrText>
-          </w:r>
-          <w:r>
-            <w:rPr>
-              <w:bCs/>
-              <w:lang w:val="zh-CN"/>
-            </w:rPr>
-            <w:fldChar w:fldCharType="separate"/>
-          </w:r>
-          <w:r>
-            <w:rPr>
-              <w:rFonts w:hint="eastAsia"/>
-              <w:lang w:val="en-US" w:eastAsia="zh-CN"/>
-            </w:rPr>
-            <w:t>4.1 Tunnel</w:t>
-          </w:r>
-          <w:r>
-            <w:tab/>
-          </w:r>
-          <w:r>
-            <w:fldChar w:fldCharType="begin"/>
-          </w:r>
-          <w:r>
-            <w:instrText xml:space="preserve"> PAGEREF _Toc7346 \h </w:instrText>
-          </w:r>
-          <w:r>
-            <w:fldChar w:fldCharType="separate"/>
-          </w:r>
-          <w:r>
-            <w:t>5</w:t>
-          </w:r>
-          <w:r>
-            <w:fldChar w:fldCharType="end"/>
-          </w:r>
-          <w:r>
-            <w:rPr>
-              <w:bCs/>
-              <w:lang w:val="zh-CN"/>
-            </w:rPr>
-            <w:fldChar w:fldCharType="end"/>
-          </w:r>
-        </w:p>
-        <w:p>
-          <w:pPr>
-            <w:pStyle w:val="12"/>
-            <w:tabs>
-              <w:tab w:val="right" w:leader="dot" w:pos="8306"/>
-            </w:tabs>
-          </w:pPr>
-          <w:r>
-            <w:rPr>
-              <w:bCs/>
-              <w:lang w:val="zh-CN"/>
-            </w:rPr>
-            <w:fldChar w:fldCharType="begin"/>
-          </w:r>
-          <w:r>
-            <w:rPr>
-              <w:bCs/>
-              <w:lang w:val="zh-CN"/>
-            </w:rPr>
-            <w:instrText xml:space="preserve"> HYPERLINK \l _Toc4456 </w:instrText>
-          </w:r>
-          <w:r>
-            <w:rPr>
-              <w:bCs/>
-              <w:lang w:val="zh-CN"/>
-            </w:rPr>
-            <w:fldChar w:fldCharType="separate"/>
-          </w:r>
-          <w:r>
-            <w:rPr>
-              <w:rFonts w:hint="eastAsia"/>
-              <w:lang w:val="en-US" w:eastAsia="zh-CN"/>
-            </w:rPr>
-            <w:t>4.2 Socks</w:t>
-          </w:r>
-          <w:r>
-            <w:tab/>
-          </w:r>
-          <w:r>
-            <w:fldChar w:fldCharType="begin"/>
-          </w:r>
-          <w:r>
-            <w:instrText xml:space="preserve"> PAGEREF _Toc4456 \h </w:instrText>
-          </w:r>
-          <w:r>
-            <w:fldChar w:fldCharType="separate"/>
-          </w:r>
-          <w:r>
-            <w:t>6</w:t>
-          </w:r>
-          <w:r>
-            <w:fldChar w:fldCharType="end"/>
-          </w:r>
-          <w:r>
-            <w:rPr>
-              <w:bCs/>
-              <w:lang w:val="zh-CN"/>
-            </w:rPr>
-            <w:fldChar w:fldCharType="end"/>
-          </w:r>
-        </w:p>
-        <w:p>
-          <w:pPr>
-            <w:pStyle w:val="12"/>
-            <w:tabs>
-              <w:tab w:val="right" w:leader="dot" w:pos="8306"/>
-            </w:tabs>
-          </w:pPr>
-          <w:r>
-            <w:rPr>
-              <w:bCs/>
-              <w:lang w:val="zh-CN"/>
-            </w:rPr>
-            <w:fldChar w:fldCharType="begin"/>
-          </w:r>
-          <w:r>
-            <w:rPr>
-              <w:bCs/>
-              <w:lang w:val="zh-CN"/>
-            </w:rPr>
-            <w:instrText xml:space="preserve"> HYPERLINK \l _Toc26604 </w:instrText>
-          </w:r>
-          <w:r>
-            <w:rPr>
-              <w:bCs/>
-              <w:lang w:val="zh-CN"/>
-            </w:rPr>
-            <w:fldChar w:fldCharType="separate"/>
-          </w:r>
-          <w:r>
-            <w:rPr>
-              <w:rFonts w:hint="eastAsia"/>
-              <w:lang w:val="en-US" w:eastAsia="zh-CN"/>
-            </w:rPr>
-            <w:t>4.3 Forwad</w:t>
-          </w:r>
-          <w:r>
-            <w:tab/>
-          </w:r>
-          <w:r>
-            <w:fldChar w:fldCharType="begin"/>
-          </w:r>
-          <w:r>
-            <w:instrText xml:space="preserve"> PAGEREF _Toc26604 \h </w:instrText>
-          </w:r>
-          <w:r>
-            <w:fldChar w:fldCharType="separate"/>
-          </w:r>
-          <w:r>
-            <w:t>6</w:t>
-          </w:r>
-          <w:r>
-            <w:fldChar w:fldCharType="end"/>
-          </w:r>
-          <w:r>
-            <w:rPr>
-              <w:bCs/>
-              <w:lang w:val="zh-CN"/>
-            </w:rPr>
-            <w:fldChar w:fldCharType="end"/>
-          </w:r>
-        </w:p>
-        <w:p>
-          <w:pPr>
-            <w:pStyle w:val="7"/>
-            <w:tabs>
-              <w:tab w:val="right" w:leader="dot" w:pos="8306"/>
-            </w:tabs>
-          </w:pPr>
-          <w:r>
-            <w:rPr>
-              <w:bCs/>
-              <w:lang w:val="zh-CN"/>
-            </w:rPr>
-            <w:fldChar w:fldCharType="begin"/>
-          </w:r>
-          <w:r>
-            <w:rPr>
-              <w:bCs/>
-              <w:lang w:val="zh-CN"/>
-            </w:rPr>
-            <w:instrText xml:space="preserve"> HYPERLINK \l _Toc8797 </w:instrText>
-          </w:r>
-          <w:r>
-            <w:rPr>
-              <w:bCs/>
-              <w:lang w:val="zh-CN"/>
-            </w:rPr>
-            <w:fldChar w:fldCharType="separate"/>
-          </w:r>
-          <w:r>
-            <w:rPr>
-              <w:rFonts w:hint="eastAsia"/>
-              <w:lang w:val="en-US" w:eastAsia="zh-CN"/>
-            </w:rPr>
-            <w:t>4.3.1 Login</w:t>
-          </w:r>
-          <w:r>
-            <w:tab/>
-          </w:r>
-          <w:r>
-            <w:fldChar w:fldCharType="begin"/>
-          </w:r>
-          <w:r>
-            <w:instrText xml:space="preserve"> PAGEREF _Toc8797 \h </w:instrText>
-          </w:r>
-          <w:r>
-            <w:fldChar w:fldCharType="separate"/>
-          </w:r>
-          <w:r>
-            <w:t>6</w:t>
-          </w:r>
-          <w:r>
-            <w:fldChar w:fldCharType="end"/>
-          </w:r>
-          <w:r>
-            <w:rPr>
-              <w:bCs/>
-              <w:lang w:val="zh-CN"/>
-            </w:rPr>
-            <w:fldChar w:fldCharType="end"/>
-          </w:r>
-        </w:p>
-        <w:p>
-          <w:pPr>
-            <w:pStyle w:val="7"/>
-            <w:tabs>
-              <w:tab w:val="right" w:leader="dot" w:pos="8306"/>
-            </w:tabs>
-          </w:pPr>
-          <w:r>
-            <w:rPr>
-              <w:bCs/>
-              <w:lang w:val="zh-CN"/>
-            </w:rPr>
-            <w:fldChar w:fldCharType="begin"/>
-          </w:r>
-          <w:r>
-            <w:rPr>
-              <w:bCs/>
-              <w:lang w:val="zh-CN"/>
-            </w:rPr>
-            <w:instrText xml:space="preserve"> HYPERLINK \l _Toc25920 </w:instrText>
-          </w:r>
-          <w:r>
-            <w:rPr>
-              <w:bCs/>
-              <w:lang w:val="zh-CN"/>
-            </w:rPr>
-            <w:fldChar w:fldCharType="separate"/>
-          </w:r>
-          <w:r>
-            <w:rPr>
-              <w:rFonts w:hint="eastAsia"/>
-              <w:lang w:val="en-US" w:eastAsia="zh-CN"/>
-            </w:rPr>
-            <w:t>4.3.2 List</w:t>
-          </w:r>
-          <w:r>
-            <w:tab/>
-          </w:r>
-          <w:r>
-            <w:fldChar w:fldCharType="begin"/>
-          </w:r>
-          <w:r>
-            <w:instrText xml:space="preserve"> PAGEREF _Toc25920 \h </w:instrText>
-          </w:r>
-          <w:r>
-            <w:fldChar w:fldCharType="separate"/>
-          </w:r>
-          <w:r>
-            <w:t>7</w:t>
-          </w:r>
-          <w:r>
-            <w:fldChar w:fldCharType="end"/>
-          </w:r>
-          <w:r>
-            <w:rPr>
-              <w:bCs/>
-              <w:lang w:val="zh-CN"/>
-            </w:rPr>
-            <w:fldChar w:fldCharType="end"/>
-          </w:r>
-        </w:p>
-        <w:p>
-          <w:pPr>
-            <w:pStyle w:val="7"/>
-            <w:tabs>
-              <w:tab w:val="right" w:leader="dot" w:pos="8306"/>
-            </w:tabs>
-          </w:pPr>
-          <w:r>
-            <w:rPr>
-              <w:bCs/>
-              <w:lang w:val="zh-CN"/>
-            </w:rPr>
-            <w:fldChar w:fldCharType="begin"/>
-          </w:r>
-          <w:r>
-            <w:rPr>
-              <w:bCs/>
-              <w:lang w:val="zh-CN"/>
-            </w:rPr>
-            <w:instrText xml:space="preserve"> HYPERLINK \l _Toc350 </w:instrText>
-          </w:r>
-          <w:r>
-            <w:rPr>
-              <w:bCs/>
-              <w:lang w:val="zh-CN"/>
-            </w:rPr>
-            <w:fldChar w:fldCharType="separate"/>
-          </w:r>
-          <w:r>
-            <w:rPr>
-              <w:rFonts w:hint="eastAsia"/>
-              <w:lang w:val="en-US" w:eastAsia="zh-CN"/>
-            </w:rPr>
-            <w:t>4.3.3 Bind</w:t>
-          </w:r>
-          <w:r>
-            <w:tab/>
-          </w:r>
-          <w:r>
-            <w:fldChar w:fldCharType="begin"/>
-          </w:r>
-          <w:r>
-            <w:instrText xml:space="preserve"> PAGEREF _Toc350 \h </w:instrText>
-          </w:r>
-          <w:r>
-            <w:fldChar w:fldCharType="separate"/>
-          </w:r>
-          <w:r>
-            <w:t>8</w:t>
-          </w:r>
-          <w:r>
-            <w:fldChar w:fldCharType="end"/>
-          </w:r>
-          <w:r>
-            <w:rPr>
-              <w:bCs/>
-              <w:lang w:val="zh-CN"/>
-            </w:rPr>
-            <w:fldChar w:fldCharType="end"/>
-          </w:r>
-        </w:p>
-        <w:p>
-          <w:pPr>
-            <w:pStyle w:val="7"/>
-            <w:tabs>
-              <w:tab w:val="right" w:leader="dot" w:pos="8306"/>
-            </w:tabs>
-          </w:pPr>
-          <w:r>
-            <w:rPr>
-              <w:bCs/>
-              <w:lang w:val="zh-CN"/>
-            </w:rPr>
-            <w:fldChar w:fldCharType="begin"/>
-          </w:r>
-          <w:r>
-            <w:rPr>
-              <w:bCs/>
-              <w:lang w:val="zh-CN"/>
-            </w:rPr>
-            <w:instrText xml:space="preserve"> HYPERLINK \l _Toc3166 </w:instrText>
-          </w:r>
-          <w:r>
-            <w:rPr>
-              <w:bCs/>
-              <w:lang w:val="zh-CN"/>
-            </w:rPr>
-            <w:fldChar w:fldCharType="separate"/>
-          </w:r>
-          <w:r>
-            <w:rPr>
-              <w:rFonts w:hint="eastAsia"/>
-              <w:lang w:val="en-US" w:eastAsia="zh-CN"/>
-            </w:rPr>
-            <w:t>4.3.4 Forwardding</w:t>
-          </w:r>
-          <w:r>
-            <w:tab/>
-          </w:r>
-          <w:r>
-            <w:fldChar w:fldCharType="begin"/>
-          </w:r>
-          <w:r>
-            <w:instrText xml:space="preserve"> PAGEREF _Toc3166 \h </w:instrText>
-          </w:r>
-          <w:r>
-            <w:fldChar w:fldCharType="separate"/>
-          </w:r>
-          <w:r>
-            <w:t>9</w:t>
-          </w:r>
-          <w:r>
-            <w:fldChar w:fldCharType="end"/>
-          </w:r>
-          <w:r>
-            <w:rPr>
-              <w:bCs/>
-              <w:lang w:val="zh-CN"/>
-            </w:rPr>
-            <w:fldChar w:fldCharType="end"/>
-          </w:r>
-        </w:p>
-        <w:p>
-          <w:pPr>
-            <w:pStyle w:val="10"/>
-            <w:tabs>
-              <w:tab w:val="right" w:leader="dot" w:pos="8306"/>
-            </w:tabs>
-          </w:pPr>
-          <w:r>
-            <w:rPr>
-              <w:bCs/>
-              <w:lang w:val="zh-CN"/>
-            </w:rPr>
-            <w:fldChar w:fldCharType="begin"/>
-          </w:r>
-          <w:r>
-            <w:rPr>
-              <w:bCs/>
-              <w:lang w:val="zh-CN"/>
-            </w:rPr>
-            <w:instrText xml:space="preserve"> HYPERLINK \l _Toc25667 </w:instrText>
-          </w:r>
-          <w:r>
-            <w:rPr>
-              <w:bCs/>
-              <w:lang w:val="zh-CN"/>
-            </w:rPr>
-            <w:fldChar w:fldCharType="separate"/>
-          </w:r>
-          <w:r>
-            <w:rPr>
-              <w:rFonts w:hint="eastAsia"/>
-              <w:lang w:val="en-US" w:eastAsia="zh-CN"/>
-            </w:rPr>
-            <w:t>Appendix</w:t>
-          </w:r>
-          <w:r>
-            <w:tab/>
-          </w:r>
-          <w:r>
-            <w:fldChar w:fldCharType="begin"/>
-          </w:r>
-          <w:r>
-            <w:instrText xml:space="preserve"> PAGEREF _Toc25667 \h </w:instrText>
-          </w:r>
-          <w:r>
-            <w:fldChar w:fldCharType="separate"/>
-          </w:r>
-          <w:r>
-            <w:t>9</w:t>
-          </w:r>
-          <w:r>
-            <w:fldChar w:fldCharType="end"/>
-          </w:r>
-          <w:r>
-            <w:rPr>
-              <w:bCs/>
-              <w:lang w:val="zh-CN"/>
-            </w:rPr>
-            <w:fldChar w:fldCharType="end"/>
-          </w:r>
-        </w:p>
-        <w:p>
-          <w:pPr>
             <w:rPr>
               <w:rFonts w:hint="eastAsia"/>
             </w:rPr>
@@ -1887,6 +1824,15 @@
           <w:rFonts w:hint="eastAsia"/>
         </w:rPr>
       </w:pPr>
+    </w:p>
+    <w:p>
+      <w:pPr>
+        <w:rPr>
+          <w:rFonts w:hint="eastAsia"/>
+        </w:rPr>
+      </w:pPr>
+      <w:bookmarkStart w:id="47" w:name="_GoBack"/>
+      <w:bookmarkEnd w:id="47"/>
     </w:p>
     <w:tbl>
       <w:tblPr>
@@ -1926,6 +1872,12 @@
             <w:insideH w:val="none" w:color="auto" w:sz="0" w:space="0"/>
             <w:insideV w:val="none" w:color="auto" w:sz="0" w:space="0"/>
           </w:tblBorders>
+          <w:tblCellMar>
+            <w:top w:w="15" w:type="dxa"/>
+            <w:left w:w="15" w:type="dxa"/>
+            <w:bottom w:w="15" w:type="dxa"/>
+            <w:right w:w="15" w:type="dxa"/>
+          </w:tblCellMar>
         </w:tblPrEx>
         <w:trPr>
           <w:trHeight w:val="682" w:hRule="atLeast"/>
@@ -2191,7 +2143,7 @@
                 <w:rFonts w:hint="eastAsia"/>
                 <w:lang w:val="en-US" w:eastAsia="zh-CN"/>
               </w:rPr>
-              <w:t>1.7.0.1001</w:t>
+              <w:t>1.7.1.1001</w:t>
             </w:r>
             <w:r>
               <w:rPr>
@@ -2306,7 +2258,7 @@
                 <w:rFonts w:hint="eastAsia"/>
                 <w:lang w:val="en-US" w:eastAsia="zh-CN"/>
               </w:rPr>
-              <w:t>01</w:t>
+              <w:t>03</w:t>
             </w:r>
             <w:r>
               <w:t>-</w:t>
@@ -2316,7 +2268,7 @@
                 <w:rFonts w:hint="eastAsia"/>
                 <w:lang w:val="en-US" w:eastAsia="zh-CN"/>
               </w:rPr>
-              <w:t>04</w:t>
+              <w:t>05</w:t>
             </w:r>
           </w:p>
         </w:tc>
@@ -2649,7 +2601,7 @@
           <w:rFonts w:hint="eastAsia"/>
         </w:rPr>
       </w:pPr>
-      <w:bookmarkStart w:id="1" w:name="_Toc18059"/>
+      <w:bookmarkStart w:id="1" w:name="_Toc6679"/>
       <w:r>
         <w:rPr>
           <w:rFonts w:hint="eastAsia"/>
@@ -2666,7 +2618,7 @@
           <w:lang w:val="en-US" w:eastAsia="zh-CN"/>
         </w:rPr>
       </w:pPr>
-      <w:bookmarkStart w:id="2" w:name="_Toc22159"/>
+      <w:bookmarkStart w:id="2" w:name="_Toc18856"/>
       <w:r>
         <w:rPr>
           <w:rFonts w:hint="eastAsia"/>
@@ -2723,7 +2675,7 @@
           <w:lang w:val="en-US" w:eastAsia="zh-CN"/>
         </w:rPr>
       </w:pPr>
-      <w:bookmarkStart w:id="3" w:name="_Toc6926"/>
+      <w:bookmarkStart w:id="3" w:name="_Toc22134"/>
       <w:r>
         <w:rPr>
           <w:rFonts w:hint="eastAsia"/>
@@ -2759,7 +2711,7 @@
           <w:lang w:val="en-US" w:eastAsia="zh-CN"/>
         </w:rPr>
       </w:pPr>
-      <w:bookmarkStart w:id="4" w:name="_Toc24864"/>
+      <w:bookmarkStart w:id="4" w:name="_Toc5883"/>
       <w:r>
         <w:rPr>
           <w:rFonts w:hint="eastAsia"/>
@@ -2810,7 +2762,7 @@
         </w:rPr>
       </w:pPr>
       <w:bookmarkStart w:id="5" w:name="_Toc18055"/>
-      <w:bookmarkStart w:id="6" w:name="_Toc16554"/>
+      <w:bookmarkStart w:id="6" w:name="_Toc13386"/>
       <w:r>
         <w:rPr>
           <w:rFonts w:hint="eastAsia"/>
@@ -2872,7 +2824,7 @@
           <w:lang w:val="en-US" w:eastAsia="zh-CN"/>
         </w:rPr>
       </w:pPr>
-      <w:bookmarkStart w:id="7" w:name="_Toc1919"/>
+      <w:bookmarkStart w:id="7" w:name="_Toc17593"/>
       <w:r>
         <w:rPr>
           <w:rFonts w:hint="eastAsia"/>
@@ -3004,7 +2956,7 @@
           <w:lang w:val="en-US" w:eastAsia="zh-CN"/>
         </w:rPr>
       </w:pPr>
-      <w:bookmarkStart w:id="8" w:name="_Toc21141"/>
+      <w:bookmarkStart w:id="8" w:name="_Toc2955"/>
       <w:r>
         <w:rPr>
           <w:rFonts w:hint="eastAsia"/>
@@ -3164,7 +3116,7 @@
         </w:rPr>
       </w:pPr>
       <w:bookmarkStart w:id="10" w:name="_Toc30259"/>
-      <w:bookmarkStart w:id="11" w:name="_Toc25281"/>
+      <w:bookmarkStart w:id="11" w:name="_Toc31524"/>
       <w:r>
         <w:rPr>
           <w:rFonts w:hint="eastAsia"/>
@@ -3197,7 +3149,7 @@
           <w:lang w:val="en-US" w:eastAsia="zh-CN"/>
         </w:rPr>
       </w:pPr>
-      <w:bookmarkStart w:id="12" w:name="_Toc11623"/>
+      <w:bookmarkStart w:id="12" w:name="_Toc6876"/>
       <w:r>
         <w:rPr>
           <w:rFonts w:hint="eastAsia"/>
@@ -3228,7 +3180,7 @@
         <w:bidi w:val="0"/>
       </w:pPr>
       <w:bookmarkStart w:id="13" w:name="_Toc20809"/>
-      <w:bookmarkStart w:id="14" w:name="_Toc11690"/>
+      <w:bookmarkStart w:id="14" w:name="_Toc25"/>
       <w:r>
         <w:rPr>
           <w:rFonts w:hint="eastAsia"/>
@@ -3325,7 +3277,7 @@
           <w:lang w:val="en-US" w:eastAsia="zh-CN"/>
         </w:rPr>
       </w:pPr>
-      <w:bookmarkStart w:id="16" w:name="_Toc22318"/>
+      <w:bookmarkStart w:id="16" w:name="_Toc4959"/>
       <w:r>
         <w:rPr>
           <w:rFonts w:hint="eastAsia"/>
@@ -3362,7 +3314,7 @@
         </w:rPr>
       </w:pPr>
       <w:bookmarkStart w:id="17" w:name="_Toc28977"/>
-      <w:bookmarkStart w:id="18" w:name="_Toc15079"/>
+      <w:bookmarkStart w:id="18" w:name="_Toc8198"/>
       <w:r>
         <w:rPr>
           <w:rFonts w:hint="eastAsia"/>
@@ -3400,7 +3352,7 @@
         </w:rPr>
       </w:pPr>
       <w:bookmarkStart w:id="19" w:name="_Toc25275"/>
-      <w:bookmarkStart w:id="20" w:name="_Toc4442"/>
+      <w:bookmarkStart w:id="20" w:name="_Toc14424"/>
       <w:r>
         <w:rPr>
           <w:rFonts w:hint="eastAsia"/>
@@ -3443,7 +3395,7 @@
         </w:rPr>
       </w:pPr>
       <w:bookmarkStart w:id="21" w:name="_Toc24741"/>
-      <w:bookmarkStart w:id="22" w:name="_Toc25046"/>
+      <w:bookmarkStart w:id="22" w:name="_Toc16255"/>
       <w:r>
         <w:rPr>
           <w:rFonts w:hint="eastAsia"/>
@@ -3563,9 +3515,9 @@
           <w:lang w:val="en-US" w:eastAsia="zh-CN"/>
         </w:rPr>
       </w:pPr>
-      <w:bookmarkStart w:id="23" w:name="_Toc10550"/>
-      <w:bookmarkStart w:id="24" w:name="_Toc9614"/>
-      <w:bookmarkStart w:id="25" w:name="_Toc10965"/>
+      <w:bookmarkStart w:id="23" w:name="_Toc9614"/>
+      <w:bookmarkStart w:id="24" w:name="_Toc10550"/>
+      <w:bookmarkStart w:id="25" w:name="_Toc22753"/>
       <w:r>
         <w:rPr>
           <w:rFonts w:hint="eastAsia"/>
@@ -3702,9 +3654,9 @@
           <w:lang w:val="en-US" w:eastAsia="zh-CN"/>
         </w:rPr>
       </w:pPr>
-      <w:bookmarkStart w:id="26" w:name="_Toc8838"/>
-      <w:bookmarkStart w:id="27" w:name="_Toc12322"/>
-      <w:bookmarkStart w:id="28" w:name="_Toc16050"/>
+      <w:bookmarkStart w:id="26" w:name="_Toc12322"/>
+      <w:bookmarkStart w:id="27" w:name="_Toc8838"/>
+      <w:bookmarkStart w:id="28" w:name="_Toc25258"/>
       <w:r>
         <w:rPr>
           <w:rFonts w:hint="eastAsia"/>
@@ -3841,7 +3793,7 @@
           <w:lang w:val="en-US" w:eastAsia="zh-CN"/>
         </w:rPr>
       </w:pPr>
-      <w:bookmarkStart w:id="29" w:name="_Toc7164"/>
+      <w:bookmarkStart w:id="29" w:name="_Toc23605"/>
       <w:r>
         <w:rPr>
           <w:rFonts w:hint="eastAsia"/>
@@ -3976,104 +3928,64 @@
     </w:p>
     <w:p>
       <w:pPr>
+        <w:pStyle w:val="2"/>
+        <w:rPr>
+          <w:rFonts w:hint="eastAsia"/>
+          <w:lang w:val="en-US" w:eastAsia="zh-CN"/>
+        </w:rPr>
+      </w:pPr>
+      <w:bookmarkStart w:id="30" w:name="_Toc6313"/>
+      <w:bookmarkStart w:id="31" w:name="_Toc8406"/>
+      <w:r>
+        <w:rPr>
+          <w:rFonts w:hint="eastAsia"/>
+          <w:lang w:val="en-US" w:eastAsia="zh-CN"/>
+        </w:rPr>
+        <w:t xml:space="preserve">四 </w:t>
+      </w:r>
+      <w:bookmarkEnd w:id="30"/>
+      <w:r>
+        <w:rPr>
+          <w:rFonts w:hint="eastAsia"/>
+          <w:lang w:val="en-US" w:eastAsia="zh-CN"/>
+        </w:rPr>
+        <w:t>Interface Protocol</w:t>
+      </w:r>
+      <w:bookmarkEnd w:id="31"/>
+    </w:p>
+    <w:p>
+      <w:pPr>
         <w:pStyle w:val="3"/>
         <w:bidi w:val="0"/>
         <w:rPr>
-          <w:rFonts w:hint="default"/>
-          <w:lang w:val="en-US" w:eastAsia="zh-CN"/>
-        </w:rPr>
-      </w:pPr>
-      <w:bookmarkStart w:id="30" w:name="_Toc18732"/>
-      <w:r>
-        <w:rPr>
-          <w:rFonts w:hint="eastAsia"/>
-          <w:lang w:val="en-US" w:eastAsia="zh-CN"/>
-        </w:rPr>
-        <w:t>3.5 Verification Configure</w:t>
-      </w:r>
-      <w:bookmarkEnd w:id="30"/>
-    </w:p>
-    <w:p>
-      <w:pPr>
-        <w:rPr>
-          <w:rFonts w:hint="eastAsia"/>
-          <w:lang w:val="en-US" w:eastAsia="zh-CN"/>
-        </w:rPr>
-      </w:pPr>
-      <w:r>
-        <w:rPr>
-          <w:rFonts w:hint="eastAsia"/>
-          <w:lang w:val="en-US" w:eastAsia="zh-CN"/>
-        </w:rPr>
-        <w:t>Configure Information:XAuth</w:t>
-      </w:r>
-    </w:p>
-    <w:p>
-      <w:pPr>
-        <w:numPr>
-          <w:ilvl w:val="0"/>
-          <w:numId w:val="4"/>
-        </w:numPr>
-        <w:ind w:left="420" w:leftChars="0" w:hanging="420" w:firstLineChars="0"/>
-        <w:rPr>
-          <w:rFonts w:hint="default"/>
-          <w:lang w:val="en-US" w:eastAsia="zh-CN"/>
-        </w:rPr>
-      </w:pPr>
-      <w:r>
-        <w:rPr>
-          <w:rFonts w:hint="eastAsia"/>
-          <w:lang w:val="en-US" w:eastAsia="zh-CN"/>
-        </w:rPr>
-        <w:t>bAuth:whether to enable</w:t>
-      </w:r>
-    </w:p>
-    <w:p>
-      <w:pPr>
-        <w:numPr>
-          <w:ilvl w:val="0"/>
-          <w:numId w:val="4"/>
-        </w:numPr>
-        <w:ind w:left="420" w:leftChars="0" w:hanging="420" w:firstLineChars="0"/>
-        <w:rPr>
-          <w:rFonts w:hint="eastAsia"/>
-          <w:lang w:val="en-US" w:eastAsia="zh-CN"/>
-        </w:rPr>
-      </w:pPr>
-      <w:r>
-        <w:rPr>
-          <w:rFonts w:hint="eastAsia"/>
-          <w:lang w:val="en-US" w:eastAsia="zh-CN"/>
-        </w:rPr>
-        <w:t>tszAuthUrl:ver user address</w:t>
-      </w:r>
-    </w:p>
-    <w:p>
-      <w:pPr>
-        <w:pStyle w:val="2"/>
-        <w:rPr>
-          <w:rFonts w:hint="eastAsia"/>
-          <w:lang w:val="en-US" w:eastAsia="zh-CN"/>
-        </w:rPr>
-      </w:pPr>
-      <w:bookmarkStart w:id="31" w:name="_Toc6313"/>
-      <w:bookmarkStart w:id="32" w:name="_Toc863"/>
-      <w:r>
-        <w:rPr>
-          <w:rFonts w:hint="eastAsia"/>
-          <w:lang w:val="en-US" w:eastAsia="zh-CN"/>
-        </w:rPr>
-        <w:t xml:space="preserve">四 </w:t>
-      </w:r>
-      <w:bookmarkEnd w:id="31"/>
-      <w:r>
-        <w:rPr>
-          <w:rFonts w:hint="eastAsia"/>
-          <w:lang w:val="en-US" w:eastAsia="zh-CN"/>
-        </w:rPr>
-        <w:t>Interface Protocol</w:t>
+          <w:rFonts w:hint="eastAsia"/>
+          <w:lang w:val="en-US" w:eastAsia="zh-CN"/>
+        </w:rPr>
+      </w:pPr>
+      <w:bookmarkStart w:id="32" w:name="_Toc17318"/>
+      <w:bookmarkStart w:id="33" w:name="_Toc7517"/>
+      <w:r>
+        <w:rPr>
+          <w:rFonts w:hint="eastAsia"/>
+          <w:lang w:val="en-US" w:eastAsia="zh-CN"/>
+        </w:rPr>
+        <w:t>4.1 Tunnel</w:t>
       </w:r>
       <w:bookmarkEnd w:id="32"/>
+      <w:bookmarkEnd w:id="33"/>
+    </w:p>
+    <w:p>
+      <w:pPr>
+        <w:bidi w:val="0"/>
+        <w:ind w:firstLine="420" w:firstLineChars="200"/>
+        <w:rPr>
+          <w:rFonts w:hint="eastAsia"/>
+          <w:lang w:val="en-US" w:eastAsia="zh-CN"/>
+        </w:rPr>
+      </w:pPr>
+      <w:r>
+        <w:t>TUNNEL standard protocol based on HTTP, please refer to related RFC documents</w:t>
+      </w:r>
     </w:p>
     <w:p>
       <w:pPr>
@@ -4084,29 +3996,29 @@
           <w:lang w:val="en-US" w:eastAsia="zh-CN"/>
         </w:rPr>
       </w:pPr>
-      <w:bookmarkStart w:id="33" w:name="_Toc17318"/>
-      <w:bookmarkStart w:id="34" w:name="_Toc7346"/>
-      <w:r>
-        <w:rPr>
-          <w:rFonts w:hint="eastAsia"/>
-          <w:lang w:val="en-US" w:eastAsia="zh-CN"/>
-        </w:rPr>
-        <w:t>4.1 Tunnel</w:t>
-      </w:r>
-      <w:bookmarkEnd w:id="33"/>
+      <w:bookmarkStart w:id="34" w:name="_Toc15693"/>
+      <w:bookmarkStart w:id="35" w:name="_Toc28151"/>
+      <w:r>
+        <w:rPr>
+          <w:rFonts w:hint="eastAsia"/>
+          <w:lang w:val="en-US" w:eastAsia="zh-CN"/>
+        </w:rPr>
+        <w:t>4.2 Socks</w:t>
+      </w:r>
       <w:bookmarkEnd w:id="34"/>
+      <w:bookmarkEnd w:id="35"/>
     </w:p>
     <w:p>
       <w:pPr>
         <w:bidi w:val="0"/>
         <w:ind w:firstLine="420" w:firstLineChars="200"/>
         <w:rPr>
-          <w:rFonts w:hint="eastAsia"/>
-          <w:lang w:val="en-US" w:eastAsia="zh-CN"/>
-        </w:rPr>
-      </w:pPr>
-      <w:r>
-        <w:t>TUNNEL standard protocol based on HTTP, please refer to related RFC documents</w:t>
+          <w:rFonts w:hint="default"/>
+          <w:lang w:val="en-US" w:eastAsia="zh-CN"/>
+        </w:rPr>
+      </w:pPr>
+      <w:r>
+        <w:t>Standard protocol based on SOCKSV5, please refer to related RFC documents</w:t>
       </w:r>
     </w:p>
     <w:p>
@@ -4118,17 +4030,17 @@
           <w:lang w:val="en-US" w:eastAsia="zh-CN"/>
         </w:rPr>
       </w:pPr>
-      <w:bookmarkStart w:id="35" w:name="_Toc15693"/>
-      <w:bookmarkStart w:id="36" w:name="_Toc4456"/>
-      <w:r>
-        <w:rPr>
-          <w:rFonts w:hint="eastAsia"/>
-          <w:lang w:val="en-US" w:eastAsia="zh-CN"/>
-        </w:rPr>
-        <w:t>4.2 Socks</w:t>
-      </w:r>
-      <w:bookmarkEnd w:id="35"/>
+      <w:bookmarkStart w:id="36" w:name="_Toc564"/>
+      <w:bookmarkStart w:id="37" w:name="_Toc31050"/>
+      <w:r>
+        <w:rPr>
+          <w:rFonts w:hint="eastAsia"/>
+          <w:lang w:val="en-US" w:eastAsia="zh-CN"/>
+        </w:rPr>
+        <w:t>4.3 Forwad</w:t>
+      </w:r>
       <w:bookmarkEnd w:id="36"/>
+      <w:bookmarkEnd w:id="37"/>
     </w:p>
     <w:p>
       <w:pPr>
@@ -4140,40 +4052,6 @@
         </w:rPr>
       </w:pPr>
       <w:r>
-        <w:t>Standard protocol based on SOCKSV5, please refer to related RFC documents</w:t>
-      </w:r>
-    </w:p>
-    <w:p>
-      <w:pPr>
-        <w:pStyle w:val="3"/>
-        <w:bidi w:val="0"/>
-        <w:rPr>
-          <w:rFonts w:hint="eastAsia"/>
-          <w:lang w:val="en-US" w:eastAsia="zh-CN"/>
-        </w:rPr>
-      </w:pPr>
-      <w:bookmarkStart w:id="37" w:name="_Toc564"/>
-      <w:bookmarkStart w:id="38" w:name="_Toc26604"/>
-      <w:r>
-        <w:rPr>
-          <w:rFonts w:hint="eastAsia"/>
-          <w:lang w:val="en-US" w:eastAsia="zh-CN"/>
-        </w:rPr>
-        <w:t>4.3 Forwad</w:t>
-      </w:r>
-      <w:bookmarkEnd w:id="37"/>
-      <w:bookmarkEnd w:id="38"/>
-    </w:p>
-    <w:p>
-      <w:pPr>
-        <w:bidi w:val="0"/>
-        <w:ind w:firstLine="420" w:firstLineChars="200"/>
-        <w:rPr>
-          <w:rFonts w:hint="default"/>
-          <w:lang w:val="en-US" w:eastAsia="zh-CN"/>
-        </w:rPr>
-      </w:pPr>
-      <w:r>
         <w:t>The forward protocol is a private custom protocol, through which users and lists that can be forwarded can be obtained, and data can be forwarded</w:t>
       </w:r>
     </w:p>
@@ -4186,8 +4064,8 @@
           <w:lang w:val="en-US" w:eastAsia="zh-CN"/>
         </w:rPr>
       </w:pPr>
-      <w:bookmarkStart w:id="39" w:name="_Toc30945"/>
-      <w:bookmarkStart w:id="40" w:name="_Toc8797"/>
+      <w:bookmarkStart w:id="38" w:name="_Toc30945"/>
+      <w:bookmarkStart w:id="39" w:name="_Toc12514"/>
       <w:r>
         <w:rPr>
           <w:rFonts w:hint="eastAsia"/>
@@ -4195,15 +4073,15 @@
         </w:rPr>
         <w:t xml:space="preserve">4.3.1 </w:t>
       </w:r>
+      <w:bookmarkEnd w:id="38"/>
+      <w:r>
+        <w:rPr>
+          <w:rFonts w:hint="eastAsia"/>
+          <w:lang w:val="en-US" w:eastAsia="zh-CN"/>
+        </w:rPr>
+        <w:t>Login</w:t>
+      </w:r>
       <w:bookmarkEnd w:id="39"/>
-      <w:r>
-        <w:rPr>
-          <w:rFonts w:hint="eastAsia"/>
-          <w:lang w:val="en-US" w:eastAsia="zh-CN"/>
-        </w:rPr>
-        <w:t>Login</w:t>
-      </w:r>
-      <w:bookmarkEnd w:id="40"/>
     </w:p>
     <w:p>
       <w:pPr>
@@ -5301,8 +5179,8 @@
           <w:lang w:val="en-US" w:eastAsia="zh-CN"/>
         </w:rPr>
       </w:pPr>
-      <w:bookmarkStart w:id="41" w:name="_Toc29667"/>
-      <w:bookmarkStart w:id="42" w:name="_Toc25920"/>
+      <w:bookmarkStart w:id="40" w:name="_Toc29667"/>
+      <w:bookmarkStart w:id="41" w:name="_Toc19094"/>
       <w:r>
         <w:rPr>
           <w:rFonts w:hint="eastAsia"/>
@@ -5310,15 +5188,15 @@
         </w:rPr>
         <w:t xml:space="preserve">4.3.2 </w:t>
       </w:r>
+      <w:bookmarkEnd w:id="40"/>
+      <w:r>
+        <w:rPr>
+          <w:rFonts w:hint="eastAsia"/>
+          <w:lang w:val="en-US" w:eastAsia="zh-CN"/>
+        </w:rPr>
+        <w:t>List</w:t>
+      </w:r>
       <w:bookmarkEnd w:id="41"/>
-      <w:r>
-        <w:rPr>
-          <w:rFonts w:hint="eastAsia"/>
-          <w:lang w:val="en-US" w:eastAsia="zh-CN"/>
-        </w:rPr>
-        <w:t>List</w:t>
-      </w:r>
-      <w:bookmarkEnd w:id="42"/>
     </w:p>
     <w:p>
       <w:pPr>
@@ -6590,8 +6468,8 @@
           <w:lang w:val="en-US" w:eastAsia="zh-CN"/>
         </w:rPr>
       </w:pPr>
-      <w:bookmarkStart w:id="43" w:name="_Toc6190"/>
-      <w:bookmarkStart w:id="44" w:name="_Toc350"/>
+      <w:bookmarkStart w:id="42" w:name="_Toc6190"/>
+      <w:bookmarkStart w:id="43" w:name="_Toc5240"/>
       <w:r>
         <w:rPr>
           <w:rFonts w:hint="eastAsia"/>
@@ -6599,15 +6477,15 @@
         </w:rPr>
         <w:t xml:space="preserve">4.3.3 </w:t>
       </w:r>
+      <w:bookmarkEnd w:id="42"/>
+      <w:r>
+        <w:rPr>
+          <w:rFonts w:hint="eastAsia"/>
+          <w:lang w:val="en-US" w:eastAsia="zh-CN"/>
+        </w:rPr>
+        <w:t>Bind</w:t>
+      </w:r>
       <w:bookmarkEnd w:id="43"/>
-      <w:r>
-        <w:rPr>
-          <w:rFonts w:hint="eastAsia"/>
-          <w:lang w:val="en-US" w:eastAsia="zh-CN"/>
-        </w:rPr>
-        <w:t>Bind</w:t>
-      </w:r>
-      <w:bookmarkEnd w:id="44"/>
     </w:p>
     <w:p>
       <w:pPr>
@@ -7789,8 +7667,8 @@
           <w:lang w:val="en-US" w:eastAsia="zh-CN"/>
         </w:rPr>
       </w:pPr>
-      <w:bookmarkStart w:id="45" w:name="_Toc5126"/>
-      <w:bookmarkStart w:id="46" w:name="_Toc3166"/>
+      <w:bookmarkStart w:id="44" w:name="_Toc5126"/>
+      <w:bookmarkStart w:id="45" w:name="_Toc10376"/>
       <w:r>
         <w:rPr>
           <w:rFonts w:hint="eastAsia"/>
@@ -7798,15 +7676,15 @@
         </w:rPr>
         <w:t xml:space="preserve">4.3.4 </w:t>
       </w:r>
+      <w:bookmarkEnd w:id="44"/>
+      <w:r>
+        <w:rPr>
+          <w:rFonts w:hint="eastAsia"/>
+          <w:lang w:val="en-US" w:eastAsia="zh-CN"/>
+        </w:rPr>
+        <w:t>Forwardding</w:t>
+      </w:r>
       <w:bookmarkEnd w:id="45"/>
-      <w:r>
-        <w:rPr>
-          <w:rFonts w:hint="eastAsia"/>
-          <w:lang w:val="en-US" w:eastAsia="zh-CN"/>
-        </w:rPr>
-        <w:t>Forwardding</w:t>
-      </w:r>
-      <w:bookmarkEnd w:id="46"/>
     </w:p>
     <w:p>
       <w:pPr>
@@ -7825,7 +7703,7 @@
           <w:lang w:val="en-US" w:eastAsia="zh-CN"/>
         </w:rPr>
       </w:pPr>
-      <w:bookmarkStart w:id="47" w:name="_Toc25667"/>
+      <w:bookmarkStart w:id="46" w:name="_Toc13093"/>
       <w:r>
         <w:rPr>
           <w:rFonts w:hint="eastAsia"/>
@@ -7833,7 +7711,7 @@
         </w:rPr>
         <w:t>Appendix</w:t>
       </w:r>
-      <w:bookmarkEnd w:id="47"/>
+      <w:bookmarkEnd w:id="46"/>
     </w:p>
     <w:p>
       <w:pPr>
@@ -8630,6 +8508,7 @@
     <w:basedOn w:val="1"/>
     <w:next w:val="1"/>
     <w:link w:val="34"/>
+    <w:autoRedefine/>
     <w:unhideWhenUsed/>
     <w:qFormat/>
     <w:uiPriority w:val="9"/>

</xml_diff>

<commit_message>
update:document and configure file
</commit_message>
<xml_diff>
--- a/XEngine_Docment/Docment_en.docx
+++ b/XEngine_Docment/Docment_en.docx
@@ -14,7 +14,7 @@
           <w:lang w:val="en-US"/>
         </w:rPr>
       </w:pPr>
-      <w:bookmarkStart w:id="0" w:name="_Toc2768"/>
+      <w:bookmarkStart w:id="0" w:name="_Toc16320"/>
       <w:r>
         <w:rPr>
           <w:rFonts w:hint="eastAsia"/>
@@ -93,7 +93,7 @@
             <w:fldChar w:fldCharType="begin"/>
           </w:r>
           <w:r>
-            <w:instrText xml:space="preserve"> HYPERLINK \l _Toc2768 </w:instrText>
+            <w:instrText xml:space="preserve"> HYPERLINK \l _Toc16320 </w:instrText>
           </w:r>
           <w:r>
             <w:fldChar w:fldCharType="separate"/>
@@ -113,7 +113,7 @@
             <w:fldChar w:fldCharType="begin"/>
           </w:r>
           <w:r>
-            <w:instrText xml:space="preserve"> PAGEREF _Toc2768 \h </w:instrText>
+            <w:instrText xml:space="preserve"> PAGEREF _Toc16320 \h </w:instrText>
           </w:r>
           <w:r>
             <w:fldChar w:fldCharType="separate"/>
@@ -147,7 +147,7 @@
               <w:bCs/>
               <w:lang w:val="zh-CN"/>
             </w:rPr>
-            <w:instrText xml:space="preserve"> HYPERLINK \l _Toc12210 </w:instrText>
+            <w:instrText xml:space="preserve"> HYPERLINK \l _Toc24449 </w:instrText>
           </w:r>
           <w:r>
             <w:rPr>
@@ -169,7 +169,7 @@
             <w:fldChar w:fldCharType="begin"/>
           </w:r>
           <w:r>
-            <w:instrText xml:space="preserve"> PAGEREF _Toc12210 \h </w:instrText>
+            <w:instrText xml:space="preserve"> PAGEREF _Toc24449 \h </w:instrText>
           </w:r>
           <w:r>
             <w:fldChar w:fldCharType="separate"/>
@@ -207,7 +207,7 @@
               <w:bCs/>
               <w:lang w:val="zh-CN"/>
             </w:rPr>
-            <w:instrText xml:space="preserve"> HYPERLINK \l _Toc32736 </w:instrText>
+            <w:instrText xml:space="preserve"> HYPERLINK \l _Toc18562 </w:instrText>
           </w:r>
           <w:r>
             <w:rPr>
@@ -230,7 +230,7 @@
             <w:fldChar w:fldCharType="begin"/>
           </w:r>
           <w:r>
-            <w:instrText xml:space="preserve"> PAGEREF _Toc32736 \h </w:instrText>
+            <w:instrText xml:space="preserve"> PAGEREF _Toc18562 \h </w:instrText>
           </w:r>
           <w:r>
             <w:fldChar w:fldCharType="separate"/>
@@ -268,7 +268,7 @@
               <w:bCs/>
               <w:lang w:val="zh-CN"/>
             </w:rPr>
-            <w:instrText xml:space="preserve"> HYPERLINK \l _Toc31685 </w:instrText>
+            <w:instrText xml:space="preserve"> HYPERLINK \l _Toc3554 </w:instrText>
           </w:r>
           <w:r>
             <w:rPr>
@@ -292,7 +292,7 @@
             <w:fldChar w:fldCharType="begin"/>
           </w:r>
           <w:r>
-            <w:instrText xml:space="preserve"> PAGEREF _Toc31685 \h </w:instrText>
+            <w:instrText xml:space="preserve"> PAGEREF _Toc3554 \h </w:instrText>
           </w:r>
           <w:r>
             <w:fldChar w:fldCharType="separate"/>
@@ -330,7 +330,7 @@
               <w:bCs/>
               <w:lang w:val="zh-CN"/>
             </w:rPr>
-            <w:instrText xml:space="preserve"> HYPERLINK \l _Toc2041 </w:instrText>
+            <w:instrText xml:space="preserve"> HYPERLINK \l _Toc28938 </w:instrText>
           </w:r>
           <w:r>
             <w:rPr>
@@ -353,7 +353,7 @@
             <w:fldChar w:fldCharType="begin"/>
           </w:r>
           <w:r>
-            <w:instrText xml:space="preserve"> PAGEREF _Toc2041 \h </w:instrText>
+            <w:instrText xml:space="preserve"> PAGEREF _Toc28938 \h </w:instrText>
           </w:r>
           <w:r>
             <w:fldChar w:fldCharType="separate"/>
@@ -391,7 +391,7 @@
               <w:bCs/>
               <w:lang w:val="zh-CN"/>
             </w:rPr>
-            <w:instrText xml:space="preserve"> HYPERLINK \l _Toc21545 </w:instrText>
+            <w:instrText xml:space="preserve"> HYPERLINK \l _Toc20585 </w:instrText>
           </w:r>
           <w:r>
             <w:rPr>
@@ -420,7 +420,7 @@
             <w:fldChar w:fldCharType="begin"/>
           </w:r>
           <w:r>
-            <w:instrText xml:space="preserve"> PAGEREF _Toc21545 \h </w:instrText>
+            <w:instrText xml:space="preserve"> PAGEREF _Toc20585 \h </w:instrText>
           </w:r>
           <w:r>
             <w:fldChar w:fldCharType="separate"/>
@@ -458,7 +458,7 @@
               <w:bCs/>
               <w:lang w:val="zh-CN"/>
             </w:rPr>
-            <w:instrText xml:space="preserve"> HYPERLINK \l _Toc3045 </w:instrText>
+            <w:instrText xml:space="preserve"> HYPERLINK \l _Toc28604 </w:instrText>
           </w:r>
           <w:r>
             <w:rPr>
@@ -488,7 +488,7 @@
             <w:fldChar w:fldCharType="begin"/>
           </w:r>
           <w:r>
-            <w:instrText xml:space="preserve"> PAGEREF _Toc3045 \h </w:instrText>
+            <w:instrText xml:space="preserve"> PAGEREF _Toc28604 \h </w:instrText>
           </w:r>
           <w:r>
             <w:fldChar w:fldCharType="separate"/>
@@ -526,7 +526,7 @@
               <w:bCs/>
               <w:lang w:val="zh-CN"/>
             </w:rPr>
-            <w:instrText xml:space="preserve"> HYPERLINK \l _Toc954 </w:instrText>
+            <w:instrText xml:space="preserve"> HYPERLINK \l _Toc4514 </w:instrText>
           </w:r>
           <w:r>
             <w:rPr>
@@ -556,7 +556,7 @@
             <w:fldChar w:fldCharType="begin"/>
           </w:r>
           <w:r>
-            <w:instrText xml:space="preserve"> PAGEREF _Toc954 \h </w:instrText>
+            <w:instrText xml:space="preserve"> PAGEREF _Toc4514 \h </w:instrText>
           </w:r>
           <w:r>
             <w:fldChar w:fldCharType="separate"/>
@@ -594,7 +594,7 @@
               <w:bCs/>
               <w:lang w:val="zh-CN"/>
             </w:rPr>
-            <w:instrText xml:space="preserve"> HYPERLINK \l _Toc9034 </w:instrText>
+            <w:instrText xml:space="preserve"> HYPERLINK \l _Toc17345 </w:instrText>
           </w:r>
           <w:r>
             <w:rPr>
@@ -624,7 +624,7 @@
             <w:fldChar w:fldCharType="begin"/>
           </w:r>
           <w:r>
-            <w:instrText xml:space="preserve"> PAGEREF _Toc9034 \h </w:instrText>
+            <w:instrText xml:space="preserve"> PAGEREF _Toc17345 \h </w:instrText>
           </w:r>
           <w:r>
             <w:fldChar w:fldCharType="separate"/>
@@ -662,7 +662,7 @@
               <w:bCs/>
               <w:lang w:val="zh-CN"/>
             </w:rPr>
-            <w:instrText xml:space="preserve"> HYPERLINK \l _Toc17121 </w:instrText>
+            <w:instrText xml:space="preserve"> HYPERLINK \l _Toc24477 </w:instrText>
           </w:r>
           <w:r>
             <w:rPr>
@@ -692,7 +692,7 @@
             <w:fldChar w:fldCharType="begin"/>
           </w:r>
           <w:r>
-            <w:instrText xml:space="preserve"> PAGEREF _Toc17121 \h </w:instrText>
+            <w:instrText xml:space="preserve"> PAGEREF _Toc24477 \h </w:instrText>
           </w:r>
           <w:r>
             <w:fldChar w:fldCharType="separate"/>
@@ -730,7 +730,7 @@
               <w:bCs/>
               <w:lang w:val="zh-CN"/>
             </w:rPr>
-            <w:instrText xml:space="preserve"> HYPERLINK \l _Toc28411 </w:instrText>
+            <w:instrText xml:space="preserve"> HYPERLINK \l _Toc18514 </w:instrText>
           </w:r>
           <w:r>
             <w:rPr>
@@ -753,7 +753,7 @@
             <w:fldChar w:fldCharType="begin"/>
           </w:r>
           <w:r>
-            <w:instrText xml:space="preserve"> PAGEREF _Toc28411 \h </w:instrText>
+            <w:instrText xml:space="preserve"> PAGEREF _Toc18514 \h </w:instrText>
           </w:r>
           <w:r>
             <w:fldChar w:fldCharType="separate"/>
@@ -791,7 +791,7 @@
               <w:bCs/>
               <w:lang w:val="zh-CN"/>
             </w:rPr>
-            <w:instrText xml:space="preserve"> HYPERLINK \l _Toc30975 </w:instrText>
+            <w:instrText xml:space="preserve"> HYPERLINK \l _Toc8329 </w:instrText>
           </w:r>
           <w:r>
             <w:rPr>
@@ -814,7 +814,7 @@
             <w:fldChar w:fldCharType="begin"/>
           </w:r>
           <w:r>
-            <w:instrText xml:space="preserve"> PAGEREF _Toc30975 \h </w:instrText>
+            <w:instrText xml:space="preserve"> PAGEREF _Toc8329 \h </w:instrText>
           </w:r>
           <w:r>
             <w:fldChar w:fldCharType="separate"/>
@@ -852,7 +852,7 @@
               <w:bCs/>
               <w:lang w:val="zh-CN"/>
             </w:rPr>
-            <w:instrText xml:space="preserve"> HYPERLINK \l _Toc25387 </w:instrText>
+            <w:instrText xml:space="preserve"> HYPERLINK \l _Toc19277 </w:instrText>
           </w:r>
           <w:r>
             <w:rPr>
@@ -875,7 +875,7 @@
             <w:fldChar w:fldCharType="begin"/>
           </w:r>
           <w:r>
-            <w:instrText xml:space="preserve"> PAGEREF _Toc25387 \h </w:instrText>
+            <w:instrText xml:space="preserve"> PAGEREF _Toc19277 \h </w:instrText>
           </w:r>
           <w:r>
             <w:fldChar w:fldCharType="separate"/>
@@ -913,7 +913,7 @@
               <w:bCs/>
               <w:lang w:val="zh-CN"/>
             </w:rPr>
-            <w:instrText xml:space="preserve"> HYPERLINK \l _Toc12914 </w:instrText>
+            <w:instrText xml:space="preserve"> HYPERLINK \l _Toc12665 </w:instrText>
           </w:r>
           <w:r>
             <w:rPr>
@@ -936,7 +936,7 @@
             <w:fldChar w:fldCharType="begin"/>
           </w:r>
           <w:r>
-            <w:instrText xml:space="preserve"> PAGEREF _Toc12914 \h </w:instrText>
+            <w:instrText xml:space="preserve"> PAGEREF _Toc12665 \h </w:instrText>
           </w:r>
           <w:r>
             <w:fldChar w:fldCharType="separate"/>
@@ -974,7 +974,7 @@
               <w:bCs/>
               <w:lang w:val="zh-CN"/>
             </w:rPr>
-            <w:instrText xml:space="preserve"> HYPERLINK \l _Toc26603 </w:instrText>
+            <w:instrText xml:space="preserve"> HYPERLINK \l _Toc2431 </w:instrText>
           </w:r>
           <w:r>
             <w:rPr>
@@ -997,7 +997,7 @@
             <w:fldChar w:fldCharType="begin"/>
           </w:r>
           <w:r>
-            <w:instrText xml:space="preserve"> PAGEREF _Toc26603 \h </w:instrText>
+            <w:instrText xml:space="preserve"> PAGEREF _Toc2431 \h </w:instrText>
           </w:r>
           <w:r>
             <w:fldChar w:fldCharType="separate"/>
@@ -1035,7 +1035,7 @@
               <w:bCs/>
               <w:lang w:val="zh-CN"/>
             </w:rPr>
-            <w:instrText xml:space="preserve"> HYPERLINK \l _Toc14213 </w:instrText>
+            <w:instrText xml:space="preserve"> HYPERLINK \l _Toc26619 </w:instrText>
           </w:r>
           <w:r>
             <w:rPr>
@@ -1058,7 +1058,7 @@
             <w:fldChar w:fldCharType="begin"/>
           </w:r>
           <w:r>
-            <w:instrText xml:space="preserve"> PAGEREF _Toc14213 \h </w:instrText>
+            <w:instrText xml:space="preserve"> PAGEREF _Toc26619 \h </w:instrText>
           </w:r>
           <w:r>
             <w:fldChar w:fldCharType="separate"/>
@@ -1096,7 +1096,7 @@
               <w:bCs/>
               <w:lang w:val="zh-CN"/>
             </w:rPr>
-            <w:instrText xml:space="preserve"> HYPERLINK \l _Toc10965 </w:instrText>
+            <w:instrText xml:space="preserve"> HYPERLINK \l _Toc18002 </w:instrText>
           </w:r>
           <w:r>
             <w:rPr>
@@ -1119,7 +1119,7 @@
             <w:fldChar w:fldCharType="begin"/>
           </w:r>
           <w:r>
-            <w:instrText xml:space="preserve"> PAGEREF _Toc10965 \h </w:instrText>
+            <w:instrText xml:space="preserve"> PAGEREF _Toc18002 \h </w:instrText>
           </w:r>
           <w:r>
             <w:fldChar w:fldCharType="separate"/>
@@ -1157,7 +1157,7 @@
               <w:bCs/>
               <w:lang w:val="zh-CN"/>
             </w:rPr>
-            <w:instrText xml:space="preserve"> HYPERLINK \l _Toc21506 </w:instrText>
+            <w:instrText xml:space="preserve"> HYPERLINK \l _Toc30110 </w:instrText>
           </w:r>
           <w:r>
             <w:rPr>
@@ -1180,7 +1180,7 @@
             <w:fldChar w:fldCharType="begin"/>
           </w:r>
           <w:r>
-            <w:instrText xml:space="preserve"> PAGEREF _Toc21506 \h </w:instrText>
+            <w:instrText xml:space="preserve"> PAGEREF _Toc30110 \h </w:instrText>
           </w:r>
           <w:r>
             <w:fldChar w:fldCharType="separate"/>
@@ -1218,7 +1218,7 @@
               <w:bCs/>
               <w:lang w:val="zh-CN"/>
             </w:rPr>
-            <w:instrText xml:space="preserve"> HYPERLINK \l _Toc4818 </w:instrText>
+            <w:instrText xml:space="preserve"> HYPERLINK \l _Toc8629 </w:instrText>
           </w:r>
           <w:r>
             <w:rPr>
@@ -1241,7 +1241,7 @@
             <w:fldChar w:fldCharType="begin"/>
           </w:r>
           <w:r>
-            <w:instrText xml:space="preserve"> PAGEREF _Toc4818 \h </w:instrText>
+            <w:instrText xml:space="preserve"> PAGEREF _Toc8629 \h </w:instrText>
           </w:r>
           <w:r>
             <w:fldChar w:fldCharType="separate"/>
@@ -1279,7 +1279,7 @@
               <w:bCs/>
               <w:lang w:val="zh-CN"/>
             </w:rPr>
-            <w:instrText xml:space="preserve"> HYPERLINK \l _Toc7240 </w:instrText>
+            <w:instrText xml:space="preserve"> HYPERLINK \l _Toc25774 </w:instrText>
           </w:r>
           <w:r>
             <w:rPr>
@@ -1302,7 +1302,7 @@
             <w:fldChar w:fldCharType="begin"/>
           </w:r>
           <w:r>
-            <w:instrText xml:space="preserve"> PAGEREF _Toc7240 \h </w:instrText>
+            <w:instrText xml:space="preserve"> PAGEREF _Toc25774 \h </w:instrText>
           </w:r>
           <w:r>
             <w:fldChar w:fldCharType="separate"/>
@@ -1340,7 +1340,7 @@
               <w:bCs/>
               <w:lang w:val="zh-CN"/>
             </w:rPr>
-            <w:instrText xml:space="preserve"> HYPERLINK \l _Toc3939 </w:instrText>
+            <w:instrText xml:space="preserve"> HYPERLINK \l _Toc9849 </w:instrText>
           </w:r>
           <w:r>
             <w:rPr>
@@ -1363,7 +1363,7 @@
             <w:fldChar w:fldCharType="begin"/>
           </w:r>
           <w:r>
-            <w:instrText xml:space="preserve"> PAGEREF _Toc3939 \h </w:instrText>
+            <w:instrText xml:space="preserve"> PAGEREF _Toc9849 \h </w:instrText>
           </w:r>
           <w:r>
             <w:fldChar w:fldCharType="separate"/>
@@ -1401,7 +1401,7 @@
               <w:bCs/>
               <w:lang w:val="zh-CN"/>
             </w:rPr>
-            <w:instrText xml:space="preserve"> HYPERLINK \l _Toc9228 </w:instrText>
+            <w:instrText xml:space="preserve"> HYPERLINK \l _Toc24480 </w:instrText>
           </w:r>
           <w:r>
             <w:rPr>
@@ -1424,7 +1424,7 @@
             <w:fldChar w:fldCharType="begin"/>
           </w:r>
           <w:r>
-            <w:instrText xml:space="preserve"> PAGEREF _Toc9228 \h </w:instrText>
+            <w:instrText xml:space="preserve"> PAGEREF _Toc24480 \h </w:instrText>
           </w:r>
           <w:r>
             <w:fldChar w:fldCharType="separate"/>
@@ -1462,7 +1462,7 @@
               <w:bCs/>
               <w:lang w:val="zh-CN"/>
             </w:rPr>
-            <w:instrText xml:space="preserve"> HYPERLINK \l _Toc1746 </w:instrText>
+            <w:instrText xml:space="preserve"> HYPERLINK \l _Toc7299 </w:instrText>
           </w:r>
           <w:r>
             <w:rPr>
@@ -1485,7 +1485,7 @@
             <w:fldChar w:fldCharType="begin"/>
           </w:r>
           <w:r>
-            <w:instrText xml:space="preserve"> PAGEREF _Toc1746 \h </w:instrText>
+            <w:instrText xml:space="preserve"> PAGEREF _Toc7299 \h </w:instrText>
           </w:r>
           <w:r>
             <w:fldChar w:fldCharType="separate"/>
@@ -1523,7 +1523,7 @@
               <w:bCs/>
               <w:lang w:val="zh-CN"/>
             </w:rPr>
-            <w:instrText xml:space="preserve"> HYPERLINK \l _Toc31793 </w:instrText>
+            <w:instrText xml:space="preserve"> HYPERLINK \l _Toc16644 </w:instrText>
           </w:r>
           <w:r>
             <w:rPr>
@@ -1546,7 +1546,7 @@
             <w:fldChar w:fldCharType="begin"/>
           </w:r>
           <w:r>
-            <w:instrText xml:space="preserve"> PAGEREF _Toc31793 \h </w:instrText>
+            <w:instrText xml:space="preserve"> PAGEREF _Toc16644 \h </w:instrText>
           </w:r>
           <w:r>
             <w:fldChar w:fldCharType="separate"/>
@@ -1584,7 +1584,7 @@
               <w:bCs/>
               <w:lang w:val="zh-CN"/>
             </w:rPr>
-            <w:instrText xml:space="preserve"> HYPERLINK \l _Toc812 </w:instrText>
+            <w:instrText xml:space="preserve"> HYPERLINK \l _Toc17780 </w:instrText>
           </w:r>
           <w:r>
             <w:rPr>
@@ -1607,7 +1607,7 @@
             <w:fldChar w:fldCharType="begin"/>
           </w:r>
           <w:r>
-            <w:instrText xml:space="preserve"> PAGEREF _Toc812 \h </w:instrText>
+            <w:instrText xml:space="preserve"> PAGEREF _Toc17780 \h </w:instrText>
           </w:r>
           <w:r>
             <w:fldChar w:fldCharType="separate"/>
@@ -1645,7 +1645,7 @@
               <w:bCs/>
               <w:lang w:val="zh-CN"/>
             </w:rPr>
-            <w:instrText xml:space="preserve"> HYPERLINK \l _Toc14432 </w:instrText>
+            <w:instrText xml:space="preserve"> HYPERLINK \l _Toc6143 </w:instrText>
           </w:r>
           <w:r>
             <w:rPr>
@@ -1668,7 +1668,7 @@
             <w:fldChar w:fldCharType="begin"/>
           </w:r>
           <w:r>
-            <w:instrText xml:space="preserve"> PAGEREF _Toc14432 \h </w:instrText>
+            <w:instrText xml:space="preserve"> PAGEREF _Toc6143 \h </w:instrText>
           </w:r>
           <w:r>
             <w:fldChar w:fldCharType="separate"/>
@@ -1706,7 +1706,7 @@
               <w:bCs/>
               <w:lang w:val="zh-CN"/>
             </w:rPr>
-            <w:instrText xml:space="preserve"> HYPERLINK \l _Toc31751 </w:instrText>
+            <w:instrText xml:space="preserve"> HYPERLINK \l _Toc8124 </w:instrText>
           </w:r>
           <w:r>
             <w:rPr>
@@ -1729,7 +1729,7 @@
             <w:fldChar w:fldCharType="begin"/>
           </w:r>
           <w:r>
-            <w:instrText xml:space="preserve"> PAGEREF _Toc31751 \h </w:instrText>
+            <w:instrText xml:space="preserve"> PAGEREF _Toc8124 \h </w:instrText>
           </w:r>
           <w:r>
             <w:fldChar w:fldCharType="separate"/>
@@ -1767,7 +1767,7 @@
               <w:bCs/>
               <w:lang w:val="zh-CN"/>
             </w:rPr>
-            <w:instrText xml:space="preserve"> HYPERLINK \l _Toc571 </w:instrText>
+            <w:instrText xml:space="preserve"> HYPERLINK \l _Toc28056 </w:instrText>
           </w:r>
           <w:r>
             <w:rPr>
@@ -1790,7 +1790,7 @@
             <w:fldChar w:fldCharType="begin"/>
           </w:r>
           <w:r>
-            <w:instrText xml:space="preserve"> PAGEREF _Toc571 \h </w:instrText>
+            <w:instrText xml:space="preserve"> PAGEREF _Toc28056 \h </w:instrText>
           </w:r>
           <w:r>
             <w:fldChar w:fldCharType="separate"/>
@@ -1933,12 +1933,6 @@
             <w:insideH w:val="none" w:color="auto" w:sz="0" w:space="0"/>
             <w:insideV w:val="none" w:color="auto" w:sz="0" w:space="0"/>
           </w:tblBorders>
-          <w:tblCellMar>
-            <w:top w:w="15" w:type="dxa"/>
-            <w:left w:w="15" w:type="dxa"/>
-            <w:bottom w:w="15" w:type="dxa"/>
-            <w:right w:w="15" w:type="dxa"/>
-          </w:tblCellMar>
         </w:tblPrEx>
         <w:trPr>
           <w:trHeight w:val="682" w:hRule="atLeast"/>
@@ -2204,7 +2198,7 @@
                 <w:rFonts w:hint="eastAsia"/>
                 <w:lang w:val="en-US" w:eastAsia="zh-CN"/>
               </w:rPr>
-              <w:t>1.8.0.1001</w:t>
+              <w:t>1.10.0.1001</w:t>
             </w:r>
             <w:r>
               <w:rPr>
@@ -2319,7 +2313,7 @@
                 <w:rFonts w:hint="eastAsia"/>
                 <w:lang w:val="en-US" w:eastAsia="zh-CN"/>
               </w:rPr>
-              <w:t>05</w:t>
+              <w:t>11</w:t>
             </w:r>
             <w:r>
               <w:t>-</w:t>
@@ -2329,7 +2323,7 @@
                 <w:rFonts w:hint="eastAsia"/>
                 <w:lang w:val="en-US" w:eastAsia="zh-CN"/>
               </w:rPr>
-              <w:t>22</w:t>
+              <w:t>15</w:t>
             </w:r>
           </w:p>
         </w:tc>
@@ -2662,7 +2656,7 @@
           <w:rFonts w:hint="eastAsia"/>
         </w:rPr>
       </w:pPr>
-      <w:bookmarkStart w:id="1" w:name="_Toc12210"/>
+      <w:bookmarkStart w:id="1" w:name="_Toc24449"/>
       <w:r>
         <w:rPr>
           <w:rFonts w:hint="eastAsia"/>
@@ -2679,7 +2673,7 @@
           <w:lang w:val="en-US" w:eastAsia="zh-CN"/>
         </w:rPr>
       </w:pPr>
-      <w:bookmarkStart w:id="2" w:name="_Toc32736"/>
+      <w:bookmarkStart w:id="2" w:name="_Toc18562"/>
       <w:r>
         <w:rPr>
           <w:rFonts w:hint="eastAsia"/>
@@ -2736,7 +2730,7 @@
           <w:lang w:val="en-US" w:eastAsia="zh-CN"/>
         </w:rPr>
       </w:pPr>
-      <w:bookmarkStart w:id="3" w:name="_Toc31685"/>
+      <w:bookmarkStart w:id="3" w:name="_Toc3554"/>
       <w:r>
         <w:rPr>
           <w:rFonts w:hint="eastAsia"/>
@@ -2772,7 +2766,7 @@
           <w:lang w:val="en-US" w:eastAsia="zh-CN"/>
         </w:rPr>
       </w:pPr>
-      <w:bookmarkStart w:id="4" w:name="_Toc2041"/>
+      <w:bookmarkStart w:id="4" w:name="_Toc28938"/>
       <w:r>
         <w:rPr>
           <w:rFonts w:hint="eastAsia"/>
@@ -2823,7 +2817,7 @@
         </w:rPr>
       </w:pPr>
       <w:bookmarkStart w:id="5" w:name="_Toc18055"/>
-      <w:bookmarkStart w:id="6" w:name="_Toc21545"/>
+      <w:bookmarkStart w:id="6" w:name="_Toc20585"/>
       <w:r>
         <w:rPr>
           <w:rFonts w:hint="eastAsia"/>
@@ -2885,7 +2879,7 @@
           <w:lang w:val="en-US" w:eastAsia="zh-CN"/>
         </w:rPr>
       </w:pPr>
-      <w:bookmarkStart w:id="7" w:name="_Toc3045"/>
+      <w:bookmarkStart w:id="7" w:name="_Toc28604"/>
       <w:r>
         <w:rPr>
           <w:rFonts w:hint="eastAsia"/>
@@ -3017,7 +3011,7 @@
           <w:lang w:val="en-US" w:eastAsia="zh-CN"/>
         </w:rPr>
       </w:pPr>
-      <w:bookmarkStart w:id="8" w:name="_Toc954"/>
+      <w:bookmarkStart w:id="8" w:name="_Toc4514"/>
       <w:r>
         <w:rPr>
           <w:rFonts w:hint="eastAsia"/>
@@ -3177,7 +3171,7 @@
         </w:rPr>
       </w:pPr>
       <w:bookmarkStart w:id="10" w:name="_Toc30259"/>
-      <w:bookmarkStart w:id="11" w:name="_Toc9034"/>
+      <w:bookmarkStart w:id="11" w:name="_Toc17345"/>
       <w:r>
         <w:rPr>
           <w:rFonts w:hint="eastAsia"/>
@@ -3210,7 +3204,7 @@
           <w:lang w:val="en-US" w:eastAsia="zh-CN"/>
         </w:rPr>
       </w:pPr>
-      <w:bookmarkStart w:id="12" w:name="_Toc17121"/>
+      <w:bookmarkStart w:id="12" w:name="_Toc24477"/>
       <w:r>
         <w:rPr>
           <w:rFonts w:hint="eastAsia"/>
@@ -3241,7 +3235,7 @@
         <w:bidi w:val="0"/>
       </w:pPr>
       <w:bookmarkStart w:id="13" w:name="_Toc20809"/>
-      <w:bookmarkStart w:id="14" w:name="_Toc28411"/>
+      <w:bookmarkStart w:id="14" w:name="_Toc18514"/>
       <w:r>
         <w:rPr>
           <w:rFonts w:hint="eastAsia"/>
@@ -3338,7 +3332,7 @@
           <w:lang w:val="en-US" w:eastAsia="zh-CN"/>
         </w:rPr>
       </w:pPr>
-      <w:bookmarkStart w:id="16" w:name="_Toc30975"/>
+      <w:bookmarkStart w:id="16" w:name="_Toc8329"/>
       <w:r>
         <w:rPr>
           <w:rFonts w:hint="eastAsia"/>
@@ -3375,7 +3369,7 @@
         </w:rPr>
       </w:pPr>
       <w:bookmarkStart w:id="17" w:name="_Toc28977"/>
-      <w:bookmarkStart w:id="18" w:name="_Toc25387"/>
+      <w:bookmarkStart w:id="18" w:name="_Toc19277"/>
       <w:r>
         <w:rPr>
           <w:rFonts w:hint="eastAsia"/>
@@ -3413,7 +3407,7 @@
         </w:rPr>
       </w:pPr>
       <w:bookmarkStart w:id="19" w:name="_Toc25275"/>
-      <w:bookmarkStart w:id="20" w:name="_Toc12914"/>
+      <w:bookmarkStart w:id="20" w:name="_Toc12665"/>
       <w:r>
         <w:rPr>
           <w:rFonts w:hint="eastAsia"/>
@@ -3456,7 +3450,7 @@
         </w:rPr>
       </w:pPr>
       <w:bookmarkStart w:id="21" w:name="_Toc24741"/>
-      <w:bookmarkStart w:id="22" w:name="_Toc26603"/>
+      <w:bookmarkStart w:id="22" w:name="_Toc2431"/>
       <w:r>
         <w:rPr>
           <w:rFonts w:hint="eastAsia"/>
@@ -3576,9 +3570,9 @@
           <w:lang w:val="en-US" w:eastAsia="zh-CN"/>
         </w:rPr>
       </w:pPr>
-      <w:bookmarkStart w:id="23" w:name="_Toc10550"/>
-      <w:bookmarkStart w:id="24" w:name="_Toc9614"/>
-      <w:bookmarkStart w:id="25" w:name="_Toc14213"/>
+      <w:bookmarkStart w:id="23" w:name="_Toc9614"/>
+      <w:bookmarkStart w:id="24" w:name="_Toc10550"/>
+      <w:bookmarkStart w:id="25" w:name="_Toc26619"/>
       <w:r>
         <w:rPr>
           <w:rFonts w:hint="eastAsia"/>
@@ -3715,9 +3709,9 @@
           <w:lang w:val="en-US" w:eastAsia="zh-CN"/>
         </w:rPr>
       </w:pPr>
-      <w:bookmarkStart w:id="26" w:name="_Toc12322"/>
-      <w:bookmarkStart w:id="27" w:name="_Toc8838"/>
-      <w:bookmarkStart w:id="28" w:name="_Toc10965"/>
+      <w:bookmarkStart w:id="26" w:name="_Toc8838"/>
+      <w:bookmarkStart w:id="27" w:name="_Toc12322"/>
+      <w:bookmarkStart w:id="28" w:name="_Toc18002"/>
       <w:r>
         <w:rPr>
           <w:rFonts w:hint="eastAsia"/>
@@ -3854,7 +3848,7 @@
           <w:lang w:val="en-US" w:eastAsia="zh-CN"/>
         </w:rPr>
       </w:pPr>
-      <w:bookmarkStart w:id="29" w:name="_Toc21506"/>
+      <w:bookmarkStart w:id="29" w:name="_Toc30110"/>
       <w:r>
         <w:rPr>
           <w:rFonts w:hint="eastAsia"/>
@@ -3997,7 +3991,7 @@
         </w:rPr>
       </w:pPr>
       <w:bookmarkStart w:id="30" w:name="_Toc12066"/>
-      <w:bookmarkStart w:id="31" w:name="_Toc4818"/>
+      <w:bookmarkStart w:id="31" w:name="_Toc8629"/>
       <w:r>
         <w:rPr>
           <w:rFonts w:hint="eastAsia"/>
@@ -4099,7 +4093,7 @@
         </w:rPr>
       </w:pPr>
       <w:bookmarkStart w:id="32" w:name="_Toc6313"/>
-      <w:bookmarkStart w:id="33" w:name="_Toc7240"/>
+      <w:bookmarkStart w:id="33" w:name="_Toc25774"/>
       <w:r>
         <w:rPr>
           <w:rFonts w:hint="eastAsia"/>
@@ -4127,7 +4121,7 @@
         </w:rPr>
       </w:pPr>
       <w:bookmarkStart w:id="34" w:name="_Toc17318"/>
-      <w:bookmarkStart w:id="35" w:name="_Toc3939"/>
+      <w:bookmarkStart w:id="35" w:name="_Toc9849"/>
       <w:r>
         <w:rPr>
           <w:rFonts w:hint="eastAsia"/>
@@ -4161,7 +4155,7 @@
         </w:rPr>
       </w:pPr>
       <w:bookmarkStart w:id="36" w:name="_Toc15693"/>
-      <w:bookmarkStart w:id="37" w:name="_Toc9228"/>
+      <w:bookmarkStart w:id="37" w:name="_Toc24480"/>
       <w:r>
         <w:rPr>
           <w:rFonts w:hint="eastAsia"/>
@@ -4195,7 +4189,7 @@
         </w:rPr>
       </w:pPr>
       <w:bookmarkStart w:id="38" w:name="_Toc564"/>
-      <w:bookmarkStart w:id="39" w:name="_Toc1746"/>
+      <w:bookmarkStart w:id="39" w:name="_Toc7299"/>
       <w:r>
         <w:rPr>
           <w:rFonts w:hint="eastAsia"/>
@@ -4210,13 +4204,68 @@
       <w:pPr>
         <w:bidi w:val="0"/>
         <w:ind w:firstLine="420" w:firstLineChars="200"/>
-        <w:rPr>
-          <w:rFonts w:hint="default"/>
-          <w:lang w:val="en-US" w:eastAsia="zh-CN"/>
-        </w:rPr>
       </w:pPr>
       <w:r>
         <w:t>The forward protocol is a private custom protocol, through which users and lists that can be forwarded can be obtained, and data can be forwarded</w:t>
+      </w:r>
+    </w:p>
+    <w:p>
+      <w:pPr>
+        <w:bidi w:val="0"/>
+        <w:ind w:firstLine="420" w:firstLineChars="200"/>
+        <w:rPr>
+          <w:rFonts w:hint="default"/>
+          <w:lang w:val="en-US" w:eastAsia="zh-CN"/>
+        </w:rPr>
+      </w:pPr>
+      <w:r>
+        <w:rPr>
+          <w:rFonts w:hint="default"/>
+          <w:lang w:val="en-US" w:eastAsia="zh-CN"/>
+        </w:rPr>
+        <w:t>The forwarding protocol supports both anonymous and named forwarding. The differences between them are as follows:</w:t>
+      </w:r>
+    </w:p>
+    <w:p>
+      <w:pPr>
+        <w:numPr>
+          <w:ilvl w:val="0"/>
+          <w:numId w:val="5"/>
+        </w:numPr>
+        <w:bidi w:val="0"/>
+        <w:ind w:left="420" w:leftChars="0" w:hanging="420" w:firstLineChars="0"/>
+        <w:rPr>
+          <w:rFonts w:hint="default"/>
+          <w:lang w:val="en-US" w:eastAsia="zh-CN"/>
+        </w:rPr>
+      </w:pPr>
+      <w:r>
+        <w:rPr>
+          <w:rFonts w:hint="default"/>
+          <w:lang w:val="en-US" w:eastAsia="zh-CN"/>
+        </w:rPr>
+        <w:t>Named forwarding requires both parties to undergo login verification before forwarding can be carried out.</w:t>
+      </w:r>
+    </w:p>
+    <w:p>
+      <w:pPr>
+        <w:numPr>
+          <w:ilvl w:val="0"/>
+          <w:numId w:val="5"/>
+        </w:numPr>
+        <w:bidi w:val="0"/>
+        <w:ind w:left="420" w:leftChars="0" w:hanging="420" w:firstLineChars="0"/>
+        <w:rPr>
+          <w:rFonts w:hint="default"/>
+          <w:lang w:val="en-US" w:eastAsia="zh-CN"/>
+        </w:rPr>
+      </w:pPr>
+      <w:r>
+        <w:rPr>
+          <w:rFonts w:hint="default"/>
+          <w:lang w:val="en-US" w:eastAsia="zh-CN"/>
+        </w:rPr>
+        <w:t>Anonymous forwarding is a connection initiated by the forwarding party. It requires the other party to provide a service. Then, after the requesting party successfully connects, it will perform data forwarding.</w:t>
       </w:r>
     </w:p>
     <w:p>
@@ -4229,7 +4278,7 @@
         </w:rPr>
       </w:pPr>
       <w:bookmarkStart w:id="40" w:name="_Toc30945"/>
-      <w:bookmarkStart w:id="41" w:name="_Toc31793"/>
+      <w:bookmarkStart w:id="41" w:name="_Toc16644"/>
       <w:r>
         <w:rPr>
           <w:rFonts w:hint="eastAsia"/>
@@ -5344,7 +5393,7 @@
         </w:rPr>
       </w:pPr>
       <w:bookmarkStart w:id="42" w:name="_Toc29667"/>
-      <w:bookmarkStart w:id="43" w:name="_Toc812"/>
+      <w:bookmarkStart w:id="43" w:name="_Toc17780"/>
       <w:r>
         <w:rPr>
           <w:rFonts w:hint="eastAsia"/>
@@ -6633,7 +6682,7 @@
         </w:rPr>
       </w:pPr>
       <w:bookmarkStart w:id="44" w:name="_Toc6190"/>
-      <w:bookmarkStart w:id="45" w:name="_Toc14432"/>
+      <w:bookmarkStart w:id="45" w:name="_Toc6143"/>
       <w:r>
         <w:rPr>
           <w:rFonts w:hint="eastAsia"/>
@@ -6650,6 +6699,25 @@
         <w:t>Bind</w:t>
       </w:r>
       <w:bookmarkEnd w:id="45"/>
+    </w:p>
+    <w:p>
+      <w:pPr>
+        <w:ind w:firstLine="420"/>
+        <w:rPr>
+          <w:rFonts w:hint="default"/>
+          <w:lang w:val="en-US" w:eastAsia="zh-CN"/>
+        </w:rPr>
+      </w:pPr>
+      <w:r>
+        <w:t>After binding a forwarding client to request, the other end will also receive the same request. The request only</w:t>
+      </w:r>
+      <w:r>
+        <w:rPr>
+          <w:rFonts w:hint="eastAsia"/>
+          <w:lang w:val="en-US" w:eastAsia="zh-CN"/>
+        </w:rPr>
+        <w:t xml:space="preserve"> Protocol Header.</w:t>
+      </w:r>
     </w:p>
     <w:p>
       <w:pPr>
@@ -6661,14 +6729,11 @@
         </w:rPr>
       </w:pPr>
       <w:r>
-        <w:t>After binding a forwarding client to request, the other end will also receive the same request. The request only</w:t>
-      </w:r>
-      <w:r>
-        <w:rPr>
-          <w:rFonts w:hint="eastAsia"/>
-          <w:lang w:val="en-US" w:eastAsia="zh-CN"/>
-        </w:rPr>
-        <w:t xml:space="preserve"> Protocol Header.</w:t>
+        <w:rPr>
+          <w:rFonts w:hint="eastAsia"/>
+          <w:lang w:val="en-US" w:eastAsia="zh-CN"/>
+        </w:rPr>
+        <w:t xml:space="preserve">Anonymous forward does not send request to server </w:t>
       </w:r>
     </w:p>
     <w:p>
@@ -6901,7 +6966,26 @@
           <w:sz w:val="19"/>
           <w:szCs w:val="24"/>
         </w:rPr>
-        <w:t>XENGINE_COMMUNICATION_PROTOCOL_OPERATOR_CODE_FORWARD_BINDREQ</w:t>
+        <w:t>XENGINE_COMMUNICATION_PROTOCOL_OPERATOR_CODE_FORWARD_</w:t>
+      </w:r>
+      <w:r>
+        <w:rPr>
+          <w:rFonts w:hint="eastAsia" w:ascii="新宋体" w:hAnsi="新宋体" w:eastAsia="新宋体"/>
+          <w:color w:val="A000A0"/>
+          <w:sz w:val="19"/>
+          <w:szCs w:val="24"/>
+          <w:lang w:val="en-US" w:eastAsia="zh-CN"/>
+        </w:rPr>
+        <w:t>NAMED</w:t>
+      </w:r>
+      <w:r>
+        <w:rPr>
+          <w:rFonts w:hint="eastAsia" w:ascii="新宋体" w:hAnsi="新宋体" w:eastAsia="新宋体"/>
+          <w:color w:val="A000A0"/>
+          <w:sz w:val="19"/>
+          <w:szCs w:val="24"/>
+        </w:rPr>
+        <w:t>REQ</w:t>
       </w:r>
     </w:p>
     <w:p>
@@ -7552,7 +7636,7 @@
           <w:sz w:val="19"/>
           <w:szCs w:val="24"/>
         </w:rPr>
-        <w:t>XENGINE_COMMUNICATION_PROTOCOL_OPERATOR_CODE_FORWARD_BINDRE</w:t>
+        <w:t>XENGINE_COMMUNICATION_PROTOCOL_OPERATOR_CODE_FORWARD_</w:t>
       </w:r>
       <w:r>
         <w:rPr>
@@ -7562,262 +7646,281 @@
           <w:szCs w:val="24"/>
           <w:lang w:val="en-US" w:eastAsia="zh-CN"/>
         </w:rPr>
-        <w:t>P</w:t>
-      </w:r>
-    </w:p>
-    <w:p>
-      <w:pPr>
-        <w:rPr>
-          <w:rFonts w:hint="default" w:ascii="新宋体" w:eastAsia="新宋体" w:cs="新宋体"/>
-          <w:color w:val="000080"/>
-          <w:kern w:val="0"/>
-          <w:sz w:val="19"/>
-          <w:szCs w:val="19"/>
-          <w:lang w:val="en-US" w:eastAsia="zh-CN"/>
-        </w:rPr>
-      </w:pPr>
-      <w:r>
-        <w:rPr>
-          <w:rFonts w:ascii="新宋体" w:eastAsia="新宋体" w:cs="新宋体"/>
-          <w:color w:val="000080"/>
-          <w:kern w:val="0"/>
-          <w:sz w:val="19"/>
-          <w:szCs w:val="19"/>
-          <w:highlight w:val="white"/>
-        </w:rPr>
-        <w:t>unPacketSize</w:t>
-      </w:r>
-      <w:r>
-        <w:rPr>
-          <w:rFonts w:hint="eastAsia" w:ascii="新宋体" w:eastAsia="新宋体" w:cs="新宋体"/>
-          <w:color w:val="000080"/>
-          <w:kern w:val="0"/>
-          <w:sz w:val="19"/>
-          <w:szCs w:val="19"/>
-          <w:highlight w:val="white"/>
-          <w:lang w:val="en-US" w:eastAsia="zh-CN"/>
-        </w:rPr>
-        <w:t xml:space="preserve"> </w:t>
-      </w:r>
-      <w:r>
-        <w:rPr>
-          <w:rFonts w:ascii="新宋体" w:eastAsia="新宋体" w:cs="新宋体"/>
-          <w:color w:val="000080"/>
-          <w:kern w:val="0"/>
-          <w:sz w:val="19"/>
-          <w:szCs w:val="19"/>
-        </w:rPr>
-        <w:t>=</w:t>
-      </w:r>
-      <w:r>
-        <w:rPr>
-          <w:rFonts w:hint="eastAsia" w:ascii="新宋体" w:eastAsia="新宋体" w:cs="新宋体"/>
-          <w:color w:val="000080"/>
-          <w:kern w:val="0"/>
-          <w:sz w:val="19"/>
-          <w:szCs w:val="19"/>
-          <w:lang w:val="en-US" w:eastAsia="zh-CN"/>
-        </w:rPr>
-        <w:t xml:space="preserve"> 0</w:t>
-      </w:r>
-    </w:p>
-    <w:p>
-      <w:pPr>
-        <w:rPr>
-          <w:rFonts w:hint="default" w:ascii="新宋体" w:hAnsi="新宋体" w:eastAsia="新宋体"/>
-          <w:color w:val="000080"/>
-          <w:sz w:val="19"/>
-          <w:lang w:val="en-US" w:eastAsia="zh-CN"/>
-        </w:rPr>
-      </w:pPr>
-      <w:r>
-        <w:rPr>
-          <w:rFonts w:hint="eastAsia" w:ascii="新宋体" w:hAnsi="新宋体" w:eastAsia="新宋体"/>
-          <w:color w:val="000080"/>
-          <w:sz w:val="19"/>
-        </w:rPr>
-        <w:t>byVersion</w:t>
-      </w:r>
-      <w:r>
-        <w:rPr>
-          <w:rFonts w:hint="eastAsia" w:ascii="新宋体" w:hAnsi="新宋体" w:eastAsia="新宋体"/>
-          <w:color w:val="000080"/>
-          <w:sz w:val="19"/>
-          <w:lang w:val="en-US" w:eastAsia="zh-CN"/>
-        </w:rPr>
-        <w:t xml:space="preserve"> = 0</w:t>
-      </w:r>
-    </w:p>
-    <w:p>
-      <w:pPr>
-        <w:rPr>
-          <w:rFonts w:hint="default" w:ascii="新宋体" w:eastAsia="新宋体" w:cs="新宋体"/>
-          <w:color w:val="000080"/>
-          <w:kern w:val="0"/>
-          <w:sz w:val="19"/>
-          <w:szCs w:val="19"/>
-          <w:lang w:val="en-US" w:eastAsia="zh-CN"/>
-        </w:rPr>
-      </w:pPr>
-      <w:r>
-        <w:rPr>
-          <w:rFonts w:hint="eastAsia" w:ascii="新宋体" w:eastAsia="新宋体" w:cs="新宋体"/>
-          <w:color w:val="000080"/>
-          <w:kern w:val="0"/>
-          <w:sz w:val="19"/>
-          <w:szCs w:val="19"/>
-          <w:highlight w:val="white"/>
-          <w:lang w:val="en-US" w:eastAsia="zh-CN"/>
-        </w:rPr>
-        <w:t>by</w:t>
-      </w:r>
-      <w:r>
-        <w:rPr>
-          <w:rFonts w:hint="eastAsia" w:ascii="新宋体" w:eastAsia="新宋体" w:cs="新宋体"/>
-          <w:color w:val="000080"/>
-          <w:kern w:val="0"/>
-          <w:sz w:val="19"/>
-          <w:szCs w:val="19"/>
-          <w:highlight w:val="white"/>
-        </w:rPr>
-        <w:t>IsReply</w:t>
-      </w:r>
-      <w:r>
-        <w:rPr>
-          <w:rFonts w:ascii="新宋体" w:eastAsia="新宋体" w:cs="新宋体"/>
-          <w:color w:val="000080"/>
-          <w:kern w:val="0"/>
-          <w:sz w:val="19"/>
-          <w:szCs w:val="19"/>
-        </w:rPr>
-        <w:t xml:space="preserve"> = </w:t>
-      </w:r>
-      <w:r>
-        <w:rPr>
-          <w:rFonts w:hint="eastAsia" w:ascii="新宋体" w:eastAsia="新宋体" w:cs="新宋体"/>
-          <w:color w:val="000080"/>
-          <w:kern w:val="0"/>
-          <w:sz w:val="19"/>
-          <w:szCs w:val="19"/>
-          <w:lang w:val="en-US" w:eastAsia="zh-CN"/>
-        </w:rPr>
-        <w:t>FALSE</w:t>
-      </w:r>
-    </w:p>
-    <w:p>
-      <w:pPr>
-        <w:rPr>
-          <w:rFonts w:hint="default" w:ascii="新宋体" w:eastAsia="新宋体" w:cs="新宋体"/>
-          <w:color w:val="000080"/>
-          <w:kern w:val="0"/>
-          <w:sz w:val="19"/>
-          <w:szCs w:val="19"/>
-          <w:lang w:val="en-US" w:eastAsia="zh-CN"/>
-        </w:rPr>
-      </w:pPr>
-      <w:r>
-        <w:rPr>
-          <w:rFonts w:hint="eastAsia" w:ascii="新宋体" w:hAnsi="新宋体" w:eastAsia="新宋体"/>
-          <w:color w:val="000080"/>
-          <w:sz w:val="19"/>
-        </w:rPr>
-        <w:t>wReserve</w:t>
-      </w:r>
-      <w:r>
-        <w:rPr>
-          <w:rFonts w:hint="eastAsia" w:ascii="新宋体" w:hAnsi="新宋体" w:eastAsia="新宋体"/>
-          <w:color w:val="000080"/>
-          <w:sz w:val="19"/>
-          <w:lang w:val="en-US" w:eastAsia="zh-CN"/>
-        </w:rPr>
-        <w:t xml:space="preserve"> = 0</w:t>
-      </w:r>
-    </w:p>
-    <w:p>
-      <w:pPr>
-        <w:rPr>
-          <w:rFonts w:ascii="新宋体" w:eastAsia="新宋体" w:cs="新宋体"/>
-          <w:color w:val="000080"/>
-          <w:kern w:val="0"/>
-          <w:sz w:val="19"/>
-          <w:szCs w:val="19"/>
-        </w:rPr>
-      </w:pPr>
-      <w:r>
-        <w:rPr>
-          <w:rFonts w:ascii="新宋体" w:eastAsia="新宋体" w:cs="新宋体"/>
-          <w:color w:val="000080"/>
-          <w:kern w:val="0"/>
-          <w:sz w:val="19"/>
-          <w:szCs w:val="19"/>
-          <w:highlight w:val="white"/>
-        </w:rPr>
-        <w:t>wPacketSerial</w:t>
-      </w:r>
-      <w:r>
-        <w:rPr>
-          <w:rFonts w:ascii="新宋体" w:eastAsia="新宋体" w:cs="新宋体"/>
-          <w:color w:val="000080"/>
-          <w:kern w:val="0"/>
-          <w:sz w:val="19"/>
-          <w:szCs w:val="19"/>
-        </w:rPr>
-        <w:t xml:space="preserve"> = 0</w:t>
-      </w:r>
-    </w:p>
-    <w:p>
-      <w:pPr>
-        <w:rPr>
-          <w:rFonts w:hint="eastAsia"/>
-          <w:lang w:val="en-US" w:eastAsia="zh-CN"/>
-        </w:rPr>
-      </w:pPr>
-      <w:r>
-        <w:rPr>
-          <w:rFonts w:ascii="新宋体" w:eastAsia="新宋体" w:cs="新宋体"/>
-          <w:color w:val="000080"/>
-          <w:kern w:val="0"/>
-          <w:sz w:val="19"/>
-          <w:szCs w:val="19"/>
-          <w:highlight w:val="white"/>
-        </w:rPr>
-        <w:t>wTail</w:t>
-      </w:r>
-      <w:r>
-        <w:rPr>
-          <w:rFonts w:ascii="新宋体" w:eastAsia="新宋体" w:cs="新宋体"/>
-          <w:color w:val="000080"/>
-          <w:kern w:val="0"/>
-          <w:sz w:val="19"/>
-          <w:szCs w:val="19"/>
-        </w:rPr>
-        <w:t xml:space="preserve"> =</w:t>
-      </w:r>
-      <w:r>
-        <w:rPr>
-          <w:rFonts w:hint="eastAsia" w:ascii="新宋体" w:eastAsia="新宋体" w:cs="新宋体"/>
-          <w:color w:val="000080"/>
-          <w:kern w:val="0"/>
-          <w:sz w:val="19"/>
-          <w:szCs w:val="19"/>
-          <w:lang w:val="en-US" w:eastAsia="zh-CN"/>
-        </w:rPr>
-        <w:t xml:space="preserve"> </w:t>
+        <w:t>NAMED</w:t>
       </w:r>
       <w:r>
         <w:rPr>
           <w:rFonts w:hint="eastAsia" w:ascii="新宋体" w:hAnsi="新宋体" w:eastAsia="新宋体"/>
           <w:color w:val="A000A0"/>
           <w:sz w:val="19"/>
-          <w:lang w:eastAsia="zh-CN"/>
-        </w:rPr>
-        <w:t>XENGIEN_COMMUNICATION_</w:t>
+          <w:szCs w:val="24"/>
+        </w:rPr>
+        <w:t>RE</w:t>
       </w:r>
       <w:r>
         <w:rPr>
           <w:rFonts w:hint="eastAsia" w:ascii="新宋体" w:hAnsi="新宋体" w:eastAsia="新宋体"/>
           <w:color w:val="A000A0"/>
           <w:sz w:val="19"/>
+          <w:szCs w:val="24"/>
+          <w:lang w:val="en-US" w:eastAsia="zh-CN"/>
+        </w:rPr>
+        <w:t>P</w:t>
+      </w:r>
+    </w:p>
+    <w:p>
+      <w:pPr>
+        <w:rPr>
+          <w:rFonts w:hint="default" w:ascii="新宋体" w:eastAsia="新宋体" w:cs="新宋体"/>
+          <w:color w:val="000080"/>
+          <w:kern w:val="0"/>
+          <w:sz w:val="19"/>
+          <w:szCs w:val="19"/>
+          <w:lang w:val="en-US" w:eastAsia="zh-CN"/>
+        </w:rPr>
+      </w:pPr>
+      <w:r>
+        <w:rPr>
+          <w:rFonts w:ascii="新宋体" w:eastAsia="新宋体" w:cs="新宋体"/>
+          <w:color w:val="000080"/>
+          <w:kern w:val="0"/>
+          <w:sz w:val="19"/>
+          <w:szCs w:val="19"/>
+          <w:highlight w:val="white"/>
+        </w:rPr>
+        <w:t>unPacketSize</w:t>
+      </w:r>
+      <w:r>
+        <w:rPr>
+          <w:rFonts w:hint="eastAsia" w:ascii="新宋体" w:eastAsia="新宋体" w:cs="新宋体"/>
+          <w:color w:val="000080"/>
+          <w:kern w:val="0"/>
+          <w:sz w:val="19"/>
+          <w:szCs w:val="19"/>
+          <w:highlight w:val="white"/>
+          <w:lang w:val="en-US" w:eastAsia="zh-CN"/>
+        </w:rPr>
+        <w:t xml:space="preserve"> </w:t>
+      </w:r>
+      <w:r>
+        <w:rPr>
+          <w:rFonts w:ascii="新宋体" w:eastAsia="新宋体" w:cs="新宋体"/>
+          <w:color w:val="000080"/>
+          <w:kern w:val="0"/>
+          <w:sz w:val="19"/>
+          <w:szCs w:val="19"/>
+        </w:rPr>
+        <w:t>=</w:t>
+      </w:r>
+      <w:r>
+        <w:rPr>
+          <w:rFonts w:hint="eastAsia" w:ascii="新宋体" w:eastAsia="新宋体" w:cs="新宋体"/>
+          <w:color w:val="000080"/>
+          <w:kern w:val="0"/>
+          <w:sz w:val="19"/>
+          <w:szCs w:val="19"/>
+          <w:lang w:val="en-US" w:eastAsia="zh-CN"/>
+        </w:rPr>
+        <w:t xml:space="preserve"> 0</w:t>
+      </w:r>
+    </w:p>
+    <w:p>
+      <w:pPr>
+        <w:rPr>
+          <w:rFonts w:hint="default" w:ascii="新宋体" w:hAnsi="新宋体" w:eastAsia="新宋体"/>
+          <w:color w:val="000080"/>
+          <w:sz w:val="19"/>
+          <w:lang w:val="en-US" w:eastAsia="zh-CN"/>
+        </w:rPr>
+      </w:pPr>
+      <w:r>
+        <w:rPr>
+          <w:rFonts w:hint="eastAsia" w:ascii="新宋体" w:hAnsi="新宋体" w:eastAsia="新宋体"/>
+          <w:color w:val="000080"/>
+          <w:sz w:val="19"/>
+        </w:rPr>
+        <w:t>byVersion</w:t>
+      </w:r>
+      <w:r>
+        <w:rPr>
+          <w:rFonts w:hint="eastAsia" w:ascii="新宋体" w:hAnsi="新宋体" w:eastAsia="新宋体"/>
+          <w:color w:val="000080"/>
+          <w:sz w:val="19"/>
+          <w:lang w:val="en-US" w:eastAsia="zh-CN"/>
+        </w:rPr>
+        <w:t xml:space="preserve"> = 0</w:t>
+      </w:r>
+    </w:p>
+    <w:p>
+      <w:pPr>
+        <w:rPr>
+          <w:rFonts w:hint="default" w:ascii="新宋体" w:eastAsia="新宋体" w:cs="新宋体"/>
+          <w:color w:val="000080"/>
+          <w:kern w:val="0"/>
+          <w:sz w:val="19"/>
+          <w:szCs w:val="19"/>
+          <w:lang w:val="en-US" w:eastAsia="zh-CN"/>
+        </w:rPr>
+      </w:pPr>
+      <w:r>
+        <w:rPr>
+          <w:rFonts w:hint="eastAsia" w:ascii="新宋体" w:eastAsia="新宋体" w:cs="新宋体"/>
+          <w:color w:val="000080"/>
+          <w:kern w:val="0"/>
+          <w:sz w:val="19"/>
+          <w:szCs w:val="19"/>
+          <w:highlight w:val="white"/>
+          <w:lang w:val="en-US" w:eastAsia="zh-CN"/>
+        </w:rPr>
+        <w:t>by</w:t>
+      </w:r>
+      <w:r>
+        <w:rPr>
+          <w:rFonts w:hint="eastAsia" w:ascii="新宋体" w:eastAsia="新宋体" w:cs="新宋体"/>
+          <w:color w:val="000080"/>
+          <w:kern w:val="0"/>
+          <w:sz w:val="19"/>
+          <w:szCs w:val="19"/>
+          <w:highlight w:val="white"/>
+        </w:rPr>
+        <w:t>IsReply</w:t>
+      </w:r>
+      <w:r>
+        <w:rPr>
+          <w:rFonts w:ascii="新宋体" w:eastAsia="新宋体" w:cs="新宋体"/>
+          <w:color w:val="000080"/>
+          <w:kern w:val="0"/>
+          <w:sz w:val="19"/>
+          <w:szCs w:val="19"/>
+        </w:rPr>
+        <w:t xml:space="preserve"> = </w:t>
+      </w:r>
+      <w:r>
+        <w:rPr>
+          <w:rFonts w:hint="eastAsia" w:ascii="新宋体" w:eastAsia="新宋体" w:cs="新宋体"/>
+          <w:color w:val="000080"/>
+          <w:kern w:val="0"/>
+          <w:sz w:val="19"/>
+          <w:szCs w:val="19"/>
+          <w:lang w:val="en-US" w:eastAsia="zh-CN"/>
+        </w:rPr>
+        <w:t>FALSE</w:t>
+      </w:r>
+    </w:p>
+    <w:p>
+      <w:pPr>
+        <w:rPr>
+          <w:rFonts w:hint="default" w:ascii="新宋体" w:eastAsia="新宋体" w:cs="新宋体"/>
+          <w:color w:val="000080"/>
+          <w:kern w:val="0"/>
+          <w:sz w:val="19"/>
+          <w:szCs w:val="19"/>
+          <w:lang w:val="en-US" w:eastAsia="zh-CN"/>
+        </w:rPr>
+      </w:pPr>
+      <w:r>
+        <w:rPr>
+          <w:rFonts w:hint="eastAsia" w:ascii="新宋体" w:hAnsi="新宋体" w:eastAsia="新宋体"/>
+          <w:color w:val="000080"/>
+          <w:sz w:val="19"/>
+        </w:rPr>
+        <w:t>wReserve</w:t>
+      </w:r>
+      <w:r>
+        <w:rPr>
+          <w:rFonts w:hint="eastAsia" w:ascii="新宋体" w:hAnsi="新宋体" w:eastAsia="新宋体"/>
+          <w:color w:val="000080"/>
+          <w:sz w:val="19"/>
+          <w:lang w:val="en-US" w:eastAsia="zh-CN"/>
+        </w:rPr>
+        <w:t xml:space="preserve"> = 0</w:t>
+      </w:r>
+    </w:p>
+    <w:p>
+      <w:pPr>
+        <w:rPr>
+          <w:rFonts w:ascii="新宋体" w:eastAsia="新宋体" w:cs="新宋体"/>
+          <w:color w:val="000080"/>
+          <w:kern w:val="0"/>
+          <w:sz w:val="19"/>
+          <w:szCs w:val="19"/>
+        </w:rPr>
+      </w:pPr>
+      <w:r>
+        <w:rPr>
+          <w:rFonts w:ascii="新宋体" w:eastAsia="新宋体" w:cs="新宋体"/>
+          <w:color w:val="000080"/>
+          <w:kern w:val="0"/>
+          <w:sz w:val="19"/>
+          <w:szCs w:val="19"/>
+          <w:highlight w:val="white"/>
+        </w:rPr>
+        <w:t>wPacketSerial</w:t>
+      </w:r>
+      <w:r>
+        <w:rPr>
+          <w:rFonts w:ascii="新宋体" w:eastAsia="新宋体" w:cs="新宋体"/>
+          <w:color w:val="000080"/>
+          <w:kern w:val="0"/>
+          <w:sz w:val="19"/>
+          <w:szCs w:val="19"/>
+        </w:rPr>
+        <w:t xml:space="preserve"> = 0</w:t>
+      </w:r>
+    </w:p>
+    <w:p>
+      <w:pPr>
+        <w:rPr>
+          <w:rFonts w:hint="eastAsia"/>
+          <w:lang w:val="en-US" w:eastAsia="zh-CN"/>
+        </w:rPr>
+      </w:pPr>
+      <w:r>
+        <w:rPr>
+          <w:rFonts w:ascii="新宋体" w:eastAsia="新宋体" w:cs="新宋体"/>
+          <w:color w:val="000080"/>
+          <w:kern w:val="0"/>
+          <w:sz w:val="19"/>
+          <w:szCs w:val="19"/>
+          <w:highlight w:val="white"/>
+        </w:rPr>
+        <w:t>wTail</w:t>
+      </w:r>
+      <w:r>
+        <w:rPr>
+          <w:rFonts w:ascii="新宋体" w:eastAsia="新宋体" w:cs="新宋体"/>
+          <w:color w:val="000080"/>
+          <w:kern w:val="0"/>
+          <w:sz w:val="19"/>
+          <w:szCs w:val="19"/>
+        </w:rPr>
+        <w:t xml:space="preserve"> =</w:t>
+      </w:r>
+      <w:r>
+        <w:rPr>
+          <w:rFonts w:hint="eastAsia" w:ascii="新宋体" w:eastAsia="新宋体" w:cs="新宋体"/>
+          <w:color w:val="000080"/>
+          <w:kern w:val="0"/>
+          <w:sz w:val="19"/>
+          <w:szCs w:val="19"/>
+          <w:lang w:val="en-US" w:eastAsia="zh-CN"/>
+        </w:rPr>
+        <w:t xml:space="preserve"> </w:t>
+      </w:r>
+      <w:r>
+        <w:rPr>
+          <w:rFonts w:hint="eastAsia" w:ascii="新宋体" w:hAnsi="新宋体" w:eastAsia="新宋体"/>
+          <w:color w:val="A000A0"/>
+          <w:sz w:val="19"/>
+          <w:lang w:eastAsia="zh-CN"/>
+        </w:rPr>
+        <w:t>XENGIEN_COMMUNICATION_</w:t>
+      </w:r>
+      <w:r>
+        <w:rPr>
+          <w:rFonts w:hint="eastAsia" w:ascii="新宋体" w:hAnsi="新宋体" w:eastAsia="新宋体"/>
+          <w:color w:val="A000A0"/>
+          <w:sz w:val="19"/>
         </w:rPr>
         <w:t>PACKET_PROTOCOL_TAIL</w:t>
       </w:r>
@@ -7832,7 +7935,7 @@
         </w:rPr>
       </w:pPr>
       <w:bookmarkStart w:id="46" w:name="_Toc5126"/>
-      <w:bookmarkStart w:id="47" w:name="_Toc31751"/>
+      <w:bookmarkStart w:id="47" w:name="_Toc8124"/>
       <w:r>
         <w:rPr>
           <w:rFonts w:hint="eastAsia"/>
@@ -7867,7 +7970,7 @@
           <w:lang w:val="en-US" w:eastAsia="zh-CN"/>
         </w:rPr>
       </w:pPr>
-      <w:bookmarkStart w:id="48" w:name="_Toc571"/>
+      <w:bookmarkStart w:id="48" w:name="_Toc28056"/>
       <w:r>
         <w:rPr>
           <w:rFonts w:hint="eastAsia"/>
@@ -9487,9 +9590,7 @@
 
 <file path=customXml/item1.xml><?xml version="1.0" encoding="utf-8"?>
 <s:customData xmlns="http://www.wps.cn/officeDocument/2013/wpsCustomData" xmlns:s="http://www.wps.cn/officeDocument/2013/wpsCustomData">
-  <customSectProps>
-    <customSectPr/>
-  </customSectProps>
+  <customSectProps/>
   <customShpExts>
     <customShpInfo spid="_x0000_s1026" textRotate="1"/>
   </customShpExts>

</xml_diff>

<commit_message>
update:read me and document
</commit_message>
<xml_diff>
--- a/XEngine_Docment/Docment_en.docx
+++ b/XEngine_Docment/Docment_en.docx
@@ -14,7 +14,7 @@
           <w:lang w:val="en-US"/>
         </w:rPr>
       </w:pPr>
-      <w:bookmarkStart w:id="0" w:name="_Toc16320"/>
+      <w:bookmarkStart w:id="0" w:name="_Toc29951"/>
       <w:r>
         <w:rPr>
           <w:rFonts w:hint="eastAsia"/>
@@ -63,8 +63,6 @@
             <w:ind w:left="0" w:leftChars="0" w:right="0" w:rightChars="0" w:firstLine="0" w:firstLineChars="0"/>
             <w:jc w:val="center"/>
           </w:pPr>
-          <w:bookmarkStart w:id="49" w:name="_GoBack"/>
-          <w:bookmarkEnd w:id="49"/>
           <w:r>
             <w:rPr>
               <w:rFonts w:ascii="宋体" w:hAnsi="宋体" w:eastAsia="宋体"/>
@@ -93,7 +91,7 @@
             <w:fldChar w:fldCharType="begin"/>
           </w:r>
           <w:r>
-            <w:instrText xml:space="preserve"> HYPERLINK \l _Toc16320 </w:instrText>
+            <w:instrText xml:space="preserve"> HYPERLINK \l _Toc29951 </w:instrText>
           </w:r>
           <w:r>
             <w:fldChar w:fldCharType="separate"/>
@@ -113,7 +111,7 @@
             <w:fldChar w:fldCharType="begin"/>
           </w:r>
           <w:r>
-            <w:instrText xml:space="preserve"> PAGEREF _Toc16320 \h </w:instrText>
+            <w:instrText xml:space="preserve"> PAGEREF _Toc29951 \h </w:instrText>
           </w:r>
           <w:r>
             <w:fldChar w:fldCharType="separate"/>
@@ -147,7 +145,7 @@
               <w:bCs/>
               <w:lang w:val="zh-CN"/>
             </w:rPr>
-            <w:instrText xml:space="preserve"> HYPERLINK \l _Toc24449 </w:instrText>
+            <w:instrText xml:space="preserve"> HYPERLINK \l _Toc4985 </w:instrText>
           </w:r>
           <w:r>
             <w:rPr>
@@ -169,7 +167,7 @@
             <w:fldChar w:fldCharType="begin"/>
           </w:r>
           <w:r>
-            <w:instrText xml:space="preserve"> PAGEREF _Toc24449 \h </w:instrText>
+            <w:instrText xml:space="preserve"> PAGEREF _Toc4985 \h </w:instrText>
           </w:r>
           <w:r>
             <w:fldChar w:fldCharType="separate"/>
@@ -207,7 +205,7 @@
               <w:bCs/>
               <w:lang w:val="zh-CN"/>
             </w:rPr>
-            <w:instrText xml:space="preserve"> HYPERLINK \l _Toc18562 </w:instrText>
+            <w:instrText xml:space="preserve"> HYPERLINK \l _Toc27187 </w:instrText>
           </w:r>
           <w:r>
             <w:rPr>
@@ -230,7 +228,7 @@
             <w:fldChar w:fldCharType="begin"/>
           </w:r>
           <w:r>
-            <w:instrText xml:space="preserve"> PAGEREF _Toc18562 \h </w:instrText>
+            <w:instrText xml:space="preserve"> PAGEREF _Toc27187 \h </w:instrText>
           </w:r>
           <w:r>
             <w:fldChar w:fldCharType="separate"/>
@@ -268,7 +266,7 @@
               <w:bCs/>
               <w:lang w:val="zh-CN"/>
             </w:rPr>
-            <w:instrText xml:space="preserve"> HYPERLINK \l _Toc3554 </w:instrText>
+            <w:instrText xml:space="preserve"> HYPERLINK \l _Toc17854 </w:instrText>
           </w:r>
           <w:r>
             <w:rPr>
@@ -292,7 +290,7 @@
             <w:fldChar w:fldCharType="begin"/>
           </w:r>
           <w:r>
-            <w:instrText xml:space="preserve"> PAGEREF _Toc3554 \h </w:instrText>
+            <w:instrText xml:space="preserve"> PAGEREF _Toc17854 \h </w:instrText>
           </w:r>
           <w:r>
             <w:fldChar w:fldCharType="separate"/>
@@ -330,7 +328,7 @@
               <w:bCs/>
               <w:lang w:val="zh-CN"/>
             </w:rPr>
-            <w:instrText xml:space="preserve"> HYPERLINK \l _Toc28938 </w:instrText>
+            <w:instrText xml:space="preserve"> HYPERLINK \l _Toc29028 </w:instrText>
           </w:r>
           <w:r>
             <w:rPr>
@@ -353,7 +351,7 @@
             <w:fldChar w:fldCharType="begin"/>
           </w:r>
           <w:r>
-            <w:instrText xml:space="preserve"> PAGEREF _Toc28938 \h </w:instrText>
+            <w:instrText xml:space="preserve"> PAGEREF _Toc29028 \h </w:instrText>
           </w:r>
           <w:r>
             <w:fldChar w:fldCharType="separate"/>
@@ -391,7 +389,7 @@
               <w:bCs/>
               <w:lang w:val="zh-CN"/>
             </w:rPr>
-            <w:instrText xml:space="preserve"> HYPERLINK \l _Toc20585 </w:instrText>
+            <w:instrText xml:space="preserve"> HYPERLINK \l _Toc23375 </w:instrText>
           </w:r>
           <w:r>
             <w:rPr>
@@ -420,7 +418,7 @@
             <w:fldChar w:fldCharType="begin"/>
           </w:r>
           <w:r>
-            <w:instrText xml:space="preserve"> PAGEREF _Toc20585 \h </w:instrText>
+            <w:instrText xml:space="preserve"> PAGEREF _Toc23375 \h </w:instrText>
           </w:r>
           <w:r>
             <w:fldChar w:fldCharType="separate"/>
@@ -458,7 +456,7 @@
               <w:bCs/>
               <w:lang w:val="zh-CN"/>
             </w:rPr>
-            <w:instrText xml:space="preserve"> HYPERLINK \l _Toc28604 </w:instrText>
+            <w:instrText xml:space="preserve"> HYPERLINK \l _Toc8166 </w:instrText>
           </w:r>
           <w:r>
             <w:rPr>
@@ -488,7 +486,7 @@
             <w:fldChar w:fldCharType="begin"/>
           </w:r>
           <w:r>
-            <w:instrText xml:space="preserve"> PAGEREF _Toc28604 \h </w:instrText>
+            <w:instrText xml:space="preserve"> PAGEREF _Toc8166 \h </w:instrText>
           </w:r>
           <w:r>
             <w:fldChar w:fldCharType="separate"/>
@@ -526,7 +524,7 @@
               <w:bCs/>
               <w:lang w:val="zh-CN"/>
             </w:rPr>
-            <w:instrText xml:space="preserve"> HYPERLINK \l _Toc4514 </w:instrText>
+            <w:instrText xml:space="preserve"> HYPERLINK \l _Toc12362 </w:instrText>
           </w:r>
           <w:r>
             <w:rPr>
@@ -556,7 +554,7 @@
             <w:fldChar w:fldCharType="begin"/>
           </w:r>
           <w:r>
-            <w:instrText xml:space="preserve"> PAGEREF _Toc4514 \h </w:instrText>
+            <w:instrText xml:space="preserve"> PAGEREF _Toc12362 \h </w:instrText>
           </w:r>
           <w:r>
             <w:fldChar w:fldCharType="separate"/>
@@ -594,7 +592,7 @@
               <w:bCs/>
               <w:lang w:val="zh-CN"/>
             </w:rPr>
-            <w:instrText xml:space="preserve"> HYPERLINK \l _Toc17345 </w:instrText>
+            <w:instrText xml:space="preserve"> HYPERLINK \l _Toc29972 </w:instrText>
           </w:r>
           <w:r>
             <w:rPr>
@@ -624,7 +622,7 @@
             <w:fldChar w:fldCharType="begin"/>
           </w:r>
           <w:r>
-            <w:instrText xml:space="preserve"> PAGEREF _Toc17345 \h </w:instrText>
+            <w:instrText xml:space="preserve"> PAGEREF _Toc29972 \h </w:instrText>
           </w:r>
           <w:r>
             <w:fldChar w:fldCharType="separate"/>
@@ -662,7 +660,7 @@
               <w:bCs/>
               <w:lang w:val="zh-CN"/>
             </w:rPr>
-            <w:instrText xml:space="preserve"> HYPERLINK \l _Toc24477 </w:instrText>
+            <w:instrText xml:space="preserve"> HYPERLINK \l _Toc21385 </w:instrText>
           </w:r>
           <w:r>
             <w:rPr>
@@ -692,7 +690,7 @@
             <w:fldChar w:fldCharType="begin"/>
           </w:r>
           <w:r>
-            <w:instrText xml:space="preserve"> PAGEREF _Toc24477 \h </w:instrText>
+            <w:instrText xml:space="preserve"> PAGEREF _Toc21385 \h </w:instrText>
           </w:r>
           <w:r>
             <w:fldChar w:fldCharType="separate"/>
@@ -730,7 +728,7 @@
               <w:bCs/>
               <w:lang w:val="zh-CN"/>
             </w:rPr>
-            <w:instrText xml:space="preserve"> HYPERLINK \l _Toc18514 </w:instrText>
+            <w:instrText xml:space="preserve"> HYPERLINK \l _Toc17821 </w:instrText>
           </w:r>
           <w:r>
             <w:rPr>
@@ -753,7 +751,7 @@
             <w:fldChar w:fldCharType="begin"/>
           </w:r>
           <w:r>
-            <w:instrText xml:space="preserve"> PAGEREF _Toc18514 \h </w:instrText>
+            <w:instrText xml:space="preserve"> PAGEREF _Toc17821 \h </w:instrText>
           </w:r>
           <w:r>
             <w:fldChar w:fldCharType="separate"/>
@@ -791,7 +789,7 @@
               <w:bCs/>
               <w:lang w:val="zh-CN"/>
             </w:rPr>
-            <w:instrText xml:space="preserve"> HYPERLINK \l _Toc8329 </w:instrText>
+            <w:instrText xml:space="preserve"> HYPERLINK \l _Toc19257 </w:instrText>
           </w:r>
           <w:r>
             <w:rPr>
@@ -814,7 +812,7 @@
             <w:fldChar w:fldCharType="begin"/>
           </w:r>
           <w:r>
-            <w:instrText xml:space="preserve"> PAGEREF _Toc8329 \h </w:instrText>
+            <w:instrText xml:space="preserve"> PAGEREF _Toc19257 \h </w:instrText>
           </w:r>
           <w:r>
             <w:fldChar w:fldCharType="separate"/>
@@ -852,7 +850,7 @@
               <w:bCs/>
               <w:lang w:val="zh-CN"/>
             </w:rPr>
-            <w:instrText xml:space="preserve"> HYPERLINK \l _Toc19277 </w:instrText>
+            <w:instrText xml:space="preserve"> HYPERLINK \l _Toc23122 </w:instrText>
           </w:r>
           <w:r>
             <w:rPr>
@@ -875,7 +873,7 @@
             <w:fldChar w:fldCharType="begin"/>
           </w:r>
           <w:r>
-            <w:instrText xml:space="preserve"> PAGEREF _Toc19277 \h </w:instrText>
+            <w:instrText xml:space="preserve"> PAGEREF _Toc23122 \h </w:instrText>
           </w:r>
           <w:r>
             <w:fldChar w:fldCharType="separate"/>
@@ -913,7 +911,7 @@
               <w:bCs/>
               <w:lang w:val="zh-CN"/>
             </w:rPr>
-            <w:instrText xml:space="preserve"> HYPERLINK \l _Toc12665 </w:instrText>
+            <w:instrText xml:space="preserve"> HYPERLINK \l _Toc29420 </w:instrText>
           </w:r>
           <w:r>
             <w:rPr>
@@ -936,7 +934,7 @@
             <w:fldChar w:fldCharType="begin"/>
           </w:r>
           <w:r>
-            <w:instrText xml:space="preserve"> PAGEREF _Toc12665 \h </w:instrText>
+            <w:instrText xml:space="preserve"> PAGEREF _Toc29420 \h </w:instrText>
           </w:r>
           <w:r>
             <w:fldChar w:fldCharType="separate"/>
@@ -974,7 +972,7 @@
               <w:bCs/>
               <w:lang w:val="zh-CN"/>
             </w:rPr>
-            <w:instrText xml:space="preserve"> HYPERLINK \l _Toc2431 </w:instrText>
+            <w:instrText xml:space="preserve"> HYPERLINK \l _Toc9819 </w:instrText>
           </w:r>
           <w:r>
             <w:rPr>
@@ -997,7 +995,7 @@
             <w:fldChar w:fldCharType="begin"/>
           </w:r>
           <w:r>
-            <w:instrText xml:space="preserve"> PAGEREF _Toc2431 \h </w:instrText>
+            <w:instrText xml:space="preserve"> PAGEREF _Toc9819 \h </w:instrText>
           </w:r>
           <w:r>
             <w:fldChar w:fldCharType="separate"/>
@@ -1035,7 +1033,7 @@
               <w:bCs/>
               <w:lang w:val="zh-CN"/>
             </w:rPr>
-            <w:instrText xml:space="preserve"> HYPERLINK \l _Toc26619 </w:instrText>
+            <w:instrText xml:space="preserve"> HYPERLINK \l _Toc26507 </w:instrText>
           </w:r>
           <w:r>
             <w:rPr>
@@ -1058,7 +1056,7 @@
             <w:fldChar w:fldCharType="begin"/>
           </w:r>
           <w:r>
-            <w:instrText xml:space="preserve"> PAGEREF _Toc26619 \h </w:instrText>
+            <w:instrText xml:space="preserve"> PAGEREF _Toc26507 \h </w:instrText>
           </w:r>
           <w:r>
             <w:fldChar w:fldCharType="separate"/>
@@ -1096,7 +1094,7 @@
               <w:bCs/>
               <w:lang w:val="zh-CN"/>
             </w:rPr>
-            <w:instrText xml:space="preserve"> HYPERLINK \l _Toc18002 </w:instrText>
+            <w:instrText xml:space="preserve"> HYPERLINK \l _Toc22511 </w:instrText>
           </w:r>
           <w:r>
             <w:rPr>
@@ -1119,7 +1117,7 @@
             <w:fldChar w:fldCharType="begin"/>
           </w:r>
           <w:r>
-            <w:instrText xml:space="preserve"> PAGEREF _Toc18002 \h </w:instrText>
+            <w:instrText xml:space="preserve"> PAGEREF _Toc22511 \h </w:instrText>
           </w:r>
           <w:r>
             <w:fldChar w:fldCharType="separate"/>
@@ -1157,7 +1155,7 @@
               <w:bCs/>
               <w:lang w:val="zh-CN"/>
             </w:rPr>
-            <w:instrText xml:space="preserve"> HYPERLINK \l _Toc30110 </w:instrText>
+            <w:instrText xml:space="preserve"> HYPERLINK \l _Toc22424 </w:instrText>
           </w:r>
           <w:r>
             <w:rPr>
@@ -1180,7 +1178,7 @@
             <w:fldChar w:fldCharType="begin"/>
           </w:r>
           <w:r>
-            <w:instrText xml:space="preserve"> PAGEREF _Toc30110 \h </w:instrText>
+            <w:instrText xml:space="preserve"> PAGEREF _Toc22424 \h </w:instrText>
           </w:r>
           <w:r>
             <w:fldChar w:fldCharType="separate"/>
@@ -1218,7 +1216,7 @@
               <w:bCs/>
               <w:lang w:val="zh-CN"/>
             </w:rPr>
-            <w:instrText xml:space="preserve"> HYPERLINK \l _Toc8629 </w:instrText>
+            <w:instrText xml:space="preserve"> HYPERLINK \l _Toc24589 </w:instrText>
           </w:r>
           <w:r>
             <w:rPr>
@@ -1241,7 +1239,68 @@
             <w:fldChar w:fldCharType="begin"/>
           </w:r>
           <w:r>
-            <w:instrText xml:space="preserve"> PAGEREF _Toc8629 \h </w:instrText>
+            <w:instrText xml:space="preserve"> PAGEREF _Toc24589 \h </w:instrText>
+          </w:r>
+          <w:r>
+            <w:fldChar w:fldCharType="separate"/>
+          </w:r>
+          <w:r>
+            <w:t>5</w:t>
+          </w:r>
+          <w:r>
+            <w:fldChar w:fldCharType="end"/>
+          </w:r>
+          <w:r>
+            <w:rPr>
+              <w:bCs/>
+              <w:lang w:val="zh-CN"/>
+            </w:rPr>
+            <w:fldChar w:fldCharType="end"/>
+          </w:r>
+        </w:p>
+        <w:p>
+          <w:pPr>
+            <w:pStyle w:val="12"/>
+            <w:tabs>
+              <w:tab w:val="right" w:leader="dot" w:pos="8306"/>
+            </w:tabs>
+          </w:pPr>
+          <w:r>
+            <w:rPr>
+              <w:bCs/>
+              <w:lang w:val="zh-CN"/>
+            </w:rPr>
+            <w:fldChar w:fldCharType="begin"/>
+          </w:r>
+          <w:r>
+            <w:rPr>
+              <w:bCs/>
+              <w:lang w:val="zh-CN"/>
+            </w:rPr>
+            <w:instrText xml:space="preserve"> HYPERLINK \l _Toc657 </w:instrText>
+          </w:r>
+          <w:r>
+            <w:rPr>
+              <w:bCs/>
+              <w:lang w:val="zh-CN"/>
+            </w:rPr>
+            <w:fldChar w:fldCharType="separate"/>
+          </w:r>
+          <w:r>
+            <w:rPr>
+              <w:rFonts w:hint="eastAsia"/>
+              <w:lang w:val="en-US" w:eastAsia="zh-CN"/>
+            </w:rPr>
+            <w:t>3.6 Proxy Configure</w:t>
+          </w:r>
+          <w:r>
+            <w:tab/>
+          </w:r>
+          <w:r>
+            <w:fldChar w:fldCharType="begin"/>
+          </w:r>
+          <w:r>
+            <w:instrText xml:space="preserve"> PAGEREF _Toc657 \h </w:instrText>
           </w:r>
           <w:r>
             <w:fldChar w:fldCharType="separate"/>
@@ -1279,7 +1338,7 @@
               <w:bCs/>
               <w:lang w:val="zh-CN"/>
             </w:rPr>
-            <w:instrText xml:space="preserve"> HYPERLINK \l _Toc25774 </w:instrText>
+            <w:instrText xml:space="preserve"> HYPERLINK \l _Toc12489 </w:instrText>
           </w:r>
           <w:r>
             <w:rPr>
@@ -1302,13 +1361,13 @@
             <w:fldChar w:fldCharType="begin"/>
           </w:r>
           <w:r>
-            <w:instrText xml:space="preserve"> PAGEREF _Toc25774 \h </w:instrText>
+            <w:instrText xml:space="preserve"> PAGEREF _Toc12489 \h </w:instrText>
           </w:r>
           <w:r>
             <w:fldChar w:fldCharType="separate"/>
           </w:r>
           <w:r>
-            <w:t>5</w:t>
+            <w:t>6</w:t>
           </w:r>
           <w:r>
             <w:fldChar w:fldCharType="end"/>
@@ -1340,7 +1399,7 @@
               <w:bCs/>
               <w:lang w:val="zh-CN"/>
             </w:rPr>
-            <w:instrText xml:space="preserve"> HYPERLINK \l _Toc9849 </w:instrText>
+            <w:instrText xml:space="preserve"> HYPERLINK \l _Toc18562 </w:instrText>
           </w:r>
           <w:r>
             <w:rPr>
@@ -1363,13 +1422,13 @@
             <w:fldChar w:fldCharType="begin"/>
           </w:r>
           <w:r>
-            <w:instrText xml:space="preserve"> PAGEREF _Toc9849 \h </w:instrText>
+            <w:instrText xml:space="preserve"> PAGEREF _Toc18562 \h </w:instrText>
           </w:r>
           <w:r>
             <w:fldChar w:fldCharType="separate"/>
           </w:r>
           <w:r>
-            <w:t>5</w:t>
+            <w:t>6</w:t>
           </w:r>
           <w:r>
             <w:fldChar w:fldCharType="end"/>
@@ -1401,7 +1460,7 @@
               <w:bCs/>
               <w:lang w:val="zh-CN"/>
             </w:rPr>
-            <w:instrText xml:space="preserve"> HYPERLINK \l _Toc24480 </w:instrText>
+            <w:instrText xml:space="preserve"> HYPERLINK \l _Toc12069 </w:instrText>
           </w:r>
           <w:r>
             <w:rPr>
@@ -1424,7 +1483,7 @@
             <w:fldChar w:fldCharType="begin"/>
           </w:r>
           <w:r>
-            <w:instrText xml:space="preserve"> PAGEREF _Toc24480 \h </w:instrText>
+            <w:instrText xml:space="preserve"> PAGEREF _Toc12069 \h </w:instrText>
           </w:r>
           <w:r>
             <w:fldChar w:fldCharType="separate"/>
@@ -1462,7 +1521,7 @@
               <w:bCs/>
               <w:lang w:val="zh-CN"/>
             </w:rPr>
-            <w:instrText xml:space="preserve"> HYPERLINK \l _Toc7299 </w:instrText>
+            <w:instrText xml:space="preserve"> HYPERLINK \l _Toc29441 </w:instrText>
           </w:r>
           <w:r>
             <w:rPr>
@@ -1485,7 +1544,7 @@
             <w:fldChar w:fldCharType="begin"/>
           </w:r>
           <w:r>
-            <w:instrText xml:space="preserve"> PAGEREF _Toc7299 \h </w:instrText>
+            <w:instrText xml:space="preserve"> PAGEREF _Toc29441 \h </w:instrText>
           </w:r>
           <w:r>
             <w:fldChar w:fldCharType="separate"/>
@@ -1523,7 +1582,7 @@
               <w:bCs/>
               <w:lang w:val="zh-CN"/>
             </w:rPr>
-            <w:instrText xml:space="preserve"> HYPERLINK \l _Toc16644 </w:instrText>
+            <w:instrText xml:space="preserve"> HYPERLINK \l _Toc31890 </w:instrText>
           </w:r>
           <w:r>
             <w:rPr>
@@ -1546,7 +1605,7 @@
             <w:fldChar w:fldCharType="begin"/>
           </w:r>
           <w:r>
-            <w:instrText xml:space="preserve"> PAGEREF _Toc16644 \h </w:instrText>
+            <w:instrText xml:space="preserve"> PAGEREF _Toc31890 \h </w:instrText>
           </w:r>
           <w:r>
             <w:fldChar w:fldCharType="separate"/>
@@ -1584,7 +1643,7 @@
               <w:bCs/>
               <w:lang w:val="zh-CN"/>
             </w:rPr>
-            <w:instrText xml:space="preserve"> HYPERLINK \l _Toc17780 </w:instrText>
+            <w:instrText xml:space="preserve"> HYPERLINK \l _Toc27429 </w:instrText>
           </w:r>
           <w:r>
             <w:rPr>
@@ -1607,7 +1666,7 @@
             <w:fldChar w:fldCharType="begin"/>
           </w:r>
           <w:r>
-            <w:instrText xml:space="preserve"> PAGEREF _Toc17780 \h </w:instrText>
+            <w:instrText xml:space="preserve"> PAGEREF _Toc27429 \h </w:instrText>
           </w:r>
           <w:r>
             <w:fldChar w:fldCharType="separate"/>
@@ -1645,7 +1704,7 @@
               <w:bCs/>
               <w:lang w:val="zh-CN"/>
             </w:rPr>
-            <w:instrText xml:space="preserve"> HYPERLINK \l _Toc6143 </w:instrText>
+            <w:instrText xml:space="preserve"> HYPERLINK \l _Toc7558 </w:instrText>
           </w:r>
           <w:r>
             <w:rPr>
@@ -1668,7 +1727,7 @@
             <w:fldChar w:fldCharType="begin"/>
           </w:r>
           <w:r>
-            <w:instrText xml:space="preserve"> PAGEREF _Toc6143 \h </w:instrText>
+            <w:instrText xml:space="preserve"> PAGEREF _Toc7558 \h </w:instrText>
           </w:r>
           <w:r>
             <w:fldChar w:fldCharType="separate"/>
@@ -1706,7 +1765,7 @@
               <w:bCs/>
               <w:lang w:val="zh-CN"/>
             </w:rPr>
-            <w:instrText xml:space="preserve"> HYPERLINK \l _Toc8124 </w:instrText>
+            <w:instrText xml:space="preserve"> HYPERLINK \l _Toc27718 </w:instrText>
           </w:r>
           <w:r>
             <w:rPr>
@@ -1729,7 +1788,68 @@
             <w:fldChar w:fldCharType="begin"/>
           </w:r>
           <w:r>
-            <w:instrText xml:space="preserve"> PAGEREF _Toc8124 \h </w:instrText>
+            <w:instrText xml:space="preserve"> PAGEREF _Toc27718 \h </w:instrText>
+          </w:r>
+          <w:r>
+            <w:fldChar w:fldCharType="separate"/>
+          </w:r>
+          <w:r>
+            <w:t>9</w:t>
+          </w:r>
+          <w:r>
+            <w:fldChar w:fldCharType="end"/>
+          </w:r>
+          <w:r>
+            <w:rPr>
+              <w:bCs/>
+              <w:lang w:val="zh-CN"/>
+            </w:rPr>
+            <w:fldChar w:fldCharType="end"/>
+          </w:r>
+        </w:p>
+        <w:p>
+          <w:pPr>
+            <w:pStyle w:val="12"/>
+            <w:tabs>
+              <w:tab w:val="right" w:leader="dot" w:pos="8306"/>
+            </w:tabs>
+          </w:pPr>
+          <w:r>
+            <w:rPr>
+              <w:bCs/>
+              <w:lang w:val="zh-CN"/>
+            </w:rPr>
+            <w:fldChar w:fldCharType="begin"/>
+          </w:r>
+          <w:r>
+            <w:rPr>
+              <w:bCs/>
+              <w:lang w:val="zh-CN"/>
+            </w:rPr>
+            <w:instrText xml:space="preserve"> HYPERLINK \l _Toc28115 </w:instrText>
+          </w:r>
+          <w:r>
+            <w:rPr>
+              <w:bCs/>
+              <w:lang w:val="zh-CN"/>
+            </w:rPr>
+            <w:fldChar w:fldCharType="separate"/>
+          </w:r>
+          <w:r>
+            <w:rPr>
+              <w:rFonts w:hint="eastAsia"/>
+              <w:lang w:val="en-US" w:eastAsia="zh-CN"/>
+            </w:rPr>
+            <w:t>4.4 Proxy</w:t>
+          </w:r>
+          <w:r>
+            <w:tab/>
+          </w:r>
+          <w:r>
+            <w:fldChar w:fldCharType="begin"/>
+          </w:r>
+          <w:r>
+            <w:instrText xml:space="preserve"> PAGEREF _Toc28115 \h </w:instrText>
           </w:r>
           <w:r>
             <w:fldChar w:fldCharType="separate"/>
@@ -1767,7 +1887,7 @@
               <w:bCs/>
               <w:lang w:val="zh-CN"/>
             </w:rPr>
-            <w:instrText xml:space="preserve"> HYPERLINK \l _Toc28056 </w:instrText>
+            <w:instrText xml:space="preserve"> HYPERLINK \l _Toc373 </w:instrText>
           </w:r>
           <w:r>
             <w:rPr>
@@ -1790,7 +1910,7 @@
             <w:fldChar w:fldCharType="begin"/>
           </w:r>
           <w:r>
-            <w:instrText xml:space="preserve"> PAGEREF _Toc28056 \h </w:instrText>
+            <w:instrText xml:space="preserve"> PAGEREF _Toc373 \h </w:instrText>
           </w:r>
           <w:r>
             <w:fldChar w:fldCharType="separate"/>
@@ -1825,20 +1945,6 @@
         </w:p>
       </w:sdtContent>
     </w:sdt>
-    <w:p>
-      <w:pPr>
-        <w:rPr>
-          <w:rFonts w:hint="eastAsia"/>
-        </w:rPr>
-      </w:pPr>
-    </w:p>
-    <w:p>
-      <w:pPr>
-        <w:rPr>
-          <w:rFonts w:hint="eastAsia"/>
-        </w:rPr>
-      </w:pPr>
-    </w:p>
     <w:p>
       <w:pPr>
         <w:rPr>
@@ -1933,6 +2039,12 @@
             <w:insideH w:val="none" w:color="auto" w:sz="0" w:space="0"/>
             <w:insideV w:val="none" w:color="auto" w:sz="0" w:space="0"/>
           </w:tblBorders>
+          <w:tblCellMar>
+            <w:top w:w="15" w:type="dxa"/>
+            <w:left w:w="15" w:type="dxa"/>
+            <w:bottom w:w="15" w:type="dxa"/>
+            <w:right w:w="15" w:type="dxa"/>
+          </w:tblCellMar>
         </w:tblPrEx>
         <w:trPr>
           <w:trHeight w:val="682" w:hRule="atLeast"/>
@@ -2198,7 +2310,7 @@
                 <w:rFonts w:hint="eastAsia"/>
                 <w:lang w:val="en-US" w:eastAsia="zh-CN"/>
               </w:rPr>
-              <w:t>1.10.0.1001</w:t>
+              <w:t>1.11.0.1001</w:t>
             </w:r>
             <w:r>
               <w:rPr>
@@ -2303,7 +2415,7 @@
                 <w:rFonts w:hint="eastAsia"/>
                 <w:lang w:val="en-US" w:eastAsia="zh-CN"/>
               </w:rPr>
-              <w:t>2024</w:t>
+              <w:t>2025</w:t>
             </w:r>
             <w:r>
               <w:t>-</w:t>
@@ -2313,7 +2425,7 @@
                 <w:rFonts w:hint="eastAsia"/>
                 <w:lang w:val="en-US" w:eastAsia="zh-CN"/>
               </w:rPr>
-              <w:t>11</w:t>
+              <w:t>01</w:t>
             </w:r>
             <w:r>
               <w:t>-</w:t>
@@ -2323,8 +2435,10 @@
                 <w:rFonts w:hint="eastAsia"/>
                 <w:lang w:val="en-US" w:eastAsia="zh-CN"/>
               </w:rPr>
-              <w:t>15</w:t>
+              <w:t>21</w:t>
             </w:r>
+            <w:bookmarkStart w:id="51" w:name="_GoBack"/>
+            <w:bookmarkEnd w:id="51"/>
           </w:p>
         </w:tc>
       </w:tr>
@@ -2656,7 +2770,7 @@
           <w:rFonts w:hint="eastAsia"/>
         </w:rPr>
       </w:pPr>
-      <w:bookmarkStart w:id="1" w:name="_Toc24449"/>
+      <w:bookmarkStart w:id="1" w:name="_Toc4985"/>
       <w:r>
         <w:rPr>
           <w:rFonts w:hint="eastAsia"/>
@@ -2673,7 +2787,7 @@
           <w:lang w:val="en-US" w:eastAsia="zh-CN"/>
         </w:rPr>
       </w:pPr>
-      <w:bookmarkStart w:id="2" w:name="_Toc18562"/>
+      <w:bookmarkStart w:id="2" w:name="_Toc27187"/>
       <w:r>
         <w:rPr>
           <w:rFonts w:hint="eastAsia"/>
@@ -2730,7 +2844,7 @@
           <w:lang w:val="en-US" w:eastAsia="zh-CN"/>
         </w:rPr>
       </w:pPr>
-      <w:bookmarkStart w:id="3" w:name="_Toc3554"/>
+      <w:bookmarkStart w:id="3" w:name="_Toc17854"/>
       <w:r>
         <w:rPr>
           <w:rFonts w:hint="eastAsia"/>
@@ -2766,7 +2880,7 @@
           <w:lang w:val="en-US" w:eastAsia="zh-CN"/>
         </w:rPr>
       </w:pPr>
-      <w:bookmarkStart w:id="4" w:name="_Toc28938"/>
+      <w:bookmarkStart w:id="4" w:name="_Toc29028"/>
       <w:r>
         <w:rPr>
           <w:rFonts w:hint="eastAsia"/>
@@ -2817,7 +2931,7 @@
         </w:rPr>
       </w:pPr>
       <w:bookmarkStart w:id="5" w:name="_Toc18055"/>
-      <w:bookmarkStart w:id="6" w:name="_Toc20585"/>
+      <w:bookmarkStart w:id="6" w:name="_Toc23375"/>
       <w:r>
         <w:rPr>
           <w:rFonts w:hint="eastAsia"/>
@@ -2863,7 +2977,7 @@
           <w:rFonts w:hint="eastAsia"/>
           <w:lang w:val="en-US" w:eastAsia="zh-CN"/>
         </w:rPr>
-        <w:t>Should be bind 3 port when Start service</w:t>
+        <w:t>Should be bind 4 port when Start service</w:t>
       </w:r>
     </w:p>
     <w:p>
@@ -2879,7 +2993,7 @@
           <w:lang w:val="en-US" w:eastAsia="zh-CN"/>
         </w:rPr>
       </w:pPr>
-      <w:bookmarkStart w:id="7" w:name="_Toc28604"/>
+      <w:bookmarkStart w:id="7" w:name="_Toc8166"/>
       <w:r>
         <w:rPr>
           <w:rFonts w:hint="eastAsia"/>
@@ -3011,7 +3125,7 @@
           <w:lang w:val="en-US" w:eastAsia="zh-CN"/>
         </w:rPr>
       </w:pPr>
-      <w:bookmarkStart w:id="8" w:name="_Toc4514"/>
+      <w:bookmarkStart w:id="8" w:name="_Toc12362"/>
       <w:r>
         <w:rPr>
           <w:rFonts w:hint="eastAsia"/>
@@ -3128,33 +3242,6 @@
           <w:lang w:val="en-US" w:eastAsia="zh-CN"/>
         </w:rPr>
         <w:t>:service program</w:t>
-      </w:r>
-    </w:p>
-    <w:p>
-      <w:pPr>
-        <w:numPr>
-          <w:ilvl w:val="0"/>
-          <w:numId w:val="3"/>
-        </w:numPr>
-        <w:ind w:left="420" w:leftChars="0" w:hanging="420" w:firstLineChars="0"/>
-        <w:rPr>
-          <w:rFonts w:hint="default"/>
-          <w:lang w:val="en-US" w:eastAsia="zh-CN"/>
-        </w:rPr>
-      </w:pPr>
-      <w:r>
-        <w:rPr>
-          <w:rFonts w:hint="default"/>
-          <w:lang w:val="en-US" w:eastAsia="zh-CN"/>
-        </w:rPr>
-        <w:t>XEngine_ThirdPart</w:t>
-      </w:r>
-      <w:r>
-        <w:rPr>
-          <w:rFonts w:hint="eastAsia"/>
-          <w:lang w:val="en-US" w:eastAsia="zh-CN"/>
-        </w:rPr>
-        <w:t>:3rd-part library</w:t>
       </w:r>
     </w:p>
     <w:p>
@@ -3171,7 +3258,7 @@
         </w:rPr>
       </w:pPr>
       <w:bookmarkStart w:id="10" w:name="_Toc30259"/>
-      <w:bookmarkStart w:id="11" w:name="_Toc17345"/>
+      <w:bookmarkStart w:id="11" w:name="_Toc29972"/>
       <w:r>
         <w:rPr>
           <w:rFonts w:hint="eastAsia"/>
@@ -3204,7 +3291,7 @@
           <w:lang w:val="en-US" w:eastAsia="zh-CN"/>
         </w:rPr>
       </w:pPr>
-      <w:bookmarkStart w:id="12" w:name="_Toc24477"/>
+      <w:bookmarkStart w:id="12" w:name="_Toc21385"/>
       <w:r>
         <w:rPr>
           <w:rFonts w:hint="eastAsia"/>
@@ -3235,7 +3322,7 @@
         <w:bidi w:val="0"/>
       </w:pPr>
       <w:bookmarkStart w:id="13" w:name="_Toc20809"/>
-      <w:bookmarkStart w:id="14" w:name="_Toc18514"/>
+      <w:bookmarkStart w:id="14" w:name="_Toc17821"/>
       <w:r>
         <w:rPr>
           <w:rFonts w:hint="eastAsia"/>
@@ -3289,7 +3376,7 @@
           <w:rFonts w:hint="eastAsia"/>
           <w:lang w:val="en-US" w:eastAsia="zh-CN"/>
         </w:rPr>
-        <w:t>If environment not have error.complie is succesed.contrain 4 module and 1 exe program</w:t>
+        <w:t>If environment not have error.complie is succesed.contrain 5 module and 1 exe program</w:t>
       </w:r>
     </w:p>
     <w:p>
@@ -3332,7 +3419,7 @@
           <w:lang w:val="en-US" w:eastAsia="zh-CN"/>
         </w:rPr>
       </w:pPr>
-      <w:bookmarkStart w:id="16" w:name="_Toc8329"/>
+      <w:bookmarkStart w:id="16" w:name="_Toc19257"/>
       <w:r>
         <w:rPr>
           <w:rFonts w:hint="eastAsia"/>
@@ -3356,7 +3443,7 @@
           <w:rFonts w:hint="eastAsia"/>
           <w:lang w:val="en-US" w:eastAsia="zh-CN"/>
         </w:rPr>
-        <w:t>If there is no error.you can see complied XEngine_ServiceApp file in XEngine_Release</w:t>
+        <w:t>If there is no error.you can see complied XEngine_ProxyServiceApp file in XEngine_Release</w:t>
       </w:r>
     </w:p>
     <w:p>
@@ -3368,8 +3455,8 @@
           <w:lang w:val="en-US" w:eastAsia="zh-CN"/>
         </w:rPr>
       </w:pPr>
-      <w:bookmarkStart w:id="17" w:name="_Toc28977"/>
-      <w:bookmarkStart w:id="18" w:name="_Toc19277"/>
+      <w:bookmarkStart w:id="17" w:name="_Toc23122"/>
+      <w:bookmarkStart w:id="18" w:name="_Toc28977"/>
       <w:r>
         <w:rPr>
           <w:rFonts w:hint="eastAsia"/>
@@ -3407,7 +3494,7 @@
         </w:rPr>
       </w:pPr>
       <w:bookmarkStart w:id="19" w:name="_Toc25275"/>
-      <w:bookmarkStart w:id="20" w:name="_Toc12665"/>
+      <w:bookmarkStart w:id="20" w:name="_Toc29420"/>
       <w:r>
         <w:rPr>
           <w:rFonts w:hint="eastAsia"/>
@@ -3449,8 +3536,8 @@
           <w:lang w:val="en-US" w:eastAsia="zh-CN"/>
         </w:rPr>
       </w:pPr>
-      <w:bookmarkStart w:id="21" w:name="_Toc24741"/>
-      <w:bookmarkStart w:id="22" w:name="_Toc2431"/>
+      <w:bookmarkStart w:id="21" w:name="_Toc9819"/>
+      <w:bookmarkStart w:id="22" w:name="_Toc24741"/>
       <w:r>
         <w:rPr>
           <w:rFonts w:hint="eastAsia"/>
@@ -3563,6 +3650,26 @@
     </w:p>
     <w:p>
       <w:pPr>
+        <w:numPr>
+          <w:ilvl w:val="0"/>
+          <w:numId w:val="4"/>
+        </w:numPr>
+        <w:ind w:left="420" w:leftChars="0" w:hanging="420" w:firstLineChars="0"/>
+        <w:rPr>
+          <w:rFonts w:hint="eastAsia"/>
+          <w:lang w:val="en-US" w:eastAsia="zh-CN"/>
+        </w:rPr>
+      </w:pPr>
+      <w:r>
+        <w:rPr>
+          <w:rFonts w:hint="eastAsia"/>
+          <w:lang w:val="en-US" w:eastAsia="zh-CN"/>
+        </w:rPr>
+        <w:t>nProxyPort:proxy forward port</w:t>
+      </w:r>
+    </w:p>
+    <w:p>
+      <w:pPr>
         <w:pStyle w:val="3"/>
         <w:bidi w:val="0"/>
         <w:rPr>
@@ -3570,9 +3677,9 @@
           <w:lang w:val="en-US" w:eastAsia="zh-CN"/>
         </w:rPr>
       </w:pPr>
-      <w:bookmarkStart w:id="23" w:name="_Toc9614"/>
-      <w:bookmarkStart w:id="24" w:name="_Toc10550"/>
-      <w:bookmarkStart w:id="25" w:name="_Toc26619"/>
+      <w:bookmarkStart w:id="23" w:name="_Toc26507"/>
+      <w:bookmarkStart w:id="24" w:name="_Toc9614"/>
+      <w:bookmarkStart w:id="25" w:name="_Toc10550"/>
       <w:r>
         <w:rPr>
           <w:rFonts w:hint="eastAsia"/>
@@ -3709,9 +3816,9 @@
           <w:lang w:val="en-US" w:eastAsia="zh-CN"/>
         </w:rPr>
       </w:pPr>
-      <w:bookmarkStart w:id="26" w:name="_Toc8838"/>
-      <w:bookmarkStart w:id="27" w:name="_Toc12322"/>
-      <w:bookmarkStart w:id="28" w:name="_Toc18002"/>
+      <w:bookmarkStart w:id="26" w:name="_Toc22511"/>
+      <w:bookmarkStart w:id="27" w:name="_Toc8838"/>
+      <w:bookmarkStart w:id="28" w:name="_Toc12322"/>
       <w:r>
         <w:rPr>
           <w:rFonts w:hint="eastAsia"/>
@@ -3782,7 +3889,21 @@
           <w:rFonts w:hint="default"/>
           <w:lang w:val="en-US" w:eastAsia="zh-CN"/>
         </w:rPr>
-        <w:t>nSocksTimeOut</w:t>
+        <w:t>nSocksTime</w:t>
+      </w:r>
+      <w:r>
+        <w:rPr>
+          <w:rFonts w:hint="eastAsia"/>
+          <w:lang w:val="en-US" w:eastAsia="zh-CN"/>
+        </w:rPr>
+        <w:t>o</w:t>
+      </w:r>
+      <w:r>
+        <w:rPr>
+          <w:rFonts w:hint="default"/>
+          <w:lang w:val="en-US" w:eastAsia="zh-CN"/>
+        </w:rPr>
+        <w:t>ut</w:t>
       </w:r>
       <w:r>
         <w:rPr>
@@ -3809,7 +3930,21 @@
           <w:rFonts w:hint="default"/>
           <w:lang w:val="en-US" w:eastAsia="zh-CN"/>
         </w:rPr>
-        <w:t>nTunnelTimeOut</w:t>
+        <w:t>nTunnelTime</w:t>
+      </w:r>
+      <w:r>
+        <w:rPr>
+          <w:rFonts w:hint="eastAsia"/>
+          <w:lang w:val="en-US" w:eastAsia="zh-CN"/>
+        </w:rPr>
+        <w:t>o</w:t>
+      </w:r>
+      <w:r>
+        <w:rPr>
+          <w:rFonts w:hint="default"/>
+          <w:lang w:val="en-US" w:eastAsia="zh-CN"/>
+        </w:rPr>
+        <w:t>ut</w:t>
       </w:r>
       <w:r>
         <w:rPr>
@@ -3836,7 +3971,27 @@
           <w:rFonts w:hint="eastAsia"/>
           <w:lang w:val="en-US" w:eastAsia="zh-CN"/>
         </w:rPr>
-        <w:t>nForwardTimeOut:forward heartbeat timeout</w:t>
+        <w:t>nForwardTimeout:forward heartbeat timeout</w:t>
+      </w:r>
+    </w:p>
+    <w:p>
+      <w:pPr>
+        <w:numPr>
+          <w:ilvl w:val="0"/>
+          <w:numId w:val="5"/>
+        </w:numPr>
+        <w:ind w:left="420" w:leftChars="0" w:hanging="420" w:firstLineChars="0"/>
+        <w:rPr>
+          <w:rFonts w:hint="default"/>
+          <w:lang w:val="en-US" w:eastAsia="zh-CN"/>
+        </w:rPr>
+      </w:pPr>
+      <w:r>
+        <w:rPr>
+          <w:rFonts w:hint="eastAsia"/>
+          <w:lang w:val="en-US" w:eastAsia="zh-CN"/>
+        </w:rPr>
+        <w:t>nProxyTimeout:proxy forward timeout</w:t>
       </w:r>
     </w:p>
     <w:p>
@@ -3848,7 +4003,7 @@
           <w:lang w:val="en-US" w:eastAsia="zh-CN"/>
         </w:rPr>
       </w:pPr>
-      <w:bookmarkStart w:id="29" w:name="_Toc30110"/>
+      <w:bookmarkStart w:id="29" w:name="_Toc22424"/>
       <w:r>
         <w:rPr>
           <w:rFonts w:hint="eastAsia"/>
@@ -3962,6 +4117,26 @@
         </w:numPr>
         <w:ind w:left="420" w:leftChars="0" w:hanging="420" w:firstLineChars="0"/>
         <w:rPr>
+          <w:rFonts w:hint="default"/>
+          <w:lang w:val="en-US" w:eastAsia="zh-CN"/>
+        </w:rPr>
+      </w:pPr>
+      <w:r>
+        <w:rPr>
+          <w:rFonts w:hint="eastAsia"/>
+          <w:lang w:val="en-US" w:eastAsia="zh-CN"/>
+        </w:rPr>
+        <w:t>nLogType:log type</w:t>
+      </w:r>
+    </w:p>
+    <w:p>
+      <w:pPr>
+        <w:numPr>
+          <w:ilvl w:val="0"/>
+          <w:numId w:val="4"/>
+        </w:numPr>
+        <w:ind w:left="420" w:leftChars="0" w:hanging="420" w:firstLineChars="0"/>
+        <w:rPr>
           <w:rFonts w:hint="eastAsia"/>
           <w:lang w:val="en-US" w:eastAsia="zh-CN"/>
         </w:rPr>
@@ -3991,7 +4166,7 @@
         </w:rPr>
       </w:pPr>
       <w:bookmarkStart w:id="30" w:name="_Toc12066"/>
-      <w:bookmarkStart w:id="31" w:name="_Toc8629"/>
+      <w:bookmarkStart w:id="31" w:name="_Toc24589"/>
       <w:r>
         <w:rPr>
           <w:rFonts w:hint="eastAsia"/>
@@ -4086,42 +4261,116 @@
     </w:p>
     <w:p>
       <w:pPr>
-        <w:pStyle w:val="2"/>
-        <w:rPr>
-          <w:rFonts w:hint="eastAsia"/>
-          <w:lang w:val="en-US" w:eastAsia="zh-CN"/>
-        </w:rPr>
-      </w:pPr>
-      <w:bookmarkStart w:id="32" w:name="_Toc6313"/>
-      <w:bookmarkStart w:id="33" w:name="_Toc25774"/>
-      <w:r>
-        <w:rPr>
-          <w:rFonts w:hint="eastAsia"/>
-          <w:lang w:val="en-US" w:eastAsia="zh-CN"/>
-        </w:rPr>
-        <w:t xml:space="preserve">四 </w:t>
-      </w:r>
-      <w:bookmarkEnd w:id="32"/>
-      <w:r>
-        <w:rPr>
-          <w:rFonts w:hint="eastAsia"/>
-          <w:lang w:val="en-US" w:eastAsia="zh-CN"/>
-        </w:rPr>
-        <w:t>Interface Protocol</w:t>
-      </w:r>
-      <w:bookmarkEnd w:id="33"/>
-    </w:p>
-    <w:p>
-      <w:pPr>
         <w:pStyle w:val="3"/>
         <w:bidi w:val="0"/>
         <w:rPr>
-          <w:rFonts w:hint="eastAsia"/>
-          <w:lang w:val="en-US" w:eastAsia="zh-CN"/>
-        </w:rPr>
-      </w:pPr>
-      <w:bookmarkStart w:id="34" w:name="_Toc17318"/>
-      <w:bookmarkStart w:id="35" w:name="_Toc9849"/>
+          <w:rFonts w:hint="default"/>
+          <w:lang w:val="en-US" w:eastAsia="zh-CN"/>
+        </w:rPr>
+      </w:pPr>
+      <w:bookmarkStart w:id="32" w:name="_Toc657"/>
+      <w:r>
+        <w:rPr>
+          <w:rFonts w:hint="eastAsia"/>
+          <w:lang w:val="en-US" w:eastAsia="zh-CN"/>
+        </w:rPr>
+        <w:t>3.6 Proxy Configure</w:t>
+      </w:r>
+      <w:bookmarkEnd w:id="32"/>
+    </w:p>
+    <w:p>
+      <w:pPr>
+        <w:rPr>
+          <w:rFonts w:hint="default"/>
+          <w:lang w:val="en-US" w:eastAsia="zh-CN"/>
+        </w:rPr>
+      </w:pPr>
+      <w:r>
+        <w:rPr>
+          <w:rFonts w:hint="eastAsia"/>
+          <w:lang w:val="en-US" w:eastAsia="zh-CN"/>
+        </w:rPr>
+        <w:t>XProxy Configure</w:t>
+      </w:r>
+    </w:p>
+    <w:p>
+      <w:pPr>
+        <w:numPr>
+          <w:ilvl w:val="0"/>
+          <w:numId w:val="5"/>
+        </w:numPr>
+        <w:ind w:left="420" w:leftChars="0" w:hanging="420" w:firstLineChars="0"/>
+        <w:rPr>
+          <w:rFonts w:hint="default"/>
+          <w:lang w:val="en-US" w:eastAsia="zh-CN"/>
+        </w:rPr>
+      </w:pPr>
+      <w:r>
+        <w:rPr>
+          <w:rFonts w:hint="eastAsia"/>
+          <w:lang w:val="en-US" w:eastAsia="zh-CN"/>
+        </w:rPr>
+        <w:t>bEnable:whether to enable</w:t>
+      </w:r>
+    </w:p>
+    <w:p>
+      <w:pPr>
+        <w:numPr>
+          <w:ilvl w:val="0"/>
+          <w:numId w:val="5"/>
+        </w:numPr>
+        <w:ind w:left="420" w:leftChars="0" w:hanging="420" w:firstLineChars="0"/>
+        <w:rPr>
+          <w:rFonts w:hint="eastAsia"/>
+          <w:lang w:val="en-US" w:eastAsia="zh-CN"/>
+        </w:rPr>
+      </w:pPr>
+      <w:r>
+        <w:rPr>
+          <w:rFonts w:hint="eastAsia"/>
+          <w:lang w:val="en-US" w:eastAsia="zh-CN"/>
+        </w:rPr>
+        <w:t>tszIPAddr:forward to address</w:t>
+      </w:r>
+    </w:p>
+    <w:p>
+      <w:pPr>
+        <w:pStyle w:val="2"/>
+        <w:rPr>
+          <w:rFonts w:hint="eastAsia"/>
+          <w:lang w:val="en-US" w:eastAsia="zh-CN"/>
+        </w:rPr>
+      </w:pPr>
+      <w:bookmarkStart w:id="33" w:name="_Toc6313"/>
+      <w:bookmarkStart w:id="34" w:name="_Toc12489"/>
+      <w:r>
+        <w:rPr>
+          <w:rFonts w:hint="eastAsia"/>
+          <w:lang w:val="en-US" w:eastAsia="zh-CN"/>
+        </w:rPr>
+        <w:t xml:space="preserve">四 </w:t>
+      </w:r>
+      <w:bookmarkEnd w:id="33"/>
+      <w:r>
+        <w:rPr>
+          <w:rFonts w:hint="eastAsia"/>
+          <w:lang w:val="en-US" w:eastAsia="zh-CN"/>
+        </w:rPr>
+        <w:t>Interface Protocol</w:t>
+      </w:r>
+      <w:bookmarkEnd w:id="34"/>
+    </w:p>
+    <w:p>
+      <w:pPr>
+        <w:pStyle w:val="3"/>
+        <w:bidi w:val="0"/>
+        <w:rPr>
+          <w:rFonts w:hint="eastAsia"/>
+          <w:lang w:val="en-US" w:eastAsia="zh-CN"/>
+        </w:rPr>
+      </w:pPr>
+      <w:bookmarkStart w:id="35" w:name="_Toc17318"/>
+      <w:bookmarkStart w:id="36" w:name="_Toc18562"/>
       <w:r>
         <w:rPr>
           <w:rFonts w:hint="eastAsia"/>
@@ -4129,8 +4378,8 @@
         </w:rPr>
         <w:t>4.1 Tunnel</w:t>
       </w:r>
-      <w:bookmarkEnd w:id="34"/>
       <w:bookmarkEnd w:id="35"/>
+      <w:bookmarkEnd w:id="36"/>
     </w:p>
     <w:p>
       <w:pPr>
@@ -4154,8 +4403,8 @@
           <w:lang w:val="en-US" w:eastAsia="zh-CN"/>
         </w:rPr>
       </w:pPr>
-      <w:bookmarkStart w:id="36" w:name="_Toc15693"/>
-      <w:bookmarkStart w:id="37" w:name="_Toc24480"/>
+      <w:bookmarkStart w:id="37" w:name="_Toc12069"/>
+      <w:bookmarkStart w:id="38" w:name="_Toc15693"/>
       <w:r>
         <w:rPr>
           <w:rFonts w:hint="eastAsia"/>
@@ -4163,8 +4412,8 @@
         </w:rPr>
         <w:t>4.2 Socks</w:t>
       </w:r>
-      <w:bookmarkEnd w:id="36"/>
       <w:bookmarkEnd w:id="37"/>
+      <w:bookmarkEnd w:id="38"/>
     </w:p>
     <w:p>
       <w:pPr>
@@ -4188,8 +4437,8 @@
           <w:lang w:val="en-US" w:eastAsia="zh-CN"/>
         </w:rPr>
       </w:pPr>
-      <w:bookmarkStart w:id="38" w:name="_Toc564"/>
-      <w:bookmarkStart w:id="39" w:name="_Toc7299"/>
+      <w:bookmarkStart w:id="39" w:name="_Toc29441"/>
+      <w:bookmarkStart w:id="40" w:name="_Toc564"/>
       <w:r>
         <w:rPr>
           <w:rFonts w:hint="eastAsia"/>
@@ -4197,8 +4446,8 @@
         </w:rPr>
         <w:t>4.3 Forwad</w:t>
       </w:r>
-      <w:bookmarkEnd w:id="38"/>
       <w:bookmarkEnd w:id="39"/>
+      <w:bookmarkEnd w:id="40"/>
     </w:p>
     <w:p>
       <w:pPr>
@@ -4277,8 +4526,8 @@
           <w:lang w:val="en-US" w:eastAsia="zh-CN"/>
         </w:rPr>
       </w:pPr>
-      <w:bookmarkStart w:id="40" w:name="_Toc30945"/>
-      <w:bookmarkStart w:id="41" w:name="_Toc16644"/>
+      <w:bookmarkStart w:id="41" w:name="_Toc30945"/>
+      <w:bookmarkStart w:id="42" w:name="_Toc31890"/>
       <w:r>
         <w:rPr>
           <w:rFonts w:hint="eastAsia"/>
@@ -4286,7 +4535,7 @@
         </w:rPr>
         <w:t xml:space="preserve">4.3.1 </w:t>
       </w:r>
-      <w:bookmarkEnd w:id="40"/>
+      <w:bookmarkEnd w:id="41"/>
       <w:r>
         <w:rPr>
           <w:rFonts w:hint="eastAsia"/>
@@ -4294,7 +4543,7 @@
         </w:rPr>
         <w:t>Login</w:t>
       </w:r>
-      <w:bookmarkEnd w:id="41"/>
+      <w:bookmarkEnd w:id="42"/>
     </w:p>
     <w:p>
       <w:pPr>
@@ -5392,8 +5641,8 @@
           <w:lang w:val="en-US" w:eastAsia="zh-CN"/>
         </w:rPr>
       </w:pPr>
-      <w:bookmarkStart w:id="42" w:name="_Toc29667"/>
-      <w:bookmarkStart w:id="43" w:name="_Toc17780"/>
+      <w:bookmarkStart w:id="43" w:name="_Toc29667"/>
+      <w:bookmarkStart w:id="44" w:name="_Toc27429"/>
       <w:r>
         <w:rPr>
           <w:rFonts w:hint="eastAsia"/>
@@ -5401,7 +5650,7 @@
         </w:rPr>
         <w:t xml:space="preserve">4.3.2 </w:t>
       </w:r>
-      <w:bookmarkEnd w:id="42"/>
+      <w:bookmarkEnd w:id="43"/>
       <w:r>
         <w:rPr>
           <w:rFonts w:hint="eastAsia"/>
@@ -5409,7 +5658,7 @@
         </w:rPr>
         <w:t>List</w:t>
       </w:r>
-      <w:bookmarkEnd w:id="43"/>
+      <w:bookmarkEnd w:id="44"/>
     </w:p>
     <w:p>
       <w:pPr>
@@ -6681,8 +6930,8 @@
           <w:lang w:val="en-US" w:eastAsia="zh-CN"/>
         </w:rPr>
       </w:pPr>
-      <w:bookmarkStart w:id="44" w:name="_Toc6190"/>
-      <w:bookmarkStart w:id="45" w:name="_Toc6143"/>
+      <w:bookmarkStart w:id="45" w:name="_Toc6190"/>
+      <w:bookmarkStart w:id="46" w:name="_Toc7558"/>
       <w:r>
         <w:rPr>
           <w:rFonts w:hint="eastAsia"/>
@@ -6690,7 +6939,7 @@
         </w:rPr>
         <w:t xml:space="preserve">4.3.3 </w:t>
       </w:r>
-      <w:bookmarkEnd w:id="44"/>
+      <w:bookmarkEnd w:id="45"/>
       <w:r>
         <w:rPr>
           <w:rFonts w:hint="eastAsia"/>
@@ -6698,7 +6947,7 @@
         </w:rPr>
         <w:t>Bind</w:t>
       </w:r>
-      <w:bookmarkEnd w:id="45"/>
+      <w:bookmarkEnd w:id="46"/>
     </w:p>
     <w:p>
       <w:pPr>
@@ -7934,8 +8183,8 @@
           <w:lang w:val="en-US" w:eastAsia="zh-CN"/>
         </w:rPr>
       </w:pPr>
-      <w:bookmarkStart w:id="46" w:name="_Toc5126"/>
-      <w:bookmarkStart w:id="47" w:name="_Toc8124"/>
+      <w:bookmarkStart w:id="47" w:name="_Toc5126"/>
+      <w:bookmarkStart w:id="48" w:name="_Toc27718"/>
       <w:r>
         <w:rPr>
           <w:rFonts w:hint="eastAsia"/>
@@ -7943,7 +8192,7 @@
         </w:rPr>
         <w:t xml:space="preserve">4.3.4 </w:t>
       </w:r>
-      <w:bookmarkEnd w:id="46"/>
+      <w:bookmarkEnd w:id="47"/>
       <w:r>
         <w:rPr>
           <w:rFonts w:hint="eastAsia"/>
@@ -7951,7 +8200,7 @@
         </w:rPr>
         <w:t>Forwardding</w:t>
       </w:r>
-      <w:bookmarkEnd w:id="47"/>
+      <w:bookmarkEnd w:id="48"/>
     </w:p>
     <w:p>
       <w:pPr>
@@ -7964,13 +8213,41 @@
     </w:p>
     <w:p>
       <w:pPr>
+        <w:pStyle w:val="3"/>
+        <w:bidi w:val="0"/>
+        <w:rPr>
+          <w:rFonts w:hint="eastAsia"/>
+          <w:lang w:val="en-US" w:eastAsia="zh-CN"/>
+        </w:rPr>
+      </w:pPr>
+      <w:bookmarkStart w:id="49" w:name="_Toc28115"/>
+      <w:r>
+        <w:rPr>
+          <w:rFonts w:hint="eastAsia"/>
+          <w:lang w:val="en-US" w:eastAsia="zh-CN"/>
+        </w:rPr>
+        <w:t>4.4 Proxy</w:t>
+      </w:r>
+      <w:bookmarkEnd w:id="49"/>
+    </w:p>
+    <w:p>
+      <w:r>
+        <w:rPr>
+          <w:rFonts w:hint="eastAsia"/>
+          <w:lang w:val="en-US" w:eastAsia="zh-CN"/>
+        </w:rPr>
+        <w:t xml:space="preserve">    Full forwarding proxy support is a type of load balancing, which can forward incoming traffic to the designated machine in the background. It can perform traffic analysis and control.</w:t>
+      </w:r>
+    </w:p>
+    <w:p>
+      <w:pPr>
         <w:pStyle w:val="2"/>
         <w:rPr>
           <w:rFonts w:hint="eastAsia"/>
           <w:lang w:val="en-US" w:eastAsia="zh-CN"/>
         </w:rPr>
       </w:pPr>
-      <w:bookmarkStart w:id="48" w:name="_Toc28056"/>
+      <w:bookmarkStart w:id="50" w:name="_Toc373"/>
       <w:r>
         <w:rPr>
           <w:rFonts w:hint="eastAsia"/>
@@ -7978,7 +8255,7 @@
         </w:rPr>
         <w:t>Appendix</w:t>
       </w:r>
-      <w:bookmarkEnd w:id="48"/>
+      <w:bookmarkEnd w:id="50"/>
     </w:p>
     <w:p>
       <w:pPr>

</xml_diff>

<commit_message>
delete:proxy full enable field
</commit_message>
<xml_diff>
--- a/XEngine_Docment/Docment_en.docx
+++ b/XEngine_Docment/Docment_en.docx
@@ -12,7 +12,6 @@
         </w:rPr>
       </w:pPr>
       <w:bookmarkStart w:id="0" w:name="_Toc193791352"/>
-      <w:proofErr w:type="spellStart"/>
       <w:r>
         <w:rPr>
           <w:rFonts w:hint="eastAsia"/>
@@ -20,30 +19,9 @@
           <w:sz w:val="44"/>
           <w:szCs w:val="44"/>
         </w:rPr>
-        <w:t>XEngine</w:t>
-      </w:r>
-      <w:proofErr w:type="spellEnd"/>
-      <w:r>
-        <w:rPr>
-          <w:rFonts w:hint="eastAsia"/>
-          <w:color w:val="0070C0"/>
-          <w:sz w:val="44"/>
-          <w:szCs w:val="44"/>
-        </w:rPr>
-        <w:t xml:space="preserve"> Proxy Service </w:t>
-      </w:r>
-      <w:proofErr w:type="spellStart"/>
-      <w:r>
-        <w:rPr>
-          <w:rFonts w:hint="eastAsia"/>
-          <w:color w:val="0070C0"/>
-          <w:sz w:val="44"/>
-          <w:szCs w:val="44"/>
-        </w:rPr>
-        <w:t>Docment</w:t>
+        <w:t>XEngine Proxy Service Docment</w:t>
       </w:r>
       <w:bookmarkEnd w:id="0"/>
-      <w:proofErr w:type="spellEnd"/>
     </w:p>
     <w:p/>
     <w:sdt>
@@ -82,7 +60,6 @@
               <w:tab w:val="right" w:leader="dot" w:pos="8296"/>
             </w:tabs>
             <w:rPr>
-              <w:rFonts w:hint="eastAsia"/>
               <w:noProof/>
               <w:sz w:val="22"/>
               <w:szCs w:val="24"/>
@@ -155,6 +132,7 @@
             </w:r>
             <w:r>
               <w:rPr>
+                <w:rFonts w:hint="eastAsia"/>
                 <w:noProof/>
                 <w:webHidden/>
               </w:rPr>
@@ -184,7 +162,6 @@
               <w:tab w:val="right" w:leader="dot" w:pos="8296"/>
             </w:tabs>
             <w:rPr>
-              <w:rFonts w:hint="eastAsia"/>
               <w:noProof/>
               <w:sz w:val="22"/>
               <w:szCs w:val="24"/>
@@ -248,6 +225,7 @@
             </w:r>
             <w:r>
               <w:rPr>
+                <w:rFonts w:hint="eastAsia"/>
                 <w:noProof/>
                 <w:webHidden/>
               </w:rPr>
@@ -277,7 +255,6 @@
               <w:tab w:val="right" w:leader="dot" w:pos="8296"/>
             </w:tabs>
             <w:rPr>
-              <w:rFonts w:hint="eastAsia"/>
               <w:noProof/>
               <w:sz w:val="22"/>
               <w:szCs w:val="24"/>
@@ -341,6 +318,7 @@
             </w:r>
             <w:r>
               <w:rPr>
+                <w:rFonts w:hint="eastAsia"/>
                 <w:noProof/>
                 <w:webHidden/>
               </w:rPr>
@@ -370,7 +348,6 @@
               <w:tab w:val="right" w:leader="dot" w:pos="8296"/>
             </w:tabs>
             <w:rPr>
-              <w:rFonts w:hint="eastAsia"/>
               <w:noProof/>
               <w:sz w:val="22"/>
               <w:szCs w:val="24"/>
@@ -434,6 +411,7 @@
             </w:r>
             <w:r>
               <w:rPr>
+                <w:rFonts w:hint="eastAsia"/>
                 <w:noProof/>
                 <w:webHidden/>
               </w:rPr>
@@ -463,7 +441,6 @@
               <w:tab w:val="right" w:leader="dot" w:pos="8296"/>
             </w:tabs>
             <w:rPr>
-              <w:rFonts w:hint="eastAsia"/>
               <w:noProof/>
               <w:sz w:val="22"/>
               <w:szCs w:val="24"/>
@@ -527,6 +504,7 @@
             </w:r>
             <w:r>
               <w:rPr>
+                <w:rFonts w:hint="eastAsia"/>
                 <w:noProof/>
                 <w:webHidden/>
               </w:rPr>
@@ -556,7 +534,6 @@
               <w:tab w:val="right" w:leader="dot" w:pos="8296"/>
             </w:tabs>
             <w:rPr>
-              <w:rFonts w:hint="eastAsia"/>
               <w:noProof/>
               <w:sz w:val="22"/>
               <w:szCs w:val="24"/>
@@ -628,6 +605,7 @@
             </w:r>
             <w:r>
               <w:rPr>
+                <w:rFonts w:hint="eastAsia"/>
                 <w:noProof/>
                 <w:webHidden/>
               </w:rPr>
@@ -657,7 +635,6 @@
               <w:tab w:val="right" w:leader="dot" w:pos="8296"/>
             </w:tabs>
             <w:rPr>
-              <w:rFonts w:hint="eastAsia"/>
               <w:noProof/>
               <w:sz w:val="22"/>
               <w:szCs w:val="24"/>
@@ -721,6 +698,7 @@
             </w:r>
             <w:r>
               <w:rPr>
+                <w:rFonts w:hint="eastAsia"/>
                 <w:noProof/>
                 <w:webHidden/>
               </w:rPr>
@@ -750,7 +728,6 @@
               <w:tab w:val="right" w:leader="dot" w:pos="8296"/>
             </w:tabs>
             <w:rPr>
-              <w:rFonts w:hint="eastAsia"/>
               <w:noProof/>
               <w:sz w:val="22"/>
               <w:szCs w:val="24"/>
@@ -814,6 +791,7 @@
             </w:r>
             <w:r>
               <w:rPr>
+                <w:rFonts w:hint="eastAsia"/>
                 <w:noProof/>
                 <w:webHidden/>
               </w:rPr>
@@ -843,7 +821,6 @@
               <w:tab w:val="right" w:leader="dot" w:pos="8296"/>
             </w:tabs>
             <w:rPr>
-              <w:rFonts w:hint="eastAsia"/>
               <w:noProof/>
               <w:sz w:val="22"/>
               <w:szCs w:val="24"/>
@@ -907,6 +884,7 @@
             </w:r>
             <w:r>
               <w:rPr>
+                <w:rFonts w:hint="eastAsia"/>
                 <w:noProof/>
                 <w:webHidden/>
               </w:rPr>
@@ -936,7 +914,6 @@
               <w:tab w:val="right" w:leader="dot" w:pos="8296"/>
             </w:tabs>
             <w:rPr>
-              <w:rFonts w:hint="eastAsia"/>
               <w:noProof/>
               <w:sz w:val="22"/>
               <w:szCs w:val="24"/>
@@ -1008,6 +985,7 @@
             </w:r>
             <w:r>
               <w:rPr>
+                <w:rFonts w:hint="eastAsia"/>
                 <w:noProof/>
                 <w:webHidden/>
               </w:rPr>
@@ -1037,7 +1015,6 @@
               <w:tab w:val="right" w:leader="dot" w:pos="8296"/>
             </w:tabs>
             <w:rPr>
-              <w:rFonts w:hint="eastAsia"/>
               <w:noProof/>
               <w:sz w:val="22"/>
               <w:szCs w:val="24"/>
@@ -1101,6 +1078,7 @@
             </w:r>
             <w:r>
               <w:rPr>
+                <w:rFonts w:hint="eastAsia"/>
                 <w:noProof/>
                 <w:webHidden/>
               </w:rPr>
@@ -1130,7 +1108,6 @@
               <w:tab w:val="right" w:leader="dot" w:pos="8296"/>
             </w:tabs>
             <w:rPr>
-              <w:rFonts w:hint="eastAsia"/>
               <w:noProof/>
               <w:sz w:val="22"/>
               <w:szCs w:val="24"/>
@@ -1194,6 +1171,7 @@
             </w:r>
             <w:r>
               <w:rPr>
+                <w:rFonts w:hint="eastAsia"/>
                 <w:noProof/>
                 <w:webHidden/>
               </w:rPr>
@@ -1223,7 +1201,6 @@
               <w:tab w:val="right" w:leader="dot" w:pos="8296"/>
             </w:tabs>
             <w:rPr>
-              <w:rFonts w:hint="eastAsia"/>
               <w:noProof/>
               <w:sz w:val="22"/>
               <w:szCs w:val="24"/>
@@ -1287,6 +1264,7 @@
             </w:r>
             <w:r>
               <w:rPr>
+                <w:rFonts w:hint="eastAsia"/>
                 <w:noProof/>
                 <w:webHidden/>
               </w:rPr>
@@ -1316,7 +1294,6 @@
               <w:tab w:val="right" w:leader="dot" w:pos="8296"/>
             </w:tabs>
             <w:rPr>
-              <w:rFonts w:hint="eastAsia"/>
               <w:noProof/>
               <w:sz w:val="22"/>
               <w:szCs w:val="24"/>
@@ -1388,6 +1365,7 @@
             </w:r>
             <w:r>
               <w:rPr>
+                <w:rFonts w:hint="eastAsia"/>
                 <w:noProof/>
                 <w:webHidden/>
               </w:rPr>
@@ -1417,7 +1395,6 @@
               <w:tab w:val="right" w:leader="dot" w:pos="8296"/>
             </w:tabs>
             <w:rPr>
-              <w:rFonts w:hint="eastAsia"/>
               <w:noProof/>
               <w:sz w:val="22"/>
               <w:szCs w:val="24"/>
@@ -1481,6 +1458,7 @@
             </w:r>
             <w:r>
               <w:rPr>
+                <w:rFonts w:hint="eastAsia"/>
                 <w:noProof/>
                 <w:webHidden/>
               </w:rPr>
@@ -1510,7 +1488,6 @@
               <w:tab w:val="right" w:leader="dot" w:pos="8296"/>
             </w:tabs>
             <w:rPr>
-              <w:rFonts w:hint="eastAsia"/>
               <w:noProof/>
               <w:sz w:val="22"/>
               <w:szCs w:val="24"/>
@@ -1574,6 +1551,7 @@
             </w:r>
             <w:r>
               <w:rPr>
+                <w:rFonts w:hint="eastAsia"/>
                 <w:noProof/>
                 <w:webHidden/>
               </w:rPr>
@@ -1603,7 +1581,6 @@
               <w:tab w:val="right" w:leader="dot" w:pos="8296"/>
             </w:tabs>
             <w:rPr>
-              <w:rFonts w:hint="eastAsia"/>
               <w:noProof/>
               <w:sz w:val="22"/>
               <w:szCs w:val="24"/>
@@ -1667,6 +1644,7 @@
             </w:r>
             <w:r>
               <w:rPr>
+                <w:rFonts w:hint="eastAsia"/>
                 <w:noProof/>
                 <w:webHidden/>
               </w:rPr>
@@ -1696,7 +1674,6 @@
               <w:tab w:val="right" w:leader="dot" w:pos="8296"/>
             </w:tabs>
             <w:rPr>
-              <w:rFonts w:hint="eastAsia"/>
               <w:noProof/>
               <w:sz w:val="22"/>
               <w:szCs w:val="24"/>
@@ -1760,6 +1737,7 @@
             </w:r>
             <w:r>
               <w:rPr>
+                <w:rFonts w:hint="eastAsia"/>
                 <w:noProof/>
                 <w:webHidden/>
               </w:rPr>
@@ -1789,7 +1767,6 @@
               <w:tab w:val="right" w:leader="dot" w:pos="8296"/>
             </w:tabs>
             <w:rPr>
-              <w:rFonts w:hint="eastAsia"/>
               <w:noProof/>
               <w:sz w:val="22"/>
               <w:szCs w:val="24"/>
@@ -1853,6 +1830,7 @@
             </w:r>
             <w:r>
               <w:rPr>
+                <w:rFonts w:hint="eastAsia"/>
                 <w:noProof/>
                 <w:webHidden/>
               </w:rPr>
@@ -1882,7 +1860,6 @@
               <w:tab w:val="right" w:leader="dot" w:pos="8296"/>
             </w:tabs>
             <w:rPr>
-              <w:rFonts w:hint="eastAsia"/>
               <w:noProof/>
               <w:sz w:val="22"/>
               <w:szCs w:val="24"/>
@@ -1946,6 +1923,7 @@
             </w:r>
             <w:r>
               <w:rPr>
+                <w:rFonts w:hint="eastAsia"/>
                 <w:noProof/>
                 <w:webHidden/>
               </w:rPr>
@@ -1975,7 +1953,6 @@
               <w:tab w:val="right" w:leader="dot" w:pos="8296"/>
             </w:tabs>
             <w:rPr>
-              <w:rFonts w:hint="eastAsia"/>
               <w:noProof/>
               <w:sz w:val="22"/>
               <w:szCs w:val="24"/>
@@ -2047,6 +2024,7 @@
             </w:r>
             <w:r>
               <w:rPr>
+                <w:rFonts w:hint="eastAsia"/>
                 <w:noProof/>
                 <w:webHidden/>
               </w:rPr>
@@ -2076,7 +2054,6 @@
               <w:tab w:val="right" w:leader="dot" w:pos="8296"/>
             </w:tabs>
             <w:rPr>
-              <w:rFonts w:hint="eastAsia"/>
               <w:noProof/>
               <w:sz w:val="22"/>
               <w:szCs w:val="24"/>
@@ -2140,6 +2117,7 @@
             </w:r>
             <w:r>
               <w:rPr>
+                <w:rFonts w:hint="eastAsia"/>
                 <w:noProof/>
                 <w:webHidden/>
               </w:rPr>
@@ -2169,7 +2147,6 @@
               <w:tab w:val="right" w:leader="dot" w:pos="8296"/>
             </w:tabs>
             <w:rPr>
-              <w:rFonts w:hint="eastAsia"/>
               <w:noProof/>
               <w:sz w:val="22"/>
               <w:szCs w:val="24"/>
@@ -2233,6 +2210,7 @@
             </w:r>
             <w:r>
               <w:rPr>
+                <w:rFonts w:hint="eastAsia"/>
                 <w:noProof/>
                 <w:webHidden/>
               </w:rPr>
@@ -2262,7 +2240,6 @@
               <w:tab w:val="right" w:leader="dot" w:pos="8296"/>
             </w:tabs>
             <w:rPr>
-              <w:rFonts w:hint="eastAsia"/>
               <w:noProof/>
               <w:sz w:val="22"/>
               <w:szCs w:val="24"/>
@@ -2326,6 +2303,7 @@
             </w:r>
             <w:r>
               <w:rPr>
+                <w:rFonts w:hint="eastAsia"/>
                 <w:noProof/>
                 <w:webHidden/>
               </w:rPr>
@@ -2355,7 +2333,6 @@
               <w:tab w:val="right" w:leader="dot" w:pos="8296"/>
             </w:tabs>
             <w:rPr>
-              <w:rFonts w:hint="eastAsia"/>
               <w:noProof/>
               <w:sz w:val="22"/>
               <w:szCs w:val="24"/>
@@ -2419,6 +2396,7 @@
             </w:r>
             <w:r>
               <w:rPr>
+                <w:rFonts w:hint="eastAsia"/>
                 <w:noProof/>
                 <w:webHidden/>
               </w:rPr>
@@ -2448,7 +2426,6 @@
               <w:tab w:val="right" w:leader="dot" w:pos="8296"/>
             </w:tabs>
             <w:rPr>
-              <w:rFonts w:hint="eastAsia"/>
               <w:noProof/>
               <w:sz w:val="22"/>
               <w:szCs w:val="24"/>
@@ -2512,6 +2489,7 @@
             </w:r>
             <w:r>
               <w:rPr>
+                <w:rFonts w:hint="eastAsia"/>
                 <w:noProof/>
                 <w:webHidden/>
               </w:rPr>
@@ -2541,7 +2519,6 @@
               <w:tab w:val="right" w:leader="dot" w:pos="8296"/>
             </w:tabs>
             <w:rPr>
-              <w:rFonts w:hint="eastAsia"/>
               <w:noProof/>
               <w:sz w:val="22"/>
               <w:szCs w:val="24"/>
@@ -2605,6 +2582,7 @@
             </w:r>
             <w:r>
               <w:rPr>
+                <w:rFonts w:hint="eastAsia"/>
                 <w:noProof/>
                 <w:webHidden/>
               </w:rPr>
@@ -2634,7 +2612,6 @@
               <w:tab w:val="right" w:leader="dot" w:pos="8296"/>
             </w:tabs>
             <w:rPr>
-              <w:rFonts w:hint="eastAsia"/>
               <w:noProof/>
               <w:sz w:val="22"/>
               <w:szCs w:val="24"/>
@@ -2698,6 +2675,7 @@
             </w:r>
             <w:r>
               <w:rPr>
+                <w:rFonts w:hint="eastAsia"/>
                 <w:noProof/>
                 <w:webHidden/>
               </w:rPr>
@@ -2727,7 +2705,6 @@
               <w:tab w:val="right" w:leader="dot" w:pos="8296"/>
             </w:tabs>
             <w:rPr>
-              <w:rFonts w:hint="eastAsia"/>
               <w:noProof/>
               <w:sz w:val="22"/>
               <w:szCs w:val="24"/>
@@ -2791,6 +2768,7 @@
             </w:r>
             <w:r>
               <w:rPr>
+                <w:rFonts w:hint="eastAsia"/>
                 <w:noProof/>
                 <w:webHidden/>
               </w:rPr>
@@ -2820,7 +2798,6 @@
               <w:tab w:val="right" w:leader="dot" w:pos="8296"/>
             </w:tabs>
             <w:rPr>
-              <w:rFonts w:hint="eastAsia"/>
               <w:noProof/>
               <w:sz w:val="22"/>
               <w:szCs w:val="24"/>
@@ -2884,6 +2861,7 @@
             </w:r>
             <w:r>
               <w:rPr>
+                <w:rFonts w:hint="eastAsia"/>
                 <w:noProof/>
                 <w:webHidden/>
               </w:rPr>
@@ -2987,7 +2965,6 @@
             <w:pPr>
               <w:pStyle w:val="af"/>
             </w:pPr>
-            <w:proofErr w:type="gramStart"/>
             <w:r>
               <w:t>[</w:t>
             </w:r>
@@ -2998,11 +2975,7 @@
               <w:t xml:space="preserve">  </w:t>
             </w:r>
             <w:r>
-              <w:t>]</w:t>
-            </w:r>
-            <w:proofErr w:type="gramEnd"/>
-            <w:r>
-              <w:t xml:space="preserve"> </w:t>
+              <w:t xml:space="preserve">] </w:t>
             </w:r>
             <w:r>
               <w:rPr>
@@ -3078,28 +3051,12 @@
             <w:pPr>
               <w:pStyle w:val="af"/>
             </w:pPr>
-            <w:proofErr w:type="spellStart"/>
-            <w:r>
-              <w:rPr>
-                <w:rFonts w:hint="eastAsia"/>
-              </w:rPr>
-              <w:t>XEngine</w:t>
-            </w:r>
-            <w:proofErr w:type="spellEnd"/>
-            <w:r>
-              <w:rPr>
-                <w:rFonts w:hint="eastAsia"/>
-              </w:rPr>
-              <w:t xml:space="preserve"> Proxy Service </w:t>
-            </w:r>
-            <w:proofErr w:type="spellStart"/>
-            <w:r>
-              <w:rPr>
-                <w:rFonts w:hint="eastAsia"/>
-              </w:rPr>
-              <w:t>Docment</w:t>
-            </w:r>
-            <w:proofErr w:type="spellEnd"/>
+            <w:r>
+              <w:rPr>
+                <w:rFonts w:hint="eastAsia"/>
+              </w:rPr>
+              <w:t>XEngine Proxy Service Docment</w:t>
+            </w:r>
           </w:p>
         </w:tc>
       </w:tr>
@@ -3266,9 +3223,6 @@
           <w:p>
             <w:pPr>
               <w:pStyle w:val="af"/>
-              <w:rPr>
-                <w:rFonts w:hint="eastAsia"/>
-              </w:rPr>
             </w:pPr>
             <w:r>
               <w:rPr>
@@ -3422,14 +3376,12 @@
       <w:r>
         <w:t xml:space="preserve">   </w:t>
       </w:r>
-      <w:proofErr w:type="gramStart"/>
       <w:r>
         <w:rPr>
           <w:rFonts w:hint="eastAsia"/>
         </w:rPr>
         <w:t>Developer ,tester</w:t>
       </w:r>
-      <w:proofErr w:type="gramEnd"/>
     </w:p>
     <w:p>
       <w:pPr>
@@ -3473,60 +3425,8 @@
         <w:rPr>
           <w:rFonts w:hint="eastAsia"/>
         </w:rPr>
-        <w:t xml:space="preserve">The service used </w:t>
-      </w:r>
-      <w:proofErr w:type="spellStart"/>
-      <w:r>
-        <w:rPr>
-          <w:rFonts w:hint="eastAsia"/>
-        </w:rPr>
-        <w:t>XEngine</w:t>
-      </w:r>
-      <w:proofErr w:type="spellEnd"/>
-      <w:r>
-        <w:rPr>
-          <w:rFonts w:hint="eastAsia"/>
-        </w:rPr>
-        <w:t xml:space="preserve"> as Network </w:t>
-      </w:r>
-      <w:proofErr w:type="spellStart"/>
-      <w:r>
-        <w:rPr>
-          <w:rFonts w:hint="eastAsia"/>
-        </w:rPr>
-        <w:t>Toolki.if</w:t>
-      </w:r>
-      <w:proofErr w:type="spellEnd"/>
-      <w:r>
-        <w:rPr>
-          <w:rFonts w:hint="eastAsia"/>
-        </w:rPr>
-        <w:t xml:space="preserve"> you want to use </w:t>
-      </w:r>
-      <w:proofErr w:type="spellStart"/>
-      <w:proofErr w:type="gramStart"/>
-      <w:r>
-        <w:rPr>
-          <w:rFonts w:hint="eastAsia"/>
-        </w:rPr>
-        <w:t>code,you</w:t>
-      </w:r>
-      <w:proofErr w:type="spellEnd"/>
-      <w:proofErr w:type="gramEnd"/>
-      <w:r>
-        <w:rPr>
-          <w:rFonts w:hint="eastAsia"/>
-        </w:rPr>
-        <w:t xml:space="preserve"> have to installed </w:t>
-      </w:r>
-      <w:proofErr w:type="spellStart"/>
-      <w:r>
-        <w:rPr>
-          <w:rFonts w:hint="eastAsia"/>
-        </w:rPr>
-        <w:t>XEngine</w:t>
-      </w:r>
-      <w:proofErr w:type="spellEnd"/>
+        <w:t>The service used XEngine as Network Toolki.if you want to use code,you have to installed XEngine</w:t>
+      </w:r>
     </w:p>
     <w:p>
       <w:pPr>
@@ -3545,14 +3445,12 @@
       </w:pPr>
       <w:bookmarkStart w:id="5" w:name="_Toc18055"/>
       <w:bookmarkStart w:id="6" w:name="_Toc193791357"/>
-      <w:proofErr w:type="gramStart"/>
       <w:r>
         <w:rPr>
           <w:rFonts w:hint="eastAsia"/>
         </w:rPr>
         <w:t>一</w:t>
       </w:r>
-      <w:proofErr w:type="gramEnd"/>
       <w:r>
         <w:rPr>
           <w:rFonts w:hint="eastAsia"/>
@@ -3576,30 +3474,8 @@
         <w:rPr>
           <w:rFonts w:hint="eastAsia"/>
         </w:rPr>
-        <w:t xml:space="preserve">Used to </w:t>
-      </w:r>
-      <w:proofErr w:type="spellStart"/>
-      <w:r>
-        <w:rPr>
-          <w:rFonts w:hint="eastAsia"/>
-        </w:rPr>
-        <w:t>tcp</w:t>
-      </w:r>
-      <w:proofErr w:type="spellEnd"/>
-      <w:r>
-        <w:rPr>
-          <w:rFonts w:hint="eastAsia"/>
-        </w:rPr>
-        <w:t xml:space="preserve"> protocol though basic </w:t>
-      </w:r>
-      <w:proofErr w:type="spellStart"/>
-      <w:r>
-        <w:rPr>
-          <w:rFonts w:hint="eastAsia"/>
-        </w:rPr>
-        <w:t>protoco</w:t>
-      </w:r>
-      <w:proofErr w:type="spellEnd"/>
+        <w:t>Used to tcp protocol though basic protoco</w:t>
+      </w:r>
     </w:p>
     <w:p>
       <w:pPr>
@@ -3609,21 +3485,7 @@
         <w:rPr>
           <w:rFonts w:hint="eastAsia"/>
         </w:rPr>
-        <w:t xml:space="preserve">Should be bind 4 </w:t>
-      </w:r>
-      <w:proofErr w:type="gramStart"/>
-      <w:r>
-        <w:rPr>
-          <w:rFonts w:hint="eastAsia"/>
-        </w:rPr>
-        <w:t>port</w:t>
-      </w:r>
-      <w:proofErr w:type="gramEnd"/>
-      <w:r>
-        <w:rPr>
-          <w:rFonts w:hint="eastAsia"/>
-        </w:rPr>
-        <w:t xml:space="preserve"> when Start service</w:t>
+        <w:t>Should be bind 4 port when Start service</w:t>
       </w:r>
     </w:p>
     <w:p>
@@ -3650,7 +3512,6 @@
           <w:numId w:val="2"/>
         </w:numPr>
       </w:pPr>
-      <w:proofErr w:type="spellStart"/>
       <w:r>
         <w:t>XEngine_APPClient</w:t>
       </w:r>
@@ -3658,14 +3519,7 @@
         <w:rPr>
           <w:rFonts w:hint="eastAsia"/>
         </w:rPr>
-        <w:t>:example</w:t>
-      </w:r>
-      <w:proofErr w:type="spellEnd"/>
-      <w:r>
-        <w:rPr>
-          <w:rFonts w:hint="eastAsia"/>
-        </w:rPr>
-        <w:t xml:space="preserve"> code path</w:t>
+        <w:t>:example code path</w:t>
       </w:r>
     </w:p>
     <w:p>
@@ -3675,27 +3529,14 @@
           <w:numId w:val="2"/>
         </w:numPr>
       </w:pPr>
-      <w:proofErr w:type="spellStart"/>
-      <w:r>
-        <w:t>XEngine_</w:t>
-      </w:r>
-      <w:proofErr w:type="gramStart"/>
-      <w:r>
-        <w:t>Docment</w:t>
-      </w:r>
-      <w:r>
-        <w:rPr>
-          <w:rFonts w:hint="eastAsia"/>
-        </w:rPr>
-        <w:t>:docment</w:t>
-      </w:r>
-      <w:proofErr w:type="spellEnd"/>
-      <w:proofErr w:type="gramEnd"/>
-      <w:r>
-        <w:rPr>
-          <w:rFonts w:hint="eastAsia"/>
-        </w:rPr>
-        <w:t xml:space="preserve"> path</w:t>
+      <w:r>
+        <w:t>XEngine_Docment</w:t>
+      </w:r>
+      <w:r>
+        <w:rPr>
+          <w:rFonts w:hint="eastAsia"/>
+        </w:rPr>
+        <w:t>:docment path</w:t>
       </w:r>
     </w:p>
     <w:p>
@@ -3705,27 +3546,14 @@
           <w:numId w:val="2"/>
         </w:numPr>
       </w:pPr>
-      <w:proofErr w:type="spellStart"/>
-      <w:r>
-        <w:t>XEngine_</w:t>
-      </w:r>
-      <w:proofErr w:type="gramStart"/>
-      <w:r>
-        <w:t>Release</w:t>
-      </w:r>
-      <w:r>
-        <w:rPr>
-          <w:rFonts w:hint="eastAsia"/>
-        </w:rPr>
-        <w:t>:complie</w:t>
-      </w:r>
-      <w:proofErr w:type="spellEnd"/>
-      <w:proofErr w:type="gramEnd"/>
-      <w:r>
-        <w:rPr>
-          <w:rFonts w:hint="eastAsia"/>
-        </w:rPr>
-        <w:t xml:space="preserve"> release path</w:t>
+      <w:r>
+        <w:t>XEngine_Release</w:t>
+      </w:r>
+      <w:r>
+        <w:rPr>
+          <w:rFonts w:hint="eastAsia"/>
+        </w:rPr>
+        <w:t>:complie release path</w:t>
       </w:r>
     </w:p>
     <w:p>
@@ -3735,27 +3563,14 @@
           <w:numId w:val="2"/>
         </w:numPr>
       </w:pPr>
-      <w:proofErr w:type="spellStart"/>
-      <w:r>
-        <w:t>XEngine_</w:t>
-      </w:r>
-      <w:proofErr w:type="gramStart"/>
-      <w:r>
-        <w:t>Source</w:t>
-      </w:r>
-      <w:r>
-        <w:rPr>
-          <w:rFonts w:hint="eastAsia"/>
-        </w:rPr>
-        <w:t>:code</w:t>
-      </w:r>
-      <w:proofErr w:type="spellEnd"/>
-      <w:proofErr w:type="gramEnd"/>
-      <w:r>
-        <w:rPr>
-          <w:rFonts w:hint="eastAsia"/>
-        </w:rPr>
-        <w:t xml:space="preserve"> path</w:t>
+      <w:r>
+        <w:t>XEngine_Source</w:t>
+      </w:r>
+      <w:r>
+        <w:rPr>
+          <w:rFonts w:hint="eastAsia"/>
+        </w:rPr>
+        <w:t>:code path</w:t>
       </w:r>
     </w:p>
     <w:p>
@@ -3783,27 +3598,14 @@
         </w:numPr>
       </w:pPr>
       <w:bookmarkStart w:id="9" w:name="_Toc25592"/>
-      <w:proofErr w:type="spellStart"/>
-      <w:r>
-        <w:t>XEngine_</w:t>
-      </w:r>
-      <w:proofErr w:type="gramStart"/>
-      <w:r>
-        <w:t>ModuleConfigure</w:t>
-      </w:r>
-      <w:r>
-        <w:rPr>
-          <w:rFonts w:hint="eastAsia"/>
-        </w:rPr>
-        <w:t>:configure</w:t>
-      </w:r>
-      <w:proofErr w:type="spellEnd"/>
-      <w:proofErr w:type="gramEnd"/>
-      <w:r>
-        <w:rPr>
-          <w:rFonts w:hint="eastAsia"/>
-        </w:rPr>
-        <w:t xml:space="preserve"> file module</w:t>
+      <w:r>
+        <w:t>XEngine_ModuleConfigure</w:t>
+      </w:r>
+      <w:r>
+        <w:rPr>
+          <w:rFonts w:hint="eastAsia"/>
+        </w:rPr>
+        <w:t>:configure file module</w:t>
       </w:r>
     </w:p>
     <w:p>
@@ -3813,27 +3615,14 @@
           <w:numId w:val="3"/>
         </w:numPr>
       </w:pPr>
-      <w:proofErr w:type="spellStart"/>
-      <w:r>
-        <w:t>XEngine_</w:t>
-      </w:r>
-      <w:proofErr w:type="gramStart"/>
-      <w:r>
-        <w:t>ModuleProtocol</w:t>
-      </w:r>
-      <w:r>
-        <w:rPr>
-          <w:rFonts w:hint="eastAsia"/>
-        </w:rPr>
-        <w:t>:protocol</w:t>
-      </w:r>
-      <w:proofErr w:type="spellEnd"/>
-      <w:proofErr w:type="gramEnd"/>
-      <w:r>
-        <w:rPr>
-          <w:rFonts w:hint="eastAsia"/>
-        </w:rPr>
-        <w:t xml:space="preserve"> parse and packet module</w:t>
+      <w:r>
+        <w:t>XEngine_ModuleProtocol</w:t>
+      </w:r>
+      <w:r>
+        <w:rPr>
+          <w:rFonts w:hint="eastAsia"/>
+        </w:rPr>
+        <w:t>:protocol parse and packet module</w:t>
       </w:r>
     </w:p>
     <w:p>
@@ -3843,27 +3632,14 @@
           <w:numId w:val="3"/>
         </w:numPr>
       </w:pPr>
-      <w:proofErr w:type="spellStart"/>
-      <w:r>
-        <w:t>XEngine_</w:t>
-      </w:r>
-      <w:proofErr w:type="gramStart"/>
-      <w:r>
-        <w:t>ModuleSession</w:t>
-      </w:r>
-      <w:r>
-        <w:rPr>
-          <w:rFonts w:hint="eastAsia"/>
-        </w:rPr>
-        <w:t>:session</w:t>
-      </w:r>
-      <w:proofErr w:type="spellEnd"/>
-      <w:proofErr w:type="gramEnd"/>
-      <w:r>
-        <w:rPr>
-          <w:rFonts w:hint="eastAsia"/>
-        </w:rPr>
-        <w:t xml:space="preserve"> handle module</w:t>
+      <w:r>
+        <w:t>XEngine_ModuleSession</w:t>
+      </w:r>
+      <w:r>
+        <w:rPr>
+          <w:rFonts w:hint="eastAsia"/>
+        </w:rPr>
+        <w:t>:session handle module</w:t>
       </w:r>
     </w:p>
     <w:p>
@@ -3873,27 +3649,14 @@
           <w:numId w:val="3"/>
         </w:numPr>
       </w:pPr>
-      <w:proofErr w:type="spellStart"/>
-      <w:r>
-        <w:t>XEngine_</w:t>
-      </w:r>
-      <w:proofErr w:type="gramStart"/>
-      <w:r>
-        <w:t>ServiceApp</w:t>
-      </w:r>
-      <w:r>
-        <w:rPr>
-          <w:rFonts w:hint="eastAsia"/>
-        </w:rPr>
-        <w:t>:service</w:t>
-      </w:r>
-      <w:proofErr w:type="spellEnd"/>
-      <w:proofErr w:type="gramEnd"/>
-      <w:r>
-        <w:rPr>
-          <w:rFonts w:hint="eastAsia"/>
-        </w:rPr>
-        <w:t xml:space="preserve"> program</w:t>
+      <w:r>
+        <w:t>XEngine_ServiceApp</w:t>
+      </w:r>
+      <w:r>
+        <w:rPr>
+          <w:rFonts w:hint="eastAsia"/>
+        </w:rPr>
+        <w:t>:service program</w:t>
       </w:r>
     </w:p>
     <w:p>
@@ -3921,23 +3684,7 @@
         <w:ind w:firstLineChars="200" w:firstLine="420"/>
       </w:pPr>
       <w:r>
-        <w:t xml:space="preserve">The TCP private protocol adopts the protocol defined by </w:t>
-      </w:r>
-      <w:proofErr w:type="spellStart"/>
-      <w:r>
-        <w:t>XEngine</w:t>
-      </w:r>
-      <w:proofErr w:type="spellEnd"/>
-      <w:r>
-        <w:t xml:space="preserve">. You can refer to the protocol document of </w:t>
-      </w:r>
-      <w:proofErr w:type="spellStart"/>
-      <w:r>
-        <w:t>XEngine</w:t>
-      </w:r>
-      <w:proofErr w:type="spellEnd"/>
-      <w:r>
-        <w:t xml:space="preserve"> to learn more about the definition and interpretation of the protocol</w:t>
+        <w:t>The TCP private protocol adopts the protocol defined by XEngine. You can refer to the protocol document of XEngine to learn more about the definition and interpretation of the protocol</w:t>
       </w:r>
     </w:p>
     <w:p>
@@ -3990,51 +3737,7 @@
         <w:rPr>
           <w:rFonts w:hint="eastAsia"/>
         </w:rPr>
-        <w:t xml:space="preserve">When you complete with </w:t>
-      </w:r>
-      <w:proofErr w:type="spellStart"/>
-      <w:r>
-        <w:rPr>
-          <w:rFonts w:hint="eastAsia"/>
-        </w:rPr>
-        <w:t>configuration.you</w:t>
-      </w:r>
-      <w:proofErr w:type="spellEnd"/>
-      <w:r>
-        <w:rPr>
-          <w:rFonts w:hint="eastAsia"/>
-        </w:rPr>
-        <w:t xml:space="preserve"> can come in code </w:t>
-      </w:r>
-      <w:proofErr w:type="spellStart"/>
-      <w:proofErr w:type="gramStart"/>
-      <w:r>
-        <w:rPr>
-          <w:rFonts w:hint="eastAsia"/>
-        </w:rPr>
-        <w:t>path.open</w:t>
-      </w:r>
-      <w:proofErr w:type="spellEnd"/>
-      <w:proofErr w:type="gramEnd"/>
-      <w:r>
-        <w:rPr>
-          <w:rFonts w:hint="eastAsia"/>
-        </w:rPr>
-        <w:t xml:space="preserve"> XEngine_MQServiceApp.sln by vs and </w:t>
-      </w:r>
-      <w:proofErr w:type="spellStart"/>
-      <w:r>
-        <w:rPr>
-          <w:rFonts w:hint="eastAsia"/>
-        </w:rPr>
-        <w:t>complie</w:t>
-      </w:r>
-      <w:proofErr w:type="spellEnd"/>
-      <w:r>
-        <w:rPr>
-          <w:rFonts w:hint="eastAsia"/>
-        </w:rPr>
-        <w:t>.</w:t>
+        <w:t>When you complete with configuration.you can come in code path.open XEngine_MQServiceApp.sln by vs and complie.</w:t>
       </w:r>
     </w:p>
     <w:p>
@@ -4045,37 +3748,7 @@
         <w:rPr>
           <w:rFonts w:hint="eastAsia"/>
         </w:rPr>
-        <w:t xml:space="preserve">If environment not have </w:t>
-      </w:r>
-      <w:proofErr w:type="spellStart"/>
-      <w:proofErr w:type="gramStart"/>
-      <w:r>
-        <w:rPr>
-          <w:rFonts w:hint="eastAsia"/>
-        </w:rPr>
-        <w:t>error.complie</w:t>
-      </w:r>
-      <w:proofErr w:type="spellEnd"/>
-      <w:proofErr w:type="gramEnd"/>
-      <w:r>
-        <w:rPr>
-          <w:rFonts w:hint="eastAsia"/>
-        </w:rPr>
-        <w:t xml:space="preserve"> is </w:t>
-      </w:r>
-      <w:proofErr w:type="spellStart"/>
-      <w:r>
-        <w:rPr>
-          <w:rFonts w:hint="eastAsia"/>
-        </w:rPr>
-        <w:t>succesed.contrain</w:t>
-      </w:r>
-      <w:proofErr w:type="spellEnd"/>
-      <w:r>
-        <w:rPr>
-          <w:rFonts w:hint="eastAsia"/>
-        </w:rPr>
-        <w:t xml:space="preserve"> 5 module and 1 exe program</w:t>
+        <w:t>If environment not have error.complie is succesed.contrain 5 module and 1 exe program</w:t>
       </w:r>
     </w:p>
     <w:p>
@@ -4086,65 +3759,7 @@
         <w:rPr>
           <w:rFonts w:hint="eastAsia"/>
         </w:rPr>
-        <w:t xml:space="preserve">And you need copy file under </w:t>
-      </w:r>
-      <w:proofErr w:type="spellStart"/>
-      <w:r>
-        <w:rPr>
-          <w:rFonts w:hint="eastAsia"/>
-        </w:rPr>
-        <w:t>XEngine_Release</w:t>
-      </w:r>
-      <w:proofErr w:type="spellEnd"/>
-      <w:r>
-        <w:rPr>
-          <w:rFonts w:hint="eastAsia"/>
-        </w:rPr>
-        <w:t xml:space="preserve"> to your complied </w:t>
-      </w:r>
-      <w:proofErr w:type="spellStart"/>
-      <w:proofErr w:type="gramStart"/>
-      <w:r>
-        <w:rPr>
-          <w:rFonts w:hint="eastAsia"/>
-        </w:rPr>
-        <w:t>dir.next</w:t>
-      </w:r>
-      <w:proofErr w:type="spellEnd"/>
-      <w:proofErr w:type="gramEnd"/>
-      <w:r>
-        <w:rPr>
-          <w:rFonts w:hint="eastAsia"/>
-        </w:rPr>
-        <w:t xml:space="preserve"> step copy file under </w:t>
-      </w:r>
-      <w:proofErr w:type="spellStart"/>
-      <w:r>
-        <w:rPr>
-          <w:rFonts w:hint="eastAsia"/>
-        </w:rPr>
-        <w:t>XEngine</w:t>
-      </w:r>
-      <w:proofErr w:type="spellEnd"/>
-      <w:r>
-        <w:rPr>
-          <w:rFonts w:hint="eastAsia"/>
-        </w:rPr>
-        <w:t xml:space="preserve"> depend Module and </w:t>
-      </w:r>
-      <w:proofErr w:type="spellStart"/>
-      <w:r>
-        <w:rPr>
-          <w:rFonts w:hint="eastAsia"/>
-        </w:rPr>
-        <w:t>jsoncpp</w:t>
-      </w:r>
-      <w:proofErr w:type="spellEnd"/>
-      <w:r>
-        <w:rPr>
-          <w:rFonts w:hint="eastAsia"/>
-        </w:rPr>
-        <w:t xml:space="preserve"> module to your complied dir.</w:t>
+        <w:t>And you need copy file under XEngine_Release to your complied dir.next step copy file under XEngine depend Module and jsoncpp module to your complied dir.</w:t>
       </w:r>
     </w:p>
     <w:p>
@@ -4160,55 +3775,7 @@
           <w:rFonts w:hint="eastAsia"/>
           <w:color w:val="7030A0"/>
         </w:rPr>
-        <w:t xml:space="preserve">Note: </w:t>
-      </w:r>
-      <w:proofErr w:type="spellStart"/>
-      <w:r>
-        <w:rPr>
-          <w:rFonts w:hint="eastAsia"/>
-          <w:color w:val="7030A0"/>
-        </w:rPr>
-        <w:t>Xengine</w:t>
-      </w:r>
-      <w:proofErr w:type="spellEnd"/>
-      <w:r>
-        <w:rPr>
-          <w:rFonts w:hint="eastAsia"/>
-          <w:color w:val="7030A0"/>
-        </w:rPr>
-        <w:t xml:space="preserve"> environment can be copied to your compilation directory through </w:t>
-      </w:r>
-      <w:proofErr w:type="spellStart"/>
-      <w:r>
-        <w:rPr>
-          <w:rFonts w:hint="eastAsia"/>
-          <w:color w:val="7030A0"/>
-        </w:rPr>
-        <w:t>vscopy</w:t>
-      </w:r>
-      <w:proofErr w:type="spellEnd"/>
-      <w:r>
-        <w:rPr>
-          <w:rFonts w:hint="eastAsia"/>
-          <w:color w:val="7030A0"/>
-        </w:rPr>
-        <w:t xml:space="preserve"> script, provided that you configure your </w:t>
-      </w:r>
-      <w:proofErr w:type="spellStart"/>
-      <w:r>
-        <w:rPr>
-          <w:rFonts w:hint="eastAsia"/>
-          <w:color w:val="7030A0"/>
-        </w:rPr>
-        <w:t>xengine</w:t>
-      </w:r>
-      <w:proofErr w:type="spellEnd"/>
-      <w:r>
-        <w:rPr>
-          <w:rFonts w:hint="eastAsia"/>
-          <w:color w:val="7030A0"/>
-        </w:rPr>
-        <w:t xml:space="preserve"> environment</w:t>
+        <w:t>Note: Xengine environment can be copied to your compilation directory through vscopy script, provided that you configure your xengine environment</w:t>
       </w:r>
     </w:p>
     <w:p>
@@ -4233,44 +3800,8 @@
         <w:rPr>
           <w:rFonts w:hint="eastAsia"/>
         </w:rPr>
-        <w:t xml:space="preserve">If there is no </w:t>
-      </w:r>
-      <w:proofErr w:type="spellStart"/>
-      <w:r>
-        <w:rPr>
-          <w:rFonts w:hint="eastAsia"/>
-        </w:rPr>
-        <w:t>error.you</w:t>
-      </w:r>
-      <w:proofErr w:type="spellEnd"/>
-      <w:r>
-        <w:rPr>
-          <w:rFonts w:hint="eastAsia"/>
-        </w:rPr>
-        <w:t xml:space="preserve"> can see complied </w:t>
-      </w:r>
-      <w:proofErr w:type="spellStart"/>
-      <w:r>
-        <w:rPr>
-          <w:rFonts w:hint="eastAsia"/>
-        </w:rPr>
-        <w:t>XEngine_ProxyServiceApp</w:t>
-      </w:r>
-      <w:proofErr w:type="spellEnd"/>
-      <w:r>
-        <w:rPr>
-          <w:rFonts w:hint="eastAsia"/>
-        </w:rPr>
-        <w:t xml:space="preserve"> file in </w:t>
-      </w:r>
-      <w:proofErr w:type="spellStart"/>
-      <w:r>
-        <w:rPr>
-          <w:rFonts w:hint="eastAsia"/>
-        </w:rPr>
-        <w:t>XEngine_Release</w:t>
-      </w:r>
-      <w:proofErr w:type="spellEnd"/>
+        <w:t>If there is no error.you can see complied XEngine_ProxyServiceApp file in XEngine_Release</w:t>
+      </w:r>
     </w:p>
     <w:p>
       <w:pPr>
@@ -4295,16 +3826,8 @@
         <w:rPr>
           <w:rFonts w:hint="eastAsia"/>
         </w:rPr>
-        <w:t xml:space="preserve">MacOS requires 13 or above versions, and the compilation and operation mode can refer to </w:t>
-      </w:r>
-      <w:proofErr w:type="spellStart"/>
-      <w:r>
-        <w:rPr>
-          <w:rFonts w:hint="eastAsia"/>
-        </w:rPr>
-        <w:t>linux</w:t>
-      </w:r>
-      <w:proofErr w:type="spellEnd"/>
+        <w:t>MacOS requires 13 or above versions, and the compilation and operation mode can refer to linux</w:t>
+      </w:r>
     </w:p>
     <w:p>
       <w:pPr>
@@ -4338,21 +3861,7 @@
         <w:rPr>
           <w:rFonts w:hint="eastAsia"/>
         </w:rPr>
-        <w:t xml:space="preserve">Configure </w:t>
-      </w:r>
-      <w:proofErr w:type="gramStart"/>
-      <w:r>
-        <w:rPr>
-          <w:rFonts w:hint="eastAsia"/>
-        </w:rPr>
-        <w:t>File:XEngine</w:t>
-      </w:r>
-      <w:proofErr w:type="gramEnd"/>
-      <w:r>
-        <w:rPr>
-          <w:rFonts w:hint="eastAsia"/>
-        </w:rPr>
-        <w:t>_Config.json</w:t>
+        <w:t>Configure File:XEngine_Config.json</w:t>
       </w:r>
     </w:p>
     <w:p>
@@ -4377,21 +3886,11 @@
           <w:numId w:val="4"/>
         </w:numPr>
       </w:pPr>
-      <w:proofErr w:type="spellStart"/>
-      <w:proofErr w:type="gramStart"/>
-      <w:r>
-        <w:rPr>
-          <w:rFonts w:hint="eastAsia"/>
-        </w:rPr>
-        <w:t>tszIPAddr:Service</w:t>
-      </w:r>
-      <w:proofErr w:type="spellEnd"/>
-      <w:proofErr w:type="gramEnd"/>
-      <w:r>
-        <w:rPr>
-          <w:rFonts w:hint="eastAsia"/>
-        </w:rPr>
-        <w:t xml:space="preserve"> IP Address</w:t>
+      <w:r>
+        <w:rPr>
+          <w:rFonts w:hint="eastAsia"/>
+        </w:rPr>
+        <w:t>tszIPAddr:Service IP Address</w:t>
       </w:r>
     </w:p>
     <w:p>
@@ -4401,21 +3900,11 @@
           <w:numId w:val="4"/>
         </w:numPr>
       </w:pPr>
-      <w:proofErr w:type="spellStart"/>
-      <w:proofErr w:type="gramStart"/>
-      <w:r>
-        <w:rPr>
-          <w:rFonts w:hint="eastAsia"/>
-        </w:rPr>
-        <w:t>bDeamon:Is</w:t>
-      </w:r>
-      <w:proofErr w:type="spellEnd"/>
-      <w:proofErr w:type="gramEnd"/>
-      <w:r>
-        <w:rPr>
-          <w:rFonts w:hint="eastAsia"/>
-        </w:rPr>
-        <w:t xml:space="preserve"> Deamon running</w:t>
+      <w:r>
+        <w:rPr>
+          <w:rFonts w:hint="eastAsia"/>
+        </w:rPr>
+        <w:t>bDeamon:Is Deamon running</w:t>
       </w:r>
     </w:p>
     <w:p>
@@ -4425,21 +3914,11 @@
           <w:numId w:val="4"/>
         </w:numPr>
       </w:pPr>
-      <w:proofErr w:type="spellStart"/>
-      <w:proofErr w:type="gramStart"/>
-      <w:r>
-        <w:rPr>
-          <w:rFonts w:hint="eastAsia"/>
-        </w:rPr>
-        <w:t>nSocksPort:SOCKS</w:t>
-      </w:r>
-      <w:proofErr w:type="spellEnd"/>
-      <w:proofErr w:type="gramEnd"/>
-      <w:r>
-        <w:rPr>
-          <w:rFonts w:hint="eastAsia"/>
-        </w:rPr>
-        <w:t xml:space="preserve"> Proxy Port</w:t>
+      <w:r>
+        <w:rPr>
+          <w:rFonts w:hint="eastAsia"/>
+        </w:rPr>
+        <w:t>nSocksPort:SOCKS Proxy Port</w:t>
       </w:r>
     </w:p>
     <w:p>
@@ -4449,21 +3928,11 @@
           <w:numId w:val="4"/>
         </w:numPr>
       </w:pPr>
-      <w:proofErr w:type="spellStart"/>
-      <w:proofErr w:type="gramStart"/>
-      <w:r>
-        <w:rPr>
-          <w:rFonts w:hint="eastAsia"/>
-        </w:rPr>
-        <w:t>nTunnelPort:HTTP</w:t>
-      </w:r>
-      <w:proofErr w:type="spellEnd"/>
-      <w:proofErr w:type="gramEnd"/>
-      <w:r>
-        <w:rPr>
-          <w:rFonts w:hint="eastAsia"/>
-        </w:rPr>
-        <w:t xml:space="preserve"> Proxy Port</w:t>
+      <w:r>
+        <w:rPr>
+          <w:rFonts w:hint="eastAsia"/>
+        </w:rPr>
+        <w:t>nTunnelPort:HTTP Proxy Port</w:t>
       </w:r>
     </w:p>
     <w:p>
@@ -4473,19 +3942,11 @@
           <w:numId w:val="4"/>
         </w:numPr>
       </w:pPr>
-      <w:proofErr w:type="spellStart"/>
-      <w:r>
-        <w:rPr>
-          <w:rFonts w:hint="eastAsia"/>
-        </w:rPr>
-        <w:t>nForwardPort:forward</w:t>
-      </w:r>
-      <w:proofErr w:type="spellEnd"/>
-      <w:r>
-        <w:rPr>
-          <w:rFonts w:hint="eastAsia"/>
-        </w:rPr>
-        <w:t xml:space="preserve"> proxy port</w:t>
+      <w:r>
+        <w:rPr>
+          <w:rFonts w:hint="eastAsia"/>
+        </w:rPr>
+        <w:t>nForwardPort:forward proxy port</w:t>
       </w:r>
     </w:p>
     <w:p>
@@ -4495,21 +3956,11 @@
           <w:numId w:val="4"/>
         </w:numPr>
       </w:pPr>
-      <w:proofErr w:type="spellStart"/>
-      <w:proofErr w:type="gramStart"/>
-      <w:r>
-        <w:rPr>
-          <w:rFonts w:hint="eastAsia"/>
-        </w:rPr>
-        <w:t>nProxyPort:proxy</w:t>
-      </w:r>
-      <w:proofErr w:type="spellEnd"/>
-      <w:proofErr w:type="gramEnd"/>
-      <w:r>
-        <w:rPr>
-          <w:rFonts w:hint="eastAsia"/>
-        </w:rPr>
-        <w:t xml:space="preserve"> forward port</w:t>
+      <w:r>
+        <w:rPr>
+          <w:rFonts w:hint="eastAsia"/>
+        </w:rPr>
+        <w:t>nProxyPort:proxy forward port</w:t>
       </w:r>
     </w:p>
     <w:p>
@@ -4531,19 +3982,11 @@
       <w:bookmarkEnd w:id="25"/>
     </w:p>
     <w:p>
-      <w:proofErr w:type="spellStart"/>
-      <w:r>
-        <w:rPr>
-          <w:rFonts w:hint="eastAsia"/>
-        </w:rPr>
-        <w:t>XMax</w:t>
-      </w:r>
-      <w:proofErr w:type="spellEnd"/>
-      <w:r>
-        <w:rPr>
-          <w:rFonts w:hint="eastAsia"/>
-        </w:rPr>
-        <w:t xml:space="preserve"> Configure</w:t>
+      <w:r>
+        <w:rPr>
+          <w:rFonts w:hint="eastAsia"/>
+        </w:rPr>
+        <w:t>XMax Configure</w:t>
       </w:r>
     </w:p>
     <w:p>
@@ -4553,11 +3996,9 @@
           <w:numId w:val="5"/>
         </w:numPr>
       </w:pPr>
-      <w:proofErr w:type="spellStart"/>
       <w:r>
         <w:t>MaxClient</w:t>
       </w:r>
-      <w:proofErr w:type="spellEnd"/>
       <w:r>
         <w:rPr>
           <w:rFonts w:hint="eastAsia"/>
@@ -4572,11 +4013,9 @@
           <w:numId w:val="5"/>
         </w:numPr>
       </w:pPr>
-      <w:proofErr w:type="spellStart"/>
       <w:r>
         <w:t>MaxQueue</w:t>
       </w:r>
-      <w:proofErr w:type="spellEnd"/>
       <w:r>
         <w:rPr>
           <w:rFonts w:hint="eastAsia"/>
@@ -4591,8 +4030,6 @@
           <w:numId w:val="5"/>
         </w:numPr>
       </w:pPr>
-      <w:proofErr w:type="spellStart"/>
-      <w:proofErr w:type="gramStart"/>
       <w:r>
         <w:t>IOThread</w:t>
       </w:r>
@@ -4600,15 +4037,7 @@
         <w:rPr>
           <w:rFonts w:hint="eastAsia"/>
         </w:rPr>
-        <w:t>:network</w:t>
-      </w:r>
-      <w:proofErr w:type="spellEnd"/>
-      <w:proofErr w:type="gramEnd"/>
-      <w:r>
-        <w:rPr>
-          <w:rFonts w:hint="eastAsia"/>
-        </w:rPr>
-        <w:t xml:space="preserve"> io process threads number</w:t>
+        <w:t>:network io process threads number</w:t>
       </w:r>
     </w:p>
     <w:p>
@@ -4618,19 +4047,11 @@
           <w:numId w:val="5"/>
         </w:numPr>
       </w:pPr>
-      <w:proofErr w:type="spellStart"/>
-      <w:r>
-        <w:rPr>
-          <w:rFonts w:hint="eastAsia"/>
-        </w:rPr>
-        <w:t>nForwardThread:forward</w:t>
-      </w:r>
-      <w:proofErr w:type="spellEnd"/>
-      <w:r>
-        <w:rPr>
-          <w:rFonts w:hint="eastAsia"/>
-        </w:rPr>
-        <w:t xml:space="preserve"> proxy threads number</w:t>
+      <w:r>
+        <w:rPr>
+          <w:rFonts w:hint="eastAsia"/>
+        </w:rPr>
+        <w:t>nForwardThread:forward proxy threads number</w:t>
       </w:r>
     </w:p>
     <w:p>
@@ -4651,19 +4072,11 @@
       <w:bookmarkEnd w:id="28"/>
     </w:p>
     <w:p>
-      <w:proofErr w:type="spellStart"/>
-      <w:r>
-        <w:rPr>
-          <w:rFonts w:hint="eastAsia"/>
-        </w:rPr>
-        <w:t>XTime</w:t>
-      </w:r>
-      <w:proofErr w:type="spellEnd"/>
-      <w:r>
-        <w:rPr>
-          <w:rFonts w:hint="eastAsia"/>
-        </w:rPr>
-        <w:t xml:space="preserve"> Configure</w:t>
+      <w:r>
+        <w:rPr>
+          <w:rFonts w:hint="eastAsia"/>
+        </w:rPr>
+        <w:t>XTime Configure</w:t>
       </w:r>
     </w:p>
     <w:p>
@@ -4673,8 +4086,6 @@
           <w:numId w:val="5"/>
         </w:numPr>
       </w:pPr>
-      <w:proofErr w:type="spellStart"/>
-      <w:proofErr w:type="gramStart"/>
       <w:r>
         <w:t>nTimeCheck</w:t>
       </w:r>
@@ -4682,15 +4093,7 @@
         <w:rPr>
           <w:rFonts w:hint="eastAsia"/>
         </w:rPr>
-        <w:t>:check</w:t>
-      </w:r>
-      <w:proofErr w:type="spellEnd"/>
-      <w:proofErr w:type="gramEnd"/>
-      <w:r>
-        <w:rPr>
-          <w:rFonts w:hint="eastAsia"/>
-        </w:rPr>
-        <w:t xml:space="preserve"> time</w:t>
+        <w:t>:check time</w:t>
       </w:r>
     </w:p>
     <w:p>
@@ -4700,8 +4103,6 @@
           <w:numId w:val="5"/>
         </w:numPr>
       </w:pPr>
-      <w:proofErr w:type="spellStart"/>
-      <w:proofErr w:type="gramStart"/>
       <w:r>
         <w:t>nSocksTime</w:t>
       </w:r>
@@ -4718,15 +4119,7 @@
         <w:rPr>
           <w:rFonts w:hint="eastAsia"/>
         </w:rPr>
-        <w:t>:Socks</w:t>
-      </w:r>
-      <w:proofErr w:type="spellEnd"/>
-      <w:proofErr w:type="gramEnd"/>
-      <w:r>
-        <w:rPr>
-          <w:rFonts w:hint="eastAsia"/>
-        </w:rPr>
-        <w:t xml:space="preserve"> Heartbeat timeout</w:t>
+        <w:t>:Socks Heartbeat timeout</w:t>
       </w:r>
     </w:p>
     <w:p>
@@ -4736,8 +4129,6 @@
           <w:numId w:val="5"/>
         </w:numPr>
       </w:pPr>
-      <w:proofErr w:type="spellStart"/>
-      <w:proofErr w:type="gramStart"/>
       <w:r>
         <w:t>nTunnelTime</w:t>
       </w:r>
@@ -4754,15 +4145,7 @@
         <w:rPr>
           <w:rFonts w:hint="eastAsia"/>
         </w:rPr>
-        <w:t>:Tunnel</w:t>
-      </w:r>
-      <w:proofErr w:type="spellEnd"/>
-      <w:proofErr w:type="gramEnd"/>
-      <w:r>
-        <w:rPr>
-          <w:rFonts w:hint="eastAsia"/>
-        </w:rPr>
-        <w:t xml:space="preserve"> Heartbeat timeout</w:t>
+        <w:t>:Tunnel Heartbeat timeout</w:t>
       </w:r>
     </w:p>
     <w:p>
@@ -4772,19 +4155,11 @@
           <w:numId w:val="5"/>
         </w:numPr>
       </w:pPr>
-      <w:proofErr w:type="spellStart"/>
-      <w:r>
-        <w:rPr>
-          <w:rFonts w:hint="eastAsia"/>
-        </w:rPr>
-        <w:t>nForwardTimeout:forward</w:t>
-      </w:r>
-      <w:proofErr w:type="spellEnd"/>
-      <w:r>
-        <w:rPr>
-          <w:rFonts w:hint="eastAsia"/>
-        </w:rPr>
-        <w:t xml:space="preserve"> heartbeat timeout</w:t>
+      <w:r>
+        <w:rPr>
+          <w:rFonts w:hint="eastAsia"/>
+        </w:rPr>
+        <w:t>nForwardTimeout:forward heartbeat timeout</w:t>
       </w:r>
     </w:p>
     <w:p>
@@ -4794,21 +4169,11 @@
           <w:numId w:val="5"/>
         </w:numPr>
       </w:pPr>
-      <w:proofErr w:type="spellStart"/>
-      <w:proofErr w:type="gramStart"/>
-      <w:r>
-        <w:rPr>
-          <w:rFonts w:hint="eastAsia"/>
-        </w:rPr>
-        <w:t>nProxyTimeout:proxy</w:t>
-      </w:r>
-      <w:proofErr w:type="spellEnd"/>
-      <w:proofErr w:type="gramEnd"/>
-      <w:r>
-        <w:rPr>
-          <w:rFonts w:hint="eastAsia"/>
-        </w:rPr>
-        <w:t xml:space="preserve"> forward timeout</w:t>
+      <w:r>
+        <w:rPr>
+          <w:rFonts w:hint="eastAsia"/>
+        </w:rPr>
+        <w:t>nProxyTimeout:proxy forward timeout</w:t>
       </w:r>
     </w:p>
     <w:p>
@@ -4829,18 +4194,8 @@
         <w:rPr>
           <w:rFonts w:hint="eastAsia"/>
         </w:rPr>
-        <w:t xml:space="preserve">Configure </w:t>
-      </w:r>
-      <w:proofErr w:type="spellStart"/>
-      <w:proofErr w:type="gramStart"/>
-      <w:r>
-        <w:rPr>
-          <w:rFonts w:hint="eastAsia"/>
-        </w:rPr>
-        <w:t>Information:XLog</w:t>
-      </w:r>
-      <w:proofErr w:type="spellEnd"/>
-      <w:proofErr w:type="gramEnd"/>
+        <w:t>Configure Information:XLog</w:t>
+      </w:r>
     </w:p>
     <w:p>
       <w:pPr>
@@ -4849,7 +4204,6 @@
           <w:numId w:val="4"/>
         </w:numPr>
       </w:pPr>
-      <w:proofErr w:type="spellStart"/>
       <w:r>
         <w:t>nMaxSize</w:t>
       </w:r>
@@ -4857,14 +4211,7 @@
         <w:rPr>
           <w:rFonts w:hint="eastAsia"/>
         </w:rPr>
-        <w:t>:max</w:t>
-      </w:r>
-      <w:proofErr w:type="spellEnd"/>
-      <w:r>
-        <w:rPr>
-          <w:rFonts w:hint="eastAsia"/>
-        </w:rPr>
-        <w:t xml:space="preserve"> log file size</w:t>
+        <w:t>:max log file size</w:t>
       </w:r>
     </w:p>
     <w:p>
@@ -4874,8 +4221,6 @@
           <w:numId w:val="4"/>
         </w:numPr>
       </w:pPr>
-      <w:proofErr w:type="spellStart"/>
-      <w:proofErr w:type="gramStart"/>
       <w:r>
         <w:t>nMaxCount</w:t>
       </w:r>
@@ -4883,15 +4228,7 @@
         <w:rPr>
           <w:rFonts w:hint="eastAsia"/>
         </w:rPr>
-        <w:t>:file</w:t>
-      </w:r>
-      <w:proofErr w:type="spellEnd"/>
-      <w:proofErr w:type="gramEnd"/>
-      <w:r>
-        <w:rPr>
-          <w:rFonts w:hint="eastAsia"/>
-        </w:rPr>
-        <w:t xml:space="preserve"> back number</w:t>
+        <w:t>:file back number</w:t>
       </w:r>
     </w:p>
     <w:p>
@@ -4901,7 +4238,6 @@
           <w:numId w:val="4"/>
         </w:numPr>
       </w:pPr>
-      <w:proofErr w:type="spellStart"/>
       <w:r>
         <w:t>nLogLeave</w:t>
       </w:r>
@@ -4909,14 +4245,7 @@
         <w:rPr>
           <w:rFonts w:hint="eastAsia"/>
         </w:rPr>
-        <w:t>:log</w:t>
-      </w:r>
-      <w:proofErr w:type="spellEnd"/>
-      <w:r>
-        <w:rPr>
-          <w:rFonts w:hint="eastAsia"/>
-        </w:rPr>
-        <w:t xml:space="preserve"> level</w:t>
+        <w:t>:log level</w:t>
       </w:r>
     </w:p>
     <w:p>
@@ -4926,19 +4255,11 @@
           <w:numId w:val="4"/>
         </w:numPr>
       </w:pPr>
-      <w:proofErr w:type="spellStart"/>
-      <w:r>
-        <w:rPr>
-          <w:rFonts w:hint="eastAsia"/>
-        </w:rPr>
-        <w:t>nLogType:log</w:t>
-      </w:r>
-      <w:proofErr w:type="spellEnd"/>
-      <w:r>
-        <w:rPr>
-          <w:rFonts w:hint="eastAsia"/>
-        </w:rPr>
-        <w:t xml:space="preserve"> type</w:t>
+      <w:r>
+        <w:rPr>
+          <w:rFonts w:hint="eastAsia"/>
+        </w:rPr>
+        <w:t>nLogType:log type</w:t>
       </w:r>
     </w:p>
     <w:p>
@@ -4948,7 +4269,6 @@
           <w:numId w:val="4"/>
         </w:numPr>
       </w:pPr>
-      <w:proofErr w:type="spellStart"/>
       <w:r>
         <w:t>tszLogFile</w:t>
       </w:r>
@@ -4956,14 +4276,7 @@
         <w:rPr>
           <w:rFonts w:hint="eastAsia"/>
         </w:rPr>
-        <w:t>:log</w:t>
-      </w:r>
-      <w:proofErr w:type="spellEnd"/>
-      <w:r>
-        <w:rPr>
-          <w:rFonts w:hint="eastAsia"/>
-        </w:rPr>
-        <w:t xml:space="preserve"> save address</w:t>
+        <w:t>:log save address</w:t>
       </w:r>
     </w:p>
     <w:p>
@@ -4988,19 +4301,11 @@
       <w:bookmarkEnd w:id="31"/>
     </w:p>
     <w:p>
-      <w:proofErr w:type="spellStart"/>
-      <w:r>
-        <w:rPr>
-          <w:rFonts w:hint="eastAsia"/>
-        </w:rPr>
-        <w:t>XReport</w:t>
-      </w:r>
-      <w:proofErr w:type="spellEnd"/>
-      <w:r>
-        <w:rPr>
-          <w:rFonts w:hint="eastAsia"/>
-        </w:rPr>
-        <w:t xml:space="preserve"> Configure</w:t>
+      <w:r>
+        <w:rPr>
+          <w:rFonts w:hint="eastAsia"/>
+        </w:rPr>
+        <w:t>XReport Configure</w:t>
       </w:r>
     </w:p>
     <w:p>
@@ -5010,21 +4315,11 @@
           <w:numId w:val="5"/>
         </w:numPr>
       </w:pPr>
-      <w:proofErr w:type="spellStart"/>
-      <w:proofErr w:type="gramStart"/>
-      <w:r>
-        <w:rPr>
-          <w:rFonts w:hint="eastAsia"/>
-        </w:rPr>
-        <w:t>bEnable:whether</w:t>
-      </w:r>
-      <w:proofErr w:type="spellEnd"/>
-      <w:proofErr w:type="gramEnd"/>
-      <w:r>
-        <w:rPr>
-          <w:rFonts w:hint="eastAsia"/>
-        </w:rPr>
-        <w:t xml:space="preserve"> to enable</w:t>
+      <w:r>
+        <w:rPr>
+          <w:rFonts w:hint="eastAsia"/>
+        </w:rPr>
+        <w:t>bEnable:whether to enable</w:t>
       </w:r>
     </w:p>
     <w:p>
@@ -5034,21 +4329,11 @@
           <w:numId w:val="5"/>
         </w:numPr>
       </w:pPr>
-      <w:proofErr w:type="spellStart"/>
-      <w:proofErr w:type="gramStart"/>
-      <w:r>
-        <w:rPr>
-          <w:rFonts w:hint="eastAsia"/>
-        </w:rPr>
-        <w:t>tszServiceName:serivce</w:t>
-      </w:r>
-      <w:proofErr w:type="spellEnd"/>
-      <w:proofErr w:type="gramEnd"/>
-      <w:r>
-        <w:rPr>
-          <w:rFonts w:hint="eastAsia"/>
-        </w:rPr>
-        <w:t xml:space="preserve"> name</w:t>
+      <w:r>
+        <w:rPr>
+          <w:rFonts w:hint="eastAsia"/>
+        </w:rPr>
+        <w:t>tszServiceName:serivce name</w:t>
       </w:r>
     </w:p>
     <w:p>
@@ -5058,21 +4343,11 @@
           <w:numId w:val="5"/>
         </w:numPr>
       </w:pPr>
-      <w:proofErr w:type="spellStart"/>
-      <w:proofErr w:type="gramStart"/>
-      <w:r>
-        <w:rPr>
-          <w:rFonts w:hint="eastAsia"/>
-        </w:rPr>
-        <w:t>tszAPIUrl:API</w:t>
-      </w:r>
-      <w:proofErr w:type="spellEnd"/>
-      <w:proofErr w:type="gramEnd"/>
-      <w:r>
-        <w:rPr>
-          <w:rFonts w:hint="eastAsia"/>
-        </w:rPr>
-        <w:t xml:space="preserve"> address</w:t>
+      <w:r>
+        <w:rPr>
+          <w:rFonts w:hint="eastAsia"/>
+        </w:rPr>
+        <w:t>tszAPIUrl:API address</w:t>
       </w:r>
     </w:p>
     <w:p>
@@ -5089,19 +4364,11 @@
       <w:bookmarkEnd w:id="32"/>
     </w:p>
     <w:p>
-      <w:proofErr w:type="spellStart"/>
-      <w:r>
-        <w:rPr>
-          <w:rFonts w:hint="eastAsia"/>
-        </w:rPr>
-        <w:t>XProxy</w:t>
-      </w:r>
-      <w:proofErr w:type="spellEnd"/>
-      <w:r>
-        <w:rPr>
-          <w:rFonts w:hint="eastAsia"/>
-        </w:rPr>
-        <w:t xml:space="preserve"> Configure</w:t>
+      <w:r>
+        <w:rPr>
+          <w:rFonts w:hint="eastAsia"/>
+        </w:rPr>
+        <w:t>XProxy Configure</w:t>
       </w:r>
     </w:p>
     <w:p>
@@ -5111,21 +4378,20 @@
           <w:numId w:val="5"/>
         </w:numPr>
       </w:pPr>
-      <w:proofErr w:type="spellStart"/>
-      <w:proofErr w:type="gramStart"/>
-      <w:r>
-        <w:rPr>
-          <w:rFonts w:hint="eastAsia"/>
-        </w:rPr>
-        <w:t>bEnable:whether</w:t>
-      </w:r>
-      <w:proofErr w:type="spellEnd"/>
-      <w:proofErr w:type="gramEnd"/>
-      <w:r>
-        <w:rPr>
-          <w:rFonts w:hint="eastAsia"/>
-        </w:rPr>
-        <w:t xml:space="preserve"> to enable</w:t>
+      <w:r>
+        <w:t>tszDefaultAddr</w:t>
+      </w:r>
+      <w:r>
+        <w:rPr>
+          <w:rFonts w:hint="eastAsia"/>
+        </w:rPr>
+        <w:t>:</w:t>
+      </w:r>
+      <w:r>
+        <w:t xml:space="preserve"> Default address for backend forwarding. No rule matches will match this address</w:t>
+      </w:r>
+      <w:r>
+        <w:t xml:space="preserve"> </w:t>
       </w:r>
     </w:p>
     <w:p>
@@ -5135,11 +4401,9 @@
           <w:numId w:val="5"/>
         </w:numPr>
       </w:pPr>
-      <w:proofErr w:type="spellStart"/>
-      <w:r>
-        <w:t>tszDefaultAddr</w:t>
-      </w:r>
-      <w:proofErr w:type="spellEnd"/>
+      <w:r>
+        <w:t>tszRuleIPAddr</w:t>
+      </w:r>
       <w:r>
         <w:rPr>
           <w:rFonts w:hint="eastAsia"/>
@@ -5147,13 +4411,112 @@
         <w:t>:</w:t>
       </w:r>
       <w:r>
+        <w:t xml:space="preserve"> Rule IP forwarding array. Split by the - symbol, the first is the original IP or port, the second is the forwarding destination address</w:t>
+      </w:r>
+    </w:p>
+    <w:p>
+      <w:pPr>
+        <w:pStyle w:val="1"/>
+      </w:pPr>
+      <w:bookmarkStart w:id="33" w:name="_Toc6313"/>
+      <w:bookmarkStart w:id="34" w:name="_Toc193791372"/>
+      <w:r>
+        <w:rPr>
+          <w:rFonts w:hint="eastAsia"/>
+        </w:rPr>
+        <w:lastRenderedPageBreak/>
+        <w:t>四</w:t>
+      </w:r>
+      <w:r>
+        <w:rPr>
+          <w:rFonts w:hint="eastAsia"/>
+        </w:rPr>
         <w:t xml:space="preserve"> </w:t>
       </w:r>
-      <w:r>
-        <w:t>Default address for backend forwarding. No rule matches will match this address</w:t>
-      </w:r>
-      <w:r>
-        <w:t xml:space="preserve"> </w:t>
+      <w:bookmarkEnd w:id="33"/>
+      <w:r>
+        <w:rPr>
+          <w:rFonts w:hint="eastAsia"/>
+        </w:rPr>
+        <w:t>Interface Protocol</w:t>
+      </w:r>
+      <w:bookmarkEnd w:id="34"/>
+    </w:p>
+    <w:p>
+      <w:pPr>
+        <w:pStyle w:val="2"/>
+      </w:pPr>
+      <w:bookmarkStart w:id="35" w:name="_Toc17318"/>
+      <w:bookmarkStart w:id="36" w:name="_Toc193791373"/>
+      <w:r>
+        <w:rPr>
+          <w:rFonts w:hint="eastAsia"/>
+        </w:rPr>
+        <w:t>4.1 Tunnel</w:t>
+      </w:r>
+      <w:bookmarkEnd w:id="35"/>
+      <w:bookmarkEnd w:id="36"/>
+    </w:p>
+    <w:p>
+      <w:pPr>
+        <w:ind w:firstLineChars="200" w:firstLine="420"/>
+      </w:pPr>
+      <w:r>
+        <w:t>TUNNEL standard protocol based on HTTP, please refer to related RFC documents</w:t>
+      </w:r>
+    </w:p>
+    <w:p>
+      <w:pPr>
+        <w:pStyle w:val="2"/>
+      </w:pPr>
+      <w:bookmarkStart w:id="37" w:name="_Toc15693"/>
+      <w:bookmarkStart w:id="38" w:name="_Toc193791374"/>
+      <w:r>
+        <w:rPr>
+          <w:rFonts w:hint="eastAsia"/>
+        </w:rPr>
+        <w:t>4.2 Socks</w:t>
+      </w:r>
+      <w:bookmarkEnd w:id="37"/>
+      <w:bookmarkEnd w:id="38"/>
+    </w:p>
+    <w:p>
+      <w:pPr>
+        <w:ind w:firstLineChars="200" w:firstLine="420"/>
+      </w:pPr>
+      <w:r>
+        <w:t>Standard protocol based on SOCKSV5, please refer to related RFC documents</w:t>
+      </w:r>
+    </w:p>
+    <w:p>
+      <w:pPr>
+        <w:pStyle w:val="2"/>
+      </w:pPr>
+      <w:bookmarkStart w:id="39" w:name="_Toc564"/>
+      <w:bookmarkStart w:id="40" w:name="_Toc193791375"/>
+      <w:r>
+        <w:rPr>
+          <w:rFonts w:hint="eastAsia"/>
+        </w:rPr>
+        <w:t>4.3 Forwad</w:t>
+      </w:r>
+      <w:bookmarkEnd w:id="39"/>
+      <w:bookmarkEnd w:id="40"/>
+    </w:p>
+    <w:p>
+      <w:pPr>
+        <w:ind w:firstLineChars="200" w:firstLine="420"/>
+      </w:pPr>
+      <w:r>
+        <w:t>The forward protocol is a private custom protocol, through which users and lists that can be forwarded can be obtained, and data can be forwarded</w:t>
+      </w:r>
+    </w:p>
+    <w:p>
+      <w:pPr>
+        <w:ind w:firstLineChars="200" w:firstLine="420"/>
+      </w:pPr>
+      <w:r>
+        <w:t>The forwarding protocol supports both anonymous and named forwarding. The differences between them are as follows:</w:t>
       </w:r>
     </w:p>
     <w:p>
@@ -5162,139 +4525,9 @@
           <w:ilvl w:val="0"/>
           <w:numId w:val="5"/>
         </w:numPr>
-        <w:rPr>
-          <w:rFonts w:hint="eastAsia"/>
-        </w:rPr>
-      </w:pPr>
-      <w:proofErr w:type="spellStart"/>
-      <w:r>
-        <w:t>tszRuleIPAddr</w:t>
-      </w:r>
-      <w:proofErr w:type="spellEnd"/>
-      <w:r>
-        <w:rPr>
-          <w:rFonts w:hint="eastAsia"/>
-        </w:rPr>
-        <w:t>:</w:t>
-      </w:r>
-      <w:r>
-        <w:t xml:space="preserve"> </w:t>
-      </w:r>
-      <w:r>
-        <w:t>Rule IP forwarding array. Split by the - symbol, the first is the original IP or port, the second is the forwarding destination address</w:t>
-      </w:r>
-    </w:p>
-    <w:p>
-      <w:pPr>
-        <w:pStyle w:val="1"/>
-      </w:pPr>
-      <w:bookmarkStart w:id="33" w:name="_Toc6313"/>
-      <w:bookmarkStart w:id="34" w:name="_Toc193791372"/>
-      <w:r>
-        <w:rPr>
-          <w:rFonts w:hint="eastAsia"/>
-        </w:rPr>
-        <w:lastRenderedPageBreak/>
-        <w:t>四</w:t>
-      </w:r>
-      <w:r>
-        <w:rPr>
-          <w:rFonts w:hint="eastAsia"/>
-        </w:rPr>
-        <w:t xml:space="preserve"> </w:t>
-      </w:r>
-      <w:bookmarkEnd w:id="33"/>
-      <w:r>
-        <w:rPr>
-          <w:rFonts w:hint="eastAsia"/>
-        </w:rPr>
-        <w:t>Interface Protocol</w:t>
-      </w:r>
-      <w:bookmarkEnd w:id="34"/>
-    </w:p>
-    <w:p>
-      <w:pPr>
-        <w:pStyle w:val="2"/>
-      </w:pPr>
-      <w:bookmarkStart w:id="35" w:name="_Toc17318"/>
-      <w:bookmarkStart w:id="36" w:name="_Toc193791373"/>
-      <w:r>
-        <w:rPr>
-          <w:rFonts w:hint="eastAsia"/>
-        </w:rPr>
-        <w:t>4.1 Tunnel</w:t>
-      </w:r>
-      <w:bookmarkEnd w:id="35"/>
-      <w:bookmarkEnd w:id="36"/>
-    </w:p>
-    <w:p>
-      <w:pPr>
-        <w:ind w:firstLineChars="200" w:firstLine="420"/>
-      </w:pPr>
-      <w:r>
-        <w:t>TUNNEL standard protocol based on HTTP, please refer to related RFC documents</w:t>
-      </w:r>
-    </w:p>
-    <w:p>
-      <w:pPr>
-        <w:pStyle w:val="2"/>
-      </w:pPr>
-      <w:bookmarkStart w:id="37" w:name="_Toc15693"/>
-      <w:bookmarkStart w:id="38" w:name="_Toc193791374"/>
-      <w:r>
-        <w:rPr>
-          <w:rFonts w:hint="eastAsia"/>
-        </w:rPr>
-        <w:t>4.2 Socks</w:t>
-      </w:r>
-      <w:bookmarkEnd w:id="37"/>
-      <w:bookmarkEnd w:id="38"/>
-    </w:p>
-    <w:p>
-      <w:pPr>
-        <w:ind w:firstLineChars="200" w:firstLine="420"/>
-      </w:pPr>
-      <w:r>
-        <w:t>Standard protocol based on SOCKSV5, please refer to related RFC documents</w:t>
-      </w:r>
-    </w:p>
-    <w:p>
-      <w:pPr>
-        <w:pStyle w:val="2"/>
-      </w:pPr>
-      <w:bookmarkStart w:id="39" w:name="_Toc564"/>
-      <w:bookmarkStart w:id="40" w:name="_Toc193791375"/>
-      <w:r>
-        <w:rPr>
-          <w:rFonts w:hint="eastAsia"/>
-        </w:rPr>
-        <w:t xml:space="preserve">4.3 </w:t>
-      </w:r>
-      <w:proofErr w:type="spellStart"/>
-      <w:r>
-        <w:rPr>
-          <w:rFonts w:hint="eastAsia"/>
-        </w:rPr>
-        <w:t>Forwad</w:t>
-      </w:r>
-      <w:bookmarkEnd w:id="39"/>
-      <w:bookmarkEnd w:id="40"/>
-      <w:proofErr w:type="spellEnd"/>
-    </w:p>
-    <w:p>
-      <w:pPr>
-        <w:ind w:firstLineChars="200" w:firstLine="420"/>
-      </w:pPr>
-      <w:r>
-        <w:t>The forward protocol is a private custom protocol, through which users and lists that can be forwarded can be obtained, and data can be forwarded</w:t>
-      </w:r>
-    </w:p>
-    <w:p>
-      <w:pPr>
-        <w:ind w:firstLineChars="200" w:firstLine="420"/>
-      </w:pPr>
-      <w:r>
-        <w:t>The forwarding protocol supports both anonymous and named forwarding. The differences between them are as follows:</w:t>
+      </w:pPr>
+      <w:r>
+        <w:t>Named forwarding requires both parties to undergo login verification before forwarding can be carried out.</w:t>
       </w:r>
     </w:p>
     <w:p>
@@ -5305,17 +4538,6 @@
         </w:numPr>
       </w:pPr>
       <w:r>
-        <w:t>Named forwarding requires both parties to undergo login verification before forwarding can be carried out.</w:t>
-      </w:r>
-    </w:p>
-    <w:p>
-      <w:pPr>
-        <w:numPr>
-          <w:ilvl w:val="0"/>
-          <w:numId w:val="5"/>
-        </w:numPr>
-      </w:pPr>
-      <w:r>
         <w:t>Anonymous forwarding is a connection initiated by the forwarding party. It requires the other party to provide a service. Then, after the requesting party successfully connects, it will perform data forwarding.</w:t>
       </w:r>
     </w:p>
@@ -5389,7 +4611,6 @@
           <w:highlight w:val="white"/>
         </w:rPr>
       </w:pPr>
-      <w:proofErr w:type="spellStart"/>
       <w:r>
         <w:rPr>
           <w:rFonts w:ascii="新宋体" w:eastAsia="新宋体" w:cs="新宋体"/>
@@ -5401,7 +4622,6 @@
         </w:rPr>
         <w:t>wHeader</w:t>
       </w:r>
-      <w:proofErr w:type="spellEnd"/>
       <w:r>
         <w:rPr>
           <w:rFonts w:ascii="新宋体" w:eastAsia="新宋体" w:cs="新宋体"/>
@@ -5432,7 +4652,6 @@
           <w:highlight w:val="white"/>
         </w:rPr>
       </w:pPr>
-      <w:proofErr w:type="spellStart"/>
       <w:r>
         <w:rPr>
           <w:rFonts w:ascii="新宋体" w:eastAsia="新宋体" w:cs="新宋体"/>
@@ -5444,7 +4663,6 @@
         </w:rPr>
         <w:t>xhToken</w:t>
       </w:r>
-      <w:proofErr w:type="spellEnd"/>
       <w:r>
         <w:rPr>
           <w:rFonts w:ascii="新宋体" w:eastAsia="新宋体" w:cs="新宋体"/>
@@ -5476,7 +4694,6 @@
           <w:szCs w:val="19"/>
         </w:rPr>
       </w:pPr>
-      <w:proofErr w:type="spellStart"/>
       <w:r>
         <w:rPr>
           <w:rFonts w:ascii="新宋体" w:eastAsia="新宋体" w:cs="新宋体"/>
@@ -5488,7 +4705,6 @@
         </w:rPr>
         <w:t>unOperatorType</w:t>
       </w:r>
-      <w:proofErr w:type="spellEnd"/>
       <w:r>
         <w:rPr>
           <w:rFonts w:ascii="新宋体" w:eastAsia="新宋体" w:cs="新宋体"/>
@@ -5520,7 +4736,6 @@
           <w:szCs w:val="19"/>
         </w:rPr>
       </w:pPr>
-      <w:proofErr w:type="spellStart"/>
       <w:r>
         <w:rPr>
           <w:rFonts w:ascii="新宋体" w:eastAsia="新宋体" w:cs="新宋体"/>
@@ -5532,7 +4747,6 @@
         </w:rPr>
         <w:t>unOperatorCode</w:t>
       </w:r>
-      <w:proofErr w:type="spellEnd"/>
       <w:r>
         <w:rPr>
           <w:rFonts w:ascii="新宋体" w:eastAsia="新宋体" w:cs="新宋体" w:hint="eastAsia"/>
@@ -5583,7 +4797,6 @@
           <w:sz w:val="19"/>
         </w:rPr>
       </w:pPr>
-      <w:proofErr w:type="spellStart"/>
       <w:r>
         <w:rPr>
           <w:rFonts w:ascii="新宋体" w:eastAsia="新宋体" w:cs="新宋体"/>
@@ -5595,7 +4808,6 @@
         </w:rPr>
         <w:t>unPacketSize</w:t>
       </w:r>
-      <w:proofErr w:type="spellEnd"/>
       <w:r>
         <w:rPr>
           <w:rFonts w:ascii="新宋体" w:eastAsia="新宋体" w:cs="新宋体" w:hint="eastAsia"/>
@@ -5627,8 +4839,6 @@
         </w:rPr>
         <w:t xml:space="preserve"> </w:t>
       </w:r>
-      <w:proofErr w:type="spellStart"/>
-      <w:proofErr w:type="gramStart"/>
       <w:r>
         <w:rPr>
           <w:rFonts w:ascii="新宋体" w:eastAsia="新宋体" w:hAnsi="新宋体" w:hint="eastAsia"/>
@@ -5638,7 +4848,6 @@
         </w:rPr>
         <w:t>sizeof</w:t>
       </w:r>
-      <w:proofErr w:type="spellEnd"/>
       <w:r>
         <w:rPr>
           <w:rFonts w:ascii="新宋体" w:eastAsia="新宋体" w:hAnsi="新宋体" w:hint="eastAsia"/>
@@ -5648,7 +4857,6 @@
         </w:rPr>
         <w:t>(</w:t>
       </w:r>
-      <w:proofErr w:type="gramEnd"/>
       <w:r>
         <w:rPr>
           <w:rFonts w:ascii="新宋体" w:eastAsia="新宋体" w:hAnsi="新宋体" w:hint="eastAsia"/>
@@ -5677,121 +4885,97 @@
           <w:sz w:val="19"/>
         </w:rPr>
       </w:pPr>
-      <w:proofErr w:type="spellStart"/>
       <w:r>
         <w:rPr>
           <w:rFonts w:ascii="新宋体" w:eastAsia="新宋体" w:hAnsi="新宋体" w:hint="eastAsia"/>
           <w:color w:val="000080"/>
           <w:sz w:val="19"/>
         </w:rPr>
-        <w:t>byVersion</w:t>
-      </w:r>
-      <w:proofErr w:type="spellEnd"/>
+        <w:t>byVersion = 0</w:t>
+      </w:r>
+    </w:p>
+    <w:p>
+      <w:pPr>
+        <w:rPr>
+          <w:rFonts w:ascii="新宋体" w:eastAsia="新宋体" w:cs="新宋体"/>
+          <w:color w:val="000080"/>
+          <w:kern w:val="0"/>
+          <w:sz w:val="19"/>
+          <w:szCs w:val="19"/>
+        </w:rPr>
+      </w:pPr>
+      <w:r>
+        <w:rPr>
+          <w:rFonts w:ascii="新宋体" w:eastAsia="新宋体" w:cs="新宋体" w:hint="eastAsia"/>
+          <w:color w:val="000080"/>
+          <w:kern w:val="0"/>
+          <w:sz w:val="19"/>
+          <w:szCs w:val="19"/>
+          <w:highlight w:val="white"/>
+        </w:rPr>
+        <w:t>byIsReply</w:t>
+      </w:r>
+      <w:r>
+        <w:rPr>
+          <w:rFonts w:ascii="新宋体" w:eastAsia="新宋体" w:cs="新宋体"/>
+          <w:color w:val="000080"/>
+          <w:kern w:val="0"/>
+          <w:sz w:val="19"/>
+          <w:szCs w:val="19"/>
+        </w:rPr>
+        <w:t xml:space="preserve"> = </w:t>
+      </w:r>
+      <w:r>
+        <w:rPr>
+          <w:rFonts w:ascii="新宋体" w:eastAsia="新宋体" w:cs="新宋体" w:hint="eastAsia"/>
+          <w:color w:val="000080"/>
+          <w:kern w:val="0"/>
+          <w:sz w:val="19"/>
+          <w:szCs w:val="19"/>
+        </w:rPr>
+        <w:t>TRUE</w:t>
+      </w:r>
+    </w:p>
+    <w:p>
+      <w:pPr>
+        <w:rPr>
+          <w:rFonts w:ascii="新宋体" w:eastAsia="新宋体" w:cs="新宋体"/>
+          <w:color w:val="000080"/>
+          <w:kern w:val="0"/>
+          <w:sz w:val="19"/>
+          <w:szCs w:val="19"/>
+        </w:rPr>
+      </w:pPr>
       <w:r>
         <w:rPr>
           <w:rFonts w:ascii="新宋体" w:eastAsia="新宋体" w:hAnsi="新宋体" w:hint="eastAsia"/>
           <w:color w:val="000080"/>
           <w:sz w:val="19"/>
         </w:rPr>
-        <w:t xml:space="preserve"> = 0</w:t>
-      </w:r>
-    </w:p>
-    <w:p>
-      <w:pPr>
-        <w:rPr>
-          <w:rFonts w:ascii="新宋体" w:eastAsia="新宋体" w:cs="新宋体"/>
-          <w:color w:val="000080"/>
-          <w:kern w:val="0"/>
-          <w:sz w:val="19"/>
-          <w:szCs w:val="19"/>
-        </w:rPr>
-      </w:pPr>
-      <w:proofErr w:type="spellStart"/>
-      <w:r>
-        <w:rPr>
-          <w:rFonts w:ascii="新宋体" w:eastAsia="新宋体" w:cs="新宋体" w:hint="eastAsia"/>
+        <w:t>wReserve = 0</w:t>
+      </w:r>
+    </w:p>
+    <w:p>
+      <w:pPr>
+        <w:rPr>
+          <w:rFonts w:ascii="新宋体" w:eastAsia="新宋体" w:cs="新宋体"/>
+          <w:color w:val="000080"/>
+          <w:kern w:val="0"/>
+          <w:sz w:val="19"/>
+          <w:szCs w:val="19"/>
+        </w:rPr>
+      </w:pPr>
+      <w:r>
+        <w:rPr>
+          <w:rFonts w:ascii="新宋体" w:eastAsia="新宋体" w:cs="新宋体"/>
           <w:color w:val="000080"/>
           <w:kern w:val="0"/>
           <w:sz w:val="19"/>
           <w:szCs w:val="19"/>
           <w:highlight w:val="white"/>
         </w:rPr>
-        <w:t>byIsReply</w:t>
-      </w:r>
-      <w:proofErr w:type="spellEnd"/>
-      <w:r>
-        <w:rPr>
-          <w:rFonts w:ascii="新宋体" w:eastAsia="新宋体" w:cs="新宋体"/>
-          <w:color w:val="000080"/>
-          <w:kern w:val="0"/>
-          <w:sz w:val="19"/>
-          <w:szCs w:val="19"/>
-        </w:rPr>
-        <w:t xml:space="preserve"> = </w:t>
-      </w:r>
-      <w:r>
-        <w:rPr>
-          <w:rFonts w:ascii="新宋体" w:eastAsia="新宋体" w:cs="新宋体" w:hint="eastAsia"/>
-          <w:color w:val="000080"/>
-          <w:kern w:val="0"/>
-          <w:sz w:val="19"/>
-          <w:szCs w:val="19"/>
-        </w:rPr>
-        <w:t>TRUE</w:t>
-      </w:r>
-    </w:p>
-    <w:p>
-      <w:pPr>
-        <w:rPr>
-          <w:rFonts w:ascii="新宋体" w:eastAsia="新宋体" w:cs="新宋体"/>
-          <w:color w:val="000080"/>
-          <w:kern w:val="0"/>
-          <w:sz w:val="19"/>
-          <w:szCs w:val="19"/>
-        </w:rPr>
-      </w:pPr>
-      <w:proofErr w:type="spellStart"/>
-      <w:r>
-        <w:rPr>
-          <w:rFonts w:ascii="新宋体" w:eastAsia="新宋体" w:hAnsi="新宋体" w:hint="eastAsia"/>
-          <w:color w:val="000080"/>
-          <w:sz w:val="19"/>
-        </w:rPr>
-        <w:t>wReserve</w:t>
-      </w:r>
-      <w:proofErr w:type="spellEnd"/>
-      <w:r>
-        <w:rPr>
-          <w:rFonts w:ascii="新宋体" w:eastAsia="新宋体" w:hAnsi="新宋体" w:hint="eastAsia"/>
-          <w:color w:val="000080"/>
-          <w:sz w:val="19"/>
-        </w:rPr>
-        <w:t xml:space="preserve"> = 0</w:t>
-      </w:r>
-    </w:p>
-    <w:p>
-      <w:pPr>
-        <w:rPr>
-          <w:rFonts w:ascii="新宋体" w:eastAsia="新宋体" w:cs="新宋体"/>
-          <w:color w:val="000080"/>
-          <w:kern w:val="0"/>
-          <w:sz w:val="19"/>
-          <w:szCs w:val="19"/>
-        </w:rPr>
-      </w:pPr>
-      <w:proofErr w:type="spellStart"/>
-      <w:r>
-        <w:rPr>
-          <w:rFonts w:ascii="新宋体" w:eastAsia="新宋体" w:cs="新宋体"/>
-          <w:color w:val="000080"/>
-          <w:kern w:val="0"/>
-          <w:sz w:val="19"/>
-          <w:szCs w:val="19"/>
-          <w:highlight w:val="white"/>
-        </w:rPr>
         <w:t>wPacketSerial</w:t>
       </w:r>
-      <w:proofErr w:type="spellEnd"/>
       <w:r>
         <w:rPr>
           <w:rFonts w:ascii="新宋体" w:eastAsia="新宋体" w:cs="新宋体"/>
@@ -5811,7 +4995,6 @@
           <w:sz w:val="19"/>
         </w:rPr>
       </w:pPr>
-      <w:proofErr w:type="spellStart"/>
       <w:r>
         <w:rPr>
           <w:rFonts w:ascii="新宋体" w:eastAsia="新宋体" w:cs="新宋体"/>
@@ -5823,7 +5006,6 @@
         </w:rPr>
         <w:t>wTail</w:t>
       </w:r>
-      <w:proofErr w:type="spellEnd"/>
       <w:r>
         <w:rPr>
           <w:rFonts w:ascii="新宋体" w:eastAsia="新宋体" w:cs="新宋体"/>
@@ -5895,32 +5077,8 @@
         <w:rPr>
           <w:rFonts w:hint="eastAsia"/>
         </w:rPr>
-        <w:t xml:space="preserve">Protocol </w:t>
-      </w:r>
-      <w:proofErr w:type="spellStart"/>
-      <w:proofErr w:type="gramStart"/>
-      <w:r>
-        <w:rPr>
-          <w:rFonts w:hint="eastAsia"/>
-        </w:rPr>
-        <w:t>Header:wReserve</w:t>
-      </w:r>
-      <w:proofErr w:type="spellEnd"/>
-      <w:proofErr w:type="gramEnd"/>
-      <w:r>
-        <w:rPr>
-          <w:rFonts w:hint="eastAsia"/>
-        </w:rPr>
-        <w:t xml:space="preserve"> 0 is </w:t>
-      </w:r>
-      <w:proofErr w:type="spellStart"/>
-      <w:r>
-        <w:rPr>
-          <w:rFonts w:hint="eastAsia"/>
-        </w:rPr>
-        <w:t>sucesss</w:t>
-      </w:r>
-      <w:proofErr w:type="spellEnd"/>
+        <w:t>Protocol Header:wReserve 0 is sucesss</w:t>
+      </w:r>
     </w:p>
     <w:p>
       <w:pPr>
@@ -5933,7 +5091,6 @@
           <w:highlight w:val="white"/>
         </w:rPr>
       </w:pPr>
-      <w:proofErr w:type="spellStart"/>
       <w:r>
         <w:rPr>
           <w:rFonts w:ascii="新宋体" w:eastAsia="新宋体" w:cs="新宋体"/>
@@ -5945,7 +5102,6 @@
         </w:rPr>
         <w:t>wHeader</w:t>
       </w:r>
-      <w:proofErr w:type="spellEnd"/>
       <w:r>
         <w:rPr>
           <w:rFonts w:ascii="新宋体" w:eastAsia="新宋体" w:cs="新宋体"/>
@@ -5976,7 +5132,6 @@
           <w:highlight w:val="white"/>
         </w:rPr>
       </w:pPr>
-      <w:proofErr w:type="spellStart"/>
       <w:r>
         <w:rPr>
           <w:rFonts w:ascii="新宋体" w:eastAsia="新宋体" w:cs="新宋体"/>
@@ -5988,7 +5143,6 @@
         </w:rPr>
         <w:t>xhToken</w:t>
       </w:r>
-      <w:proofErr w:type="spellEnd"/>
       <w:r>
         <w:rPr>
           <w:rFonts w:ascii="新宋体" w:eastAsia="新宋体" w:cs="新宋体"/>
@@ -6020,7 +5174,6 @@
           <w:szCs w:val="19"/>
         </w:rPr>
       </w:pPr>
-      <w:proofErr w:type="spellStart"/>
       <w:r>
         <w:rPr>
           <w:rFonts w:ascii="新宋体" w:eastAsia="新宋体" w:cs="新宋体"/>
@@ -6032,7 +5185,6 @@
         </w:rPr>
         <w:t>unOperatorType</w:t>
       </w:r>
-      <w:proofErr w:type="spellEnd"/>
       <w:r>
         <w:rPr>
           <w:rFonts w:ascii="新宋体" w:eastAsia="新宋体" w:cs="新宋体"/>
@@ -6064,7 +5216,6 @@
           <w:szCs w:val="19"/>
         </w:rPr>
       </w:pPr>
-      <w:proofErr w:type="spellStart"/>
       <w:r>
         <w:rPr>
           <w:rFonts w:ascii="新宋体" w:eastAsia="新宋体" w:cs="新宋体"/>
@@ -6076,7 +5227,6 @@
         </w:rPr>
         <w:t>unOperatorCode</w:t>
       </w:r>
-      <w:proofErr w:type="spellEnd"/>
       <w:r>
         <w:rPr>
           <w:rFonts w:ascii="新宋体" w:eastAsia="新宋体" w:cs="新宋体" w:hint="eastAsia"/>
@@ -6129,7 +5279,6 @@
           <w:szCs w:val="19"/>
         </w:rPr>
       </w:pPr>
-      <w:proofErr w:type="spellStart"/>
       <w:r>
         <w:rPr>
           <w:rFonts w:ascii="新宋体" w:eastAsia="新宋体" w:cs="新宋体"/>
@@ -6141,7 +5290,6 @@
         </w:rPr>
         <w:t>unPacketSize</w:t>
       </w:r>
-      <w:proofErr w:type="spellEnd"/>
       <w:r>
         <w:rPr>
           <w:rFonts w:ascii="新宋体" w:eastAsia="新宋体" w:cs="新宋体" w:hint="eastAsia"/>
@@ -6182,146 +5330,120 @@
           <w:sz w:val="19"/>
         </w:rPr>
       </w:pPr>
-      <w:proofErr w:type="spellStart"/>
       <w:r>
         <w:rPr>
           <w:rFonts w:ascii="新宋体" w:eastAsia="新宋体" w:hAnsi="新宋体" w:hint="eastAsia"/>
           <w:color w:val="000080"/>
           <w:sz w:val="19"/>
         </w:rPr>
-        <w:t>byVersion</w:t>
-      </w:r>
-      <w:proofErr w:type="spellEnd"/>
+        <w:t>byVersion = 0</w:t>
+      </w:r>
+    </w:p>
+    <w:p>
+      <w:pPr>
+        <w:rPr>
+          <w:rFonts w:ascii="新宋体" w:eastAsia="新宋体" w:cs="新宋体"/>
+          <w:color w:val="000080"/>
+          <w:kern w:val="0"/>
+          <w:sz w:val="19"/>
+          <w:szCs w:val="19"/>
+        </w:rPr>
+      </w:pPr>
+      <w:r>
+        <w:rPr>
+          <w:rFonts w:ascii="新宋体" w:eastAsia="新宋体" w:cs="新宋体" w:hint="eastAsia"/>
+          <w:color w:val="000080"/>
+          <w:kern w:val="0"/>
+          <w:sz w:val="19"/>
+          <w:szCs w:val="19"/>
+          <w:highlight w:val="white"/>
+        </w:rPr>
+        <w:t>byIsReply</w:t>
+      </w:r>
+      <w:r>
+        <w:rPr>
+          <w:rFonts w:ascii="新宋体" w:eastAsia="新宋体" w:cs="新宋体"/>
+          <w:color w:val="000080"/>
+          <w:kern w:val="0"/>
+          <w:sz w:val="19"/>
+          <w:szCs w:val="19"/>
+        </w:rPr>
+        <w:t xml:space="preserve"> = </w:t>
+      </w:r>
+      <w:r>
+        <w:rPr>
+          <w:rFonts w:ascii="新宋体" w:eastAsia="新宋体" w:cs="新宋体" w:hint="eastAsia"/>
+          <w:color w:val="000080"/>
+          <w:kern w:val="0"/>
+          <w:sz w:val="19"/>
+          <w:szCs w:val="19"/>
+        </w:rPr>
+        <w:t>FALSE</w:t>
+      </w:r>
+    </w:p>
+    <w:p>
+      <w:pPr>
+        <w:rPr>
+          <w:rFonts w:ascii="新宋体" w:eastAsia="新宋体" w:cs="新宋体"/>
+          <w:color w:val="000080"/>
+          <w:kern w:val="0"/>
+          <w:sz w:val="19"/>
+          <w:szCs w:val="19"/>
+        </w:rPr>
+      </w:pPr>
       <w:r>
         <w:rPr>
           <w:rFonts w:ascii="新宋体" w:eastAsia="新宋体" w:hAnsi="新宋体" w:hint="eastAsia"/>
           <w:color w:val="000080"/>
           <w:sz w:val="19"/>
         </w:rPr>
+        <w:t>wReserve = 0</w:t>
+      </w:r>
+    </w:p>
+    <w:p>
+      <w:pPr>
+        <w:rPr>
+          <w:rFonts w:ascii="新宋体" w:eastAsia="新宋体" w:cs="新宋体"/>
+          <w:color w:val="000080"/>
+          <w:kern w:val="0"/>
+          <w:sz w:val="19"/>
+          <w:szCs w:val="19"/>
+        </w:rPr>
+      </w:pPr>
+      <w:r>
+        <w:rPr>
+          <w:rFonts w:ascii="新宋体" w:eastAsia="新宋体" w:cs="新宋体"/>
+          <w:color w:val="000080"/>
+          <w:kern w:val="0"/>
+          <w:sz w:val="19"/>
+          <w:szCs w:val="19"/>
+          <w:highlight w:val="white"/>
+        </w:rPr>
+        <w:t>wPacketSerial</w:t>
+      </w:r>
+      <w:r>
+        <w:rPr>
+          <w:rFonts w:ascii="新宋体" w:eastAsia="新宋体" w:cs="新宋体"/>
+          <w:color w:val="000080"/>
+          <w:kern w:val="0"/>
+          <w:sz w:val="19"/>
+          <w:szCs w:val="19"/>
+        </w:rPr>
         <w:t xml:space="preserve"> = 0</w:t>
       </w:r>
     </w:p>
     <w:p>
-      <w:pPr>
-        <w:rPr>
-          <w:rFonts w:ascii="新宋体" w:eastAsia="新宋体" w:cs="新宋体"/>
-          <w:color w:val="000080"/>
-          <w:kern w:val="0"/>
-          <w:sz w:val="19"/>
-          <w:szCs w:val="19"/>
-        </w:rPr>
-      </w:pPr>
-      <w:proofErr w:type="spellStart"/>
-      <w:r>
-        <w:rPr>
-          <w:rFonts w:ascii="新宋体" w:eastAsia="新宋体" w:cs="新宋体" w:hint="eastAsia"/>
+      <w:r>
+        <w:rPr>
+          <w:rFonts w:ascii="新宋体" w:eastAsia="新宋体" w:cs="新宋体"/>
           <w:color w:val="000080"/>
           <w:kern w:val="0"/>
           <w:sz w:val="19"/>
           <w:szCs w:val="19"/>
           <w:highlight w:val="white"/>
         </w:rPr>
-        <w:t>byIsReply</w:t>
-      </w:r>
-      <w:proofErr w:type="spellEnd"/>
-      <w:r>
-        <w:rPr>
-          <w:rFonts w:ascii="新宋体" w:eastAsia="新宋体" w:cs="新宋体"/>
-          <w:color w:val="000080"/>
-          <w:kern w:val="0"/>
-          <w:sz w:val="19"/>
-          <w:szCs w:val="19"/>
-        </w:rPr>
-        <w:t xml:space="preserve"> = </w:t>
-      </w:r>
-      <w:r>
-        <w:rPr>
-          <w:rFonts w:ascii="新宋体" w:eastAsia="新宋体" w:cs="新宋体" w:hint="eastAsia"/>
-          <w:color w:val="000080"/>
-          <w:kern w:val="0"/>
-          <w:sz w:val="19"/>
-          <w:szCs w:val="19"/>
-        </w:rPr>
-        <w:t>FALSE</w:t>
-      </w:r>
-    </w:p>
-    <w:p>
-      <w:pPr>
-        <w:rPr>
-          <w:rFonts w:ascii="新宋体" w:eastAsia="新宋体" w:cs="新宋体"/>
-          <w:color w:val="000080"/>
-          <w:kern w:val="0"/>
-          <w:sz w:val="19"/>
-          <w:szCs w:val="19"/>
-        </w:rPr>
-      </w:pPr>
-      <w:proofErr w:type="spellStart"/>
-      <w:r>
-        <w:rPr>
-          <w:rFonts w:ascii="新宋体" w:eastAsia="新宋体" w:hAnsi="新宋体" w:hint="eastAsia"/>
-          <w:color w:val="000080"/>
-          <w:sz w:val="19"/>
-        </w:rPr>
-        <w:t>wReserve</w:t>
-      </w:r>
-      <w:proofErr w:type="spellEnd"/>
-      <w:r>
-        <w:rPr>
-          <w:rFonts w:ascii="新宋体" w:eastAsia="新宋体" w:hAnsi="新宋体" w:hint="eastAsia"/>
-          <w:color w:val="000080"/>
-          <w:sz w:val="19"/>
-        </w:rPr>
-        <w:t xml:space="preserve"> = 0</w:t>
-      </w:r>
-    </w:p>
-    <w:p>
-      <w:pPr>
-        <w:rPr>
-          <w:rFonts w:ascii="新宋体" w:eastAsia="新宋体" w:cs="新宋体"/>
-          <w:color w:val="000080"/>
-          <w:kern w:val="0"/>
-          <w:sz w:val="19"/>
-          <w:szCs w:val="19"/>
-        </w:rPr>
-      </w:pPr>
-      <w:proofErr w:type="spellStart"/>
-      <w:r>
-        <w:rPr>
-          <w:rFonts w:ascii="新宋体" w:eastAsia="新宋体" w:cs="新宋体"/>
-          <w:color w:val="000080"/>
-          <w:kern w:val="0"/>
-          <w:sz w:val="19"/>
-          <w:szCs w:val="19"/>
-          <w:highlight w:val="white"/>
-        </w:rPr>
-        <w:t>wPacketSerial</w:t>
-      </w:r>
-      <w:proofErr w:type="spellEnd"/>
-      <w:r>
-        <w:rPr>
-          <w:rFonts w:ascii="新宋体" w:eastAsia="新宋体" w:cs="新宋体"/>
-          <w:color w:val="000080"/>
-          <w:kern w:val="0"/>
-          <w:sz w:val="19"/>
-          <w:szCs w:val="19"/>
-        </w:rPr>
-        <w:t xml:space="preserve"> = 0</w:t>
-      </w:r>
-    </w:p>
-    <w:p>
-      <w:proofErr w:type="spellStart"/>
-      <w:r>
-        <w:rPr>
-          <w:rFonts w:ascii="新宋体" w:eastAsia="新宋体" w:cs="新宋体"/>
-          <w:color w:val="000080"/>
-          <w:kern w:val="0"/>
-          <w:sz w:val="19"/>
-          <w:szCs w:val="19"/>
-          <w:highlight w:val="white"/>
-        </w:rPr>
         <w:t>wTail</w:t>
       </w:r>
-      <w:proofErr w:type="spellEnd"/>
       <w:r>
         <w:rPr>
           <w:rFonts w:ascii="新宋体" w:eastAsia="新宋体" w:cs="新宋体"/>
@@ -6405,7 +5527,6 @@
           <w:highlight w:val="white"/>
         </w:rPr>
       </w:pPr>
-      <w:proofErr w:type="spellStart"/>
       <w:r>
         <w:rPr>
           <w:rFonts w:ascii="新宋体" w:eastAsia="新宋体" w:cs="新宋体"/>
@@ -6417,7 +5538,6 @@
         </w:rPr>
         <w:t>wHeader</w:t>
       </w:r>
-      <w:proofErr w:type="spellEnd"/>
       <w:r>
         <w:rPr>
           <w:rFonts w:ascii="新宋体" w:eastAsia="新宋体" w:cs="新宋体"/>
@@ -6448,7 +5568,6 @@
           <w:highlight w:val="white"/>
         </w:rPr>
       </w:pPr>
-      <w:proofErr w:type="spellStart"/>
       <w:r>
         <w:rPr>
           <w:rFonts w:ascii="新宋体" w:eastAsia="新宋体" w:cs="新宋体"/>
@@ -6460,7 +5579,6 @@
         </w:rPr>
         <w:t>xhToken</w:t>
       </w:r>
-      <w:proofErr w:type="spellEnd"/>
       <w:r>
         <w:rPr>
           <w:rFonts w:ascii="新宋体" w:eastAsia="新宋体" w:cs="新宋体"/>
@@ -6492,7 +5610,6 @@
           <w:szCs w:val="19"/>
         </w:rPr>
       </w:pPr>
-      <w:proofErr w:type="spellStart"/>
       <w:r>
         <w:rPr>
           <w:rFonts w:ascii="新宋体" w:eastAsia="新宋体" w:cs="新宋体"/>
@@ -6504,7 +5621,6 @@
         </w:rPr>
         <w:t>unOperatorType</w:t>
       </w:r>
-      <w:proofErr w:type="spellEnd"/>
       <w:r>
         <w:rPr>
           <w:rFonts w:ascii="新宋体" w:eastAsia="新宋体" w:cs="新宋体"/>
@@ -6535,7 +5651,6 @@
           <w:szCs w:val="19"/>
         </w:rPr>
       </w:pPr>
-      <w:proofErr w:type="spellStart"/>
       <w:r>
         <w:rPr>
           <w:rFonts w:ascii="新宋体" w:eastAsia="新宋体" w:cs="新宋体"/>
@@ -6547,7 +5662,6 @@
         </w:rPr>
         <w:t>unOperatorCode</w:t>
       </w:r>
-      <w:proofErr w:type="spellEnd"/>
       <w:r>
         <w:rPr>
           <w:rFonts w:ascii="新宋体" w:eastAsia="新宋体" w:cs="新宋体" w:hint="eastAsia"/>
@@ -6598,7 +5712,6 @@
           <w:sz w:val="19"/>
         </w:rPr>
       </w:pPr>
-      <w:proofErr w:type="spellStart"/>
       <w:r>
         <w:rPr>
           <w:rFonts w:ascii="新宋体" w:eastAsia="新宋体" w:cs="新宋体"/>
@@ -6610,7 +5723,6 @@
         </w:rPr>
         <w:t>unPacketSize</w:t>
       </w:r>
-      <w:proofErr w:type="spellEnd"/>
       <w:r>
         <w:rPr>
           <w:rFonts w:ascii="新宋体" w:eastAsia="新宋体" w:cs="新宋体" w:hint="eastAsia"/>
@@ -6651,121 +5763,97 @@
           <w:sz w:val="19"/>
         </w:rPr>
       </w:pPr>
-      <w:proofErr w:type="spellStart"/>
       <w:r>
         <w:rPr>
           <w:rFonts w:ascii="新宋体" w:eastAsia="新宋体" w:hAnsi="新宋体" w:hint="eastAsia"/>
           <w:color w:val="000080"/>
           <w:sz w:val="19"/>
         </w:rPr>
-        <w:t>byVersion</w:t>
-      </w:r>
-      <w:proofErr w:type="spellEnd"/>
+        <w:t>byVersion = 0</w:t>
+      </w:r>
+    </w:p>
+    <w:p>
+      <w:pPr>
+        <w:rPr>
+          <w:rFonts w:ascii="新宋体" w:eastAsia="新宋体" w:cs="新宋体"/>
+          <w:color w:val="000080"/>
+          <w:kern w:val="0"/>
+          <w:sz w:val="19"/>
+          <w:szCs w:val="19"/>
+        </w:rPr>
+      </w:pPr>
+      <w:r>
+        <w:rPr>
+          <w:rFonts w:ascii="新宋体" w:eastAsia="新宋体" w:cs="新宋体" w:hint="eastAsia"/>
+          <w:color w:val="000080"/>
+          <w:kern w:val="0"/>
+          <w:sz w:val="19"/>
+          <w:szCs w:val="19"/>
+          <w:highlight w:val="white"/>
+        </w:rPr>
+        <w:t>byIsReply</w:t>
+      </w:r>
+      <w:r>
+        <w:rPr>
+          <w:rFonts w:ascii="新宋体" w:eastAsia="新宋体" w:cs="新宋体"/>
+          <w:color w:val="000080"/>
+          <w:kern w:val="0"/>
+          <w:sz w:val="19"/>
+          <w:szCs w:val="19"/>
+        </w:rPr>
+        <w:t xml:space="preserve"> = </w:t>
+      </w:r>
+      <w:r>
+        <w:rPr>
+          <w:rFonts w:ascii="新宋体" w:eastAsia="新宋体" w:cs="新宋体" w:hint="eastAsia"/>
+          <w:color w:val="000080"/>
+          <w:kern w:val="0"/>
+          <w:sz w:val="19"/>
+          <w:szCs w:val="19"/>
+        </w:rPr>
+        <w:t>TRUE</w:t>
+      </w:r>
+    </w:p>
+    <w:p>
+      <w:pPr>
+        <w:rPr>
+          <w:rFonts w:ascii="新宋体" w:eastAsia="新宋体" w:cs="新宋体"/>
+          <w:color w:val="000080"/>
+          <w:kern w:val="0"/>
+          <w:sz w:val="19"/>
+          <w:szCs w:val="19"/>
+        </w:rPr>
+      </w:pPr>
       <w:r>
         <w:rPr>
           <w:rFonts w:ascii="新宋体" w:eastAsia="新宋体" w:hAnsi="新宋体" w:hint="eastAsia"/>
           <w:color w:val="000080"/>
           <w:sz w:val="19"/>
         </w:rPr>
-        <w:t xml:space="preserve"> = 0</w:t>
-      </w:r>
-    </w:p>
-    <w:p>
-      <w:pPr>
-        <w:rPr>
-          <w:rFonts w:ascii="新宋体" w:eastAsia="新宋体" w:cs="新宋体"/>
-          <w:color w:val="000080"/>
-          <w:kern w:val="0"/>
-          <w:sz w:val="19"/>
-          <w:szCs w:val="19"/>
-        </w:rPr>
-      </w:pPr>
-      <w:proofErr w:type="spellStart"/>
-      <w:r>
-        <w:rPr>
-          <w:rFonts w:ascii="新宋体" w:eastAsia="新宋体" w:cs="新宋体" w:hint="eastAsia"/>
+        <w:t>wReserve = 0</w:t>
+      </w:r>
+    </w:p>
+    <w:p>
+      <w:pPr>
+        <w:rPr>
+          <w:rFonts w:ascii="新宋体" w:eastAsia="新宋体" w:cs="新宋体"/>
+          <w:color w:val="000080"/>
+          <w:kern w:val="0"/>
+          <w:sz w:val="19"/>
+          <w:szCs w:val="19"/>
+        </w:rPr>
+      </w:pPr>
+      <w:r>
+        <w:rPr>
+          <w:rFonts w:ascii="新宋体" w:eastAsia="新宋体" w:cs="新宋体"/>
           <w:color w:val="000080"/>
           <w:kern w:val="0"/>
           <w:sz w:val="19"/>
           <w:szCs w:val="19"/>
           <w:highlight w:val="white"/>
         </w:rPr>
-        <w:t>byIsReply</w:t>
-      </w:r>
-      <w:proofErr w:type="spellEnd"/>
-      <w:r>
-        <w:rPr>
-          <w:rFonts w:ascii="新宋体" w:eastAsia="新宋体" w:cs="新宋体"/>
-          <w:color w:val="000080"/>
-          <w:kern w:val="0"/>
-          <w:sz w:val="19"/>
-          <w:szCs w:val="19"/>
-        </w:rPr>
-        <w:t xml:space="preserve"> = </w:t>
-      </w:r>
-      <w:r>
-        <w:rPr>
-          <w:rFonts w:ascii="新宋体" w:eastAsia="新宋体" w:cs="新宋体" w:hint="eastAsia"/>
-          <w:color w:val="000080"/>
-          <w:kern w:val="0"/>
-          <w:sz w:val="19"/>
-          <w:szCs w:val="19"/>
-        </w:rPr>
-        <w:t>TRUE</w:t>
-      </w:r>
-    </w:p>
-    <w:p>
-      <w:pPr>
-        <w:rPr>
-          <w:rFonts w:ascii="新宋体" w:eastAsia="新宋体" w:cs="新宋体"/>
-          <w:color w:val="000080"/>
-          <w:kern w:val="0"/>
-          <w:sz w:val="19"/>
-          <w:szCs w:val="19"/>
-        </w:rPr>
-      </w:pPr>
-      <w:proofErr w:type="spellStart"/>
-      <w:r>
-        <w:rPr>
-          <w:rFonts w:ascii="新宋体" w:eastAsia="新宋体" w:hAnsi="新宋体" w:hint="eastAsia"/>
-          <w:color w:val="000080"/>
-          <w:sz w:val="19"/>
-        </w:rPr>
-        <w:t>wReserve</w:t>
-      </w:r>
-      <w:proofErr w:type="spellEnd"/>
-      <w:r>
-        <w:rPr>
-          <w:rFonts w:ascii="新宋体" w:eastAsia="新宋体" w:hAnsi="新宋体" w:hint="eastAsia"/>
-          <w:color w:val="000080"/>
-          <w:sz w:val="19"/>
-        </w:rPr>
-        <w:t xml:space="preserve"> = 0</w:t>
-      </w:r>
-    </w:p>
-    <w:p>
-      <w:pPr>
-        <w:rPr>
-          <w:rFonts w:ascii="新宋体" w:eastAsia="新宋体" w:cs="新宋体"/>
-          <w:color w:val="000080"/>
-          <w:kern w:val="0"/>
-          <w:sz w:val="19"/>
-          <w:szCs w:val="19"/>
-        </w:rPr>
-      </w:pPr>
-      <w:proofErr w:type="spellStart"/>
-      <w:r>
-        <w:rPr>
-          <w:rFonts w:ascii="新宋体" w:eastAsia="新宋体" w:cs="新宋体"/>
-          <w:color w:val="000080"/>
-          <w:kern w:val="0"/>
-          <w:sz w:val="19"/>
-          <w:szCs w:val="19"/>
-          <w:highlight w:val="white"/>
-        </w:rPr>
         <w:t>wPacketSerial</w:t>
       </w:r>
-      <w:proofErr w:type="spellEnd"/>
       <w:r>
         <w:rPr>
           <w:rFonts w:ascii="新宋体" w:eastAsia="新宋体" w:cs="新宋体"/>
@@ -6785,7 +5873,6 @@
           <w:sz w:val="19"/>
         </w:rPr>
       </w:pPr>
-      <w:proofErr w:type="spellStart"/>
       <w:r>
         <w:rPr>
           <w:rFonts w:ascii="新宋体" w:eastAsia="新宋体" w:cs="新宋体"/>
@@ -6797,7 +5884,6 @@
         </w:rPr>
         <w:t>wTail</w:t>
       </w:r>
-      <w:proofErr w:type="spellEnd"/>
       <w:r>
         <w:rPr>
           <w:rFonts w:ascii="新宋体" w:eastAsia="新宋体" w:cs="新宋体"/>
@@ -6860,7 +5946,6 @@
           <w:highlight w:val="white"/>
         </w:rPr>
       </w:pPr>
-      <w:proofErr w:type="spellStart"/>
       <w:r>
         <w:rPr>
           <w:rFonts w:ascii="新宋体" w:eastAsia="新宋体" w:cs="新宋体"/>
@@ -6872,7 +5957,6 @@
         </w:rPr>
         <w:t>wHeader</w:t>
       </w:r>
-      <w:proofErr w:type="spellEnd"/>
       <w:r>
         <w:rPr>
           <w:rFonts w:ascii="新宋体" w:eastAsia="新宋体" w:cs="新宋体"/>
@@ -6903,7 +5987,6 @@
           <w:highlight w:val="white"/>
         </w:rPr>
       </w:pPr>
-      <w:proofErr w:type="spellStart"/>
       <w:r>
         <w:rPr>
           <w:rFonts w:ascii="新宋体" w:eastAsia="新宋体" w:cs="新宋体"/>
@@ -6915,7 +5998,6 @@
         </w:rPr>
         <w:t>xhToken</w:t>
       </w:r>
-      <w:proofErr w:type="spellEnd"/>
       <w:r>
         <w:rPr>
           <w:rFonts w:ascii="新宋体" w:eastAsia="新宋体" w:cs="新宋体"/>
@@ -6947,7 +6029,6 @@
           <w:szCs w:val="19"/>
         </w:rPr>
       </w:pPr>
-      <w:proofErr w:type="spellStart"/>
       <w:r>
         <w:rPr>
           <w:rFonts w:ascii="新宋体" w:eastAsia="新宋体" w:cs="新宋体"/>
@@ -6959,7 +6040,6 @@
         </w:rPr>
         <w:t>unOperatorType</w:t>
       </w:r>
-      <w:proofErr w:type="spellEnd"/>
       <w:r>
         <w:rPr>
           <w:rFonts w:ascii="新宋体" w:eastAsia="新宋体" w:cs="新宋体"/>
@@ -6990,7 +6070,6 @@
           <w:szCs w:val="19"/>
         </w:rPr>
       </w:pPr>
-      <w:proofErr w:type="spellStart"/>
       <w:r>
         <w:rPr>
           <w:rFonts w:ascii="新宋体" w:eastAsia="新宋体" w:cs="新宋体"/>
@@ -7002,7 +6081,6 @@
         </w:rPr>
         <w:t>unOperatorCode</w:t>
       </w:r>
-      <w:proofErr w:type="spellEnd"/>
       <w:r>
         <w:rPr>
           <w:rFonts w:ascii="新宋体" w:eastAsia="新宋体" w:cs="新宋体" w:hint="eastAsia"/>
@@ -7055,7 +6133,6 @@
           <w:szCs w:val="19"/>
         </w:rPr>
       </w:pPr>
-      <w:proofErr w:type="spellStart"/>
       <w:r>
         <w:rPr>
           <w:rFonts w:ascii="新宋体" w:eastAsia="新宋体" w:cs="新宋体"/>
@@ -7067,7 +6144,6 @@
         </w:rPr>
         <w:t>unPacketSize</w:t>
       </w:r>
-      <w:proofErr w:type="spellEnd"/>
       <w:r>
         <w:rPr>
           <w:rFonts w:ascii="新宋体" w:eastAsia="新宋体" w:cs="新宋体" w:hint="eastAsia"/>
@@ -7108,7 +6184,6 @@
           <w:sz w:val="19"/>
         </w:rPr>
       </w:pPr>
-      <w:proofErr w:type="spellStart"/>
       <w:r>
         <w:rPr>
           <w:rFonts w:ascii="新宋体" w:eastAsia="新宋体" w:hAnsi="新宋体" w:hint="eastAsia"/>
@@ -7116,114 +6191,91 @@
           <w:sz w:val="19"/>
         </w:rPr>
         <w:lastRenderedPageBreak/>
-        <w:t>byVersion</w:t>
-      </w:r>
-      <w:proofErr w:type="spellEnd"/>
+        <w:t>byVersion = 0</w:t>
+      </w:r>
+    </w:p>
+    <w:p>
+      <w:pPr>
+        <w:rPr>
+          <w:rFonts w:ascii="新宋体" w:eastAsia="新宋体" w:cs="新宋体"/>
+          <w:color w:val="000080"/>
+          <w:kern w:val="0"/>
+          <w:sz w:val="19"/>
+          <w:szCs w:val="19"/>
+        </w:rPr>
+      </w:pPr>
+      <w:r>
+        <w:rPr>
+          <w:rFonts w:ascii="新宋体" w:eastAsia="新宋体" w:cs="新宋体" w:hint="eastAsia"/>
+          <w:color w:val="000080"/>
+          <w:kern w:val="0"/>
+          <w:sz w:val="19"/>
+          <w:szCs w:val="19"/>
+          <w:highlight w:val="white"/>
+        </w:rPr>
+        <w:t>byIsReply</w:t>
+      </w:r>
+      <w:r>
+        <w:rPr>
+          <w:rFonts w:ascii="新宋体" w:eastAsia="新宋体" w:cs="新宋体"/>
+          <w:color w:val="000080"/>
+          <w:kern w:val="0"/>
+          <w:sz w:val="19"/>
+          <w:szCs w:val="19"/>
+        </w:rPr>
+        <w:t xml:space="preserve"> = </w:t>
+      </w:r>
+      <w:r>
+        <w:rPr>
+          <w:rFonts w:ascii="新宋体" w:eastAsia="新宋体" w:cs="新宋体" w:hint="eastAsia"/>
+          <w:color w:val="000080"/>
+          <w:kern w:val="0"/>
+          <w:sz w:val="19"/>
+          <w:szCs w:val="19"/>
+        </w:rPr>
+        <w:t>FALSE</w:t>
+      </w:r>
+    </w:p>
+    <w:p>
+      <w:pPr>
+        <w:rPr>
+          <w:rFonts w:ascii="新宋体" w:eastAsia="新宋体" w:cs="新宋体"/>
+          <w:color w:val="000080"/>
+          <w:kern w:val="0"/>
+          <w:sz w:val="19"/>
+          <w:szCs w:val="19"/>
+        </w:rPr>
+      </w:pPr>
       <w:r>
         <w:rPr>
           <w:rFonts w:ascii="新宋体" w:eastAsia="新宋体" w:hAnsi="新宋体" w:hint="eastAsia"/>
           <w:color w:val="000080"/>
           <w:sz w:val="19"/>
         </w:rPr>
-        <w:t xml:space="preserve"> = 0</w:t>
-      </w:r>
-    </w:p>
-    <w:p>
-      <w:pPr>
-        <w:rPr>
-          <w:rFonts w:ascii="新宋体" w:eastAsia="新宋体" w:cs="新宋体"/>
-          <w:color w:val="000080"/>
-          <w:kern w:val="0"/>
-          <w:sz w:val="19"/>
-          <w:szCs w:val="19"/>
-        </w:rPr>
-      </w:pPr>
-      <w:proofErr w:type="spellStart"/>
-      <w:r>
-        <w:rPr>
-          <w:rFonts w:ascii="新宋体" w:eastAsia="新宋体" w:cs="新宋体" w:hint="eastAsia"/>
+        <w:t>wReserve = 0</w:t>
+      </w:r>
+    </w:p>
+    <w:p>
+      <w:pPr>
+        <w:rPr>
+          <w:rFonts w:ascii="新宋体" w:eastAsia="新宋体" w:cs="新宋体"/>
+          <w:color w:val="000080"/>
+          <w:kern w:val="0"/>
+          <w:sz w:val="19"/>
+          <w:szCs w:val="19"/>
+        </w:rPr>
+      </w:pPr>
+      <w:r>
+        <w:rPr>
+          <w:rFonts w:ascii="新宋体" w:eastAsia="新宋体" w:cs="新宋体"/>
           <w:color w:val="000080"/>
           <w:kern w:val="0"/>
           <w:sz w:val="19"/>
           <w:szCs w:val="19"/>
           <w:highlight w:val="white"/>
         </w:rPr>
-        <w:t>byIsReply</w:t>
-      </w:r>
-      <w:proofErr w:type="spellEnd"/>
-      <w:r>
-        <w:rPr>
-          <w:rFonts w:ascii="新宋体" w:eastAsia="新宋体" w:cs="新宋体"/>
-          <w:color w:val="000080"/>
-          <w:kern w:val="0"/>
-          <w:sz w:val="19"/>
-          <w:szCs w:val="19"/>
-        </w:rPr>
-        <w:t xml:space="preserve"> = </w:t>
-      </w:r>
-      <w:r>
-        <w:rPr>
-          <w:rFonts w:ascii="新宋体" w:eastAsia="新宋体" w:cs="新宋体" w:hint="eastAsia"/>
-          <w:color w:val="000080"/>
-          <w:kern w:val="0"/>
-          <w:sz w:val="19"/>
-          <w:szCs w:val="19"/>
-        </w:rPr>
-        <w:t>FALSE</w:t>
-      </w:r>
-    </w:p>
-    <w:p>
-      <w:pPr>
-        <w:rPr>
-          <w:rFonts w:ascii="新宋体" w:eastAsia="新宋体" w:cs="新宋体"/>
-          <w:color w:val="000080"/>
-          <w:kern w:val="0"/>
-          <w:sz w:val="19"/>
-          <w:szCs w:val="19"/>
-        </w:rPr>
-      </w:pPr>
-      <w:proofErr w:type="spellStart"/>
-      <w:r>
-        <w:rPr>
-          <w:rFonts w:ascii="新宋体" w:eastAsia="新宋体" w:hAnsi="新宋体" w:hint="eastAsia"/>
-          <w:color w:val="000080"/>
-          <w:sz w:val="19"/>
-        </w:rPr>
-        <w:t>wReserve</w:t>
-      </w:r>
-      <w:proofErr w:type="spellEnd"/>
-      <w:r>
-        <w:rPr>
-          <w:rFonts w:ascii="新宋体" w:eastAsia="新宋体" w:hAnsi="新宋体" w:hint="eastAsia"/>
-          <w:color w:val="000080"/>
-          <w:sz w:val="19"/>
-        </w:rPr>
-        <w:t xml:space="preserve"> = 0</w:t>
-      </w:r>
-    </w:p>
-    <w:p>
-      <w:pPr>
-        <w:rPr>
-          <w:rFonts w:ascii="新宋体" w:eastAsia="新宋体" w:cs="新宋体"/>
-          <w:color w:val="000080"/>
-          <w:kern w:val="0"/>
-          <w:sz w:val="19"/>
-          <w:szCs w:val="19"/>
-        </w:rPr>
-      </w:pPr>
-      <w:proofErr w:type="spellStart"/>
-      <w:r>
-        <w:rPr>
-          <w:rFonts w:ascii="新宋体" w:eastAsia="新宋体" w:cs="新宋体"/>
-          <w:color w:val="000080"/>
-          <w:kern w:val="0"/>
-          <w:sz w:val="19"/>
-          <w:szCs w:val="19"/>
-          <w:highlight w:val="white"/>
-        </w:rPr>
         <w:t>wPacketSerial</w:t>
       </w:r>
-      <w:proofErr w:type="spellEnd"/>
       <w:r>
         <w:rPr>
           <w:rFonts w:ascii="新宋体" w:eastAsia="新宋体" w:cs="新宋体"/>
@@ -7243,7 +6295,6 @@
           <w:sz w:val="19"/>
         </w:rPr>
       </w:pPr>
-      <w:proofErr w:type="spellStart"/>
       <w:r>
         <w:rPr>
           <w:rFonts w:ascii="新宋体" w:eastAsia="新宋体" w:cs="新宋体"/>
@@ -7255,7 +6306,6 @@
         </w:rPr>
         <w:t>wTail</w:t>
       </w:r>
-      <w:proofErr w:type="spellEnd"/>
       <w:r>
         <w:rPr>
           <w:rFonts w:ascii="新宋体" w:eastAsia="新宋体" w:cs="新宋体"/>
@@ -7303,13 +6353,8 @@
     </w:p>
     <w:p>
       <w:r>
-        <w:t xml:space="preserve">    "Array</w:t>
-      </w:r>
-      <w:proofErr w:type="gramStart"/>
-      <w:r>
-        <w:t>":[</w:t>
-      </w:r>
-      <w:proofErr w:type="gramEnd"/>
+        <w:t xml:space="preserve">    "Array":[</w:t>
+      </w:r>
     </w:p>
     <w:p>
       <w:r>
@@ -7318,36 +6363,13 @@
     </w:p>
     <w:p>
       <w:r>
-        <w:t xml:space="preserve">            "</w:t>
-      </w:r>
-      <w:proofErr w:type="spellStart"/>
-      <w:r>
-        <w:t>bForward</w:t>
-      </w:r>
-      <w:proofErr w:type="spellEnd"/>
-      <w:proofErr w:type="gramStart"/>
-      <w:r>
-        <w:t>":false</w:t>
-      </w:r>
-      <w:proofErr w:type="gramEnd"/>
-      <w:r>
-        <w:t>,</w:t>
-      </w:r>
-    </w:p>
-    <w:p>
-      <w:r>
-        <w:t xml:space="preserve">            "</w:t>
-      </w:r>
-      <w:proofErr w:type="spellStart"/>
-      <w:r>
-        <w:t>st_UserAuth</w:t>
-      </w:r>
-      <w:proofErr w:type="spellEnd"/>
-      <w:proofErr w:type="gramStart"/>
-      <w:r>
-        <w:t>":{</w:t>
-      </w:r>
-      <w:proofErr w:type="gramEnd"/>
+        <w:t xml:space="preserve">            "bForward":false,</w:t>
+      </w:r>
+    </w:p>
+    <w:p>
+      <w:r>
+        <w:t xml:space="preserve">            "st_UserAuth":{</w:t>
+      </w:r>
     </w:p>
     <w:p>
       <w:r>
@@ -7361,41 +6383,17 @@
     </w:p>
     <w:p>
       <w:r>
-        <w:t xml:space="preserve">                "</w:t>
-      </w:r>
-      <w:proofErr w:type="spellStart"/>
-      <w:r>
-        <w:t>tszDCode</w:t>
-      </w:r>
-      <w:proofErr w:type="spellEnd"/>
-      <w:r>
-        <w:t>":"",</w:t>
-      </w:r>
-    </w:p>
-    <w:p>
-      <w:r>
-        <w:t xml:space="preserve">                "</w:t>
-      </w:r>
-      <w:proofErr w:type="spellStart"/>
-      <w:r>
-        <w:t>tszUserName</w:t>
-      </w:r>
-      <w:proofErr w:type="spellEnd"/>
-      <w:r>
-        <w:t>":"test",</w:t>
-      </w:r>
-    </w:p>
-    <w:p>
-      <w:r>
-        <w:t xml:space="preserve">                "</w:t>
-      </w:r>
-      <w:proofErr w:type="spellStart"/>
-      <w:r>
-        <w:t>tszUserPass</w:t>
-      </w:r>
-      <w:proofErr w:type="spellEnd"/>
-      <w:r>
-        <w:t>":""</w:t>
+        <w:t xml:space="preserve">                "tszDCode":"",</w:t>
+      </w:r>
+    </w:p>
+    <w:p>
+      <w:r>
+        <w:t xml:space="preserve">                "tszUserName":"test",</w:t>
+      </w:r>
+    </w:p>
+    <w:p>
+      <w:r>
+        <w:t xml:space="preserve">                "tszUserPass":""</w:t>
       </w:r>
     </w:p>
     <w:p>
@@ -7405,15 +6403,7 @@
     </w:p>
     <w:p>
       <w:r>
-        <w:t xml:space="preserve">            "</w:t>
-      </w:r>
-      <w:proofErr w:type="spellStart"/>
-      <w:r>
-        <w:t>tszDstAddr</w:t>
-      </w:r>
-      <w:proofErr w:type="spellEnd"/>
-      <w:r>
-        <w:t>":"",</w:t>
+        <w:t xml:space="preserve">            "tszDstAddr":"",</w:t>
       </w:r>
     </w:p>
     <w:p>
@@ -7520,7 +6510,6 @@
           <w:highlight w:val="white"/>
         </w:rPr>
       </w:pPr>
-      <w:proofErr w:type="spellStart"/>
       <w:r>
         <w:rPr>
           <w:rFonts w:ascii="新宋体" w:eastAsia="新宋体" w:cs="新宋体"/>
@@ -7532,7 +6521,6 @@
         </w:rPr>
         <w:t>wHeader</w:t>
       </w:r>
-      <w:proofErr w:type="spellEnd"/>
       <w:r>
         <w:rPr>
           <w:rFonts w:ascii="新宋体" w:eastAsia="新宋体" w:cs="新宋体"/>
@@ -7563,7 +6551,6 @@
           <w:highlight w:val="white"/>
         </w:rPr>
       </w:pPr>
-      <w:proofErr w:type="spellStart"/>
       <w:r>
         <w:rPr>
           <w:rFonts w:ascii="新宋体" w:eastAsia="新宋体" w:cs="新宋体"/>
@@ -7575,7 +6562,6 @@
         </w:rPr>
         <w:t>xhToken</w:t>
       </w:r>
-      <w:proofErr w:type="spellEnd"/>
       <w:r>
         <w:rPr>
           <w:rFonts w:ascii="新宋体" w:eastAsia="新宋体" w:cs="新宋体"/>
@@ -7607,7 +6593,6 @@
           <w:szCs w:val="19"/>
         </w:rPr>
       </w:pPr>
-      <w:proofErr w:type="spellStart"/>
       <w:r>
         <w:rPr>
           <w:rFonts w:ascii="新宋体" w:eastAsia="新宋体" w:cs="新宋体"/>
@@ -7619,27 +6604,15 @@
         </w:rPr>
         <w:t>unOperatorType</w:t>
       </w:r>
-      <w:proofErr w:type="spellEnd"/>
-      <w:r>
-        <w:rPr>
-          <w:rFonts w:ascii="新宋体" w:eastAsia="新宋体" w:cs="新宋体"/>
-          <w:color w:val="000080"/>
-          <w:kern w:val="0"/>
-          <w:sz w:val="19"/>
-          <w:szCs w:val="19"/>
-        </w:rPr>
-        <w:t xml:space="preserve"> </w:t>
-      </w:r>
-      <w:proofErr w:type="gramStart"/>
-      <w:r>
-        <w:rPr>
-          <w:rFonts w:ascii="新宋体" w:eastAsia="新宋体" w:cs="新宋体"/>
-          <w:color w:val="000080"/>
-          <w:kern w:val="0"/>
-          <w:sz w:val="19"/>
-          <w:szCs w:val="19"/>
-        </w:rPr>
-        <w:t xml:space="preserve">=  </w:t>
+      <w:r>
+        <w:rPr>
+          <w:rFonts w:ascii="新宋体" w:eastAsia="新宋体" w:cs="新宋体"/>
+          <w:color w:val="000080"/>
+          <w:kern w:val="0"/>
+          <w:sz w:val="19"/>
+          <w:szCs w:val="19"/>
+        </w:rPr>
+        <w:t xml:space="preserve"> =  </w:t>
       </w:r>
       <w:r>
         <w:rPr>
@@ -7648,17 +6621,7 @@
           <w:sz w:val="19"/>
           <w:szCs w:val="24"/>
         </w:rPr>
-        <w:t>ENUM</w:t>
-      </w:r>
-      <w:proofErr w:type="gramEnd"/>
-      <w:r>
-        <w:rPr>
-          <w:rFonts w:ascii="新宋体" w:eastAsia="新宋体" w:hAnsi="新宋体" w:hint="eastAsia"/>
-          <w:color w:val="2F4F4F"/>
-          <w:sz w:val="19"/>
-          <w:szCs w:val="24"/>
-        </w:rPr>
-        <w:t>_XENGINE_COMMUNICATION_PROTOCOL_TYPE_USER_FORWARD</w:t>
+        <w:t>ENUM_XENGINE_COMMUNICATION_PROTOCOL_TYPE_USER_FORWARD</w:t>
       </w:r>
     </w:p>
     <w:p>
@@ -7671,7 +6634,6 @@
           <w:szCs w:val="19"/>
         </w:rPr>
       </w:pPr>
-      <w:proofErr w:type="spellStart"/>
       <w:r>
         <w:rPr>
           <w:rFonts w:ascii="新宋体" w:eastAsia="新宋体" w:cs="新宋体"/>
@@ -7683,7 +6645,6 @@
         </w:rPr>
         <w:t>unOperatorCode</w:t>
       </w:r>
-      <w:proofErr w:type="spellEnd"/>
       <w:r>
         <w:rPr>
           <w:rFonts w:ascii="新宋体" w:eastAsia="新宋体" w:cs="新宋体" w:hint="eastAsia"/>
@@ -7734,7 +6695,6 @@
           <w:sz w:val="19"/>
         </w:rPr>
       </w:pPr>
-      <w:proofErr w:type="spellStart"/>
       <w:r>
         <w:rPr>
           <w:rFonts w:ascii="新宋体" w:eastAsia="新宋体" w:cs="新宋体"/>
@@ -7746,7 +6706,6 @@
         </w:rPr>
         <w:t>unPacketSize</w:t>
       </w:r>
-      <w:proofErr w:type="spellEnd"/>
       <w:r>
         <w:rPr>
           <w:rFonts w:ascii="新宋体" w:eastAsia="新宋体" w:cs="新宋体" w:hint="eastAsia"/>
@@ -7787,121 +6746,97 @@
           <w:sz w:val="19"/>
         </w:rPr>
       </w:pPr>
-      <w:proofErr w:type="spellStart"/>
       <w:r>
         <w:rPr>
           <w:rFonts w:ascii="新宋体" w:eastAsia="新宋体" w:hAnsi="新宋体" w:hint="eastAsia"/>
           <w:color w:val="000080"/>
           <w:sz w:val="19"/>
         </w:rPr>
-        <w:t>byVersion</w:t>
-      </w:r>
-      <w:proofErr w:type="spellEnd"/>
+        <w:t>byVersion = 0</w:t>
+      </w:r>
+    </w:p>
+    <w:p>
+      <w:pPr>
+        <w:rPr>
+          <w:rFonts w:ascii="新宋体" w:eastAsia="新宋体" w:cs="新宋体"/>
+          <w:color w:val="000080"/>
+          <w:kern w:val="0"/>
+          <w:sz w:val="19"/>
+          <w:szCs w:val="19"/>
+        </w:rPr>
+      </w:pPr>
+      <w:r>
+        <w:rPr>
+          <w:rFonts w:ascii="新宋体" w:eastAsia="新宋体" w:cs="新宋体" w:hint="eastAsia"/>
+          <w:color w:val="000080"/>
+          <w:kern w:val="0"/>
+          <w:sz w:val="19"/>
+          <w:szCs w:val="19"/>
+          <w:highlight w:val="white"/>
+        </w:rPr>
+        <w:t>byIsReply</w:t>
+      </w:r>
+      <w:r>
+        <w:rPr>
+          <w:rFonts w:ascii="新宋体" w:eastAsia="新宋体" w:cs="新宋体"/>
+          <w:color w:val="000080"/>
+          <w:kern w:val="0"/>
+          <w:sz w:val="19"/>
+          <w:szCs w:val="19"/>
+        </w:rPr>
+        <w:t xml:space="preserve"> = </w:t>
+      </w:r>
+      <w:r>
+        <w:rPr>
+          <w:rFonts w:ascii="新宋体" w:eastAsia="新宋体" w:cs="新宋体" w:hint="eastAsia"/>
+          <w:color w:val="000080"/>
+          <w:kern w:val="0"/>
+          <w:sz w:val="19"/>
+          <w:szCs w:val="19"/>
+        </w:rPr>
+        <w:t>TRUE</w:t>
+      </w:r>
+    </w:p>
+    <w:p>
+      <w:pPr>
+        <w:rPr>
+          <w:rFonts w:ascii="新宋体" w:eastAsia="新宋体" w:cs="新宋体"/>
+          <w:color w:val="000080"/>
+          <w:kern w:val="0"/>
+          <w:sz w:val="19"/>
+          <w:szCs w:val="19"/>
+        </w:rPr>
+      </w:pPr>
       <w:r>
         <w:rPr>
           <w:rFonts w:ascii="新宋体" w:eastAsia="新宋体" w:hAnsi="新宋体" w:hint="eastAsia"/>
           <w:color w:val="000080"/>
           <w:sz w:val="19"/>
         </w:rPr>
-        <w:t xml:space="preserve"> = 0</w:t>
-      </w:r>
-    </w:p>
-    <w:p>
-      <w:pPr>
-        <w:rPr>
-          <w:rFonts w:ascii="新宋体" w:eastAsia="新宋体" w:cs="新宋体"/>
-          <w:color w:val="000080"/>
-          <w:kern w:val="0"/>
-          <w:sz w:val="19"/>
-          <w:szCs w:val="19"/>
-        </w:rPr>
-      </w:pPr>
-      <w:proofErr w:type="spellStart"/>
-      <w:r>
-        <w:rPr>
-          <w:rFonts w:ascii="新宋体" w:eastAsia="新宋体" w:cs="新宋体" w:hint="eastAsia"/>
+        <w:t>wReserve = 0</w:t>
+      </w:r>
+    </w:p>
+    <w:p>
+      <w:pPr>
+        <w:rPr>
+          <w:rFonts w:ascii="新宋体" w:eastAsia="新宋体" w:cs="新宋体"/>
+          <w:color w:val="000080"/>
+          <w:kern w:val="0"/>
+          <w:sz w:val="19"/>
+          <w:szCs w:val="19"/>
+        </w:rPr>
+      </w:pPr>
+      <w:r>
+        <w:rPr>
+          <w:rFonts w:ascii="新宋体" w:eastAsia="新宋体" w:cs="新宋体"/>
           <w:color w:val="000080"/>
           <w:kern w:val="0"/>
           <w:sz w:val="19"/>
           <w:szCs w:val="19"/>
           <w:highlight w:val="white"/>
         </w:rPr>
-        <w:t>byIsReply</w:t>
-      </w:r>
-      <w:proofErr w:type="spellEnd"/>
-      <w:r>
-        <w:rPr>
-          <w:rFonts w:ascii="新宋体" w:eastAsia="新宋体" w:cs="新宋体"/>
-          <w:color w:val="000080"/>
-          <w:kern w:val="0"/>
-          <w:sz w:val="19"/>
-          <w:szCs w:val="19"/>
-        </w:rPr>
-        <w:t xml:space="preserve"> = </w:t>
-      </w:r>
-      <w:r>
-        <w:rPr>
-          <w:rFonts w:ascii="新宋体" w:eastAsia="新宋体" w:cs="新宋体" w:hint="eastAsia"/>
-          <w:color w:val="000080"/>
-          <w:kern w:val="0"/>
-          <w:sz w:val="19"/>
-          <w:szCs w:val="19"/>
-        </w:rPr>
-        <w:t>TRUE</w:t>
-      </w:r>
-    </w:p>
-    <w:p>
-      <w:pPr>
-        <w:rPr>
-          <w:rFonts w:ascii="新宋体" w:eastAsia="新宋体" w:cs="新宋体"/>
-          <w:color w:val="000080"/>
-          <w:kern w:val="0"/>
-          <w:sz w:val="19"/>
-          <w:szCs w:val="19"/>
-        </w:rPr>
-      </w:pPr>
-      <w:proofErr w:type="spellStart"/>
-      <w:r>
-        <w:rPr>
-          <w:rFonts w:ascii="新宋体" w:eastAsia="新宋体" w:hAnsi="新宋体" w:hint="eastAsia"/>
-          <w:color w:val="000080"/>
-          <w:sz w:val="19"/>
-        </w:rPr>
-        <w:t>wReserve</w:t>
-      </w:r>
-      <w:proofErr w:type="spellEnd"/>
-      <w:r>
-        <w:rPr>
-          <w:rFonts w:ascii="新宋体" w:eastAsia="新宋体" w:hAnsi="新宋体" w:hint="eastAsia"/>
-          <w:color w:val="000080"/>
-          <w:sz w:val="19"/>
-        </w:rPr>
-        <w:t xml:space="preserve"> = 0</w:t>
-      </w:r>
-    </w:p>
-    <w:p>
-      <w:pPr>
-        <w:rPr>
-          <w:rFonts w:ascii="新宋体" w:eastAsia="新宋体" w:cs="新宋体"/>
-          <w:color w:val="000080"/>
-          <w:kern w:val="0"/>
-          <w:sz w:val="19"/>
-          <w:szCs w:val="19"/>
-        </w:rPr>
-      </w:pPr>
-      <w:proofErr w:type="spellStart"/>
-      <w:r>
-        <w:rPr>
-          <w:rFonts w:ascii="新宋体" w:eastAsia="新宋体" w:cs="新宋体"/>
-          <w:color w:val="000080"/>
-          <w:kern w:val="0"/>
-          <w:sz w:val="19"/>
-          <w:szCs w:val="19"/>
-          <w:highlight w:val="white"/>
-        </w:rPr>
         <w:t>wPacketSerial</w:t>
       </w:r>
-      <w:proofErr w:type="spellEnd"/>
       <w:r>
         <w:rPr>
           <w:rFonts w:ascii="新宋体" w:eastAsia="新宋体" w:cs="新宋体"/>
@@ -7921,7 +6856,6 @@
           <w:sz w:val="19"/>
         </w:rPr>
       </w:pPr>
-      <w:proofErr w:type="spellStart"/>
       <w:r>
         <w:rPr>
           <w:rFonts w:ascii="新宋体" w:eastAsia="新宋体" w:cs="新宋体"/>
@@ -7933,7 +6867,6 @@
         </w:rPr>
         <w:t>wTail</w:t>
       </w:r>
-      <w:proofErr w:type="spellEnd"/>
       <w:r>
         <w:rPr>
           <w:rFonts w:ascii="新宋体" w:eastAsia="新宋体" w:cs="新宋体"/>
@@ -8091,7 +7024,6 @@
           <w:highlight w:val="white"/>
         </w:rPr>
       </w:pPr>
-      <w:proofErr w:type="spellStart"/>
       <w:r>
         <w:rPr>
           <w:rFonts w:ascii="新宋体" w:eastAsia="新宋体" w:cs="新宋体"/>
@@ -8103,7 +7035,6 @@
         </w:rPr>
         <w:t>wHeader</w:t>
       </w:r>
-      <w:proofErr w:type="spellEnd"/>
       <w:r>
         <w:rPr>
           <w:rFonts w:ascii="新宋体" w:eastAsia="新宋体" w:cs="新宋体"/>
@@ -8134,7 +7065,6 @@
           <w:highlight w:val="white"/>
         </w:rPr>
       </w:pPr>
-      <w:proofErr w:type="spellStart"/>
       <w:r>
         <w:rPr>
           <w:rFonts w:ascii="新宋体" w:eastAsia="新宋体" w:cs="新宋体"/>
@@ -8146,7 +7076,6 @@
         </w:rPr>
         <w:t>xhToken</w:t>
       </w:r>
-      <w:proofErr w:type="spellEnd"/>
       <w:r>
         <w:rPr>
           <w:rFonts w:ascii="新宋体" w:eastAsia="新宋体" w:cs="新宋体"/>
@@ -8178,7 +7107,6 @@
           <w:szCs w:val="19"/>
         </w:rPr>
       </w:pPr>
-      <w:proofErr w:type="spellStart"/>
       <w:r>
         <w:rPr>
           <w:rFonts w:ascii="新宋体" w:eastAsia="新宋体" w:cs="新宋体"/>
@@ -8190,7 +7118,6 @@
         </w:rPr>
         <w:t>unOperatorType</w:t>
       </w:r>
-      <w:proofErr w:type="spellEnd"/>
       <w:r>
         <w:rPr>
           <w:rFonts w:ascii="新宋体" w:eastAsia="新宋体" w:cs="新宋体"/>
@@ -8231,7 +7158,6 @@
           <w:szCs w:val="19"/>
         </w:rPr>
       </w:pPr>
-      <w:proofErr w:type="spellStart"/>
       <w:r>
         <w:rPr>
           <w:rFonts w:ascii="新宋体" w:eastAsia="新宋体" w:cs="新宋体"/>
@@ -8243,7 +7169,6 @@
         </w:rPr>
         <w:t>unOperatorCode</w:t>
       </w:r>
-      <w:proofErr w:type="spellEnd"/>
       <w:r>
         <w:rPr>
           <w:rFonts w:ascii="新宋体" w:eastAsia="新宋体" w:cs="新宋体" w:hint="eastAsia"/>
@@ -8296,7 +7221,6 @@
           <w:szCs w:val="19"/>
         </w:rPr>
       </w:pPr>
-      <w:proofErr w:type="spellStart"/>
       <w:r>
         <w:rPr>
           <w:rFonts w:ascii="新宋体" w:eastAsia="新宋体" w:cs="新宋体"/>
@@ -8308,7 +7232,6 @@
         </w:rPr>
         <w:t>unPacketSize</w:t>
       </w:r>
-      <w:proofErr w:type="spellEnd"/>
       <w:r>
         <w:rPr>
           <w:rFonts w:ascii="新宋体" w:eastAsia="新宋体" w:cs="新宋体" w:hint="eastAsia"/>
@@ -8349,146 +7272,120 @@
           <w:sz w:val="19"/>
         </w:rPr>
       </w:pPr>
-      <w:proofErr w:type="spellStart"/>
       <w:r>
         <w:rPr>
           <w:rFonts w:ascii="新宋体" w:eastAsia="新宋体" w:hAnsi="新宋体" w:hint="eastAsia"/>
           <w:color w:val="000080"/>
           <w:sz w:val="19"/>
         </w:rPr>
-        <w:t>byVersion</w:t>
-      </w:r>
-      <w:proofErr w:type="spellEnd"/>
+        <w:t>byVersion = 0</w:t>
+      </w:r>
+    </w:p>
+    <w:p>
+      <w:pPr>
+        <w:rPr>
+          <w:rFonts w:ascii="新宋体" w:eastAsia="新宋体" w:cs="新宋体"/>
+          <w:color w:val="000080"/>
+          <w:kern w:val="0"/>
+          <w:sz w:val="19"/>
+          <w:szCs w:val="19"/>
+        </w:rPr>
+      </w:pPr>
+      <w:r>
+        <w:rPr>
+          <w:rFonts w:ascii="新宋体" w:eastAsia="新宋体" w:cs="新宋体" w:hint="eastAsia"/>
+          <w:color w:val="000080"/>
+          <w:kern w:val="0"/>
+          <w:sz w:val="19"/>
+          <w:szCs w:val="19"/>
+          <w:highlight w:val="white"/>
+        </w:rPr>
+        <w:t>byIsReply</w:t>
+      </w:r>
+      <w:r>
+        <w:rPr>
+          <w:rFonts w:ascii="新宋体" w:eastAsia="新宋体" w:cs="新宋体"/>
+          <w:color w:val="000080"/>
+          <w:kern w:val="0"/>
+          <w:sz w:val="19"/>
+          <w:szCs w:val="19"/>
+        </w:rPr>
+        <w:t xml:space="preserve"> = </w:t>
+      </w:r>
+      <w:r>
+        <w:rPr>
+          <w:rFonts w:ascii="新宋体" w:eastAsia="新宋体" w:cs="新宋体" w:hint="eastAsia"/>
+          <w:color w:val="000080"/>
+          <w:kern w:val="0"/>
+          <w:sz w:val="19"/>
+          <w:szCs w:val="19"/>
+        </w:rPr>
+        <w:t>FALSE</w:t>
+      </w:r>
+    </w:p>
+    <w:p>
+      <w:pPr>
+        <w:rPr>
+          <w:rFonts w:ascii="新宋体" w:eastAsia="新宋体" w:cs="新宋体"/>
+          <w:color w:val="000080"/>
+          <w:kern w:val="0"/>
+          <w:sz w:val="19"/>
+          <w:szCs w:val="19"/>
+        </w:rPr>
+      </w:pPr>
       <w:r>
         <w:rPr>
           <w:rFonts w:ascii="新宋体" w:eastAsia="新宋体" w:hAnsi="新宋体" w:hint="eastAsia"/>
           <w:color w:val="000080"/>
           <w:sz w:val="19"/>
         </w:rPr>
+        <w:t>wReserve = 0</w:t>
+      </w:r>
+    </w:p>
+    <w:p>
+      <w:pPr>
+        <w:rPr>
+          <w:rFonts w:ascii="新宋体" w:eastAsia="新宋体" w:cs="新宋体"/>
+          <w:color w:val="000080"/>
+          <w:kern w:val="0"/>
+          <w:sz w:val="19"/>
+          <w:szCs w:val="19"/>
+        </w:rPr>
+      </w:pPr>
+      <w:r>
+        <w:rPr>
+          <w:rFonts w:ascii="新宋体" w:eastAsia="新宋体" w:cs="新宋体"/>
+          <w:color w:val="000080"/>
+          <w:kern w:val="0"/>
+          <w:sz w:val="19"/>
+          <w:szCs w:val="19"/>
+          <w:highlight w:val="white"/>
+        </w:rPr>
+        <w:t>wPacketSerial</w:t>
+      </w:r>
+      <w:r>
+        <w:rPr>
+          <w:rFonts w:ascii="新宋体" w:eastAsia="新宋体" w:cs="新宋体"/>
+          <w:color w:val="000080"/>
+          <w:kern w:val="0"/>
+          <w:sz w:val="19"/>
+          <w:szCs w:val="19"/>
+        </w:rPr>
         <w:t xml:space="preserve"> = 0</w:t>
       </w:r>
     </w:p>
     <w:p>
-      <w:pPr>
-        <w:rPr>
-          <w:rFonts w:ascii="新宋体" w:eastAsia="新宋体" w:cs="新宋体"/>
-          <w:color w:val="000080"/>
-          <w:kern w:val="0"/>
-          <w:sz w:val="19"/>
-          <w:szCs w:val="19"/>
-        </w:rPr>
-      </w:pPr>
-      <w:proofErr w:type="spellStart"/>
-      <w:r>
-        <w:rPr>
-          <w:rFonts w:ascii="新宋体" w:eastAsia="新宋体" w:cs="新宋体" w:hint="eastAsia"/>
+      <w:r>
+        <w:rPr>
+          <w:rFonts w:ascii="新宋体" w:eastAsia="新宋体" w:cs="新宋体"/>
           <w:color w:val="000080"/>
           <w:kern w:val="0"/>
           <w:sz w:val="19"/>
           <w:szCs w:val="19"/>
           <w:highlight w:val="white"/>
         </w:rPr>
-        <w:t>byIsReply</w:t>
-      </w:r>
-      <w:proofErr w:type="spellEnd"/>
-      <w:r>
-        <w:rPr>
-          <w:rFonts w:ascii="新宋体" w:eastAsia="新宋体" w:cs="新宋体"/>
-          <w:color w:val="000080"/>
-          <w:kern w:val="0"/>
-          <w:sz w:val="19"/>
-          <w:szCs w:val="19"/>
-        </w:rPr>
-        <w:t xml:space="preserve"> = </w:t>
-      </w:r>
-      <w:r>
-        <w:rPr>
-          <w:rFonts w:ascii="新宋体" w:eastAsia="新宋体" w:cs="新宋体" w:hint="eastAsia"/>
-          <w:color w:val="000080"/>
-          <w:kern w:val="0"/>
-          <w:sz w:val="19"/>
-          <w:szCs w:val="19"/>
-        </w:rPr>
-        <w:t>FALSE</w:t>
-      </w:r>
-    </w:p>
-    <w:p>
-      <w:pPr>
-        <w:rPr>
-          <w:rFonts w:ascii="新宋体" w:eastAsia="新宋体" w:cs="新宋体"/>
-          <w:color w:val="000080"/>
-          <w:kern w:val="0"/>
-          <w:sz w:val="19"/>
-          <w:szCs w:val="19"/>
-        </w:rPr>
-      </w:pPr>
-      <w:proofErr w:type="spellStart"/>
-      <w:r>
-        <w:rPr>
-          <w:rFonts w:ascii="新宋体" w:eastAsia="新宋体" w:hAnsi="新宋体" w:hint="eastAsia"/>
-          <w:color w:val="000080"/>
-          <w:sz w:val="19"/>
-        </w:rPr>
-        <w:t>wReserve</w:t>
-      </w:r>
-      <w:proofErr w:type="spellEnd"/>
-      <w:r>
-        <w:rPr>
-          <w:rFonts w:ascii="新宋体" w:eastAsia="新宋体" w:hAnsi="新宋体" w:hint="eastAsia"/>
-          <w:color w:val="000080"/>
-          <w:sz w:val="19"/>
-        </w:rPr>
-        <w:t xml:space="preserve"> = 0</w:t>
-      </w:r>
-    </w:p>
-    <w:p>
-      <w:pPr>
-        <w:rPr>
-          <w:rFonts w:ascii="新宋体" w:eastAsia="新宋体" w:cs="新宋体"/>
-          <w:color w:val="000080"/>
-          <w:kern w:val="0"/>
-          <w:sz w:val="19"/>
-          <w:szCs w:val="19"/>
-        </w:rPr>
-      </w:pPr>
-      <w:proofErr w:type="spellStart"/>
-      <w:r>
-        <w:rPr>
-          <w:rFonts w:ascii="新宋体" w:eastAsia="新宋体" w:cs="新宋体"/>
-          <w:color w:val="000080"/>
-          <w:kern w:val="0"/>
-          <w:sz w:val="19"/>
-          <w:szCs w:val="19"/>
-          <w:highlight w:val="white"/>
-        </w:rPr>
-        <w:t>wPacketSerial</w:t>
-      </w:r>
-      <w:proofErr w:type="spellEnd"/>
-      <w:r>
-        <w:rPr>
-          <w:rFonts w:ascii="新宋体" w:eastAsia="新宋体" w:cs="新宋体"/>
-          <w:color w:val="000080"/>
-          <w:kern w:val="0"/>
-          <w:sz w:val="19"/>
-          <w:szCs w:val="19"/>
-        </w:rPr>
-        <w:t xml:space="preserve"> = 0</w:t>
-      </w:r>
-    </w:p>
-    <w:p>
-      <w:proofErr w:type="spellStart"/>
-      <w:r>
-        <w:rPr>
-          <w:rFonts w:ascii="新宋体" w:eastAsia="新宋体" w:cs="新宋体"/>
-          <w:color w:val="000080"/>
-          <w:kern w:val="0"/>
-          <w:sz w:val="19"/>
-          <w:szCs w:val="19"/>
-          <w:highlight w:val="white"/>
-        </w:rPr>
         <w:t>wTail</w:t>
       </w:r>
-      <w:proofErr w:type="spellEnd"/>
       <w:r>
         <w:rPr>
           <w:rFonts w:ascii="新宋体" w:eastAsia="新宋体" w:cs="新宋体"/>
@@ -8531,7 +7428,6 @@
         <w:t xml:space="preserve">4.3.4 </w:t>
       </w:r>
       <w:bookmarkEnd w:id="47"/>
-      <w:proofErr w:type="spellStart"/>
       <w:r>
         <w:rPr>
           <w:rFonts w:hint="eastAsia"/>
@@ -8539,7 +7435,6 @@
         <w:t>Forwardding</w:t>
       </w:r>
       <w:bookmarkEnd w:id="48"/>
-      <w:proofErr w:type="spellEnd"/>
     </w:p>
     <w:p>
       <w:pPr>
@@ -8807,30 +7702,12 @@
       <w:pStyle w:val="a5"/>
       <w:jc w:val="both"/>
     </w:pPr>
-    <w:proofErr w:type="spellStart"/>
     <w:r>
       <w:rPr>
         <w:rFonts w:hint="eastAsia"/>
       </w:rPr>
-      <w:t>XEngine</w:t>
+      <w:t>XEngine                                                                               by:QYT</w:t>
     </w:r>
-    <w:proofErr w:type="spellEnd"/>
-    <w:r>
-      <w:rPr>
-        <w:rFonts w:hint="eastAsia"/>
-      </w:rPr>
-      <w:t xml:space="preserve">                                                                               </w:t>
-    </w:r>
-    <w:proofErr w:type="spellStart"/>
-    <w:proofErr w:type="gramStart"/>
-    <w:r>
-      <w:rPr>
-        <w:rFonts w:hint="eastAsia"/>
-      </w:rPr>
-      <w:t>by:QYT</w:t>
-    </w:r>
-    <w:proofErr w:type="spellEnd"/>
-    <w:proofErr w:type="gramEnd"/>
   </w:p>
 </w:hdr>
 </file>
@@ -10314,10 +9191,6 @@
 </file>
 
 <file path=customXml/item1.xml><?xml version="1.0" encoding="utf-8"?>
-<b:Sources xmlns:b="http://schemas.openxmlformats.org/officeDocument/2006/bibliography" xmlns="http://schemas.openxmlformats.org/officeDocument/2006/bibliography" SelectedStyle="\APASixthEditionOfficeOnline.xsl" StyleName="APA" Version="6"/>
-</file>
-
-<file path=customXml/item2.xml><?xml version="1.0" encoding="utf-8"?>
 <s:customData xmlns="http://www.wps.cn/officeDocument/2013/wpsCustomData" xmlns:s="http://www.wps.cn/officeDocument/2013/wpsCustomData">
   <customSectProps/>
   <customShpExts>
@@ -10326,18 +9199,22 @@
 </s:customData>
 </file>
 
+<file path=customXml/item2.xml><?xml version="1.0" encoding="utf-8"?>
+<b:Sources xmlns:b="http://schemas.openxmlformats.org/officeDocument/2006/bibliography" xmlns="http://schemas.openxmlformats.org/officeDocument/2006/bibliography" SelectedStyle="\APASixthEditionOfficeOnline.xsl" StyleName="APA" Version="6"/>
+</file>
+
 <file path=customXml/itemProps1.xml><?xml version="1.0" encoding="utf-8"?>
+<ds:datastoreItem xmlns:ds="http://schemas.openxmlformats.org/officeDocument/2006/customXml" ds:itemID="{B1977F7D-205B-4081-913C-38D41E755F92}">
+  <ds:schemaRefs>
+    <ds:schemaRef ds:uri="http://www.wps.cn/officeDocument/2013/wpsCustomData"/>
+  </ds:schemaRefs>
+</ds:datastoreItem>
+</file>
+
+<file path=customXml/itemProps2.xml><?xml version="1.0" encoding="utf-8"?>
 <ds:datastoreItem xmlns:ds="http://schemas.openxmlformats.org/officeDocument/2006/customXml" ds:itemID="{A3C42FEF-274B-4BDA-8559-31DB942021F2}">
   <ds:schemaRefs>
     <ds:schemaRef ds:uri="http://schemas.openxmlformats.org/officeDocument/2006/bibliography"/>
   </ds:schemaRefs>
 </ds:datastoreItem>
-</file>
-
-<file path=customXml/itemProps2.xml><?xml version="1.0" encoding="utf-8"?>
-<ds:datastoreItem xmlns:ds="http://schemas.openxmlformats.org/officeDocument/2006/customXml" ds:itemID="{B1977F7D-205B-4081-913C-38D41E755F92}">
-  <ds:schemaRefs>
-    <ds:schemaRef ds:uri="http://www.wps.cn/officeDocument/2013/wpsCustomData"/>
-  </ds:schemaRefs>
-</ds:datastoreItem>
 </file>
</xml_diff>